<commit_message>
Add notes on void*, nullptr, arrays.
</commit_message>
<xml_diff>
--- a/C++ Programming Language/7 Pointers, Arrays, and References.docx
+++ b/C++ Programming Language/7 Pointers, Arrays, and References.docx
@@ -166,55 +166,31 @@
         </w:numPr>
       </w:pPr>
       <w:r>
-        <w:t xml:space="preserve">To store smaller values more compactly, one can use bitwise logical operations, bit-fields in structures, or a </w:t>
-      </w:r>
-      <w:proofErr w:type="spellStart"/>
-      <w:r>
-        <w:t>bitset</w:t>
-      </w:r>
-      <w:proofErr w:type="spellEnd"/>
-      <w:r>
-        <w:t>.</w:t>
-      </w:r>
-    </w:p>
-    <w:p>
-      <w:pPr>
-        <w:pStyle w:val="ListParagraph"/>
-        <w:numPr>
-          <w:ilvl w:val="0"/>
-          <w:numId w:val="1"/>
-        </w:numPr>
-      </w:pPr>
-      <w:r>
-        <w:t xml:space="preserve">* </w:t>
-      </w:r>
-      <w:proofErr w:type="gramStart"/>
-      <w:r>
-        <w:t>as</w:t>
-      </w:r>
-      <w:proofErr w:type="gramEnd"/>
-      <w:r>
-        <w:t xml:space="preserve"> a prefix is a dereferencing operator.</w:t>
-      </w:r>
-    </w:p>
-    <w:p>
-      <w:pPr>
-        <w:pStyle w:val="ListParagraph"/>
-        <w:numPr>
-          <w:ilvl w:val="0"/>
-          <w:numId w:val="1"/>
-        </w:numPr>
-      </w:pPr>
-      <w:r>
-        <w:t xml:space="preserve">* </w:t>
-      </w:r>
-      <w:proofErr w:type="gramStart"/>
-      <w:r>
-        <w:t>as</w:t>
-      </w:r>
-      <w:proofErr w:type="gramEnd"/>
-      <w:r>
-        <w:t xml:space="preserve"> a suffix means ‘pointer to’ a type name.</w:t>
+        <w:t>To store smaller values more compactly, one can use bitwise logical operations, bit-fields in structures, or a bitset.</w:t>
+      </w:r>
+    </w:p>
+    <w:p>
+      <w:pPr>
+        <w:pStyle w:val="ListParagraph"/>
+        <w:numPr>
+          <w:ilvl w:val="0"/>
+          <w:numId w:val="1"/>
+        </w:numPr>
+      </w:pPr>
+      <w:r>
+        <w:t>* as a prefix is a dereferencing operator.</w:t>
+      </w:r>
+    </w:p>
+    <w:p>
+      <w:pPr>
+        <w:pStyle w:val="ListParagraph"/>
+        <w:numPr>
+          <w:ilvl w:val="0"/>
+          <w:numId w:val="1"/>
+        </w:numPr>
+      </w:pPr>
+      <w:r>
+        <w:t>* as a suffix means ‘pointer to’ a type name.</w:t>
       </w:r>
     </w:p>
     <w:p>
@@ -270,6 +246,683 @@
         </w:drawing>
       </w:r>
     </w:p>
+    <w:p>
+      <w:pPr>
+        <w:pStyle w:val="ListParagraph"/>
+        <w:ind w:left="360"/>
+        <w:jc w:val="center"/>
+      </w:pPr>
+    </w:p>
+    <w:p>
+      <w:pPr>
+        <w:pStyle w:val="ListParagraph"/>
+        <w:ind w:left="360"/>
+        <w:jc w:val="center"/>
+      </w:pPr>
+    </w:p>
+    <w:p>
+      <w:pPr>
+        <w:pStyle w:val="ListParagraph"/>
+        <w:ind w:left="360"/>
+      </w:pPr>
+    </w:p>
+    <w:p>
+      <w:pPr>
+        <w:pStyle w:val="ListParagraph"/>
+        <w:numPr>
+          <w:ilvl w:val="0"/>
+          <w:numId w:val="1"/>
+        </w:numPr>
+      </w:pPr>
+      <w:r>
+        <w:rPr>
+          <w:b/>
+          <w:bCs/>
+        </w:rPr>
+        <w:t xml:space="preserve">void*: </w:t>
+      </w:r>
+      <w:r>
+        <w:t>Read as ‘pointer to an object of unknown type’. Used when we occasionally need to store or pass along an address of a memory location without actually knowing what type of object is stored there.</w:t>
+      </w:r>
+    </w:p>
+    <w:p>
+      <w:pPr>
+        <w:pStyle w:val="ListParagraph"/>
+        <w:numPr>
+          <w:ilvl w:val="0"/>
+          <w:numId w:val="1"/>
+        </w:numPr>
+      </w:pPr>
+      <w:r>
+        <w:t xml:space="preserve">A pointer to any type of </w:t>
+      </w:r>
+      <w:r>
+        <w:rPr>
+          <w:i/>
+          <w:iCs/>
+        </w:rPr>
+        <w:t>object</w:t>
+      </w:r>
+      <w:r>
+        <w:t xml:space="preserve"> can be assigned to a variable of type </w:t>
+      </w:r>
+      <w:r>
+        <w:rPr>
+          <w:i/>
+          <w:iCs/>
+        </w:rPr>
+        <w:t>void*</w:t>
+      </w:r>
+      <w:r>
+        <w:t xml:space="preserve">, but a pointer to a </w:t>
+      </w:r>
+      <w:r>
+        <w:rPr>
+          <w:i/>
+          <w:iCs/>
+        </w:rPr>
+        <w:t>function</w:t>
+      </w:r>
+      <w:r>
+        <w:t xml:space="preserve"> or a </w:t>
+      </w:r>
+      <w:r>
+        <w:rPr>
+          <w:i/>
+          <w:iCs/>
+        </w:rPr>
+        <w:t>pointer</w:t>
+      </w:r>
+      <w:r>
+        <w:t xml:space="preserve"> to a member cannot.</w:t>
+      </w:r>
+    </w:p>
+    <w:p>
+      <w:pPr>
+        <w:pStyle w:val="ListParagraph"/>
+        <w:numPr>
+          <w:ilvl w:val="0"/>
+          <w:numId w:val="1"/>
+        </w:numPr>
+      </w:pPr>
+      <w:r>
+        <w:t xml:space="preserve">A </w:t>
+      </w:r>
+      <w:r>
+        <w:rPr>
+          <w:i/>
+          <w:iCs/>
+        </w:rPr>
+        <w:t>void</w:t>
+      </w:r>
+      <w:r>
+        <w:t xml:space="preserve"> can be assigned to another void.</w:t>
+      </w:r>
+    </w:p>
+    <w:p>
+      <w:pPr>
+        <w:pStyle w:val="ListParagraph"/>
+        <w:numPr>
+          <w:ilvl w:val="0"/>
+          <w:numId w:val="1"/>
+        </w:numPr>
+      </w:pPr>
+      <w:r>
+        <w:rPr>
+          <w:i/>
+          <w:iCs/>
+        </w:rPr>
+        <w:t>void*</w:t>
+      </w:r>
+      <w:r>
+        <w:t>s can be compared for equality and inequality.</w:t>
+      </w:r>
+    </w:p>
+    <w:p>
+      <w:pPr>
+        <w:pStyle w:val="ListParagraph"/>
+        <w:numPr>
+          <w:ilvl w:val="0"/>
+          <w:numId w:val="1"/>
+        </w:numPr>
+      </w:pPr>
+      <w:r>
+        <w:t xml:space="preserve">A </w:t>
+      </w:r>
+      <w:r>
+        <w:rPr>
+          <w:i/>
+          <w:iCs/>
+        </w:rPr>
+        <w:t>void*</w:t>
+      </w:r>
+      <w:r>
+        <w:t xml:space="preserve"> can be explicitly converted to another type.</w:t>
+      </w:r>
+    </w:p>
+    <w:p>
+      <w:pPr>
+        <w:pStyle w:val="ListParagraph"/>
+        <w:numPr>
+          <w:ilvl w:val="0"/>
+          <w:numId w:val="1"/>
+        </w:numPr>
+      </w:pPr>
+      <w:r>
+        <w:t xml:space="preserve">In general, it is not safe to use a pointer that has been converted to a type that differs from the object being pointed to. Consequently, the notation used, </w:t>
+      </w:r>
+      <w:r>
+        <w:rPr>
+          <w:i/>
+          <w:iCs/>
+        </w:rPr>
+        <w:t>static_cast</w:t>
+      </w:r>
+      <w:r>
+        <w:t xml:space="preserve"> was designed to be ugly and easy to find in code.</w:t>
+      </w:r>
+    </w:p>
+    <w:p>
+      <w:pPr>
+        <w:pStyle w:val="ListParagraph"/>
+        <w:ind w:left="360"/>
+      </w:pPr>
+      <w:r>
+        <w:rPr>
+          <w:noProof/>
+        </w:rPr>
+        <w:drawing>
+          <wp:inline distT="0" distB="0" distL="0" distR="0" wp14:anchorId="566BEE4C" wp14:editId="52E4D996">
+            <wp:extent cx="5030366" cy="1870364"/>
+            <wp:effectExtent l="0" t="0" r="0" b="0"/>
+            <wp:docPr id="469389570" name="Picture 1" descr="A computer code with blue text&#10;&#10;Description automatically generated"/>
+            <wp:cNvGraphicFramePr>
+              <a:graphicFrameLocks xmlns:a="http://schemas.openxmlformats.org/drawingml/2006/main" noChangeAspect="1"/>
+            </wp:cNvGraphicFramePr>
+            <a:graphic xmlns:a="http://schemas.openxmlformats.org/drawingml/2006/main">
+              <a:graphicData uri="http://schemas.openxmlformats.org/drawingml/2006/picture">
+                <pic:pic xmlns:pic="http://schemas.openxmlformats.org/drawingml/2006/picture">
+                  <pic:nvPicPr>
+                    <pic:cNvPr id="469389570" name="Picture 1" descr="A computer code with blue text&#10;&#10;Description automatically generated"/>
+                    <pic:cNvPicPr/>
+                  </pic:nvPicPr>
+                  <pic:blipFill>
+                    <a:blip r:embed="rId8" cstate="print">
+                      <a:extLst>
+                        <a:ext uri="{28A0092B-C50C-407E-A947-70E740481C1C}">
+                          <a14:useLocalDpi xmlns:a14="http://schemas.microsoft.com/office/drawing/2010/main" val="0"/>
+                        </a:ext>
+                      </a:extLst>
+                    </a:blip>
+                    <a:stretch>
+                      <a:fillRect/>
+                    </a:stretch>
+                  </pic:blipFill>
+                  <pic:spPr>
+                    <a:xfrm>
+                      <a:off x="0" y="0"/>
+                      <a:ext cx="5115693" cy="1902090"/>
+                    </a:xfrm>
+                    <a:prstGeom prst="rect">
+                      <a:avLst/>
+                    </a:prstGeom>
+                  </pic:spPr>
+                </pic:pic>
+              </a:graphicData>
+            </a:graphic>
+          </wp:inline>
+        </w:drawing>
+      </w:r>
+    </w:p>
+    <w:p>
+      <w:pPr>
+        <w:pStyle w:val="ListParagraph"/>
+        <w:numPr>
+          <w:ilvl w:val="0"/>
+          <w:numId w:val="1"/>
+        </w:numPr>
+      </w:pPr>
+      <w:r>
+        <w:lastRenderedPageBreak/>
+        <w:t xml:space="preserve">Occurrences of </w:t>
+      </w:r>
+      <w:r>
+        <w:rPr>
+          <w:i/>
+          <w:iCs/>
+        </w:rPr>
+        <w:t>void*</w:t>
+      </w:r>
+      <w:r>
+        <w:t>s at higher levels of the system should be viewed with great suspicion because they are likely indicators of design errors.</w:t>
+      </w:r>
+    </w:p>
+    <w:p/>
+    <w:p/>
+    <w:p>
+      <w:pPr>
+        <w:pStyle w:val="ListParagraph"/>
+        <w:numPr>
+          <w:ilvl w:val="0"/>
+          <w:numId w:val="1"/>
+        </w:numPr>
+      </w:pPr>
+      <w:r>
+        <w:t>Before nullptr was used, 0 was used to denote nullptr.</w:t>
+      </w:r>
+    </w:p>
+    <w:p>
+      <w:pPr>
+        <w:pStyle w:val="ListParagraph"/>
+        <w:ind w:left="360"/>
+      </w:pPr>
+      <w:r>
+        <w:rPr>
+          <w:noProof/>
+        </w:rPr>
+        <w:drawing>
+          <wp:inline distT="0" distB="0" distL="0" distR="0" wp14:anchorId="6D2286D9" wp14:editId="0603E99B">
+            <wp:extent cx="2244436" cy="238308"/>
+            <wp:effectExtent l="0" t="0" r="3810" b="9525"/>
+            <wp:docPr id="620903951" name="Picture 2" descr="A blue text on a white background&#10;&#10;Description automatically generated"/>
+            <wp:cNvGraphicFramePr>
+              <a:graphicFrameLocks xmlns:a="http://schemas.openxmlformats.org/drawingml/2006/main" noChangeAspect="1"/>
+            </wp:cNvGraphicFramePr>
+            <a:graphic xmlns:a="http://schemas.openxmlformats.org/drawingml/2006/main">
+              <a:graphicData uri="http://schemas.openxmlformats.org/drawingml/2006/picture">
+                <pic:pic xmlns:pic="http://schemas.openxmlformats.org/drawingml/2006/picture">
+                  <pic:nvPicPr>
+                    <pic:cNvPr id="620903951" name="Picture 2" descr="A blue text on a white background&#10;&#10;Description automatically generated"/>
+                    <pic:cNvPicPr/>
+                  </pic:nvPicPr>
+                  <pic:blipFill>
+                    <a:blip r:embed="rId9">
+                      <a:extLst>
+                        <a:ext uri="{28A0092B-C50C-407E-A947-70E740481C1C}">
+                          <a14:useLocalDpi xmlns:a14="http://schemas.microsoft.com/office/drawing/2010/main" val="0"/>
+                        </a:ext>
+                      </a:extLst>
+                    </a:blip>
+                    <a:stretch>
+                      <a:fillRect/>
+                    </a:stretch>
+                  </pic:blipFill>
+                  <pic:spPr>
+                    <a:xfrm>
+                      <a:off x="0" y="0"/>
+                      <a:ext cx="2400352" cy="254863"/>
+                    </a:xfrm>
+                    <a:prstGeom prst="rect">
+                      <a:avLst/>
+                    </a:prstGeom>
+                  </pic:spPr>
+                </pic:pic>
+              </a:graphicData>
+            </a:graphic>
+          </wp:inline>
+        </w:drawing>
+      </w:r>
+    </w:p>
+    <w:p>
+      <w:pPr>
+        <w:pStyle w:val="ListParagraph"/>
+        <w:numPr>
+          <w:ilvl w:val="0"/>
+          <w:numId w:val="1"/>
+        </w:numPr>
+      </w:pPr>
+      <w:r>
+        <w:t xml:space="preserve">Also, it has been popular to define a macro NULL to represent a null pointer. However, definitions of NULL are different in different implementations. </w:t>
+      </w:r>
+    </w:p>
+    <w:p>
+      <w:pPr>
+        <w:pStyle w:val="ListParagraph"/>
+        <w:numPr>
+          <w:ilvl w:val="0"/>
+          <w:numId w:val="1"/>
+        </w:numPr>
+      </w:pPr>
+      <w:r>
+        <w:t>In C, NULL is typically (void*)0, which makes it illegal in C++.</w:t>
+      </w:r>
+    </w:p>
+    <w:p>
+      <w:pPr>
+        <w:pStyle w:val="ListParagraph"/>
+        <w:ind w:left="360"/>
+      </w:pPr>
+      <w:r>
+        <w:rPr>
+          <w:noProof/>
+        </w:rPr>
+        <w:drawing>
+          <wp:inline distT="0" distB="0" distL="0" distR="0" wp14:anchorId="1E36A34E" wp14:editId="0A4D8150">
+            <wp:extent cx="3124200" cy="236410"/>
+            <wp:effectExtent l="0" t="0" r="0" b="0"/>
+            <wp:docPr id="1176190332" name="Picture 3"/>
+            <wp:cNvGraphicFramePr>
+              <a:graphicFrameLocks xmlns:a="http://schemas.openxmlformats.org/drawingml/2006/main" noChangeAspect="1"/>
+            </wp:cNvGraphicFramePr>
+            <a:graphic xmlns:a="http://schemas.openxmlformats.org/drawingml/2006/main">
+              <a:graphicData uri="http://schemas.openxmlformats.org/drawingml/2006/picture">
+                <pic:pic xmlns:pic="http://schemas.openxmlformats.org/drawingml/2006/picture">
+                  <pic:nvPicPr>
+                    <pic:cNvPr id="1176190332" name="Picture 1176190332"/>
+                    <pic:cNvPicPr/>
+                  </pic:nvPicPr>
+                  <pic:blipFill>
+                    <a:blip r:embed="rId10">
+                      <a:extLst>
+                        <a:ext uri="{28A0092B-C50C-407E-A947-70E740481C1C}">
+                          <a14:useLocalDpi xmlns:a14="http://schemas.microsoft.com/office/drawing/2010/main" val="0"/>
+                        </a:ext>
+                      </a:extLst>
+                    </a:blip>
+                    <a:stretch>
+                      <a:fillRect/>
+                    </a:stretch>
+                  </pic:blipFill>
+                  <pic:spPr>
+                    <a:xfrm>
+                      <a:off x="0" y="0"/>
+                      <a:ext cx="3638525" cy="275329"/>
+                    </a:xfrm>
+                    <a:prstGeom prst="rect">
+                      <a:avLst/>
+                    </a:prstGeom>
+                  </pic:spPr>
+                </pic:pic>
+              </a:graphicData>
+            </a:graphic>
+          </wp:inline>
+        </w:drawing>
+      </w:r>
+    </w:p>
+    <w:p>
+      <w:pPr>
+        <w:pStyle w:val="ListParagraph"/>
+        <w:numPr>
+          <w:ilvl w:val="0"/>
+          <w:numId w:val="1"/>
+        </w:numPr>
+      </w:pPr>
+      <w:r>
+        <w:t>Using nullptr makes code more readable than alternatives and avoids confusion.</w:t>
+      </w:r>
+    </w:p>
+    <w:p/>
+    <w:p/>
+    <w:p>
+      <w:pPr>
+        <w:pStyle w:val="ListParagraph"/>
+        <w:numPr>
+          <w:ilvl w:val="0"/>
+          <w:numId w:val="1"/>
+        </w:numPr>
+      </w:pPr>
+      <w:r>
+        <w:rPr>
+          <w:b/>
+          <w:bCs/>
+        </w:rPr>
+        <w:t>T[size]</w:t>
+      </w:r>
+      <w:r>
+        <w:t xml:space="preserve">: An array of size elements of type T. </w:t>
+      </w:r>
+    </w:p>
+    <w:p>
+      <w:pPr>
+        <w:pStyle w:val="ListParagraph"/>
+        <w:numPr>
+          <w:ilvl w:val="0"/>
+          <w:numId w:val="1"/>
+        </w:numPr>
+      </w:pPr>
+      <w:r>
+        <w:t xml:space="preserve">The elements are indexed from 0 to </w:t>
+      </w:r>
+      <w:r>
+        <w:rPr>
+          <w:i/>
+          <w:iCs/>
+        </w:rPr>
+        <w:t>size-1</w:t>
+      </w:r>
+      <w:r>
+        <w:t>.</w:t>
+      </w:r>
+    </w:p>
+    <w:p>
+      <w:pPr>
+        <w:pStyle w:val="ListParagraph"/>
+        <w:numPr>
+          <w:ilvl w:val="0"/>
+          <w:numId w:val="1"/>
+        </w:numPr>
+      </w:pPr>
+      <w:r>
+        <w:t>The number of elements in the array, the array bound, should be a constant expression.</w:t>
+      </w:r>
+    </w:p>
+    <w:p>
+      <w:pPr>
+        <w:pStyle w:val="ListParagraph"/>
+        <w:ind w:left="360"/>
+      </w:pPr>
+      <w:r>
+        <w:rPr>
+          <w:noProof/>
+        </w:rPr>
+        <w:drawing>
+          <wp:inline distT="0" distB="0" distL="0" distR="0" wp14:anchorId="5DFFB7DF" wp14:editId="008F0196">
+            <wp:extent cx="4294909" cy="905043"/>
+            <wp:effectExtent l="0" t="0" r="0" b="9525"/>
+            <wp:docPr id="2052922936" name="Picture 4" descr="Blue text on a white background&#10;&#10;Description automatically generated"/>
+            <wp:cNvGraphicFramePr>
+              <a:graphicFrameLocks xmlns:a="http://schemas.openxmlformats.org/drawingml/2006/main" noChangeAspect="1"/>
+            </wp:cNvGraphicFramePr>
+            <a:graphic xmlns:a="http://schemas.openxmlformats.org/drawingml/2006/main">
+              <a:graphicData uri="http://schemas.openxmlformats.org/drawingml/2006/picture">
+                <pic:pic xmlns:pic="http://schemas.openxmlformats.org/drawingml/2006/picture">
+                  <pic:nvPicPr>
+                    <pic:cNvPr id="2052922936" name="Picture 4" descr="Blue text on a white background&#10;&#10;Description automatically generated"/>
+                    <pic:cNvPicPr/>
+                  </pic:nvPicPr>
+                  <pic:blipFill>
+                    <a:blip r:embed="rId11">
+                      <a:extLst>
+                        <a:ext uri="{28A0092B-C50C-407E-A947-70E740481C1C}">
+                          <a14:useLocalDpi xmlns:a14="http://schemas.microsoft.com/office/drawing/2010/main" val="0"/>
+                        </a:ext>
+                      </a:extLst>
+                    </a:blip>
+                    <a:stretch>
+                      <a:fillRect/>
+                    </a:stretch>
+                  </pic:blipFill>
+                  <pic:spPr>
+                    <a:xfrm>
+                      <a:off x="0" y="0"/>
+                      <a:ext cx="4370766" cy="921028"/>
+                    </a:xfrm>
+                    <a:prstGeom prst="rect">
+                      <a:avLst/>
+                    </a:prstGeom>
+                  </pic:spPr>
+                </pic:pic>
+              </a:graphicData>
+            </a:graphic>
+          </wp:inline>
+        </w:drawing>
+      </w:r>
+    </w:p>
+    <w:p>
+      <w:pPr>
+        <w:pStyle w:val="ListParagraph"/>
+        <w:numPr>
+          <w:ilvl w:val="0"/>
+          <w:numId w:val="1"/>
+        </w:numPr>
+      </w:pPr>
+      <w:r>
+        <w:t>If what one wants is a simple fixed-length sequence of objects of a given type in memory, an array is the ideal solution. For any other need, an array has serious problems.</w:t>
+      </w:r>
+    </w:p>
+    <w:p>
+      <w:pPr>
+        <w:pStyle w:val="ListParagraph"/>
+        <w:numPr>
+          <w:ilvl w:val="0"/>
+          <w:numId w:val="1"/>
+        </w:numPr>
+      </w:pPr>
+      <w:r>
+        <w:t>Arrays can be allocated statically, on the stack, or on free store.</w:t>
+      </w:r>
+    </w:p>
+    <w:p>
+      <w:pPr>
+        <w:pStyle w:val="ListParagraph"/>
+        <w:ind w:left="360"/>
+      </w:pPr>
+      <w:r>
+        <w:rPr>
+          <w:noProof/>
+        </w:rPr>
+        <w:drawing>
+          <wp:inline distT="0" distB="0" distL="0" distR="0" wp14:anchorId="1FA0D45F" wp14:editId="5170E537">
+            <wp:extent cx="3588327" cy="1478903"/>
+            <wp:effectExtent l="0" t="0" r="0" b="7620"/>
+            <wp:docPr id="320324533" name="Picture 5" descr="A close-up of a white background&#10;&#10;Description automatically generated"/>
+            <wp:cNvGraphicFramePr>
+              <a:graphicFrameLocks xmlns:a="http://schemas.openxmlformats.org/drawingml/2006/main" noChangeAspect="1"/>
+            </wp:cNvGraphicFramePr>
+            <a:graphic xmlns:a="http://schemas.openxmlformats.org/drawingml/2006/main">
+              <a:graphicData uri="http://schemas.openxmlformats.org/drawingml/2006/picture">
+                <pic:pic xmlns:pic="http://schemas.openxmlformats.org/drawingml/2006/picture">
+                  <pic:nvPicPr>
+                    <pic:cNvPr id="320324533" name="Picture 5" descr="A close-up of a white background&#10;&#10;Description automatically generated"/>
+                    <pic:cNvPicPr/>
+                  </pic:nvPicPr>
+                  <pic:blipFill>
+                    <a:blip r:embed="rId12">
+                      <a:extLst>
+                        <a:ext uri="{28A0092B-C50C-407E-A947-70E740481C1C}">
+                          <a14:useLocalDpi xmlns:a14="http://schemas.microsoft.com/office/drawing/2010/main" val="0"/>
+                        </a:ext>
+                      </a:extLst>
+                    </a:blip>
+                    <a:stretch>
+                      <a:fillRect/>
+                    </a:stretch>
+                  </pic:blipFill>
+                  <pic:spPr>
+                    <a:xfrm>
+                      <a:off x="0" y="0"/>
+                      <a:ext cx="3619278" cy="1491659"/>
+                    </a:xfrm>
+                    <a:prstGeom prst="rect">
+                      <a:avLst/>
+                    </a:prstGeom>
+                  </pic:spPr>
+                </pic:pic>
+              </a:graphicData>
+            </a:graphic>
+          </wp:inline>
+        </w:drawing>
+      </w:r>
+    </w:p>
+    <w:p>
+      <w:pPr>
+        <w:pStyle w:val="ListParagraph"/>
+        <w:numPr>
+          <w:ilvl w:val="0"/>
+          <w:numId w:val="1"/>
+        </w:numPr>
+      </w:pPr>
+      <w:r>
+        <w:t>Avoid arrays in interfaces, e.g. as function arguments, because implicit conversion to pointer is the root cause of many errors in C code and C-style C++ code.</w:t>
+      </w:r>
+    </w:p>
+    <w:p>
+      <w:pPr>
+        <w:pStyle w:val="ListParagraph"/>
+        <w:numPr>
+          <w:ilvl w:val="0"/>
+          <w:numId w:val="1"/>
+        </w:numPr>
+      </w:pPr>
+      <w:r>
+        <w:t xml:space="preserve">If an array is allocated on free store, be sure to </w:t>
+      </w:r>
+      <w:r>
+        <w:rPr>
+          <w:i/>
+          <w:iCs/>
+        </w:rPr>
+        <w:t>delete[]</w:t>
+      </w:r>
+      <w:r>
+        <w:t xml:space="preserve"> its pointer once only and only after its last use.</w:t>
+      </w:r>
+    </w:p>
+    <w:p>
+      <w:pPr>
+        <w:pStyle w:val="ListParagraph"/>
+        <w:numPr>
+          <w:ilvl w:val="0"/>
+          <w:numId w:val="1"/>
+        </w:numPr>
+      </w:pPr>
+      <w:r>
+        <w:lastRenderedPageBreak/>
+        <w:t xml:space="preserve">One of the most widely used kinds of arrays is the zero-terminated array of </w:t>
+      </w:r>
+      <w:r>
+        <w:rPr>
+          <w:i/>
+          <w:iCs/>
+        </w:rPr>
+        <w:t>char</w:t>
+      </w:r>
+      <w:r>
+        <w:t>, also called C-style string.</w:t>
+      </w:r>
+    </w:p>
+    <w:p>
+      <w:pPr>
+        <w:pStyle w:val="ListParagraph"/>
+        <w:numPr>
+          <w:ilvl w:val="0"/>
+          <w:numId w:val="1"/>
+        </w:numPr>
+      </w:pPr>
+      <w:r>
+        <w:t xml:space="preserve">Often a </w:t>
+      </w:r>
+      <w:r>
+        <w:rPr>
+          <w:i/>
+          <w:iCs/>
+        </w:rPr>
+        <w:t>char*</w:t>
+      </w:r>
+      <w:r>
+        <w:t xml:space="preserve"> or a </w:t>
+      </w:r>
+      <w:r>
+        <w:rPr>
+          <w:i/>
+          <w:iCs/>
+        </w:rPr>
+        <w:t>const char*</w:t>
+      </w:r>
+      <w:r>
+        <w:t xml:space="preserve"> is assumed to point to a zero-terminated sequence of characters, even in C++.</w:t>
+      </w:r>
+    </w:p>
     <w:sectPr>
       <w:pgSz w:w="11906" w:h="16838"/>
       <w:pgMar w:top="1440" w:right="1440" w:bottom="1440" w:left="1440" w:header="708" w:footer="708" w:gutter="0"/>
@@ -285,7 +938,7 @@
   <w:abstractNum w:abstractNumId="0" w15:restartNumberingAfterBreak="0">
     <w:nsid w:val="64EC015A"/>
     <w:multiLevelType w:val="hybridMultilevel"/>
-    <w:tmpl w:val="BC9A0FC0"/>
+    <w:tmpl w:val="0324F23E"/>
     <w:lvl w:ilvl="0" w:tplc="40090001">
       <w:start w:val="1"/>
       <w:numFmt w:val="bullet"/>

</xml_diff>

<commit_message>
Add notes on array initialisers, string literals, raw strings.
</commit_message>
<xml_diff>
--- a/C++ Programming Language/7 Pointers, Arrays, and References.docx
+++ b/C++ Programming Language/7 Pointers, Arrays, and References.docx
@@ -166,31 +166,55 @@
         </w:numPr>
       </w:pPr>
       <w:r>
-        <w:t>To store smaller values more compactly, one can use bitwise logical operations, bit-fields in structures, or a bitset.</w:t>
-      </w:r>
-    </w:p>
-    <w:p>
-      <w:pPr>
-        <w:pStyle w:val="ListParagraph"/>
-        <w:numPr>
-          <w:ilvl w:val="0"/>
-          <w:numId w:val="1"/>
-        </w:numPr>
-      </w:pPr>
-      <w:r>
-        <w:t>* as a prefix is a dereferencing operator.</w:t>
-      </w:r>
-    </w:p>
-    <w:p>
-      <w:pPr>
-        <w:pStyle w:val="ListParagraph"/>
-        <w:numPr>
-          <w:ilvl w:val="0"/>
-          <w:numId w:val="1"/>
-        </w:numPr>
-      </w:pPr>
-      <w:r>
-        <w:t>* as a suffix means ‘pointer to’ a type name.</w:t>
+        <w:t xml:space="preserve">To store smaller values more compactly, one can use bitwise logical operations, bit-fields in structures, or a </w:t>
+      </w:r>
+      <w:proofErr w:type="spellStart"/>
+      <w:r>
+        <w:t>bitset</w:t>
+      </w:r>
+      <w:proofErr w:type="spellEnd"/>
+      <w:r>
+        <w:t>.</w:t>
+      </w:r>
+    </w:p>
+    <w:p>
+      <w:pPr>
+        <w:pStyle w:val="ListParagraph"/>
+        <w:numPr>
+          <w:ilvl w:val="0"/>
+          <w:numId w:val="1"/>
+        </w:numPr>
+      </w:pPr>
+      <w:r>
+        <w:t xml:space="preserve">* </w:t>
+      </w:r>
+      <w:proofErr w:type="gramStart"/>
+      <w:r>
+        <w:t>as</w:t>
+      </w:r>
+      <w:proofErr w:type="gramEnd"/>
+      <w:r>
+        <w:t xml:space="preserve"> a prefix is a dereferencing operator.</w:t>
+      </w:r>
+    </w:p>
+    <w:p>
+      <w:pPr>
+        <w:pStyle w:val="ListParagraph"/>
+        <w:numPr>
+          <w:ilvl w:val="0"/>
+          <w:numId w:val="1"/>
+        </w:numPr>
+      </w:pPr>
+      <w:r>
+        <w:t xml:space="preserve">* </w:t>
+      </w:r>
+      <w:proofErr w:type="gramStart"/>
+      <w:r>
+        <w:t>as</w:t>
+      </w:r>
+      <w:proofErr w:type="gramEnd"/>
+      <w:r>
+        <w:t xml:space="preserve"> a suffix means ‘pointer to’ a type name.</w:t>
       </w:r>
     </w:p>
     <w:p>
@@ -246,6 +270,7 @@
         </w:drawing>
       </w:r>
     </w:p>
+    <w:p/>
     <w:p>
       <w:pPr>
         <w:pStyle w:val="ListParagraph"/>
@@ -257,13 +282,6 @@
       <w:pPr>
         <w:pStyle w:val="ListParagraph"/>
         <w:ind w:left="360"/>
-        <w:jc w:val="center"/>
-      </w:pPr>
-    </w:p>
-    <w:p>
-      <w:pPr>
-        <w:pStyle w:val="ListParagraph"/>
-        <w:ind w:left="360"/>
       </w:pPr>
     </w:p>
     <w:p>
@@ -282,7 +300,15 @@
         <w:t xml:space="preserve">void*: </w:t>
       </w:r>
       <w:r>
-        <w:t>Read as ‘pointer to an object of unknown type’. Used when we occasionally need to store or pass along an address of a memory location without actually knowing what type of object is stored there.</w:t>
+        <w:t xml:space="preserve">Read as ‘pointer to an object of unknown type’. Used when we occasionally need to store or pass along an address of a memory location without </w:t>
+      </w:r>
+      <w:proofErr w:type="gramStart"/>
+      <w:r>
+        <w:t>actually knowing</w:t>
+      </w:r>
+      <w:proofErr w:type="gramEnd"/>
+      <w:r>
+        <w:t xml:space="preserve"> what type of object is stored there.</w:t>
       </w:r>
     </w:p>
     <w:p>
@@ -411,6 +437,7 @@
       <w:r>
         <w:t xml:space="preserve">In general, it is not safe to use a pointer that has been converted to a type that differs from the object being pointed to. Consequently, the notation used, </w:t>
       </w:r>
+      <w:proofErr w:type="spellStart"/>
       <w:r>
         <w:rPr>
           <w:i/>
@@ -418,6 +445,7 @@
         </w:rPr>
         <w:t>static_cast</w:t>
       </w:r>
+      <w:proofErr w:type="spellEnd"/>
       <w:r>
         <w:t xml:space="preserve"> was designed to be ugly and easy to find in code.</w:t>
       </w:r>
@@ -431,8 +459,9 @@
         <w:rPr>
           <w:noProof/>
         </w:rPr>
+        <w:lastRenderedPageBreak/>
         <w:drawing>
-          <wp:inline distT="0" distB="0" distL="0" distR="0" wp14:anchorId="566BEE4C" wp14:editId="52E4D996">
+          <wp:inline distT="0" distB="0" distL="0" distR="0" wp14:anchorId="566BEE4C" wp14:editId="045BB99B">
             <wp:extent cx="5030366" cy="1870364"/>
             <wp:effectExtent l="0" t="0" r="0" b="0"/>
             <wp:docPr id="469389570" name="Picture 1" descr="A computer code with blue text&#10;&#10;Description automatically generated"/>
@@ -483,7 +512,6 @@
         </w:numPr>
       </w:pPr>
       <w:r>
-        <w:lastRenderedPageBreak/>
         <w:t xml:space="preserve">Occurrences of </w:t>
       </w:r>
       <w:r>
@@ -508,7 +536,23 @@
         </w:numPr>
       </w:pPr>
       <w:r>
-        <w:t>Before nullptr was used, 0 was used to denote nullptr.</w:t>
+        <w:t xml:space="preserve">Before </w:t>
+      </w:r>
+      <w:proofErr w:type="spellStart"/>
+      <w:r>
+        <w:t>nullptr</w:t>
+      </w:r>
+      <w:proofErr w:type="spellEnd"/>
+      <w:r>
+        <w:t xml:space="preserve"> was used, 0 was used to denote </w:t>
+      </w:r>
+      <w:proofErr w:type="spellStart"/>
+      <w:r>
+        <w:t>nullptr</w:t>
+      </w:r>
+      <w:proofErr w:type="spellEnd"/>
+      <w:r>
+        <w:t>.</w:t>
       </w:r>
     </w:p>
     <w:p>
@@ -572,7 +616,15 @@
         </w:numPr>
       </w:pPr>
       <w:r>
-        <w:t xml:space="preserve">Also, it has been popular to define a macro NULL to represent a null pointer. However, definitions of NULL are different in different implementations. </w:t>
+        <w:t xml:space="preserve">Also, it has been popular to define a </w:t>
+      </w:r>
+      <w:proofErr w:type="gramStart"/>
+      <w:r>
+        <w:t>macro NULL</w:t>
+      </w:r>
+      <w:proofErr w:type="gramEnd"/>
+      <w:r>
+        <w:t xml:space="preserve"> to represent a null pointer. However, definitions of NULL are different in different implementations. </w:t>
       </w:r>
     </w:p>
     <w:p>
@@ -648,7 +700,15 @@
         </w:numPr>
       </w:pPr>
       <w:r>
-        <w:t>Using nullptr makes code more readable than alternatives and avoids confusion.</w:t>
+        <w:t xml:space="preserve">Using </w:t>
+      </w:r>
+      <w:proofErr w:type="spellStart"/>
+      <w:r>
+        <w:t>nullptr</w:t>
+      </w:r>
+      <w:proofErr w:type="spellEnd"/>
+      <w:r>
+        <w:t xml:space="preserve"> makes code more readable than alternatives and avoids confusion.</w:t>
       </w:r>
     </w:p>
     <w:p/>
@@ -683,6 +743,7 @@
       <w:r>
         <w:t xml:space="preserve">The elements are indexed from 0 to </w:t>
       </w:r>
+      <w:proofErr w:type="gramStart"/>
       <w:r>
         <w:rPr>
           <w:i/>
@@ -690,6 +751,7 @@
         </w:rPr>
         <w:t>size-1</w:t>
       </w:r>
+      <w:proofErr w:type="gramEnd"/>
       <w:r>
         <w:t>.</w:t>
       </w:r>
@@ -791,6 +853,7 @@
         <w:rPr>
           <w:noProof/>
         </w:rPr>
+        <w:lastRenderedPageBreak/>
         <w:drawing>
           <wp:inline distT="0" distB="0" distL="0" distR="0" wp14:anchorId="1FA0D45F" wp14:editId="5170E537">
             <wp:extent cx="3588327" cy="1478903"/>
@@ -857,71 +920,1098 @@
       <w:r>
         <w:t xml:space="preserve">If an array is allocated on free store, be sure to </w:t>
       </w:r>
+      <w:proofErr w:type="gramStart"/>
       <w:r>
         <w:rPr>
           <w:i/>
           <w:iCs/>
         </w:rPr>
-        <w:t>delete[]</w:t>
-      </w:r>
-      <w:r>
-        <w:t xml:space="preserve"> its pointer once only and only after its last use.</w:t>
-      </w:r>
-    </w:p>
-    <w:p>
-      <w:pPr>
-        <w:pStyle w:val="ListParagraph"/>
-        <w:numPr>
-          <w:ilvl w:val="0"/>
-          <w:numId w:val="1"/>
-        </w:numPr>
-      </w:pPr>
-      <w:r>
-        <w:lastRenderedPageBreak/>
-        <w:t xml:space="preserve">One of the most widely used kinds of arrays is the zero-terminated array of </w:t>
-      </w:r>
+        <w:t>delete[</w:t>
+      </w:r>
+      <w:proofErr w:type="gramEnd"/>
       <w:r>
         <w:rPr>
           <w:i/>
           <w:iCs/>
         </w:rPr>
-        <w:t>char</w:t>
-      </w:r>
-      <w:r>
-        <w:t>, also called C-style string.</w:t>
-      </w:r>
-    </w:p>
-    <w:p>
-      <w:pPr>
-        <w:pStyle w:val="ListParagraph"/>
-        <w:numPr>
-          <w:ilvl w:val="0"/>
-          <w:numId w:val="1"/>
-        </w:numPr>
-      </w:pPr>
-      <w:r>
-        <w:t xml:space="preserve">Often a </w:t>
+        <w:t>]</w:t>
+      </w:r>
+      <w:r>
+        <w:t xml:space="preserve"> its pointer once only and only after its last use.</w:t>
+      </w:r>
+    </w:p>
+    <w:p>
+      <w:pPr>
+        <w:pStyle w:val="ListParagraph"/>
+        <w:numPr>
+          <w:ilvl w:val="0"/>
+          <w:numId w:val="1"/>
+        </w:numPr>
+      </w:pPr>
+      <w:r>
+        <w:t xml:space="preserve">One of the most widely used kinds of arrays is the zero-terminated array of </w:t>
       </w:r>
       <w:r>
         <w:rPr>
           <w:i/>
           <w:iCs/>
         </w:rPr>
-        <w:t>char*</w:t>
-      </w:r>
-      <w:r>
-        <w:t xml:space="preserve"> or a </w:t>
+        <w:t>char</w:t>
+      </w:r>
+      <w:r>
+        <w:t>, also called C-style string.</w:t>
+      </w:r>
+    </w:p>
+    <w:p>
+      <w:pPr>
+        <w:pStyle w:val="ListParagraph"/>
+        <w:numPr>
+          <w:ilvl w:val="0"/>
+          <w:numId w:val="1"/>
+        </w:numPr>
+      </w:pPr>
+      <w:r>
+        <w:t xml:space="preserve">Often a </w:t>
       </w:r>
       <w:r>
         <w:rPr>
           <w:i/>
           <w:iCs/>
         </w:rPr>
-        <w:t>const char*</w:t>
+        <w:t>char*</w:t>
+      </w:r>
+      <w:r>
+        <w:t xml:space="preserve"> or a </w:t>
+      </w:r>
+      <w:proofErr w:type="spellStart"/>
+      <w:r>
+        <w:rPr>
+          <w:i/>
+          <w:iCs/>
+        </w:rPr>
+        <w:t>const</w:t>
+      </w:r>
+      <w:proofErr w:type="spellEnd"/>
+      <w:r>
+        <w:rPr>
+          <w:i/>
+          <w:iCs/>
+        </w:rPr>
+        <w:t xml:space="preserve"> char*</w:t>
       </w:r>
       <w:r>
         <w:t xml:space="preserve"> is assumed to point to a zero-terminated sequence of characters, even in C++.</w:t>
       </w:r>
+    </w:p>
+    <w:p/>
+    <w:p/>
+    <w:p>
+      <w:pPr>
+        <w:pStyle w:val="ListParagraph"/>
+        <w:numPr>
+          <w:ilvl w:val="0"/>
+          <w:numId w:val="1"/>
+        </w:numPr>
+      </w:pPr>
+      <w:r>
+        <w:t xml:space="preserve">An </w:t>
+      </w:r>
+      <w:r>
+        <w:rPr>
+          <w:b/>
+          <w:bCs/>
+        </w:rPr>
+        <w:t xml:space="preserve">array </w:t>
+      </w:r>
+      <w:r>
+        <w:t xml:space="preserve">can be </w:t>
+      </w:r>
+      <w:r>
+        <w:rPr>
+          <w:b/>
+          <w:bCs/>
+        </w:rPr>
+        <w:t xml:space="preserve">initialised </w:t>
+      </w:r>
+      <w:r>
+        <w:t>by a list of values.</w:t>
+      </w:r>
+    </w:p>
+    <w:p>
+      <w:pPr>
+        <w:pStyle w:val="ListParagraph"/>
+        <w:numPr>
+          <w:ilvl w:val="0"/>
+          <w:numId w:val="1"/>
+        </w:numPr>
+      </w:pPr>
+      <w:r>
+        <w:t>When an array is initialised without a specific size but with an initialiser list, the size of the array is calculated by counting the number of elements in the initialiser list.</w:t>
+      </w:r>
+    </w:p>
+    <w:p>
+      <w:pPr>
+        <w:pStyle w:val="ListParagraph"/>
+        <w:numPr>
+          <w:ilvl w:val="0"/>
+          <w:numId w:val="1"/>
+        </w:numPr>
+      </w:pPr>
+      <w:r>
+        <w:t>If the size is explicitly specified, it is an error to give surplus elements in an initialiser list.</w:t>
+      </w:r>
+    </w:p>
+    <w:p>
+      <w:pPr>
+        <w:pStyle w:val="ListParagraph"/>
+        <w:ind w:left="360"/>
+      </w:pPr>
+      <w:r>
+        <w:rPr>
+          <w:noProof/>
+        </w:rPr>
+        <w:drawing>
+          <wp:inline distT="0" distB="0" distL="0" distR="0" wp14:anchorId="13F1F8D8" wp14:editId="44E42A3F">
+            <wp:extent cx="3435927" cy="374960"/>
+            <wp:effectExtent l="0" t="0" r="0" b="6350"/>
+            <wp:docPr id="113738350" name="Picture 1"/>
+            <wp:cNvGraphicFramePr>
+              <a:graphicFrameLocks xmlns:a="http://schemas.openxmlformats.org/drawingml/2006/main" noChangeAspect="1"/>
+            </wp:cNvGraphicFramePr>
+            <a:graphic xmlns:a="http://schemas.openxmlformats.org/drawingml/2006/main">
+              <a:graphicData uri="http://schemas.openxmlformats.org/drawingml/2006/picture">
+                <pic:pic xmlns:pic="http://schemas.openxmlformats.org/drawingml/2006/picture">
+                  <pic:nvPicPr>
+                    <pic:cNvPr id="113738350" name="Picture 113738350"/>
+                    <pic:cNvPicPr/>
+                  </pic:nvPicPr>
+                  <pic:blipFill>
+                    <a:blip r:embed="rId13">
+                      <a:extLst>
+                        <a:ext uri="{28A0092B-C50C-407E-A947-70E740481C1C}">
+                          <a14:useLocalDpi xmlns:a14="http://schemas.microsoft.com/office/drawing/2010/main" val="0"/>
+                        </a:ext>
+                      </a:extLst>
+                    </a:blip>
+                    <a:stretch>
+                      <a:fillRect/>
+                    </a:stretch>
+                  </pic:blipFill>
+                  <pic:spPr>
+                    <a:xfrm>
+                      <a:off x="0" y="0"/>
+                      <a:ext cx="3545915" cy="386963"/>
+                    </a:xfrm>
+                    <a:prstGeom prst="rect">
+                      <a:avLst/>
+                    </a:prstGeom>
+                  </pic:spPr>
+                </pic:pic>
+              </a:graphicData>
+            </a:graphic>
+          </wp:inline>
+        </w:drawing>
+      </w:r>
+    </w:p>
+    <w:p>
+      <w:pPr>
+        <w:pStyle w:val="ListParagraph"/>
+        <w:numPr>
+          <w:ilvl w:val="0"/>
+          <w:numId w:val="1"/>
+        </w:numPr>
+      </w:pPr>
+      <w:r>
+        <w:t>If the initialiser supplies too few elements for the list, the rest is populated with zero.</w:t>
+      </w:r>
+    </w:p>
+    <w:p>
+      <w:pPr>
+        <w:pStyle w:val="ListParagraph"/>
+        <w:ind w:left="360"/>
+      </w:pPr>
+      <w:r>
+        <w:rPr>
+          <w:noProof/>
+        </w:rPr>
+        <w:drawing>
+          <wp:inline distT="0" distB="0" distL="0" distR="0" wp14:anchorId="40124FDB" wp14:editId="56BF4F8D">
+            <wp:extent cx="2126673" cy="753608"/>
+            <wp:effectExtent l="0" t="0" r="6985" b="8890"/>
+            <wp:docPr id="244371027" name="Picture 2" descr="A white background with blue text and numbers"/>
+            <wp:cNvGraphicFramePr>
+              <a:graphicFrameLocks xmlns:a="http://schemas.openxmlformats.org/drawingml/2006/main" noChangeAspect="1"/>
+            </wp:cNvGraphicFramePr>
+            <a:graphic xmlns:a="http://schemas.openxmlformats.org/drawingml/2006/main">
+              <a:graphicData uri="http://schemas.openxmlformats.org/drawingml/2006/picture">
+                <pic:pic xmlns:pic="http://schemas.openxmlformats.org/drawingml/2006/picture">
+                  <pic:nvPicPr>
+                    <pic:cNvPr id="244371027" name="Picture 2" descr="A white background with blue text and numbers"/>
+                    <pic:cNvPicPr/>
+                  </pic:nvPicPr>
+                  <pic:blipFill>
+                    <a:blip r:embed="rId14" cstate="print">
+                      <a:extLst>
+                        <a:ext uri="{28A0092B-C50C-407E-A947-70E740481C1C}">
+                          <a14:useLocalDpi xmlns:a14="http://schemas.microsoft.com/office/drawing/2010/main" val="0"/>
+                        </a:ext>
+                      </a:extLst>
+                    </a:blip>
+                    <a:stretch>
+                      <a:fillRect/>
+                    </a:stretch>
+                  </pic:blipFill>
+                  <pic:spPr>
+                    <a:xfrm>
+                      <a:off x="0" y="0"/>
+                      <a:ext cx="2149944" cy="761854"/>
+                    </a:xfrm>
+                    <a:prstGeom prst="rect">
+                      <a:avLst/>
+                    </a:prstGeom>
+                  </pic:spPr>
+                </pic:pic>
+              </a:graphicData>
+            </a:graphic>
+          </wp:inline>
+        </w:drawing>
+      </w:r>
+    </w:p>
+    <w:p>
+      <w:pPr>
+        <w:pStyle w:val="ListParagraph"/>
+        <w:numPr>
+          <w:ilvl w:val="0"/>
+          <w:numId w:val="1"/>
+        </w:numPr>
+      </w:pPr>
+      <w:r>
+        <w:t>There is no built-in copy operation for arrays.</w:t>
+      </w:r>
+    </w:p>
+    <w:p>
+      <w:pPr>
+        <w:pStyle w:val="ListParagraph"/>
+        <w:numPr>
+          <w:ilvl w:val="0"/>
+          <w:numId w:val="1"/>
+        </w:numPr>
+      </w:pPr>
+      <w:r>
+        <w:t xml:space="preserve">One array cannot be assigned with another, not even of </w:t>
+      </w:r>
+      <w:proofErr w:type="gramStart"/>
+      <w:r>
+        <w:t>exactly the same</w:t>
+      </w:r>
+      <w:proofErr w:type="gramEnd"/>
+      <w:r>
+        <w:t xml:space="preserve"> type.</w:t>
+      </w:r>
+    </w:p>
+    <w:p>
+      <w:pPr>
+        <w:pStyle w:val="ListParagraph"/>
+        <w:numPr>
+          <w:ilvl w:val="0"/>
+          <w:numId w:val="1"/>
+        </w:numPr>
+      </w:pPr>
+      <w:r>
+        <w:t>There is no array assignment.</w:t>
+      </w:r>
+    </w:p>
+    <w:p>
+      <w:pPr>
+        <w:pStyle w:val="ListParagraph"/>
+        <w:ind w:left="360"/>
+      </w:pPr>
+      <w:r>
+        <w:rPr>
+          <w:noProof/>
+        </w:rPr>
+        <w:drawing>
+          <wp:inline distT="0" distB="0" distL="0" distR="0" wp14:anchorId="556E1C7A" wp14:editId="3EB3C760">
+            <wp:extent cx="4332621" cy="353291"/>
+            <wp:effectExtent l="0" t="0" r="0" b="8890"/>
+            <wp:docPr id="798786019" name="Picture 3"/>
+            <wp:cNvGraphicFramePr>
+              <a:graphicFrameLocks xmlns:a="http://schemas.openxmlformats.org/drawingml/2006/main" noChangeAspect="1"/>
+            </wp:cNvGraphicFramePr>
+            <a:graphic xmlns:a="http://schemas.openxmlformats.org/drawingml/2006/main">
+              <a:graphicData uri="http://schemas.openxmlformats.org/drawingml/2006/picture">
+                <pic:pic xmlns:pic="http://schemas.openxmlformats.org/drawingml/2006/picture">
+                  <pic:nvPicPr>
+                    <pic:cNvPr id="798786019" name="Picture 798786019"/>
+                    <pic:cNvPicPr/>
+                  </pic:nvPicPr>
+                  <pic:blipFill>
+                    <a:blip r:embed="rId15">
+                      <a:extLst>
+                        <a:ext uri="{28A0092B-C50C-407E-A947-70E740481C1C}">
+                          <a14:useLocalDpi xmlns:a14="http://schemas.microsoft.com/office/drawing/2010/main" val="0"/>
+                        </a:ext>
+                      </a:extLst>
+                    </a:blip>
+                    <a:stretch>
+                      <a:fillRect/>
+                    </a:stretch>
+                  </pic:blipFill>
+                  <pic:spPr>
+                    <a:xfrm>
+                      <a:off x="0" y="0"/>
+                      <a:ext cx="4721509" cy="385002"/>
+                    </a:xfrm>
+                    <a:prstGeom prst="rect">
+                      <a:avLst/>
+                    </a:prstGeom>
+                  </pic:spPr>
+                </pic:pic>
+              </a:graphicData>
+            </a:graphic>
+          </wp:inline>
+        </w:drawing>
+      </w:r>
+    </w:p>
+    <w:p>
+      <w:pPr>
+        <w:pStyle w:val="ListParagraph"/>
+        <w:numPr>
+          <w:ilvl w:val="0"/>
+          <w:numId w:val="1"/>
+        </w:numPr>
+      </w:pPr>
+      <w:r>
+        <w:t>Arrays cannot be passed by value.</w:t>
+      </w:r>
+    </w:p>
+    <w:p/>
+    <w:p/>
+    <w:p/>
+    <w:p>
+      <w:pPr>
+        <w:pStyle w:val="ListParagraph"/>
+        <w:numPr>
+          <w:ilvl w:val="0"/>
+          <w:numId w:val="1"/>
+        </w:numPr>
+      </w:pPr>
+      <w:r>
+        <w:rPr>
+          <w:b/>
+          <w:bCs/>
+        </w:rPr>
+        <w:lastRenderedPageBreak/>
+        <w:t xml:space="preserve">String literal: </w:t>
+      </w:r>
+      <w:r>
+        <w:t>A character sequence enclosed within double quotes.</w:t>
+      </w:r>
+    </w:p>
+    <w:p>
+      <w:pPr>
+        <w:pStyle w:val="ListParagraph"/>
+        <w:numPr>
+          <w:ilvl w:val="0"/>
+          <w:numId w:val="1"/>
+        </w:numPr>
+      </w:pPr>
+      <w:r>
+        <w:t>A string literal contains one more character than it appears to have. It is terminated by the ‘\0’ character with a value 0.</w:t>
+      </w:r>
+    </w:p>
+    <w:p>
+      <w:pPr>
+        <w:pStyle w:val="ListParagraph"/>
+        <w:numPr>
+          <w:ilvl w:val="0"/>
+          <w:numId w:val="1"/>
+        </w:numPr>
+      </w:pPr>
+      <w:r>
+        <w:t xml:space="preserve">The type of string literal is ‘an array of appropriate number of </w:t>
+      </w:r>
+      <w:proofErr w:type="spellStart"/>
+      <w:r>
+        <w:t>const</w:t>
+      </w:r>
+      <w:proofErr w:type="spellEnd"/>
+      <w:r>
+        <w:t xml:space="preserve"> characters.’</w:t>
+      </w:r>
+    </w:p>
+    <w:p>
+      <w:pPr>
+        <w:pStyle w:val="ListParagraph"/>
+        <w:ind w:left="360"/>
+      </w:pPr>
+      <w:r>
+        <w:rPr>
+          <w:noProof/>
+        </w:rPr>
+        <w:drawing>
+          <wp:inline distT="0" distB="0" distL="0" distR="0" wp14:anchorId="6DFD4514" wp14:editId="7657D0B9">
+            <wp:extent cx="4294909" cy="834143"/>
+            <wp:effectExtent l="0" t="0" r="0" b="4445"/>
+            <wp:docPr id="861222158" name="Picture 4" descr="Blue text on a white background"/>
+            <wp:cNvGraphicFramePr>
+              <a:graphicFrameLocks xmlns:a="http://schemas.openxmlformats.org/drawingml/2006/main" noChangeAspect="1"/>
+            </wp:cNvGraphicFramePr>
+            <a:graphic xmlns:a="http://schemas.openxmlformats.org/drawingml/2006/main">
+              <a:graphicData uri="http://schemas.openxmlformats.org/drawingml/2006/picture">
+                <pic:pic xmlns:pic="http://schemas.openxmlformats.org/drawingml/2006/picture">
+                  <pic:nvPicPr>
+                    <pic:cNvPr id="861222158" name="Picture 4" descr="Blue text on a white background"/>
+                    <pic:cNvPicPr/>
+                  </pic:nvPicPr>
+                  <pic:blipFill>
+                    <a:blip r:embed="rId16" cstate="print">
+                      <a:extLst>
+                        <a:ext uri="{28A0092B-C50C-407E-A947-70E740481C1C}">
+                          <a14:useLocalDpi xmlns:a14="http://schemas.microsoft.com/office/drawing/2010/main" val="0"/>
+                        </a:ext>
+                      </a:extLst>
+                    </a:blip>
+                    <a:stretch>
+                      <a:fillRect/>
+                    </a:stretch>
+                  </pic:blipFill>
+                  <pic:spPr>
+                    <a:xfrm>
+                      <a:off x="0" y="0"/>
+                      <a:ext cx="4364843" cy="847725"/>
+                    </a:xfrm>
+                    <a:prstGeom prst="rect">
+                      <a:avLst/>
+                    </a:prstGeom>
+                  </pic:spPr>
+                </pic:pic>
+              </a:graphicData>
+            </a:graphic>
+          </wp:inline>
+        </w:drawing>
+      </w:r>
+      <w:r>
+        <w:t xml:space="preserve"> </w:t>
+      </w:r>
+    </w:p>
+    <w:p>
+      <w:pPr>
+        <w:pStyle w:val="ListParagraph"/>
+        <w:numPr>
+          <w:ilvl w:val="0"/>
+          <w:numId w:val="1"/>
+        </w:numPr>
+      </w:pPr>
+      <w:r>
+        <w:t>Whether two identical string literals are allocated as one array or as two is implementation-defined.</w:t>
+      </w:r>
+    </w:p>
+    <w:p>
+      <w:pPr>
+        <w:pStyle w:val="ListParagraph"/>
+        <w:ind w:left="360"/>
+      </w:pPr>
+      <w:r>
+        <w:rPr>
+          <w:noProof/>
+        </w:rPr>
+        <w:drawing>
+          <wp:inline distT="0" distB="0" distL="0" distR="0" wp14:anchorId="067E370B" wp14:editId="7575C8DE">
+            <wp:extent cx="4440382" cy="1308599"/>
+            <wp:effectExtent l="0" t="0" r="0" b="6350"/>
+            <wp:docPr id="2086972107" name="Picture 5" descr="A close-up of a white background"/>
+            <wp:cNvGraphicFramePr>
+              <a:graphicFrameLocks xmlns:a="http://schemas.openxmlformats.org/drawingml/2006/main" noChangeAspect="1"/>
+            </wp:cNvGraphicFramePr>
+            <a:graphic xmlns:a="http://schemas.openxmlformats.org/drawingml/2006/main">
+              <a:graphicData uri="http://schemas.openxmlformats.org/drawingml/2006/picture">
+                <pic:pic xmlns:pic="http://schemas.openxmlformats.org/drawingml/2006/picture">
+                  <pic:nvPicPr>
+                    <pic:cNvPr id="2086972107" name="Picture 5" descr="A close-up of a white background"/>
+                    <pic:cNvPicPr/>
+                  </pic:nvPicPr>
+                  <pic:blipFill>
+                    <a:blip r:embed="rId17" cstate="print">
+                      <a:extLst>
+                        <a:ext uri="{28A0092B-C50C-407E-A947-70E740481C1C}">
+                          <a14:useLocalDpi xmlns:a14="http://schemas.microsoft.com/office/drawing/2010/main" val="0"/>
+                        </a:ext>
+                      </a:extLst>
+                    </a:blip>
+                    <a:stretch>
+                      <a:fillRect/>
+                    </a:stretch>
+                  </pic:blipFill>
+                  <pic:spPr>
+                    <a:xfrm>
+                      <a:off x="0" y="0"/>
+                      <a:ext cx="4472637" cy="1318105"/>
+                    </a:xfrm>
+                    <a:prstGeom prst="rect">
+                      <a:avLst/>
+                    </a:prstGeom>
+                  </pic:spPr>
+                </pic:pic>
+              </a:graphicData>
+            </a:graphic>
+          </wp:inline>
+        </w:drawing>
+      </w:r>
+    </w:p>
+    <w:p>
+      <w:pPr>
+        <w:pStyle w:val="ListParagraph"/>
+        <w:numPr>
+          <w:ilvl w:val="0"/>
+          <w:numId w:val="1"/>
+        </w:numPr>
+      </w:pPr>
+      <w:r>
+        <w:t xml:space="preserve">The empty string is represented as a pair of adjacent “” and has the type </w:t>
+      </w:r>
+      <w:proofErr w:type="spellStart"/>
+      <w:r>
+        <w:t>const</w:t>
+      </w:r>
+      <w:proofErr w:type="spellEnd"/>
+      <w:r>
+        <w:t xml:space="preserve"> </w:t>
+      </w:r>
+      <w:proofErr w:type="gramStart"/>
+      <w:r>
+        <w:t>char[</w:t>
+      </w:r>
+      <w:proofErr w:type="gramEnd"/>
+      <w:r>
+        <w:t>1]. The one character is ‘\0’.</w:t>
+      </w:r>
+    </w:p>
+    <w:p>
+      <w:pPr>
+        <w:pStyle w:val="ListParagraph"/>
+        <w:numPr>
+          <w:ilvl w:val="0"/>
+          <w:numId w:val="1"/>
+        </w:numPr>
+      </w:pPr>
+      <w:r>
+        <w:t>The backslash convention makes it possible to use characters such as double quotes (“) or backslash (\) within a string.</w:t>
+      </w:r>
+    </w:p>
+    <w:p>
+      <w:pPr>
+        <w:pStyle w:val="ListParagraph"/>
+        <w:numPr>
+          <w:ilvl w:val="0"/>
+          <w:numId w:val="1"/>
+        </w:numPr>
+      </w:pPr>
+      <w:r>
+        <w:t xml:space="preserve">It is mostly used to </w:t>
+      </w:r>
+      <w:r>
+        <w:t>represent non-graphic characters, such as \n (newline) or \a (alert with a beep sound).</w:t>
+      </w:r>
+    </w:p>
+    <w:p>
+      <w:pPr>
+        <w:pStyle w:val="ListParagraph"/>
+        <w:numPr>
+          <w:ilvl w:val="0"/>
+          <w:numId w:val="1"/>
+        </w:numPr>
+      </w:pPr>
+      <w:r>
+        <w:t>Long strings can be broken by white space to make the program neat. The first example is wrong whereas the second is correct.</w:t>
+      </w:r>
+    </w:p>
+    <w:p>
+      <w:pPr>
+        <w:pStyle w:val="ListParagraph"/>
+        <w:ind w:left="360"/>
+        <w:rPr>
+          <w:noProof/>
+        </w:rPr>
+      </w:pPr>
+      <w:r>
+        <w:rPr>
+          <w:noProof/>
+        </w:rPr>
+        <w:drawing>
+          <wp:inline distT="0" distB="0" distL="0" distR="0" wp14:anchorId="30377451" wp14:editId="19E297E3">
+            <wp:extent cx="1305792" cy="401782"/>
+            <wp:effectExtent l="0" t="0" r="0" b="0"/>
+            <wp:docPr id="1162696311" name="Picture 6"/>
+            <wp:cNvGraphicFramePr>
+              <a:graphicFrameLocks xmlns:a="http://schemas.openxmlformats.org/drawingml/2006/main" noChangeAspect="1"/>
+            </wp:cNvGraphicFramePr>
+            <a:graphic xmlns:a="http://schemas.openxmlformats.org/drawingml/2006/main">
+              <a:graphicData uri="http://schemas.openxmlformats.org/drawingml/2006/picture">
+                <pic:pic xmlns:pic="http://schemas.openxmlformats.org/drawingml/2006/picture">
+                  <pic:nvPicPr>
+                    <pic:cNvPr id="1162696311" name="Picture 1162696311"/>
+                    <pic:cNvPicPr/>
+                  </pic:nvPicPr>
+                  <pic:blipFill>
+                    <a:blip r:embed="rId18">
+                      <a:extLst>
+                        <a:ext uri="{28A0092B-C50C-407E-A947-70E740481C1C}">
+                          <a14:useLocalDpi xmlns:a14="http://schemas.microsoft.com/office/drawing/2010/main" val="0"/>
+                        </a:ext>
+                      </a:extLst>
+                    </a:blip>
+                    <a:stretch>
+                      <a:fillRect/>
+                    </a:stretch>
+                  </pic:blipFill>
+                  <pic:spPr>
+                    <a:xfrm>
+                      <a:off x="0" y="0"/>
+                      <a:ext cx="1339325" cy="412100"/>
+                    </a:xfrm>
+                    <a:prstGeom prst="rect">
+                      <a:avLst/>
+                    </a:prstGeom>
+                  </pic:spPr>
+                </pic:pic>
+              </a:graphicData>
+            </a:graphic>
+          </wp:inline>
+        </w:drawing>
+      </w:r>
+    </w:p>
+    <w:p>
+      <w:pPr>
+        <w:pStyle w:val="ListParagraph"/>
+        <w:ind w:left="360"/>
+      </w:pPr>
+      <w:r>
+        <w:rPr>
+          <w:noProof/>
+        </w:rPr>
+        <w:drawing>
+          <wp:inline distT="0" distB="0" distL="0" distR="0" wp14:anchorId="0F79CCA5" wp14:editId="384EC296">
+            <wp:extent cx="3706091" cy="391303"/>
+            <wp:effectExtent l="0" t="0" r="0" b="8890"/>
+            <wp:docPr id="111245393" name="Picture 7"/>
+            <wp:cNvGraphicFramePr>
+              <a:graphicFrameLocks xmlns:a="http://schemas.openxmlformats.org/drawingml/2006/main" noChangeAspect="1"/>
+            </wp:cNvGraphicFramePr>
+            <a:graphic xmlns:a="http://schemas.openxmlformats.org/drawingml/2006/main">
+              <a:graphicData uri="http://schemas.openxmlformats.org/drawingml/2006/picture">
+                <pic:pic xmlns:pic="http://schemas.openxmlformats.org/drawingml/2006/picture">
+                  <pic:nvPicPr>
+                    <pic:cNvPr id="111245393" name="Picture 111245393"/>
+                    <pic:cNvPicPr/>
+                  </pic:nvPicPr>
+                  <pic:blipFill>
+                    <a:blip r:embed="rId19">
+                      <a:extLst>
+                        <a:ext uri="{28A0092B-C50C-407E-A947-70E740481C1C}">
+                          <a14:useLocalDpi xmlns:a14="http://schemas.microsoft.com/office/drawing/2010/main" val="0"/>
+                        </a:ext>
+                      </a:extLst>
+                    </a:blip>
+                    <a:stretch>
+                      <a:fillRect/>
+                    </a:stretch>
+                  </pic:blipFill>
+                  <pic:spPr>
+                    <a:xfrm>
+                      <a:off x="0" y="0"/>
+                      <a:ext cx="3861200" cy="407680"/>
+                    </a:xfrm>
+                    <a:prstGeom prst="rect">
+                      <a:avLst/>
+                    </a:prstGeom>
+                  </pic:spPr>
+                </pic:pic>
+              </a:graphicData>
+            </a:graphic>
+          </wp:inline>
+        </w:drawing>
+      </w:r>
+    </w:p>
+    <w:p>
+      <w:pPr>
+        <w:pStyle w:val="ListParagraph"/>
+        <w:numPr>
+          <w:ilvl w:val="0"/>
+          <w:numId w:val="1"/>
+        </w:numPr>
+      </w:pPr>
+      <w:r>
+        <w:t xml:space="preserve">It is possible to have null character in a </w:t>
+      </w:r>
+      <w:proofErr w:type="gramStart"/>
+      <w:r>
+        <w:t>string</w:t>
+      </w:r>
+      <w:proofErr w:type="gramEnd"/>
+      <w:r>
+        <w:t xml:space="preserve"> but most programs will ignore any characters after it. For example, “</w:t>
+      </w:r>
+      <w:proofErr w:type="spellStart"/>
+      <w:r>
+        <w:t>Khazad</w:t>
+      </w:r>
+      <w:proofErr w:type="spellEnd"/>
+      <w:r>
+        <w:t>\0Dum” will be read as “</w:t>
+      </w:r>
+      <w:proofErr w:type="spellStart"/>
+      <w:r>
+        <w:t>Khazad</w:t>
+      </w:r>
+      <w:proofErr w:type="spellEnd"/>
+      <w:r>
+        <w:t xml:space="preserve">” by functions such as </w:t>
+      </w:r>
+      <w:proofErr w:type="spellStart"/>
+      <w:proofErr w:type="gramStart"/>
+      <w:r>
+        <w:t>strcpy</w:t>
+      </w:r>
+      <w:proofErr w:type="spellEnd"/>
+      <w:r>
+        <w:t>(</w:t>
+      </w:r>
+      <w:proofErr w:type="gramEnd"/>
+      <w:r>
+        <w:t xml:space="preserve">) and </w:t>
+      </w:r>
+      <w:proofErr w:type="spellStart"/>
+      <w:r>
+        <w:t>strlen</w:t>
+      </w:r>
+      <w:proofErr w:type="spellEnd"/>
+      <w:r>
+        <w:t>().</w:t>
+      </w:r>
+    </w:p>
+    <w:p/>
+    <w:p/>
+    <w:p/>
+    <w:p>
+      <w:pPr>
+        <w:pStyle w:val="ListParagraph"/>
+        <w:numPr>
+          <w:ilvl w:val="0"/>
+          <w:numId w:val="1"/>
+        </w:numPr>
+      </w:pPr>
+      <w:r>
+        <w:rPr>
+          <w:b/>
+          <w:bCs/>
+        </w:rPr>
+        <w:t xml:space="preserve">Raw string literal: </w:t>
+      </w:r>
+      <w:r>
+        <w:t xml:space="preserve">A string literal where a </w:t>
+      </w:r>
+      <w:proofErr w:type="spellStart"/>
+      <w:r>
+        <w:t>blackslash</w:t>
+      </w:r>
+      <w:proofErr w:type="spellEnd"/>
+      <w:r>
+        <w:t xml:space="preserve"> is just a backslash and a double quote is just a double quote.</w:t>
+      </w:r>
+    </w:p>
+    <w:p>
+      <w:pPr>
+        <w:pStyle w:val="ListParagraph"/>
+        <w:ind w:left="360"/>
+      </w:pPr>
+      <w:r>
+        <w:rPr>
+          <w:noProof/>
+        </w:rPr>
+        <w:drawing>
+          <wp:inline distT="0" distB="0" distL="0" distR="0" wp14:anchorId="1B0B172B" wp14:editId="57D9C83B">
+            <wp:extent cx="3775364" cy="253057"/>
+            <wp:effectExtent l="0" t="0" r="0" b="0"/>
+            <wp:docPr id="1311811833" name="Picture 8"/>
+            <wp:cNvGraphicFramePr>
+              <a:graphicFrameLocks xmlns:a="http://schemas.openxmlformats.org/drawingml/2006/main" noChangeAspect="1"/>
+            </wp:cNvGraphicFramePr>
+            <a:graphic xmlns:a="http://schemas.openxmlformats.org/drawingml/2006/main">
+              <a:graphicData uri="http://schemas.openxmlformats.org/drawingml/2006/picture">
+                <pic:pic xmlns:pic="http://schemas.openxmlformats.org/drawingml/2006/picture">
+                  <pic:nvPicPr>
+                    <pic:cNvPr id="1311811833" name="Picture 1311811833"/>
+                    <pic:cNvPicPr/>
+                  </pic:nvPicPr>
+                  <pic:blipFill>
+                    <a:blip r:embed="rId20">
+                      <a:extLst>
+                        <a:ext uri="{28A0092B-C50C-407E-A947-70E740481C1C}">
+                          <a14:useLocalDpi xmlns:a14="http://schemas.microsoft.com/office/drawing/2010/main" val="0"/>
+                        </a:ext>
+                      </a:extLst>
+                    </a:blip>
+                    <a:stretch>
+                      <a:fillRect/>
+                    </a:stretch>
+                  </pic:blipFill>
+                  <pic:spPr>
+                    <a:xfrm>
+                      <a:off x="0" y="0"/>
+                      <a:ext cx="4066288" cy="272557"/>
+                    </a:xfrm>
+                    <a:prstGeom prst="rect">
+                      <a:avLst/>
+                    </a:prstGeom>
+                  </pic:spPr>
+                </pic:pic>
+              </a:graphicData>
+            </a:graphic>
+          </wp:inline>
+        </w:drawing>
+      </w:r>
+      <w:r>
+        <w:rPr>
+          <w:noProof/>
+        </w:rPr>
+        <w:drawing>
+          <wp:inline distT="0" distB="0" distL="0" distR="0" wp14:anchorId="2FB5F725" wp14:editId="212B07CD">
+            <wp:extent cx="3560618" cy="244975"/>
+            <wp:effectExtent l="0" t="0" r="1905" b="3175"/>
+            <wp:docPr id="243527416" name="Picture 9"/>
+            <wp:cNvGraphicFramePr>
+              <a:graphicFrameLocks xmlns:a="http://schemas.openxmlformats.org/drawingml/2006/main" noChangeAspect="1"/>
+            </wp:cNvGraphicFramePr>
+            <a:graphic xmlns:a="http://schemas.openxmlformats.org/drawingml/2006/main">
+              <a:graphicData uri="http://schemas.openxmlformats.org/drawingml/2006/picture">
+                <pic:pic xmlns:pic="http://schemas.openxmlformats.org/drawingml/2006/picture">
+                  <pic:nvPicPr>
+                    <pic:cNvPr id="243527416" name="Picture 243527416"/>
+                    <pic:cNvPicPr/>
+                  </pic:nvPicPr>
+                  <pic:blipFill>
+                    <a:blip r:embed="rId21">
+                      <a:extLst>
+                        <a:ext uri="{28A0092B-C50C-407E-A947-70E740481C1C}">
+                          <a14:useLocalDpi xmlns:a14="http://schemas.microsoft.com/office/drawing/2010/main" val="0"/>
+                        </a:ext>
+                      </a:extLst>
+                    </a:blip>
+                    <a:stretch>
+                      <a:fillRect/>
+                    </a:stretch>
+                  </pic:blipFill>
+                  <pic:spPr>
+                    <a:xfrm>
+                      <a:off x="0" y="0"/>
+                      <a:ext cx="3632173" cy="249898"/>
+                    </a:xfrm>
+                    <a:prstGeom prst="rect">
+                      <a:avLst/>
+                    </a:prstGeom>
+                  </pic:spPr>
+                </pic:pic>
+              </a:graphicData>
+            </a:graphic>
+          </wp:inline>
+        </w:drawing>
+      </w:r>
+    </w:p>
+    <w:p>
+      <w:pPr>
+        <w:pStyle w:val="ListParagraph"/>
+        <w:numPr>
+          <w:ilvl w:val="0"/>
+          <w:numId w:val="1"/>
+        </w:numPr>
+      </w:pPr>
+      <w:r>
+        <w:lastRenderedPageBreak/>
+        <w:t xml:space="preserve">We can add personalised delimiters </w:t>
+      </w:r>
+      <w:r>
+        <w:t>before and after () in a raw string.</w:t>
+      </w:r>
+    </w:p>
+    <w:p>
+      <w:pPr>
+        <w:pStyle w:val="ListParagraph"/>
+        <w:ind w:left="360"/>
+      </w:pPr>
+      <w:r>
+        <w:rPr>
+          <w:noProof/>
+        </w:rPr>
+        <w:drawing>
+          <wp:inline distT="0" distB="0" distL="0" distR="0" wp14:anchorId="3AF8DC59" wp14:editId="5375D473">
+            <wp:extent cx="4038600" cy="421042"/>
+            <wp:effectExtent l="0" t="0" r="0" b="0"/>
+            <wp:docPr id="1094916154" name="Picture 10"/>
+            <wp:cNvGraphicFramePr>
+              <a:graphicFrameLocks xmlns:a="http://schemas.openxmlformats.org/drawingml/2006/main" noChangeAspect="1"/>
+            </wp:cNvGraphicFramePr>
+            <a:graphic xmlns:a="http://schemas.openxmlformats.org/drawingml/2006/main">
+              <a:graphicData uri="http://schemas.openxmlformats.org/drawingml/2006/picture">
+                <pic:pic xmlns:pic="http://schemas.openxmlformats.org/drawingml/2006/picture">
+                  <pic:nvPicPr>
+                    <pic:cNvPr id="1094916154" name="Picture 1094916154"/>
+                    <pic:cNvPicPr/>
+                  </pic:nvPicPr>
+                  <pic:blipFill>
+                    <a:blip r:embed="rId22">
+                      <a:extLst>
+                        <a:ext uri="{28A0092B-C50C-407E-A947-70E740481C1C}">
+                          <a14:useLocalDpi xmlns:a14="http://schemas.microsoft.com/office/drawing/2010/main" val="0"/>
+                        </a:ext>
+                      </a:extLst>
+                    </a:blip>
+                    <a:stretch>
+                      <a:fillRect/>
+                    </a:stretch>
+                  </pic:blipFill>
+                  <pic:spPr>
+                    <a:xfrm>
+                      <a:off x="0" y="0"/>
+                      <a:ext cx="4082544" cy="425623"/>
+                    </a:xfrm>
+                    <a:prstGeom prst="rect">
+                      <a:avLst/>
+                    </a:prstGeom>
+                  </pic:spPr>
+                </pic:pic>
+              </a:graphicData>
+            </a:graphic>
+          </wp:inline>
+        </w:drawing>
+      </w:r>
+    </w:p>
+    <w:p>
+      <w:pPr>
+        <w:pStyle w:val="ListParagraph"/>
+        <w:numPr>
+          <w:ilvl w:val="0"/>
+          <w:numId w:val="1"/>
+        </w:numPr>
+      </w:pPr>
+      <w:r>
+        <w:t>Unless one works with regular expressions, raw string literals are probably just a curiosity.</w:t>
+      </w:r>
+    </w:p>
+    <w:p>
+      <w:pPr>
+        <w:pStyle w:val="ListParagraph"/>
+        <w:ind w:left="360"/>
+        <w:jc w:val="center"/>
+      </w:pPr>
+      <w:r>
+        <w:drawing>
+          <wp:inline distT="0" distB="0" distL="0" distR="0" wp14:anchorId="776BD270" wp14:editId="335ADEB6">
+            <wp:extent cx="2992582" cy="264538"/>
+            <wp:effectExtent l="0" t="0" r="0" b="2540"/>
+            <wp:docPr id="1529809845" name="Picture 1"/>
+            <wp:cNvGraphicFramePr>
+              <a:graphicFrameLocks xmlns:a="http://schemas.openxmlformats.org/drawingml/2006/main" noChangeAspect="1"/>
+            </wp:cNvGraphicFramePr>
+            <a:graphic xmlns:a="http://schemas.openxmlformats.org/drawingml/2006/main">
+              <a:graphicData uri="http://schemas.openxmlformats.org/drawingml/2006/picture">
+                <pic:pic xmlns:pic="http://schemas.openxmlformats.org/drawingml/2006/picture">
+                  <pic:nvPicPr>
+                    <pic:cNvPr id="1529809845" name=""/>
+                    <pic:cNvPicPr/>
+                  </pic:nvPicPr>
+                  <pic:blipFill>
+                    <a:blip r:embed="rId23"/>
+                    <a:stretch>
+                      <a:fillRect/>
+                    </a:stretch>
+                  </pic:blipFill>
+                  <pic:spPr>
+                    <a:xfrm>
+                      <a:off x="0" y="0"/>
+                      <a:ext cx="3060803" cy="270569"/>
+                    </a:xfrm>
+                    <a:prstGeom prst="rect">
+                      <a:avLst/>
+                    </a:prstGeom>
+                  </pic:spPr>
+                </pic:pic>
+              </a:graphicData>
+            </a:graphic>
+          </wp:inline>
+        </w:drawing>
+      </w:r>
+    </w:p>
+    <w:p>
+      <w:pPr>
+        <w:pStyle w:val="ListParagraph"/>
+        <w:numPr>
+          <w:ilvl w:val="0"/>
+          <w:numId w:val="1"/>
+        </w:numPr>
+      </w:pPr>
+      <w:r>
+        <w:t xml:space="preserve">In contrast to </w:t>
+      </w:r>
+      <w:proofErr w:type="spellStart"/>
+      <w:r>
+        <w:t>nonraw</w:t>
+      </w:r>
+      <w:proofErr w:type="spellEnd"/>
+      <w:r>
+        <w:t xml:space="preserve"> string literals, raw string literals can be spread over multiple lines.</w:t>
+      </w:r>
+    </w:p>
+    <w:p>
+      <w:pPr>
+        <w:pStyle w:val="ListParagraph"/>
+        <w:ind w:left="360"/>
+        <w:jc w:val="center"/>
+      </w:pPr>
+      <w:r>
+        <w:drawing>
+          <wp:inline distT="0" distB="0" distL="0" distR="0" wp14:anchorId="7C2247D7" wp14:editId="49B81E91">
+            <wp:extent cx="1911927" cy="1166904"/>
+            <wp:effectExtent l="0" t="0" r="0" b="0"/>
+            <wp:docPr id="2069814225" name="Picture 1" descr="A white background with blue text&#10;&#10;Description automatically generated"/>
+            <wp:cNvGraphicFramePr>
+              <a:graphicFrameLocks xmlns:a="http://schemas.openxmlformats.org/drawingml/2006/main" noChangeAspect="1"/>
+            </wp:cNvGraphicFramePr>
+            <a:graphic xmlns:a="http://schemas.openxmlformats.org/drawingml/2006/main">
+              <a:graphicData uri="http://schemas.openxmlformats.org/drawingml/2006/picture">
+                <pic:pic xmlns:pic="http://schemas.openxmlformats.org/drawingml/2006/picture">
+                  <pic:nvPicPr>
+                    <pic:cNvPr id="2069814225" name="Picture 1" descr="A white background with blue text&#10;&#10;Description automatically generated"/>
+                    <pic:cNvPicPr/>
+                  </pic:nvPicPr>
+                  <pic:blipFill>
+                    <a:blip r:embed="rId24"/>
+                    <a:stretch>
+                      <a:fillRect/>
+                    </a:stretch>
+                  </pic:blipFill>
+                  <pic:spPr>
+                    <a:xfrm>
+                      <a:off x="0" y="0"/>
+                      <a:ext cx="1928101" cy="1176775"/>
+                    </a:xfrm>
+                    <a:prstGeom prst="rect">
+                      <a:avLst/>
+                    </a:prstGeom>
+                  </pic:spPr>
+                </pic:pic>
+              </a:graphicData>
+            </a:graphic>
+          </wp:inline>
+        </w:drawing>
+      </w:r>
+    </w:p>
+    <w:p>
+      <w:pPr>
+        <w:pStyle w:val="ListParagraph"/>
+        <w:ind w:left="360"/>
+        <w:jc w:val="center"/>
+      </w:pPr>
     </w:p>
     <w:sectPr>
       <w:pgSz w:w="11906" w:h="16838"/>
@@ -938,7 +2028,7 @@
   <w:abstractNum w:abstractNumId="0" w15:restartNumberingAfterBreak="0">
     <w:nsid w:val="64EC015A"/>
     <w:multiLevelType w:val="hybridMultilevel"/>
-    <w:tmpl w:val="0324F23E"/>
+    <w:tmpl w:val="0D363840"/>
     <w:lvl w:ilvl="0" w:tplc="40090001">
       <w:start w:val="1"/>
       <w:numFmt w:val="bullet"/>

</xml_diff>

<commit_message>
Add notes on large char sets, pointers to arrays, navigating arrays.
</commit_message>
<xml_diff>
--- a/C++ Programming Language/7 Pointers, Arrays, and References.docx
+++ b/C++ Programming Language/7 Pointers, Arrays, and References.docx
@@ -51,7 +51,7 @@
                     <pic:cNvPicPr/>
                   </pic:nvPicPr>
                   <pic:blipFill>
-                    <a:blip r:embed="rId5">
+                    <a:blip r:embed="rId6">
                       <a:extLst>
                         <a:ext uri="{28A0092B-C50C-407E-A947-70E740481C1C}">
                           <a14:useLocalDpi xmlns:a14="http://schemas.microsoft.com/office/drawing/2010/main" val="0"/>
@@ -130,7 +130,7 @@
                     <pic:cNvPicPr/>
                   </pic:nvPicPr>
                   <pic:blipFill>
-                    <a:blip r:embed="rId6">
+                    <a:blip r:embed="rId7">
                       <a:extLst>
                         <a:ext uri="{28A0092B-C50C-407E-A947-70E740481C1C}">
                           <a14:useLocalDpi xmlns:a14="http://schemas.microsoft.com/office/drawing/2010/main" val="0"/>
@@ -243,7 +243,7 @@
                     <pic:cNvPicPr/>
                   </pic:nvPicPr>
                   <pic:blipFill>
-                    <a:blip r:embed="rId7">
+                    <a:blip r:embed="rId8">
                       <a:extLst>
                         <a:ext uri="{28A0092B-C50C-407E-A947-70E740481C1C}">
                           <a14:useLocalDpi xmlns:a14="http://schemas.microsoft.com/office/drawing/2010/main" val="0"/>
@@ -461,7 +461,7 @@
         </w:rPr>
         <w:lastRenderedPageBreak/>
         <w:drawing>
-          <wp:inline distT="0" distB="0" distL="0" distR="0" wp14:anchorId="566BEE4C" wp14:editId="045BB99B">
+          <wp:inline distT="0" distB="0" distL="0" distR="0" wp14:anchorId="566BEE4C" wp14:editId="54DA5181">
             <wp:extent cx="5030366" cy="1870364"/>
             <wp:effectExtent l="0" t="0" r="0" b="0"/>
             <wp:docPr id="469389570" name="Picture 1" descr="A computer code with blue text&#10;&#10;Description automatically generated"/>
@@ -476,7 +476,7 @@
                     <pic:cNvPicPr/>
                   </pic:nvPicPr>
                   <pic:blipFill>
-                    <a:blip r:embed="rId8" cstate="print">
+                    <a:blip r:embed="rId9" cstate="print">
                       <a:extLst>
                         <a:ext uri="{28A0092B-C50C-407E-A947-70E740481C1C}">
                           <a14:useLocalDpi xmlns:a14="http://schemas.microsoft.com/office/drawing/2010/main" val="0"/>
@@ -580,7 +580,7 @@
                     <pic:cNvPicPr/>
                   </pic:nvPicPr>
                   <pic:blipFill>
-                    <a:blip r:embed="rId9">
+                    <a:blip r:embed="rId10">
                       <a:extLst>
                         <a:ext uri="{28A0092B-C50C-407E-A947-70E740481C1C}">
                           <a14:useLocalDpi xmlns:a14="http://schemas.microsoft.com/office/drawing/2010/main" val="0"/>
@@ -664,7 +664,7 @@
                     <pic:cNvPicPr/>
                   </pic:nvPicPr>
                   <pic:blipFill>
-                    <a:blip r:embed="rId10">
+                    <a:blip r:embed="rId11">
                       <a:extLst>
                         <a:ext uri="{28A0092B-C50C-407E-A947-70E740481C1C}">
                           <a14:useLocalDpi xmlns:a14="http://schemas.microsoft.com/office/drawing/2010/main" val="0"/>
@@ -793,7 +793,7 @@
                     <pic:cNvPicPr/>
                   </pic:nvPicPr>
                   <pic:blipFill>
-                    <a:blip r:embed="rId11">
+                    <a:blip r:embed="rId12">
                       <a:extLst>
                         <a:ext uri="{28A0092B-C50C-407E-A947-70E740481C1C}">
                           <a14:useLocalDpi xmlns:a14="http://schemas.microsoft.com/office/drawing/2010/main" val="0"/>
@@ -870,7 +870,7 @@
                     <pic:cNvPicPr/>
                   </pic:nvPicPr>
                   <pic:blipFill>
-                    <a:blip r:embed="rId12">
+                    <a:blip r:embed="rId13">
                       <a:extLst>
                         <a:ext uri="{28A0092B-C50C-407E-A947-70E740481C1C}">
                           <a14:useLocalDpi xmlns:a14="http://schemas.microsoft.com/office/drawing/2010/main" val="0"/>
@@ -1086,7 +1086,7 @@
                     <pic:cNvPicPr/>
                   </pic:nvPicPr>
                   <pic:blipFill>
-                    <a:blip r:embed="rId13">
+                    <a:blip r:embed="rId14">
                       <a:extLst>
                         <a:ext uri="{28A0092B-C50C-407E-A947-70E740481C1C}">
                           <a14:useLocalDpi xmlns:a14="http://schemas.microsoft.com/office/drawing/2010/main" val="0"/>
@@ -1135,7 +1135,7 @@
           <w:noProof/>
         </w:rPr>
         <w:drawing>
-          <wp:inline distT="0" distB="0" distL="0" distR="0" wp14:anchorId="40124FDB" wp14:editId="56BF4F8D">
+          <wp:inline distT="0" distB="0" distL="0" distR="0" wp14:anchorId="40124FDB" wp14:editId="116B1A3D">
             <wp:extent cx="2126673" cy="753608"/>
             <wp:effectExtent l="0" t="0" r="6985" b="8890"/>
             <wp:docPr id="244371027" name="Picture 2" descr="A white background with blue text and numbers"/>
@@ -1150,7 +1150,7 @@
                     <pic:cNvPicPr/>
                   </pic:nvPicPr>
                   <pic:blipFill>
-                    <a:blip r:embed="rId14" cstate="print">
+                    <a:blip r:embed="rId15" cstate="print">
                       <a:extLst>
                         <a:ext uri="{28A0092B-C50C-407E-A947-70E740481C1C}">
                           <a14:useLocalDpi xmlns:a14="http://schemas.microsoft.com/office/drawing/2010/main" val="0"/>
@@ -1246,7 +1246,7 @@
                     <pic:cNvPicPr/>
                   </pic:nvPicPr>
                   <pic:blipFill>
-                    <a:blip r:embed="rId15">
+                    <a:blip r:embed="rId16">
                       <a:extLst>
                         <a:ext uri="{28A0092B-C50C-407E-A947-70E740481C1C}">
                           <a14:useLocalDpi xmlns:a14="http://schemas.microsoft.com/office/drawing/2010/main" val="0"/>
@@ -1350,7 +1350,7 @@
           <w:noProof/>
         </w:rPr>
         <w:drawing>
-          <wp:inline distT="0" distB="0" distL="0" distR="0" wp14:anchorId="6DFD4514" wp14:editId="7657D0B9">
+          <wp:inline distT="0" distB="0" distL="0" distR="0" wp14:anchorId="6DFD4514" wp14:editId="629F396E">
             <wp:extent cx="4294909" cy="834143"/>
             <wp:effectExtent l="0" t="0" r="0" b="4445"/>
             <wp:docPr id="861222158" name="Picture 4" descr="Blue text on a white background"/>
@@ -1365,7 +1365,7 @@
                     <pic:cNvPicPr/>
                   </pic:nvPicPr>
                   <pic:blipFill>
-                    <a:blip r:embed="rId16" cstate="print">
+                    <a:blip r:embed="rId17" cstate="print">
                       <a:extLst>
                         <a:ext uri="{28A0092B-C50C-407E-A947-70E740481C1C}">
                           <a14:useLocalDpi xmlns:a14="http://schemas.microsoft.com/office/drawing/2010/main" val="0"/>
@@ -1417,7 +1417,7 @@
           <w:noProof/>
         </w:rPr>
         <w:drawing>
-          <wp:inline distT="0" distB="0" distL="0" distR="0" wp14:anchorId="067E370B" wp14:editId="7575C8DE">
+          <wp:inline distT="0" distB="0" distL="0" distR="0" wp14:anchorId="067E370B" wp14:editId="75C35BA1">
             <wp:extent cx="4440382" cy="1308599"/>
             <wp:effectExtent l="0" t="0" r="0" b="6350"/>
             <wp:docPr id="2086972107" name="Picture 5" descr="A close-up of a white background"/>
@@ -1432,7 +1432,7 @@
                     <pic:cNvPicPr/>
                   </pic:nvPicPr>
                   <pic:blipFill>
-                    <a:blip r:embed="rId17" cstate="print">
+                    <a:blip r:embed="rId18" cstate="print">
                       <a:extLst>
                         <a:ext uri="{28A0092B-C50C-407E-A947-70E740481C1C}">
                           <a14:useLocalDpi xmlns:a14="http://schemas.microsoft.com/office/drawing/2010/main" val="0"/>
@@ -1554,7 +1554,7 @@
                     <pic:cNvPicPr/>
                   </pic:nvPicPr>
                   <pic:blipFill>
-                    <a:blip r:embed="rId18">
+                    <a:blip r:embed="rId19">
                       <a:extLst>
                         <a:ext uri="{28A0092B-C50C-407E-A947-70E740481C1C}">
                           <a14:useLocalDpi xmlns:a14="http://schemas.microsoft.com/office/drawing/2010/main" val="0"/>
@@ -1606,7 +1606,7 @@
                     <pic:cNvPicPr/>
                   </pic:nvPicPr>
                   <pic:blipFill>
-                    <a:blip r:embed="rId19">
+                    <a:blip r:embed="rId20">
                       <a:extLst>
                         <a:ext uri="{28A0092B-C50C-407E-A947-70E740481C1C}">
                           <a14:useLocalDpi xmlns:a14="http://schemas.microsoft.com/office/drawing/2010/main" val="0"/>
@@ -1745,7 +1745,7 @@
                     <pic:cNvPicPr/>
                   </pic:nvPicPr>
                   <pic:blipFill>
-                    <a:blip r:embed="rId20">
+                    <a:blip r:embed="rId21">
                       <a:extLst>
                         <a:ext uri="{28A0092B-C50C-407E-A947-70E740481C1C}">
                           <a14:useLocalDpi xmlns:a14="http://schemas.microsoft.com/office/drawing/2010/main" val="0"/>
@@ -1791,7 +1791,7 @@
                     <pic:cNvPicPr/>
                   </pic:nvPicPr>
                   <pic:blipFill>
-                    <a:blip r:embed="rId21">
+                    <a:blip r:embed="rId22">
                       <a:extLst>
                         <a:ext uri="{28A0092B-C50C-407E-A947-70E740481C1C}">
                           <a14:useLocalDpi xmlns:a14="http://schemas.microsoft.com/office/drawing/2010/main" val="0"/>
@@ -1859,7 +1859,7 @@
                     <pic:cNvPicPr/>
                   </pic:nvPicPr>
                   <pic:blipFill>
-                    <a:blip r:embed="rId22">
+                    <a:blip r:embed="rId23">
                       <a:extLst>
                         <a:ext uri="{28A0092B-C50C-407E-A947-70E740481C1C}">
                           <a14:useLocalDpi xmlns:a14="http://schemas.microsoft.com/office/drawing/2010/main" val="0"/>
@@ -1905,6 +1905,9 @@
         <w:jc w:val="center"/>
       </w:pPr>
       <w:r>
+        <w:rPr>
+          <w:noProof/>
+        </w:rPr>
         <w:drawing>
           <wp:inline distT="0" distB="0" distL="0" distR="0" wp14:anchorId="776BD270" wp14:editId="335ADEB6">
             <wp:extent cx="2992582" cy="264538"/>
@@ -1921,7 +1924,7 @@
                     <pic:cNvPicPr/>
                   </pic:nvPicPr>
                   <pic:blipFill>
-                    <a:blip r:embed="rId23"/>
+                    <a:blip r:embed="rId24"/>
                     <a:stretch>
                       <a:fillRect/>
                     </a:stretch>
@@ -1951,15 +1954,13 @@
         </w:numPr>
       </w:pPr>
       <w:r>
-        <w:t xml:space="preserve">In contrast to </w:t>
-      </w:r>
-      <w:proofErr w:type="spellStart"/>
-      <w:r>
-        <w:t>nonraw</w:t>
-      </w:r>
-      <w:proofErr w:type="spellEnd"/>
-      <w:r>
-        <w:t xml:space="preserve"> string literals, raw string literals can be spread over multiple lines.</w:t>
+        <w:t>In contrast to non</w:t>
+      </w:r>
+      <w:r>
+        <w:t>-</w:t>
+      </w:r>
+      <w:r>
+        <w:t>raw string literals, raw string literals can be spread over multiple lines.</w:t>
       </w:r>
     </w:p>
     <w:p>
@@ -1969,6 +1970,9 @@
         <w:jc w:val="center"/>
       </w:pPr>
       <w:r>
+        <w:rPr>
+          <w:noProof/>
+        </w:rPr>
         <w:drawing>
           <wp:inline distT="0" distB="0" distL="0" distR="0" wp14:anchorId="7C2247D7" wp14:editId="49B81E91">
             <wp:extent cx="1911927" cy="1166904"/>
@@ -1985,7 +1989,7 @@
                     <pic:cNvPicPr/>
                   </pic:nvPicPr>
                   <pic:blipFill>
-                    <a:blip r:embed="rId24"/>
+                    <a:blip r:embed="rId25"/>
                     <a:stretch>
                       <a:fillRect/>
                     </a:stretch>
@@ -2013,6 +2017,837 @@
         <w:jc w:val="center"/>
       </w:pPr>
     </w:p>
+    <w:p>
+      <w:pPr>
+        <w:pStyle w:val="ListParagraph"/>
+        <w:ind w:left="360"/>
+        <w:jc w:val="center"/>
+      </w:pPr>
+    </w:p>
+    <w:p>
+      <w:pPr>
+        <w:pStyle w:val="ListParagraph"/>
+        <w:ind w:left="360"/>
+        <w:jc w:val="center"/>
+      </w:pPr>
+    </w:p>
+    <w:p>
+      <w:pPr>
+        <w:pStyle w:val="ListParagraph"/>
+        <w:ind w:left="360"/>
+        <w:jc w:val="center"/>
+      </w:pPr>
+    </w:p>
+    <w:p>
+      <w:pPr>
+        <w:pStyle w:val="ListParagraph"/>
+        <w:numPr>
+          <w:ilvl w:val="0"/>
+          <w:numId w:val="1"/>
+        </w:numPr>
+      </w:pPr>
+      <w:r>
+        <w:rPr>
+          <w:b/>
+          <w:bCs/>
+        </w:rPr>
+        <w:t xml:space="preserve">Larger Character Sets </w:t>
+      </w:r>
+    </w:p>
+    <w:p>
+      <w:pPr>
+        <w:pStyle w:val="ListParagraph"/>
+        <w:numPr>
+          <w:ilvl w:val="0"/>
+          <w:numId w:val="1"/>
+        </w:numPr>
+      </w:pPr>
+      <w:r>
+        <w:t xml:space="preserve">A string with a prefix L, such as </w:t>
+      </w:r>
+      <w:proofErr w:type="spellStart"/>
+      <w:proofErr w:type="gramStart"/>
+      <w:r>
+        <w:t>L”Dumbledore</w:t>
+      </w:r>
+      <w:proofErr w:type="spellEnd"/>
+      <w:proofErr w:type="gramEnd"/>
+      <w:r>
+        <w:t xml:space="preserve">”, </w:t>
+      </w:r>
+      <w:r>
+        <w:t xml:space="preserve">is a string of wide characters. Its type is </w:t>
+      </w:r>
+      <w:proofErr w:type="spellStart"/>
+      <w:r>
+        <w:rPr>
+          <w:i/>
+          <w:iCs/>
+        </w:rPr>
+        <w:t>const</w:t>
+      </w:r>
+      <w:proofErr w:type="spellEnd"/>
+      <w:r>
+        <w:rPr>
+          <w:i/>
+          <w:iCs/>
+        </w:rPr>
+        <w:t xml:space="preserve"> </w:t>
+      </w:r>
+      <w:proofErr w:type="spellStart"/>
+      <w:r>
+        <w:rPr>
+          <w:i/>
+          <w:iCs/>
+        </w:rPr>
+        <w:t>wchar_</w:t>
+      </w:r>
+      <w:proofErr w:type="gramStart"/>
+      <w:r>
+        <w:rPr>
+          <w:i/>
+          <w:iCs/>
+        </w:rPr>
+        <w:t>t</w:t>
+      </w:r>
+      <w:proofErr w:type="spellEnd"/>
+      <w:r>
+        <w:rPr>
+          <w:i/>
+          <w:iCs/>
+        </w:rPr>
+        <w:t>[</w:t>
+      </w:r>
+      <w:proofErr w:type="gramEnd"/>
+      <w:r>
+        <w:rPr>
+          <w:i/>
+          <w:iCs/>
+        </w:rPr>
+        <w:t>]</w:t>
+      </w:r>
+      <w:r>
+        <w:t>.</w:t>
+      </w:r>
+    </w:p>
+    <w:p>
+      <w:pPr>
+        <w:pStyle w:val="ListParagraph"/>
+        <w:numPr>
+          <w:ilvl w:val="0"/>
+          <w:numId w:val="1"/>
+        </w:numPr>
+      </w:pPr>
+      <w:r>
+        <w:t xml:space="preserve">A string with prefix LR, </w:t>
+      </w:r>
+      <w:proofErr w:type="gramStart"/>
+      <w:r>
+        <w:t>LR”(</w:t>
+      </w:r>
+      <w:proofErr w:type="gramEnd"/>
+      <w:r>
+        <w:t xml:space="preserve">Gandalf)”, is a raw string of wide characters. Its type is also </w:t>
+      </w:r>
+      <w:proofErr w:type="spellStart"/>
+      <w:r>
+        <w:rPr>
+          <w:i/>
+          <w:iCs/>
+        </w:rPr>
+        <w:t>const</w:t>
+      </w:r>
+      <w:proofErr w:type="spellEnd"/>
+      <w:r>
+        <w:rPr>
+          <w:i/>
+          <w:iCs/>
+        </w:rPr>
+        <w:t xml:space="preserve"> </w:t>
+      </w:r>
+      <w:proofErr w:type="spellStart"/>
+      <w:r>
+        <w:rPr>
+          <w:i/>
+          <w:iCs/>
+        </w:rPr>
+        <w:t>wchar_</w:t>
+      </w:r>
+      <w:proofErr w:type="gramStart"/>
+      <w:r>
+        <w:rPr>
+          <w:i/>
+          <w:iCs/>
+        </w:rPr>
+        <w:t>t</w:t>
+      </w:r>
+      <w:proofErr w:type="spellEnd"/>
+      <w:r>
+        <w:rPr>
+          <w:i/>
+          <w:iCs/>
+        </w:rPr>
+        <w:t>[</w:t>
+      </w:r>
+      <w:proofErr w:type="gramEnd"/>
+      <w:r>
+        <w:rPr>
+          <w:i/>
+          <w:iCs/>
+        </w:rPr>
+        <w:t>]</w:t>
+      </w:r>
+      <w:r>
+        <w:t>.</w:t>
+      </w:r>
+    </w:p>
+    <w:p>
+      <w:pPr>
+        <w:pStyle w:val="ListParagraph"/>
+        <w:numPr>
+          <w:ilvl w:val="0"/>
+          <w:numId w:val="1"/>
+        </w:numPr>
+      </w:pPr>
+      <w:r>
+        <w:t>Such strings are terminated by L’\0’.</w:t>
+      </w:r>
+    </w:p>
+    <w:p>
+      <w:pPr>
+        <w:pStyle w:val="ListParagraph"/>
+        <w:numPr>
+          <w:ilvl w:val="0"/>
+          <w:numId w:val="1"/>
+        </w:numPr>
+      </w:pPr>
+      <w:r>
+        <w:t>There are 3 major encodings of Unicode: UTF-8, UTF-16, UTF-32.</w:t>
+      </w:r>
+    </w:p>
+    <w:p>
+      <w:pPr>
+        <w:pStyle w:val="ListParagraph"/>
+        <w:numPr>
+          <w:ilvl w:val="0"/>
+          <w:numId w:val="1"/>
+        </w:numPr>
+      </w:pPr>
+      <w:r>
+        <w:t>UTF is a variable length encoding. Common characters fit into 1 byte, less frequently used characters into 2 bytes, and rarer characters into 3 or 4 bytes.</w:t>
+      </w:r>
+    </w:p>
+    <w:p>
+      <w:pPr>
+        <w:pStyle w:val="ListParagraph"/>
+        <w:numPr>
+          <w:ilvl w:val="0"/>
+          <w:numId w:val="1"/>
+        </w:numPr>
+      </w:pPr>
+      <w:proofErr w:type="gramStart"/>
+      <w:r>
+        <w:t>In particular, ASCII</w:t>
+      </w:r>
+      <w:proofErr w:type="gramEnd"/>
+      <w:r>
+        <w:t xml:space="preserve"> characters fit into 1 byte with the same encodings.</w:t>
+      </w:r>
+    </w:p>
+    <w:p>
+      <w:pPr>
+        <w:pStyle w:val="ListParagraph"/>
+        <w:numPr>
+          <w:ilvl w:val="0"/>
+          <w:numId w:val="1"/>
+        </w:numPr>
+      </w:pPr>
+      <w:r>
+        <w:t>The various Latin alphabets, Greek, Cyrillic, Hebrew, Arabic and more into 2 bytes.</w:t>
+      </w:r>
+    </w:p>
+    <w:p>
+      <w:pPr>
+        <w:pStyle w:val="ListParagraph"/>
+        <w:numPr>
+          <w:ilvl w:val="0"/>
+          <w:numId w:val="1"/>
+        </w:numPr>
+      </w:pPr>
+      <w:r>
+        <w:t>A UTF-8 string is terminated by ‘\0’. UTF-16 string by u’\0’. UTF-32 string by U’\0’.</w:t>
+      </w:r>
+    </w:p>
+    <w:p>
+      <w:pPr>
+        <w:pStyle w:val="ListParagraph"/>
+        <w:numPr>
+          <w:ilvl w:val="0"/>
+          <w:numId w:val="1"/>
+        </w:numPr>
+      </w:pPr>
+      <w:r>
+        <w:t>An ordinary English character can be represented in a variety of ways. All these strings will look the same, but the representations will differ.</w:t>
+      </w:r>
+    </w:p>
+    <w:p>
+      <w:pPr>
+        <w:pStyle w:val="ListParagraph"/>
+        <w:ind w:left="360"/>
+      </w:pPr>
+      <w:r>
+        <w:drawing>
+          <wp:inline distT="0" distB="0" distL="0" distR="0" wp14:anchorId="1163E14D" wp14:editId="5050B135">
+            <wp:extent cx="3622964" cy="1354297"/>
+            <wp:effectExtent l="0" t="0" r="0" b="0"/>
+            <wp:docPr id="1617294802" name="Picture 1"/>
+            <wp:cNvGraphicFramePr>
+              <a:graphicFrameLocks xmlns:a="http://schemas.openxmlformats.org/drawingml/2006/main" noChangeAspect="1"/>
+            </wp:cNvGraphicFramePr>
+            <a:graphic xmlns:a="http://schemas.openxmlformats.org/drawingml/2006/main">
+              <a:graphicData uri="http://schemas.openxmlformats.org/drawingml/2006/picture">
+                <pic:pic xmlns:pic="http://schemas.openxmlformats.org/drawingml/2006/picture">
+                  <pic:nvPicPr>
+                    <pic:cNvPr id="1617294802" name=""/>
+                    <pic:cNvPicPr/>
+                  </pic:nvPicPr>
+                  <pic:blipFill>
+                    <a:blip r:embed="rId26"/>
+                    <a:stretch>
+                      <a:fillRect/>
+                    </a:stretch>
+                  </pic:blipFill>
+                  <pic:spPr>
+                    <a:xfrm>
+                      <a:off x="0" y="0"/>
+                      <a:ext cx="3644756" cy="1362443"/>
+                    </a:xfrm>
+                    <a:prstGeom prst="rect">
+                      <a:avLst/>
+                    </a:prstGeom>
+                  </pic:spPr>
+                </pic:pic>
+              </a:graphicData>
+            </a:graphic>
+          </wp:inline>
+        </w:drawing>
+      </w:r>
+    </w:p>
+    <w:p>
+      <w:pPr>
+        <w:pStyle w:val="ListParagraph"/>
+        <w:numPr>
+          <w:ilvl w:val="0"/>
+          <w:numId w:val="1"/>
+        </w:numPr>
+      </w:pPr>
+      <w:r>
+        <w:t>The order of u and R and their cases are significant when denoting raw Unicode strings.</w:t>
+      </w:r>
+    </w:p>
+    <w:p>
+      <w:pPr>
+        <w:pStyle w:val="ListParagraph"/>
+        <w:numPr>
+          <w:ilvl w:val="0"/>
+          <w:numId w:val="1"/>
+        </w:numPr>
+      </w:pPr>
+      <w:r>
+        <w:rPr>
+          <w:b/>
+          <w:bCs/>
+        </w:rPr>
+        <w:lastRenderedPageBreak/>
+        <w:t>Pointers into arrays:</w:t>
+      </w:r>
+      <w:r>
+        <w:rPr>
+          <w:b/>
+          <w:bCs/>
+        </w:rPr>
+        <w:t xml:space="preserve"> </w:t>
+      </w:r>
+      <w:r>
+        <w:t>The name of an array can be used as a pointer to its initial element.</w:t>
+      </w:r>
+    </w:p>
+    <w:p>
+      <w:pPr>
+        <w:pStyle w:val="ListParagraph"/>
+        <w:ind w:left="360"/>
+      </w:pPr>
+      <w:r>
+        <w:rPr>
+          <w:noProof/>
+        </w:rPr>
+        <w:drawing>
+          <wp:inline distT="0" distB="0" distL="0" distR="0" wp14:anchorId="11005A91" wp14:editId="5D0C051F">
+            <wp:extent cx="3931710" cy="713510"/>
+            <wp:effectExtent l="0" t="0" r="0" b="0"/>
+            <wp:docPr id="1658044983" name="Picture 1"/>
+            <wp:cNvGraphicFramePr>
+              <a:graphicFrameLocks xmlns:a="http://schemas.openxmlformats.org/drawingml/2006/main" noChangeAspect="1"/>
+            </wp:cNvGraphicFramePr>
+            <a:graphic xmlns:a="http://schemas.openxmlformats.org/drawingml/2006/main">
+              <a:graphicData uri="http://schemas.openxmlformats.org/drawingml/2006/picture">
+                <pic:pic xmlns:pic="http://schemas.openxmlformats.org/drawingml/2006/picture">
+                  <pic:nvPicPr>
+                    <pic:cNvPr id="1658044983" name="Picture 1658044983"/>
+                    <pic:cNvPicPr/>
+                  </pic:nvPicPr>
+                  <pic:blipFill>
+                    <a:blip r:embed="rId27">
+                      <a:extLst>
+                        <a:ext uri="{28A0092B-C50C-407E-A947-70E740481C1C}">
+                          <a14:useLocalDpi xmlns:a14="http://schemas.microsoft.com/office/drawing/2010/main" val="0"/>
+                        </a:ext>
+                      </a:extLst>
+                    </a:blip>
+                    <a:stretch>
+                      <a:fillRect/>
+                    </a:stretch>
+                  </pic:blipFill>
+                  <pic:spPr>
+                    <a:xfrm>
+                      <a:off x="0" y="0"/>
+                      <a:ext cx="4064503" cy="737609"/>
+                    </a:xfrm>
+                    <a:prstGeom prst="rect">
+                      <a:avLst/>
+                    </a:prstGeom>
+                  </pic:spPr>
+                </pic:pic>
+              </a:graphicData>
+            </a:graphic>
+          </wp:inline>
+        </w:drawing>
+      </w:r>
+    </w:p>
+    <w:p>
+      <w:pPr>
+        <w:pStyle w:val="ListParagraph"/>
+        <w:numPr>
+          <w:ilvl w:val="0"/>
+          <w:numId w:val="1"/>
+        </w:numPr>
+      </w:pPr>
+      <w:r>
+        <w:t>Taking a pointer into the element one beyond the end of an array is guaranteed to work.</w:t>
+      </w:r>
+    </w:p>
+    <w:p>
+      <w:pPr>
+        <w:pStyle w:val="ListParagraph"/>
+        <w:ind w:left="360"/>
+        <w:jc w:val="center"/>
+      </w:pPr>
+      <w:r>
+        <w:drawing>
+          <wp:inline distT="0" distB="0" distL="0" distR="0" wp14:anchorId="11186F14" wp14:editId="4788D0EB">
+            <wp:extent cx="1953491" cy="1015451"/>
+            <wp:effectExtent l="0" t="0" r="8890" b="0"/>
+            <wp:docPr id="882370140" name="Picture 1" descr="A diagram of a number&#10;&#10;Description automatically generated"/>
+            <wp:cNvGraphicFramePr>
+              <a:graphicFrameLocks xmlns:a="http://schemas.openxmlformats.org/drawingml/2006/main" noChangeAspect="1"/>
+            </wp:cNvGraphicFramePr>
+            <a:graphic xmlns:a="http://schemas.openxmlformats.org/drawingml/2006/main">
+              <a:graphicData uri="http://schemas.openxmlformats.org/drawingml/2006/picture">
+                <pic:pic xmlns:pic="http://schemas.openxmlformats.org/drawingml/2006/picture">
+                  <pic:nvPicPr>
+                    <pic:cNvPr id="882370140" name="Picture 1" descr="A diagram of a number&#10;&#10;Description automatically generated"/>
+                    <pic:cNvPicPr/>
+                  </pic:nvPicPr>
+                  <pic:blipFill>
+                    <a:blip r:embed="rId28"/>
+                    <a:stretch>
+                      <a:fillRect/>
+                    </a:stretch>
+                  </pic:blipFill>
+                  <pic:spPr>
+                    <a:xfrm>
+                      <a:off x="0" y="0"/>
+                      <a:ext cx="1975575" cy="1026930"/>
+                    </a:xfrm>
+                    <a:prstGeom prst="rect">
+                      <a:avLst/>
+                    </a:prstGeom>
+                  </pic:spPr>
+                </pic:pic>
+              </a:graphicData>
+            </a:graphic>
+          </wp:inline>
+        </w:drawing>
+      </w:r>
+    </w:p>
+    <w:p>
+      <w:pPr>
+        <w:pStyle w:val="ListParagraph"/>
+        <w:numPr>
+          <w:ilvl w:val="0"/>
+          <w:numId w:val="1"/>
+        </w:numPr>
+      </w:pPr>
+      <w:r>
+        <w:t>The result of taking the address of the pointer before the first element of the array and after the one-past-the-last element of the array is undefined.</w:t>
+      </w:r>
+    </w:p>
+    <w:p>
+      <w:pPr>
+        <w:pStyle w:val="ListParagraph"/>
+        <w:ind w:left="360"/>
+      </w:pPr>
+      <w:r>
+        <w:drawing>
+          <wp:inline distT="0" distB="0" distL="0" distR="0" wp14:anchorId="028680EB" wp14:editId="47E4165E">
+            <wp:extent cx="3699164" cy="390982"/>
+            <wp:effectExtent l="0" t="0" r="0" b="9525"/>
+            <wp:docPr id="1870443846" name="Picture 1"/>
+            <wp:cNvGraphicFramePr>
+              <a:graphicFrameLocks xmlns:a="http://schemas.openxmlformats.org/drawingml/2006/main" noChangeAspect="1"/>
+            </wp:cNvGraphicFramePr>
+            <a:graphic xmlns:a="http://schemas.openxmlformats.org/drawingml/2006/main">
+              <a:graphicData uri="http://schemas.openxmlformats.org/drawingml/2006/picture">
+                <pic:pic xmlns:pic="http://schemas.openxmlformats.org/drawingml/2006/picture">
+                  <pic:nvPicPr>
+                    <pic:cNvPr id="1870443846" name=""/>
+                    <pic:cNvPicPr/>
+                  </pic:nvPicPr>
+                  <pic:blipFill>
+                    <a:blip r:embed="rId29"/>
+                    <a:stretch>
+                      <a:fillRect/>
+                    </a:stretch>
+                  </pic:blipFill>
+                  <pic:spPr>
+                    <a:xfrm>
+                      <a:off x="0" y="0"/>
+                      <a:ext cx="3775482" cy="399048"/>
+                    </a:xfrm>
+                    <a:prstGeom prst="rect">
+                      <a:avLst/>
+                    </a:prstGeom>
+                  </pic:spPr>
+                </pic:pic>
+              </a:graphicData>
+            </a:graphic>
+          </wp:inline>
+        </w:drawing>
+      </w:r>
+    </w:p>
+    <w:p>
+      <w:pPr>
+        <w:pStyle w:val="ListParagraph"/>
+        <w:numPr>
+          <w:ilvl w:val="0"/>
+          <w:numId w:val="1"/>
+        </w:numPr>
+      </w:pPr>
+      <w:r>
+        <w:t>The implicit conversion of the array argument to a pointer means that the size of the array is lost to the called function.</w:t>
+      </w:r>
+    </w:p>
+    <w:p>
+      <w:pPr>
+        <w:pStyle w:val="ListParagraph"/>
+        <w:numPr>
+          <w:ilvl w:val="0"/>
+          <w:numId w:val="1"/>
+        </w:numPr>
+      </w:pPr>
+      <w:r>
+        <w:t xml:space="preserve">This problem is handled by standard library types, such as vector, array, and string, which give number of elements as their </w:t>
+      </w:r>
+      <w:proofErr w:type="gramStart"/>
+      <w:r>
+        <w:rPr>
+          <w:i/>
+          <w:iCs/>
+        </w:rPr>
+        <w:t>size(</w:t>
+      </w:r>
+      <w:proofErr w:type="gramEnd"/>
+      <w:r>
+        <w:rPr>
+          <w:i/>
+          <w:iCs/>
+        </w:rPr>
+        <w:t>)</w:t>
+      </w:r>
+      <w:r>
+        <w:t xml:space="preserve"> without having to count the number of elements each time.</w:t>
+      </w:r>
+    </w:p>
+    <w:p/>
+    <w:p/>
+    <w:p/>
+    <w:p>
+      <w:pPr>
+        <w:pStyle w:val="ListParagraph"/>
+        <w:numPr>
+          <w:ilvl w:val="0"/>
+          <w:numId w:val="1"/>
+        </w:numPr>
+      </w:pPr>
+      <w:r>
+        <w:rPr>
+          <w:b/>
+          <w:bCs/>
+        </w:rPr>
+        <w:t xml:space="preserve">Navigating arrays: </w:t>
+      </w:r>
+      <w:r>
+        <w:t xml:space="preserve">Access can be achieved either through a pointer to an array plus and index, e.g. </w:t>
+      </w:r>
+      <w:r>
+        <w:rPr>
+          <w:i/>
+          <w:iCs/>
+        </w:rPr>
+        <w:t>a[</w:t>
+      </w:r>
+      <w:proofErr w:type="spellStart"/>
+      <w:r>
+        <w:rPr>
+          <w:i/>
+          <w:iCs/>
+        </w:rPr>
+        <w:t>i</w:t>
+      </w:r>
+      <w:proofErr w:type="spellEnd"/>
+      <w:r>
+        <w:rPr>
+          <w:i/>
+          <w:iCs/>
+        </w:rPr>
+        <w:t>]</w:t>
+      </w:r>
+      <w:r>
+        <w:t xml:space="preserve">, or through a pointer to an element, e.g. </w:t>
+      </w:r>
+      <w:r>
+        <w:rPr>
+          <w:i/>
+          <w:iCs/>
+        </w:rPr>
+        <w:t>*(p+2)</w:t>
+      </w:r>
+      <w:r>
+        <w:t>.</w:t>
+      </w:r>
+    </w:p>
+    <w:p>
+      <w:pPr>
+        <w:pStyle w:val="ListParagraph"/>
+        <w:numPr>
+          <w:ilvl w:val="0"/>
+          <w:numId w:val="1"/>
+        </w:numPr>
+      </w:pPr>
+      <w:r>
+        <w:t>No one version is faster than the other. It’s simply a matter of the programmer’s preference and aesthetics.</w:t>
+      </w:r>
+    </w:p>
+    <w:p>
+      <w:pPr>
+        <w:pStyle w:val="ListParagraph"/>
+        <w:numPr>
+          <w:ilvl w:val="0"/>
+          <w:numId w:val="1"/>
+        </w:numPr>
+      </w:pPr>
+      <w:r>
+        <w:t xml:space="preserve">For every integer array </w:t>
+      </w:r>
+      <w:proofErr w:type="gramStart"/>
+      <w:r>
+        <w:t>a and</w:t>
+      </w:r>
+      <w:proofErr w:type="gramEnd"/>
+      <w:r>
+        <w:t xml:space="preserve"> an integer j within the range a, we have –</w:t>
+      </w:r>
+    </w:p>
+    <w:p>
+      <w:pPr>
+        <w:pStyle w:val="ListParagraph"/>
+        <w:ind w:left="360"/>
+        <w:jc w:val="center"/>
+      </w:pPr>
+      <w:r>
+        <w:drawing>
+          <wp:inline distT="0" distB="0" distL="0" distR="0" wp14:anchorId="7DBA43A5" wp14:editId="188A735A">
+            <wp:extent cx="3214255" cy="273849"/>
+            <wp:effectExtent l="0" t="0" r="5715" b="0"/>
+            <wp:docPr id="1574489895" name="Picture 1"/>
+            <wp:cNvGraphicFramePr>
+              <a:graphicFrameLocks xmlns:a="http://schemas.openxmlformats.org/drawingml/2006/main" noChangeAspect="1"/>
+            </wp:cNvGraphicFramePr>
+            <a:graphic xmlns:a="http://schemas.openxmlformats.org/drawingml/2006/main">
+              <a:graphicData uri="http://schemas.openxmlformats.org/drawingml/2006/picture">
+                <pic:pic xmlns:pic="http://schemas.openxmlformats.org/drawingml/2006/picture">
+                  <pic:nvPicPr>
+                    <pic:cNvPr id="1574489895" name=""/>
+                    <pic:cNvPicPr/>
+                  </pic:nvPicPr>
+                  <pic:blipFill>
+                    <a:blip r:embed="rId30"/>
+                    <a:stretch>
+                      <a:fillRect/>
+                    </a:stretch>
+                  </pic:blipFill>
+                  <pic:spPr>
+                    <a:xfrm>
+                      <a:off x="0" y="0"/>
+                      <a:ext cx="3411443" cy="290649"/>
+                    </a:xfrm>
+                    <a:prstGeom prst="rect">
+                      <a:avLst/>
+                    </a:prstGeom>
+                  </pic:spPr>
+                </pic:pic>
+              </a:graphicData>
+            </a:graphic>
+          </wp:inline>
+        </w:drawing>
+      </w:r>
+    </w:p>
+    <w:p>
+      <w:pPr>
+        <w:pStyle w:val="ListParagraph"/>
+        <w:numPr>
+          <w:ilvl w:val="0"/>
+          <w:numId w:val="1"/>
+        </w:numPr>
+      </w:pPr>
+      <w:r>
+        <w:t xml:space="preserve">Equivalences like </w:t>
+      </w:r>
+      <w:r>
+        <w:rPr>
+          <w:i/>
+          <w:iCs/>
+        </w:rPr>
+        <w:t>a[j] == j[a]</w:t>
+      </w:r>
+      <w:r>
+        <w:t xml:space="preserve"> are </w:t>
+      </w:r>
+      <w:proofErr w:type="gramStart"/>
+      <w:r>
+        <w:t>pretty low-level</w:t>
+      </w:r>
+      <w:proofErr w:type="gramEnd"/>
+      <w:r>
+        <w:t xml:space="preserve"> and do not hold for standard library functions such as </w:t>
+      </w:r>
+      <w:r>
+        <w:rPr>
+          <w:i/>
+          <w:iCs/>
+        </w:rPr>
+        <w:t>vector</w:t>
+      </w:r>
+      <w:r>
+        <w:t xml:space="preserve"> and </w:t>
+      </w:r>
+      <w:r>
+        <w:rPr>
+          <w:i/>
+          <w:iCs/>
+        </w:rPr>
+        <w:t>array</w:t>
+      </w:r>
+      <w:r>
+        <w:t>.</w:t>
+      </w:r>
+    </w:p>
+    <w:p>
+      <w:pPr>
+        <w:pStyle w:val="ListParagraph"/>
+        <w:numPr>
+          <w:ilvl w:val="0"/>
+          <w:numId w:val="1"/>
+        </w:numPr>
+      </w:pPr>
+      <w:r>
+        <w:t>Subtraction of pointers is defined only when both pointers point to elements of the same array. q-p refers to the range [</w:t>
+      </w:r>
+      <w:proofErr w:type="spellStart"/>
+      <w:proofErr w:type="gramStart"/>
+      <w:r>
+        <w:t>p:q</w:t>
+      </w:r>
+      <w:proofErr w:type="spellEnd"/>
+      <w:proofErr w:type="gramEnd"/>
+      <w:r>
+        <w:t>) of the array, if the range is valid. Otherwise, it is undefined.</w:t>
+      </w:r>
+    </w:p>
+    <w:p>
+      <w:pPr>
+        <w:pStyle w:val="ListParagraph"/>
+        <w:numPr>
+          <w:ilvl w:val="0"/>
+          <w:numId w:val="1"/>
+        </w:numPr>
+      </w:pPr>
+      <w:r>
+        <w:t xml:space="preserve">One can add/subtract an integer from a pointer, resulting in a new pointer. E.g.            </w:t>
+      </w:r>
+      <w:r>
+        <w:rPr>
+          <w:i/>
+          <w:iCs/>
+        </w:rPr>
+        <w:t>q = p+2</w:t>
+      </w:r>
+      <w:r>
+        <w:t xml:space="preserve">, </w:t>
+      </w:r>
+      <w:r>
+        <w:rPr>
+          <w:i/>
+          <w:iCs/>
+        </w:rPr>
+        <w:t>r = p-2</w:t>
+      </w:r>
+      <w:r>
+        <w:t>.</w:t>
+      </w:r>
+    </w:p>
+    <w:p>
+      <w:pPr>
+        <w:pStyle w:val="ListParagraph"/>
+        <w:numPr>
+          <w:ilvl w:val="0"/>
+          <w:numId w:val="1"/>
+        </w:numPr>
+      </w:pPr>
+      <w:r>
+        <w:t xml:space="preserve">The array concept is inherently low-level. Safer alternatives are </w:t>
+      </w:r>
+      <w:r>
+        <w:rPr>
+          <w:i/>
+          <w:iCs/>
+        </w:rPr>
+        <w:t>array</w:t>
+      </w:r>
+      <w:r>
+        <w:t xml:space="preserve"> and </w:t>
+      </w:r>
+      <w:r>
+        <w:rPr>
+          <w:i/>
+          <w:iCs/>
+        </w:rPr>
+        <w:t>vector</w:t>
+      </w:r>
+      <w:r>
+        <w:t>.</w:t>
+      </w:r>
+    </w:p>
     <w:sectPr>
       <w:pgSz w:w="11906" w:h="16838"/>
       <w:pgMar w:top="1440" w:right="1440" w:bottom="1440" w:left="1440" w:header="708" w:footer="708" w:gutter="0"/>
@@ -2028,7 +2863,7 @@
   <w:abstractNum w:abstractNumId="0" w15:restartNumberingAfterBreak="0">
     <w:nsid w:val="64EC015A"/>
     <w:multiLevelType w:val="hybridMultilevel"/>
-    <w:tmpl w:val="0D363840"/>
+    <w:tmpl w:val="D700D764"/>
     <w:lvl w:ilvl="0" w:tplc="40090001">
       <w:start w:val="1"/>
       <w:numFmt w:val="bullet"/>
@@ -3357,4 +4192,16 @@
     </a:ext>
   </a:extLst>
 </a:theme>
+</file>
+
+<file path=customXml/item1.xml><?xml version="1.0" encoding="utf-8"?>
+<b:Sources xmlns:b="http://schemas.openxmlformats.org/officeDocument/2006/bibliography" xmlns="http://schemas.openxmlformats.org/officeDocument/2006/bibliography" SelectedStyle="\APASixthEditionOfficeOnline.xsl" StyleName="APA" Version="6"/>
+</file>
+
+<file path=customXml/itemProps1.xml><?xml version="1.0" encoding="utf-8"?>
+<ds:datastoreItem xmlns:ds="http://schemas.openxmlformats.org/officeDocument/2006/customXml" ds:itemID="{875687F8-0AEB-4C2F-B03B-E26DC5732119}">
+  <ds:schemaRefs>
+    <ds:schemaRef ds:uri="http://schemas.openxmlformats.org/officeDocument/2006/bibliography"/>
+  </ds:schemaRefs>
+</ds:datastoreItem>
 </file>
</xml_diff>

<commit_message>
Add notes on multi-dim arrays, passing arrays, pointers and const.
</commit_message>
<xml_diff>
--- a/C++ Programming Language/7 Pointers, Arrays, and References.docx
+++ b/C++ Programming Language/7 Pointers, Arrays, and References.docx
@@ -461,7 +461,7 @@
         </w:rPr>
         <w:lastRenderedPageBreak/>
         <w:drawing>
-          <wp:inline distT="0" distB="0" distL="0" distR="0" wp14:anchorId="566BEE4C" wp14:editId="54DA5181">
+          <wp:inline distT="0" distB="0" distL="0" distR="0" wp14:anchorId="566BEE4C" wp14:editId="23D5D10D">
             <wp:extent cx="5030366" cy="1870364"/>
             <wp:effectExtent l="0" t="0" r="0" b="0"/>
             <wp:docPr id="469389570" name="Picture 1" descr="A computer code with blue text&#10;&#10;Description automatically generated"/>
@@ -1135,7 +1135,7 @@
           <w:noProof/>
         </w:rPr>
         <w:drawing>
-          <wp:inline distT="0" distB="0" distL="0" distR="0" wp14:anchorId="40124FDB" wp14:editId="116B1A3D">
+          <wp:inline distT="0" distB="0" distL="0" distR="0" wp14:anchorId="40124FDB" wp14:editId="3F330865">
             <wp:extent cx="2126673" cy="753608"/>
             <wp:effectExtent l="0" t="0" r="6985" b="8890"/>
             <wp:docPr id="244371027" name="Picture 2" descr="A white background with blue text and numbers"/>
@@ -1350,7 +1350,7 @@
           <w:noProof/>
         </w:rPr>
         <w:drawing>
-          <wp:inline distT="0" distB="0" distL="0" distR="0" wp14:anchorId="6DFD4514" wp14:editId="629F396E">
+          <wp:inline distT="0" distB="0" distL="0" distR="0" wp14:anchorId="6DFD4514" wp14:editId="45CC06F0">
             <wp:extent cx="4294909" cy="834143"/>
             <wp:effectExtent l="0" t="0" r="0" b="4445"/>
             <wp:docPr id="861222158" name="Picture 4" descr="Blue text on a white background"/>
@@ -1417,7 +1417,7 @@
           <w:noProof/>
         </w:rPr>
         <w:drawing>
-          <wp:inline distT="0" distB="0" distL="0" distR="0" wp14:anchorId="067E370B" wp14:editId="75C35BA1">
+          <wp:inline distT="0" distB="0" distL="0" distR="0" wp14:anchorId="067E370B" wp14:editId="5533F85E">
             <wp:extent cx="4440382" cy="1308599"/>
             <wp:effectExtent l="0" t="0" r="0" b="6350"/>
             <wp:docPr id="2086972107" name="Picture 5" descr="A close-up of a white background"/>
@@ -2296,6 +2296,9 @@
         <w:ind w:left="360"/>
       </w:pPr>
       <w:r>
+        <w:rPr>
+          <w:noProof/>
+        </w:rPr>
         <w:drawing>
           <wp:inline distT="0" distB="0" distL="0" distR="0" wp14:anchorId="1163E14D" wp14:editId="5050B135">
             <wp:extent cx="3622964" cy="1354297"/>
@@ -2359,14 +2362,7 @@
           <w:bCs/>
         </w:rPr>
         <w:lastRenderedPageBreak/>
-        <w:t>Pointers into arrays:</w:t>
-      </w:r>
-      <w:r>
-        <w:rPr>
-          <w:b/>
-          <w:bCs/>
-        </w:rPr>
-        <w:t xml:space="preserve"> </w:t>
+        <w:t xml:space="preserve">Pointers into arrays: </w:t>
       </w:r>
       <w:r>
         <w:t>The name of an array can be used as a pointer to its initial element.</w:t>
@@ -2443,6 +2439,9 @@
         <w:jc w:val="center"/>
       </w:pPr>
       <w:r>
+        <w:rPr>
+          <w:noProof/>
+        </w:rPr>
         <w:drawing>
           <wp:inline distT="0" distB="0" distL="0" distR="0" wp14:anchorId="11186F14" wp14:editId="4788D0EB">
             <wp:extent cx="1953491" cy="1015451"/>
@@ -2498,6 +2497,9 @@
         <w:ind w:left="360"/>
       </w:pPr>
       <w:r>
+        <w:rPr>
+          <w:noProof/>
+        </w:rPr>
         <w:drawing>
           <wp:inline distT="0" distB="0" distL="0" distR="0" wp14:anchorId="028680EB" wp14:editId="47E4165E">
             <wp:extent cx="3699164" cy="390982"/>
@@ -2675,6 +2677,9 @@
         <w:jc w:val="center"/>
       </w:pPr>
       <w:r>
+        <w:rPr>
+          <w:noProof/>
+        </w:rPr>
         <w:drawing>
           <wp:inline distT="0" distB="0" distL="0" distR="0" wp14:anchorId="7DBA43A5" wp14:editId="188A735A">
             <wp:extent cx="3214255" cy="273849"/>
@@ -2848,6 +2853,508 @@
         <w:t>.</w:t>
       </w:r>
     </w:p>
+    <w:p>
+      <w:pPr>
+        <w:pStyle w:val="ListParagraph"/>
+        <w:numPr>
+          <w:ilvl w:val="0"/>
+          <w:numId w:val="1"/>
+        </w:numPr>
+      </w:pPr>
+      <w:r>
+        <w:rPr>
+          <w:b/>
+          <w:bCs/>
+        </w:rPr>
+        <w:lastRenderedPageBreak/>
+        <w:t xml:space="preserve">Multi-dimensional arrays: </w:t>
+      </w:r>
+      <w:r>
+        <w:t>Represented as arrays of arrays.</w:t>
+      </w:r>
+    </w:p>
+    <w:p>
+      <w:pPr>
+        <w:pStyle w:val="ListParagraph"/>
+        <w:ind w:left="360"/>
+        <w:jc w:val="center"/>
+      </w:pPr>
+      <w:r>
+        <w:rPr>
+          <w:noProof/>
+        </w:rPr>
+        <w:drawing>
+          <wp:inline distT="0" distB="0" distL="0" distR="0" wp14:anchorId="46FAE6B9" wp14:editId="6FD839F2">
+            <wp:extent cx="3685309" cy="350729"/>
+            <wp:effectExtent l="0" t="0" r="0" b="0"/>
+            <wp:docPr id="895422527" name="Picture 2"/>
+            <wp:cNvGraphicFramePr>
+              <a:graphicFrameLocks xmlns:a="http://schemas.openxmlformats.org/drawingml/2006/main" noChangeAspect="1"/>
+            </wp:cNvGraphicFramePr>
+            <a:graphic xmlns:a="http://schemas.openxmlformats.org/drawingml/2006/main">
+              <a:graphicData uri="http://schemas.openxmlformats.org/drawingml/2006/picture">
+                <pic:pic xmlns:pic="http://schemas.openxmlformats.org/drawingml/2006/picture">
+                  <pic:nvPicPr>
+                    <pic:cNvPr id="895422527" name="Picture 2"/>
+                    <pic:cNvPicPr/>
+                  </pic:nvPicPr>
+                  <pic:blipFill>
+                    <a:blip r:embed="rId31" cstate="print">
+                      <a:extLst>
+                        <a:ext uri="{28A0092B-C50C-407E-A947-70E740481C1C}">
+                          <a14:useLocalDpi xmlns:a14="http://schemas.microsoft.com/office/drawing/2010/main" val="0"/>
+                        </a:ext>
+                      </a:extLst>
+                    </a:blip>
+                    <a:stretch>
+                      <a:fillRect/>
+                    </a:stretch>
+                  </pic:blipFill>
+                  <pic:spPr>
+                    <a:xfrm>
+                      <a:off x="0" y="0"/>
+                      <a:ext cx="3751241" cy="357004"/>
+                    </a:xfrm>
+                    <a:prstGeom prst="rect">
+                      <a:avLst/>
+                    </a:prstGeom>
+                  </pic:spPr>
+                </pic:pic>
+              </a:graphicData>
+            </a:graphic>
+          </wp:inline>
+        </w:drawing>
+      </w:r>
+    </w:p>
+    <w:p>
+      <w:pPr>
+        <w:pStyle w:val="ListParagraph"/>
+        <w:numPr>
+          <w:ilvl w:val="0"/>
+          <w:numId w:val="1"/>
+        </w:numPr>
+      </w:pPr>
+      <w:r>
+        <w:t>Multi-dimensional arrays cannot be declared using commas in C++.</w:t>
+      </w:r>
+    </w:p>
+    <w:p>
+      <w:pPr>
+        <w:pStyle w:val="ListParagraph"/>
+        <w:ind w:left="360"/>
+        <w:jc w:val="center"/>
+      </w:pPr>
+      <w:r>
+        <w:rPr>
+          <w:noProof/>
+        </w:rPr>
+        <w:drawing>
+          <wp:inline distT="0" distB="0" distL="0" distR="0" wp14:anchorId="5A73DBFA" wp14:editId="76FC560A">
+            <wp:extent cx="5731510" cy="711835"/>
+            <wp:effectExtent l="0" t="0" r="2540" b="0"/>
+            <wp:docPr id="1510836939" name="Picture 1" descr="A close-up of blue text&#10;&#10;Description automatically generated"/>
+            <wp:cNvGraphicFramePr>
+              <a:graphicFrameLocks xmlns:a="http://schemas.openxmlformats.org/drawingml/2006/main" noChangeAspect="1"/>
+            </wp:cNvGraphicFramePr>
+            <a:graphic xmlns:a="http://schemas.openxmlformats.org/drawingml/2006/main">
+              <a:graphicData uri="http://schemas.openxmlformats.org/drawingml/2006/picture">
+                <pic:pic xmlns:pic="http://schemas.openxmlformats.org/drawingml/2006/picture">
+                  <pic:nvPicPr>
+                    <pic:cNvPr id="1510836939" name="Picture 1" descr="A close-up of blue text&#10;&#10;Description automatically generated"/>
+                    <pic:cNvPicPr/>
+                  </pic:nvPicPr>
+                  <pic:blipFill>
+                    <a:blip r:embed="rId32">
+                      <a:extLst>
+                        <a:ext uri="{28A0092B-C50C-407E-A947-70E740481C1C}">
+                          <a14:useLocalDpi xmlns:a14="http://schemas.microsoft.com/office/drawing/2010/main" val="0"/>
+                        </a:ext>
+                      </a:extLst>
+                    </a:blip>
+                    <a:stretch>
+                      <a:fillRect/>
+                    </a:stretch>
+                  </pic:blipFill>
+                  <pic:spPr>
+                    <a:xfrm>
+                      <a:off x="0" y="0"/>
+                      <a:ext cx="5731510" cy="711835"/>
+                    </a:xfrm>
+                    <a:prstGeom prst="rect">
+                      <a:avLst/>
+                    </a:prstGeom>
+                  </pic:spPr>
+                </pic:pic>
+              </a:graphicData>
+            </a:graphic>
+          </wp:inline>
+        </w:drawing>
+      </w:r>
+    </w:p>
+    <w:p>
+      <w:pPr>
+        <w:pStyle w:val="ListParagraph"/>
+        <w:ind w:left="360"/>
+        <w:jc w:val="center"/>
+      </w:pPr>
+    </w:p>
+    <w:p>
+      <w:pPr>
+        <w:pStyle w:val="ListParagraph"/>
+        <w:ind w:left="360"/>
+        <w:jc w:val="center"/>
+      </w:pPr>
+    </w:p>
+    <w:p>
+      <w:pPr>
+        <w:pStyle w:val="ListParagraph"/>
+        <w:ind w:left="360"/>
+        <w:jc w:val="center"/>
+      </w:pPr>
+    </w:p>
+    <w:p/>
+    <w:p>
+      <w:pPr>
+        <w:pStyle w:val="ListParagraph"/>
+        <w:numPr>
+          <w:ilvl w:val="0"/>
+          <w:numId w:val="1"/>
+        </w:numPr>
+      </w:pPr>
+      <w:r>
+        <w:rPr>
+          <w:b/>
+          <w:bCs/>
+        </w:rPr>
+        <w:t>Passing arrays –</w:t>
+      </w:r>
+    </w:p>
+    <w:p>
+      <w:pPr>
+        <w:pStyle w:val="ListParagraph"/>
+        <w:numPr>
+          <w:ilvl w:val="0"/>
+          <w:numId w:val="1"/>
+        </w:numPr>
+      </w:pPr>
+      <w:r>
+        <w:t>Arrays cannot be directly passed by value in functions.</w:t>
+      </w:r>
+    </w:p>
+    <w:p>
+      <w:pPr>
+        <w:pStyle w:val="ListParagraph"/>
+        <w:numPr>
+          <w:ilvl w:val="0"/>
+          <w:numId w:val="1"/>
+        </w:numPr>
+      </w:pPr>
+      <w:proofErr w:type="gramStart"/>
+      <w:r>
+        <w:t>In order to</w:t>
+      </w:r>
+      <w:proofErr w:type="gramEnd"/>
+      <w:r>
+        <w:t xml:space="preserve"> avoid confusions related to dimensions, it is best to use the standard library </w:t>
+      </w:r>
+      <w:r>
+        <w:rPr>
+          <w:i/>
+          <w:iCs/>
+        </w:rPr>
+        <w:t>vector</w:t>
+      </w:r>
+      <w:r>
+        <w:t>.</w:t>
+      </w:r>
+    </w:p>
+    <w:p/>
+    <w:p/>
+    <w:p/>
+    <w:p>
+      <w:pPr>
+        <w:pStyle w:val="ListParagraph"/>
+        <w:numPr>
+          <w:ilvl w:val="0"/>
+          <w:numId w:val="1"/>
+        </w:numPr>
+      </w:pPr>
+      <w:r>
+        <w:rPr>
+          <w:b/>
+          <w:bCs/>
+        </w:rPr>
+        <w:t xml:space="preserve">Pointers and </w:t>
+      </w:r>
+      <w:proofErr w:type="spellStart"/>
+      <w:r>
+        <w:rPr>
+          <w:b/>
+          <w:bCs/>
+        </w:rPr>
+        <w:t>const</w:t>
+      </w:r>
+      <w:proofErr w:type="spellEnd"/>
+      <w:r>
+        <w:rPr>
+          <w:b/>
+          <w:bCs/>
+        </w:rPr>
+        <w:t xml:space="preserve"> –</w:t>
+      </w:r>
+    </w:p>
+    <w:p>
+      <w:pPr>
+        <w:pStyle w:val="ListParagraph"/>
+        <w:numPr>
+          <w:ilvl w:val="0"/>
+          <w:numId w:val="1"/>
+        </w:numPr>
+      </w:pPr>
+      <w:r>
+        <w:t>Many objects don’t have their values changed during initialisation –</w:t>
+      </w:r>
+    </w:p>
+    <w:p>
+      <w:pPr>
+        <w:pStyle w:val="ListParagraph"/>
+        <w:numPr>
+          <w:ilvl w:val="0"/>
+          <w:numId w:val="2"/>
+        </w:numPr>
+      </w:pPr>
+      <w:r>
+        <w:t>Symbolic constants lead to more maintainable code, rather than using literals in the code directly.</w:t>
+      </w:r>
+    </w:p>
+    <w:p>
+      <w:pPr>
+        <w:pStyle w:val="ListParagraph"/>
+        <w:numPr>
+          <w:ilvl w:val="0"/>
+          <w:numId w:val="2"/>
+        </w:numPr>
+      </w:pPr>
+      <w:r>
+        <w:t>Many pointers are often read through but never written through.</w:t>
+      </w:r>
+    </w:p>
+    <w:p>
+      <w:pPr>
+        <w:pStyle w:val="ListParagraph"/>
+        <w:numPr>
+          <w:ilvl w:val="0"/>
+          <w:numId w:val="2"/>
+        </w:numPr>
+      </w:pPr>
+      <w:r>
+        <w:t>Most function parameters are often read but never written to.</w:t>
+      </w:r>
+    </w:p>
+    <w:p>
+      <w:pPr>
+        <w:pStyle w:val="ListParagraph"/>
+        <w:numPr>
+          <w:ilvl w:val="0"/>
+          <w:numId w:val="3"/>
+        </w:numPr>
+      </w:pPr>
+      <w:r>
+        <w:t xml:space="preserve">For all the above cases, </w:t>
+      </w:r>
+      <w:proofErr w:type="spellStart"/>
+      <w:r>
+        <w:rPr>
+          <w:i/>
+          <w:iCs/>
+        </w:rPr>
+        <w:t>const</w:t>
+      </w:r>
+      <w:proofErr w:type="spellEnd"/>
+      <w:r>
+        <w:t xml:space="preserve"> objects is a good choice.</w:t>
+      </w:r>
+    </w:p>
+    <w:p>
+      <w:pPr>
+        <w:pStyle w:val="ListParagraph"/>
+        <w:ind w:left="360"/>
+      </w:pPr>
+      <w:r>
+        <w:drawing>
+          <wp:inline distT="0" distB="0" distL="0" distR="0" wp14:anchorId="6812A010" wp14:editId="7B233BD0">
+            <wp:extent cx="3812533" cy="554182"/>
+            <wp:effectExtent l="0" t="0" r="0" b="0"/>
+            <wp:docPr id="1067785393" name="Picture 1" descr="A close-up of a number"/>
+            <wp:cNvGraphicFramePr>
+              <a:graphicFrameLocks xmlns:a="http://schemas.openxmlformats.org/drawingml/2006/main" noChangeAspect="1"/>
+            </wp:cNvGraphicFramePr>
+            <a:graphic xmlns:a="http://schemas.openxmlformats.org/drawingml/2006/main">
+              <a:graphicData uri="http://schemas.openxmlformats.org/drawingml/2006/picture">
+                <pic:pic xmlns:pic="http://schemas.openxmlformats.org/drawingml/2006/picture">
+                  <pic:nvPicPr>
+                    <pic:cNvPr id="1067785393" name="Picture 1" descr="A close-up of a number"/>
+                    <pic:cNvPicPr/>
+                  </pic:nvPicPr>
+                  <pic:blipFill>
+                    <a:blip r:embed="rId33"/>
+                    <a:stretch>
+                      <a:fillRect/>
+                    </a:stretch>
+                  </pic:blipFill>
+                  <pic:spPr>
+                    <a:xfrm>
+                      <a:off x="0" y="0"/>
+                      <a:ext cx="3953062" cy="574609"/>
+                    </a:xfrm>
+                    <a:prstGeom prst="rect">
+                      <a:avLst/>
+                    </a:prstGeom>
+                  </pic:spPr>
+                </pic:pic>
+              </a:graphicData>
+            </a:graphic>
+          </wp:inline>
+        </w:drawing>
+      </w:r>
+    </w:p>
+    <w:p>
+      <w:pPr>
+        <w:pStyle w:val="ListParagraph"/>
+        <w:numPr>
+          <w:ilvl w:val="0"/>
+          <w:numId w:val="3"/>
+        </w:numPr>
+      </w:pPr>
+      <w:r>
+        <w:t xml:space="preserve">Since a </w:t>
+      </w:r>
+      <w:proofErr w:type="spellStart"/>
+      <w:r>
+        <w:rPr>
+          <w:i/>
+          <w:iCs/>
+        </w:rPr>
+        <w:t>const</w:t>
+      </w:r>
+      <w:proofErr w:type="spellEnd"/>
+      <w:r>
+        <w:t xml:space="preserve"> object cannot be assigned to later in the program, it must </w:t>
+      </w:r>
+      <w:proofErr w:type="gramStart"/>
+      <w:r>
+        <w:t>definitely be</w:t>
+      </w:r>
+      <w:proofErr w:type="gramEnd"/>
+      <w:r>
+        <w:t xml:space="preserve"> initialised during the declaration process.</w:t>
+      </w:r>
+    </w:p>
+    <w:p>
+      <w:pPr>
+        <w:pStyle w:val="ListParagraph"/>
+        <w:numPr>
+          <w:ilvl w:val="0"/>
+          <w:numId w:val="3"/>
+        </w:numPr>
+      </w:pPr>
+      <w:r>
+        <w:rPr>
+          <w:b/>
+          <w:bCs/>
+        </w:rPr>
+        <w:t>Prefixing</w:t>
+      </w:r>
+      <w:r>
+        <w:t xml:space="preserve"> a declaration of a pointer with </w:t>
+      </w:r>
+      <w:proofErr w:type="spellStart"/>
+      <w:r>
+        <w:rPr>
+          <w:i/>
+          <w:iCs/>
+        </w:rPr>
+        <w:t>const</w:t>
+      </w:r>
+      <w:proofErr w:type="spellEnd"/>
+      <w:r>
+        <w:t xml:space="preserve"> makes the object, but not the pointer, a constant.</w:t>
+      </w:r>
+    </w:p>
+    <w:p>
+      <w:pPr>
+        <w:pStyle w:val="ListParagraph"/>
+        <w:numPr>
+          <w:ilvl w:val="0"/>
+          <w:numId w:val="3"/>
+        </w:numPr>
+      </w:pPr>
+      <w:r>
+        <w:t xml:space="preserve">To declare a pointer itself, rather than the object pointed to, to be constant, we use </w:t>
+      </w:r>
+      <w:r>
+        <w:rPr>
+          <w:i/>
+          <w:iCs/>
+        </w:rPr>
+        <w:t>*const</w:t>
+      </w:r>
+      <w:r>
+        <w:t>.</w:t>
+      </w:r>
+    </w:p>
+    <w:p>
+      <w:pPr>
+        <w:pStyle w:val="ListParagraph"/>
+        <w:ind w:left="360"/>
+      </w:pPr>
+      <w:r>
+        <w:rPr>
+          <w:noProof/>
+        </w:rPr>
+        <w:drawing>
+          <wp:inline distT="0" distB="0" distL="0" distR="0" wp14:anchorId="34AADB68" wp14:editId="47282A19">
+            <wp:extent cx="3262745" cy="568252"/>
+            <wp:effectExtent l="0" t="0" r="0" b="3810"/>
+            <wp:docPr id="267021270" name="Picture 3" descr="A close-up of a white background"/>
+            <wp:cNvGraphicFramePr>
+              <a:graphicFrameLocks xmlns:a="http://schemas.openxmlformats.org/drawingml/2006/main" noChangeAspect="1"/>
+            </wp:cNvGraphicFramePr>
+            <a:graphic xmlns:a="http://schemas.openxmlformats.org/drawingml/2006/main">
+              <a:graphicData uri="http://schemas.openxmlformats.org/drawingml/2006/picture">
+                <pic:pic xmlns:pic="http://schemas.openxmlformats.org/drawingml/2006/picture">
+                  <pic:nvPicPr>
+                    <pic:cNvPr id="267021270" name="Picture 3" descr="A close-up of a white background"/>
+                    <pic:cNvPicPr/>
+                  </pic:nvPicPr>
+                  <pic:blipFill>
+                    <a:blip r:embed="rId34">
+                      <a:extLst>
+                        <a:ext uri="{28A0092B-C50C-407E-A947-70E740481C1C}">
+                          <a14:useLocalDpi xmlns:a14="http://schemas.microsoft.com/office/drawing/2010/main" val="0"/>
+                        </a:ext>
+                      </a:extLst>
+                    </a:blip>
+                    <a:stretch>
+                      <a:fillRect/>
+                    </a:stretch>
+                  </pic:blipFill>
+                  <pic:spPr>
+                    <a:xfrm>
+                      <a:off x="0" y="0"/>
+                      <a:ext cx="3341404" cy="581952"/>
+                    </a:xfrm>
+                    <a:prstGeom prst="rect">
+                      <a:avLst/>
+                    </a:prstGeom>
+                  </pic:spPr>
+                </pic:pic>
+              </a:graphicData>
+            </a:graphic>
+          </wp:inline>
+        </w:drawing>
+      </w:r>
+    </w:p>
     <w:sectPr>
       <w:pgSz w:w="11906" w:h="16838"/>
       <w:pgMar w:top="1440" w:right="1440" w:bottom="1440" w:left="1440" w:header="708" w:footer="708" w:gutter="0"/>
@@ -2861,9 +3368,9 @@
 <file path=word/numbering.xml><?xml version="1.0" encoding="utf-8"?>
 <w:numbering xmlns:wpc="http://schemas.microsoft.com/office/word/2010/wordprocessingCanvas" xmlns:cx="http://schemas.microsoft.com/office/drawing/2014/chartex" xmlns:cx1="http://schemas.microsoft.com/office/drawing/2015/9/8/chartex" xmlns:cx2="http://schemas.microsoft.com/office/drawing/2015/10/21/chartex" xmlns:cx3="http://schemas.microsoft.com/office/drawing/2016/5/9/chartex" xmlns:cx4="http://schemas.microsoft.com/office/drawing/2016/5/10/chartex" xmlns:cx5="http://schemas.microsoft.com/office/drawing/2016/5/11/chartex" xmlns:cx6="http://schemas.microsoft.com/office/drawing/2016/5/12/chartex" xmlns:cx7="http://schemas.microsoft.com/office/drawing/2016/5/13/chartex" xmlns:cx8="http://schemas.microsoft.com/office/drawing/2016/5/14/chartex" xmlns:mc="http://schemas.openxmlformats.org/markup-compatibility/2006" xmlns:aink="http://schemas.microsoft.com/office/drawing/2016/ink" xmlns:am3d="http://schemas.microsoft.com/office/drawing/2017/model3d" xmlns:o="urn:schemas-microsoft-com:office:office" xmlns:oel="http://schemas.microsoft.com/office/2019/extlst" xmlns:r="http://schemas.openxmlformats.org/officeDocument/2006/relationships" xmlns:m="http://schemas.openxmlformats.org/officeDocument/2006/math" xmlns:v="urn:schemas-microsoft-com:vml" xmlns:wp14="http://schemas.microsoft.com/office/word/2010/wordprocessingDrawing" xmlns:wp="http://schemas.openxmlformats.org/drawingml/2006/wordprocessingDrawing" xmlns:w10="urn:schemas-microsoft-com:office:word" xmlns:w="http://schemas.openxmlformats.org/wordprocessingml/2006/main" xmlns:w14="http://schemas.microsoft.com/office/word/2010/wordml" xmlns:w15="http://schemas.microsoft.com/office/word/2012/wordml" xmlns:w16cex="http://schemas.microsoft.com/office/word/2018/wordml/cex" xmlns:w16cid="http://schemas.microsoft.com/office/word/2016/wordml/cid" xmlns:w16="http://schemas.microsoft.com/office/word/2018/wordml" xmlns:w16du="http://schemas.microsoft.com/office/word/2023/wordml/word16du" xmlns:w16sdtdh="http://schemas.microsoft.com/office/word/2020/wordml/sdtdatahash" xmlns:w16se="http://schemas.microsoft.com/office/word/2015/wordml/symex" xmlns:wpg="http://schemas.microsoft.com/office/word/2010/wordprocessingGroup" xmlns:wpi="http://schemas.microsoft.com/office/word/2010/wordprocessingInk" xmlns:wne="http://schemas.microsoft.com/office/word/2006/wordml" xmlns:wps="http://schemas.microsoft.com/office/word/2010/wordprocessingShape" mc:Ignorable="w14 w15 w16se w16cid w16 w16cex w16sdtdh w16du wp14">
   <w:abstractNum w:abstractNumId="0" w15:restartNumberingAfterBreak="0">
-    <w:nsid w:val="64EC015A"/>
+    <w:nsid w:val="57D70D78"/>
     <w:multiLevelType w:val="hybridMultilevel"/>
-    <w:tmpl w:val="D700D764"/>
+    <w:tmpl w:val="D7A6B8EC"/>
     <w:lvl w:ilvl="0" w:tplc="40090001">
       <w:start w:val="1"/>
       <w:numFmt w:val="bullet"/>
@@ -2973,7 +3480,239 @@
       </w:rPr>
     </w:lvl>
   </w:abstractNum>
+  <w:abstractNum w:abstractNumId="1" w15:restartNumberingAfterBreak="0">
+    <w:nsid w:val="62D975D8"/>
+    <w:multiLevelType w:val="hybridMultilevel"/>
+    <w:tmpl w:val="82A8C554"/>
+    <w:lvl w:ilvl="0" w:tplc="4009000B">
+      <w:start w:val="1"/>
+      <w:numFmt w:val="bullet"/>
+      <w:lvlText w:val=""/>
+      <w:lvlJc w:val="left"/>
+      <w:pPr>
+        <w:ind w:left="720" w:hanging="360"/>
+      </w:pPr>
+      <w:rPr>
+        <w:rFonts w:ascii="Wingdings" w:hAnsi="Wingdings" w:hint="default"/>
+      </w:rPr>
+    </w:lvl>
+    <w:lvl w:ilvl="1" w:tplc="40090003" w:tentative="1">
+      <w:start w:val="1"/>
+      <w:numFmt w:val="bullet"/>
+      <w:lvlText w:val="o"/>
+      <w:lvlJc w:val="left"/>
+      <w:pPr>
+        <w:ind w:left="1440" w:hanging="360"/>
+      </w:pPr>
+      <w:rPr>
+        <w:rFonts w:ascii="Courier New" w:hAnsi="Courier New" w:cs="Courier New" w:hint="default"/>
+      </w:rPr>
+    </w:lvl>
+    <w:lvl w:ilvl="2" w:tplc="40090005" w:tentative="1">
+      <w:start w:val="1"/>
+      <w:numFmt w:val="bullet"/>
+      <w:lvlText w:val=""/>
+      <w:lvlJc w:val="left"/>
+      <w:pPr>
+        <w:ind w:left="2160" w:hanging="360"/>
+      </w:pPr>
+      <w:rPr>
+        <w:rFonts w:ascii="Wingdings" w:hAnsi="Wingdings" w:hint="default"/>
+      </w:rPr>
+    </w:lvl>
+    <w:lvl w:ilvl="3" w:tplc="40090001" w:tentative="1">
+      <w:start w:val="1"/>
+      <w:numFmt w:val="bullet"/>
+      <w:lvlText w:val=""/>
+      <w:lvlJc w:val="left"/>
+      <w:pPr>
+        <w:ind w:left="2880" w:hanging="360"/>
+      </w:pPr>
+      <w:rPr>
+        <w:rFonts w:ascii="Symbol" w:hAnsi="Symbol" w:hint="default"/>
+      </w:rPr>
+    </w:lvl>
+    <w:lvl w:ilvl="4" w:tplc="40090003" w:tentative="1">
+      <w:start w:val="1"/>
+      <w:numFmt w:val="bullet"/>
+      <w:lvlText w:val="o"/>
+      <w:lvlJc w:val="left"/>
+      <w:pPr>
+        <w:ind w:left="3600" w:hanging="360"/>
+      </w:pPr>
+      <w:rPr>
+        <w:rFonts w:ascii="Courier New" w:hAnsi="Courier New" w:cs="Courier New" w:hint="default"/>
+      </w:rPr>
+    </w:lvl>
+    <w:lvl w:ilvl="5" w:tplc="40090005" w:tentative="1">
+      <w:start w:val="1"/>
+      <w:numFmt w:val="bullet"/>
+      <w:lvlText w:val=""/>
+      <w:lvlJc w:val="left"/>
+      <w:pPr>
+        <w:ind w:left="4320" w:hanging="360"/>
+      </w:pPr>
+      <w:rPr>
+        <w:rFonts w:ascii="Wingdings" w:hAnsi="Wingdings" w:hint="default"/>
+      </w:rPr>
+    </w:lvl>
+    <w:lvl w:ilvl="6" w:tplc="40090001" w:tentative="1">
+      <w:start w:val="1"/>
+      <w:numFmt w:val="bullet"/>
+      <w:lvlText w:val=""/>
+      <w:lvlJc w:val="left"/>
+      <w:pPr>
+        <w:ind w:left="5040" w:hanging="360"/>
+      </w:pPr>
+      <w:rPr>
+        <w:rFonts w:ascii="Symbol" w:hAnsi="Symbol" w:hint="default"/>
+      </w:rPr>
+    </w:lvl>
+    <w:lvl w:ilvl="7" w:tplc="40090003" w:tentative="1">
+      <w:start w:val="1"/>
+      <w:numFmt w:val="bullet"/>
+      <w:lvlText w:val="o"/>
+      <w:lvlJc w:val="left"/>
+      <w:pPr>
+        <w:ind w:left="5760" w:hanging="360"/>
+      </w:pPr>
+      <w:rPr>
+        <w:rFonts w:ascii="Courier New" w:hAnsi="Courier New" w:cs="Courier New" w:hint="default"/>
+      </w:rPr>
+    </w:lvl>
+    <w:lvl w:ilvl="8" w:tplc="40090005" w:tentative="1">
+      <w:start w:val="1"/>
+      <w:numFmt w:val="bullet"/>
+      <w:lvlText w:val=""/>
+      <w:lvlJc w:val="left"/>
+      <w:pPr>
+        <w:ind w:left="6480" w:hanging="360"/>
+      </w:pPr>
+      <w:rPr>
+        <w:rFonts w:ascii="Wingdings" w:hAnsi="Wingdings" w:hint="default"/>
+      </w:rPr>
+    </w:lvl>
+  </w:abstractNum>
+  <w:abstractNum w:abstractNumId="2" w15:restartNumberingAfterBreak="0">
+    <w:nsid w:val="64EC015A"/>
+    <w:multiLevelType w:val="hybridMultilevel"/>
+    <w:tmpl w:val="9C447632"/>
+    <w:lvl w:ilvl="0" w:tplc="40090001">
+      <w:start w:val="1"/>
+      <w:numFmt w:val="bullet"/>
+      <w:lvlText w:val=""/>
+      <w:lvlJc w:val="left"/>
+      <w:pPr>
+        <w:ind w:left="360" w:hanging="360"/>
+      </w:pPr>
+      <w:rPr>
+        <w:rFonts w:ascii="Symbol" w:hAnsi="Symbol" w:hint="default"/>
+      </w:rPr>
+    </w:lvl>
+    <w:lvl w:ilvl="1" w:tplc="40090003" w:tentative="1">
+      <w:start w:val="1"/>
+      <w:numFmt w:val="bullet"/>
+      <w:lvlText w:val="o"/>
+      <w:lvlJc w:val="left"/>
+      <w:pPr>
+        <w:ind w:left="1080" w:hanging="360"/>
+      </w:pPr>
+      <w:rPr>
+        <w:rFonts w:ascii="Courier New" w:hAnsi="Courier New" w:cs="Courier New" w:hint="default"/>
+      </w:rPr>
+    </w:lvl>
+    <w:lvl w:ilvl="2" w:tplc="40090005" w:tentative="1">
+      <w:start w:val="1"/>
+      <w:numFmt w:val="bullet"/>
+      <w:lvlText w:val=""/>
+      <w:lvlJc w:val="left"/>
+      <w:pPr>
+        <w:ind w:left="1800" w:hanging="360"/>
+      </w:pPr>
+      <w:rPr>
+        <w:rFonts w:ascii="Wingdings" w:hAnsi="Wingdings" w:hint="default"/>
+      </w:rPr>
+    </w:lvl>
+    <w:lvl w:ilvl="3" w:tplc="40090001" w:tentative="1">
+      <w:start w:val="1"/>
+      <w:numFmt w:val="bullet"/>
+      <w:lvlText w:val=""/>
+      <w:lvlJc w:val="left"/>
+      <w:pPr>
+        <w:ind w:left="2520" w:hanging="360"/>
+      </w:pPr>
+      <w:rPr>
+        <w:rFonts w:ascii="Symbol" w:hAnsi="Symbol" w:hint="default"/>
+      </w:rPr>
+    </w:lvl>
+    <w:lvl w:ilvl="4" w:tplc="40090003" w:tentative="1">
+      <w:start w:val="1"/>
+      <w:numFmt w:val="bullet"/>
+      <w:lvlText w:val="o"/>
+      <w:lvlJc w:val="left"/>
+      <w:pPr>
+        <w:ind w:left="3240" w:hanging="360"/>
+      </w:pPr>
+      <w:rPr>
+        <w:rFonts w:ascii="Courier New" w:hAnsi="Courier New" w:cs="Courier New" w:hint="default"/>
+      </w:rPr>
+    </w:lvl>
+    <w:lvl w:ilvl="5" w:tplc="40090005" w:tentative="1">
+      <w:start w:val="1"/>
+      <w:numFmt w:val="bullet"/>
+      <w:lvlText w:val=""/>
+      <w:lvlJc w:val="left"/>
+      <w:pPr>
+        <w:ind w:left="3960" w:hanging="360"/>
+      </w:pPr>
+      <w:rPr>
+        <w:rFonts w:ascii="Wingdings" w:hAnsi="Wingdings" w:hint="default"/>
+      </w:rPr>
+    </w:lvl>
+    <w:lvl w:ilvl="6" w:tplc="40090001" w:tentative="1">
+      <w:start w:val="1"/>
+      <w:numFmt w:val="bullet"/>
+      <w:lvlText w:val=""/>
+      <w:lvlJc w:val="left"/>
+      <w:pPr>
+        <w:ind w:left="4680" w:hanging="360"/>
+      </w:pPr>
+      <w:rPr>
+        <w:rFonts w:ascii="Symbol" w:hAnsi="Symbol" w:hint="default"/>
+      </w:rPr>
+    </w:lvl>
+    <w:lvl w:ilvl="7" w:tplc="40090003" w:tentative="1">
+      <w:start w:val="1"/>
+      <w:numFmt w:val="bullet"/>
+      <w:lvlText w:val="o"/>
+      <w:lvlJc w:val="left"/>
+      <w:pPr>
+        <w:ind w:left="5400" w:hanging="360"/>
+      </w:pPr>
+      <w:rPr>
+        <w:rFonts w:ascii="Courier New" w:hAnsi="Courier New" w:cs="Courier New" w:hint="default"/>
+      </w:rPr>
+    </w:lvl>
+    <w:lvl w:ilvl="8" w:tplc="40090005" w:tentative="1">
+      <w:start w:val="1"/>
+      <w:numFmt w:val="bullet"/>
+      <w:lvlText w:val=""/>
+      <w:lvlJc w:val="left"/>
+      <w:pPr>
+        <w:ind w:left="6120" w:hanging="360"/>
+      </w:pPr>
+      <w:rPr>
+        <w:rFonts w:ascii="Wingdings" w:hAnsi="Wingdings" w:hint="default"/>
+      </w:rPr>
+    </w:lvl>
+  </w:abstractNum>
   <w:num w:numId="1" w16cid:durableId="1120150378">
+    <w:abstractNumId w:val="2"/>
+  </w:num>
+  <w:num w:numId="2" w16cid:durableId="1051997563">
+    <w:abstractNumId w:val="1"/>
+  </w:num>
+  <w:num w:numId="3" w16cid:durableId="1568105794">
     <w:abstractNumId w:val="0"/>
   </w:num>
 </w:numbering>

</xml_diff>

<commit_message>
Add notes on Pointers and ownership, Reference.
</commit_message>
<xml_diff>
--- a/C++ Programming Language/7 Pointers, Arrays, and References.docx
+++ b/C++ Programming Language/7 Pointers, Arrays, and References.docx
@@ -166,55 +166,31 @@
         </w:numPr>
       </w:pPr>
       <w:r>
-        <w:t xml:space="preserve">To store smaller values more compactly, one can use bitwise logical operations, bit-fields in structures, or a </w:t>
-      </w:r>
-      <w:proofErr w:type="spellStart"/>
-      <w:r>
-        <w:t>bitset</w:t>
-      </w:r>
-      <w:proofErr w:type="spellEnd"/>
-      <w:r>
-        <w:t>.</w:t>
-      </w:r>
-    </w:p>
-    <w:p>
-      <w:pPr>
-        <w:pStyle w:val="ListParagraph"/>
-        <w:numPr>
-          <w:ilvl w:val="0"/>
-          <w:numId w:val="1"/>
-        </w:numPr>
-      </w:pPr>
-      <w:r>
-        <w:t xml:space="preserve">* </w:t>
-      </w:r>
-      <w:proofErr w:type="gramStart"/>
-      <w:r>
-        <w:t>as</w:t>
-      </w:r>
-      <w:proofErr w:type="gramEnd"/>
-      <w:r>
-        <w:t xml:space="preserve"> a prefix is a dereferencing operator.</w:t>
-      </w:r>
-    </w:p>
-    <w:p>
-      <w:pPr>
-        <w:pStyle w:val="ListParagraph"/>
-        <w:numPr>
-          <w:ilvl w:val="0"/>
-          <w:numId w:val="1"/>
-        </w:numPr>
-      </w:pPr>
-      <w:r>
-        <w:t xml:space="preserve">* </w:t>
-      </w:r>
-      <w:proofErr w:type="gramStart"/>
-      <w:r>
-        <w:t>as</w:t>
-      </w:r>
-      <w:proofErr w:type="gramEnd"/>
-      <w:r>
-        <w:t xml:space="preserve"> a suffix means ‘pointer to’ a type name.</w:t>
+        <w:t>To store smaller values more compactly, one can use bitwise logical operations, bit-fields in structures, or a bitset.</w:t>
+      </w:r>
+    </w:p>
+    <w:p>
+      <w:pPr>
+        <w:pStyle w:val="ListParagraph"/>
+        <w:numPr>
+          <w:ilvl w:val="0"/>
+          <w:numId w:val="1"/>
+        </w:numPr>
+      </w:pPr>
+      <w:r>
+        <w:t>* as a prefix is a dereferencing operator.</w:t>
+      </w:r>
+    </w:p>
+    <w:p>
+      <w:pPr>
+        <w:pStyle w:val="ListParagraph"/>
+        <w:numPr>
+          <w:ilvl w:val="0"/>
+          <w:numId w:val="1"/>
+        </w:numPr>
+      </w:pPr>
+      <w:r>
+        <w:t>* as a suffix means ‘pointer to’ a type name.</w:t>
       </w:r>
     </w:p>
     <w:p>
@@ -300,15 +276,7 @@
         <w:t xml:space="preserve">void*: </w:t>
       </w:r>
       <w:r>
-        <w:t xml:space="preserve">Read as ‘pointer to an object of unknown type’. Used when we occasionally need to store or pass along an address of a memory location without </w:t>
-      </w:r>
-      <w:proofErr w:type="gramStart"/>
-      <w:r>
-        <w:t>actually knowing</w:t>
-      </w:r>
-      <w:proofErr w:type="gramEnd"/>
-      <w:r>
-        <w:t xml:space="preserve"> what type of object is stored there.</w:t>
+        <w:t>Read as ‘pointer to an object of unknown type’. Used when we occasionally need to store or pass along an address of a memory location without actually knowing what type of object is stored there.</w:t>
       </w:r>
     </w:p>
     <w:p>
@@ -437,7 +405,6 @@
       <w:r>
         <w:t xml:space="preserve">In general, it is not safe to use a pointer that has been converted to a type that differs from the object being pointed to. Consequently, the notation used, </w:t>
       </w:r>
-      <w:proofErr w:type="spellStart"/>
       <w:r>
         <w:rPr>
           <w:i/>
@@ -445,7 +412,6 @@
         </w:rPr>
         <w:t>static_cast</w:t>
       </w:r>
-      <w:proofErr w:type="spellEnd"/>
       <w:r>
         <w:t xml:space="preserve"> was designed to be ugly and easy to find in code.</w:t>
       </w:r>
@@ -536,23 +502,7 @@
         </w:numPr>
       </w:pPr>
       <w:r>
-        <w:t xml:space="preserve">Before </w:t>
-      </w:r>
-      <w:proofErr w:type="spellStart"/>
-      <w:r>
-        <w:t>nullptr</w:t>
-      </w:r>
-      <w:proofErr w:type="spellEnd"/>
-      <w:r>
-        <w:t xml:space="preserve"> was used, 0 was used to denote </w:t>
-      </w:r>
-      <w:proofErr w:type="spellStart"/>
-      <w:r>
-        <w:t>nullptr</w:t>
-      </w:r>
-      <w:proofErr w:type="spellEnd"/>
-      <w:r>
-        <w:t>.</w:t>
+        <w:t>Before nullptr was used, 0 was used to denote nullptr.</w:t>
       </w:r>
     </w:p>
     <w:p>
@@ -616,15 +566,7 @@
         </w:numPr>
       </w:pPr>
       <w:r>
-        <w:t xml:space="preserve">Also, it has been popular to define a </w:t>
-      </w:r>
-      <w:proofErr w:type="gramStart"/>
-      <w:r>
-        <w:t>macro NULL</w:t>
-      </w:r>
-      <w:proofErr w:type="gramEnd"/>
-      <w:r>
-        <w:t xml:space="preserve"> to represent a null pointer. However, definitions of NULL are different in different implementations. </w:t>
+        <w:t xml:space="preserve">Also, it has been popular to define a macro NULL to represent a null pointer. However, definitions of NULL are different in different implementations. </w:t>
       </w:r>
     </w:p>
     <w:p>
@@ -700,15 +642,7 @@
         </w:numPr>
       </w:pPr>
       <w:r>
-        <w:t xml:space="preserve">Using </w:t>
-      </w:r>
-      <w:proofErr w:type="spellStart"/>
-      <w:r>
-        <w:t>nullptr</w:t>
-      </w:r>
-      <w:proofErr w:type="spellEnd"/>
-      <w:r>
-        <w:t xml:space="preserve"> makes code more readable than alternatives and avoids confusion.</w:t>
+        <w:t>Using nullptr makes code more readable than alternatives and avoids confusion.</w:t>
       </w:r>
     </w:p>
     <w:p/>
@@ -743,7 +677,6 @@
       <w:r>
         <w:t xml:space="preserve">The elements are indexed from 0 to </w:t>
       </w:r>
-      <w:proofErr w:type="gramStart"/>
       <w:r>
         <w:rPr>
           <w:i/>
@@ -751,7 +684,6 @@
         </w:rPr>
         <w:t>size-1</w:t>
       </w:r>
-      <w:proofErr w:type="gramEnd"/>
       <w:r>
         <w:t>.</w:t>
       </w:r>
@@ -920,84 +852,66 @@
       <w:r>
         <w:t xml:space="preserve">If an array is allocated on free store, be sure to </w:t>
       </w:r>
-      <w:proofErr w:type="gramStart"/>
       <w:r>
         <w:rPr>
           <w:i/>
           <w:iCs/>
         </w:rPr>
-        <w:t>delete[</w:t>
-      </w:r>
-      <w:proofErr w:type="gramEnd"/>
+        <w:t>delete[]</w:t>
+      </w:r>
+      <w:r>
+        <w:t xml:space="preserve"> its pointer once only and only after its last use.</w:t>
+      </w:r>
+    </w:p>
+    <w:p>
+      <w:pPr>
+        <w:pStyle w:val="ListParagraph"/>
+        <w:numPr>
+          <w:ilvl w:val="0"/>
+          <w:numId w:val="1"/>
+        </w:numPr>
+      </w:pPr>
+      <w:r>
+        <w:t xml:space="preserve">One of the most widely used kinds of arrays is the zero-terminated array of </w:t>
+      </w:r>
       <w:r>
         <w:rPr>
           <w:i/>
           <w:iCs/>
         </w:rPr>
-        <w:t>]</w:t>
-      </w:r>
-      <w:r>
-        <w:t xml:space="preserve"> its pointer once only and only after its last use.</w:t>
-      </w:r>
-    </w:p>
-    <w:p>
-      <w:pPr>
-        <w:pStyle w:val="ListParagraph"/>
-        <w:numPr>
-          <w:ilvl w:val="0"/>
-          <w:numId w:val="1"/>
-        </w:numPr>
-      </w:pPr>
-      <w:r>
-        <w:t xml:space="preserve">One of the most widely used kinds of arrays is the zero-terminated array of </w:t>
+        <w:t>char</w:t>
+      </w:r>
+      <w:r>
+        <w:t>, also called C-style string.</w:t>
+      </w:r>
+    </w:p>
+    <w:p>
+      <w:pPr>
+        <w:pStyle w:val="ListParagraph"/>
+        <w:numPr>
+          <w:ilvl w:val="0"/>
+          <w:numId w:val="1"/>
+        </w:numPr>
+      </w:pPr>
+      <w:r>
+        <w:t xml:space="preserve">Often a </w:t>
       </w:r>
       <w:r>
         <w:rPr>
           <w:i/>
           <w:iCs/>
         </w:rPr>
-        <w:t>char</w:t>
-      </w:r>
-      <w:r>
-        <w:t>, also called C-style string.</w:t>
-      </w:r>
-    </w:p>
-    <w:p>
-      <w:pPr>
-        <w:pStyle w:val="ListParagraph"/>
-        <w:numPr>
-          <w:ilvl w:val="0"/>
-          <w:numId w:val="1"/>
-        </w:numPr>
-      </w:pPr>
-      <w:r>
-        <w:t xml:space="preserve">Often a </w:t>
+        <w:t>char*</w:t>
+      </w:r>
+      <w:r>
+        <w:t xml:space="preserve"> or a </w:t>
       </w:r>
       <w:r>
         <w:rPr>
           <w:i/>
           <w:iCs/>
         </w:rPr>
-        <w:t>char*</w:t>
-      </w:r>
-      <w:r>
-        <w:t xml:space="preserve"> or a </w:t>
-      </w:r>
-      <w:proofErr w:type="spellStart"/>
-      <w:r>
-        <w:rPr>
-          <w:i/>
-          <w:iCs/>
-        </w:rPr>
-        <w:t>const</w:t>
-      </w:r>
-      <w:proofErr w:type="spellEnd"/>
-      <w:r>
-        <w:rPr>
-          <w:i/>
-          <w:iCs/>
-        </w:rPr>
-        <w:t xml:space="preserve"> char*</w:t>
+        <w:t>const char*</w:t>
       </w:r>
       <w:r>
         <w:t xml:space="preserve"> is assumed to point to a zero-terminated sequence of characters, even in C++.</w:t>
@@ -1198,15 +1112,7 @@
         </w:numPr>
       </w:pPr>
       <w:r>
-        <w:t xml:space="preserve">One array cannot be assigned with another, not even of </w:t>
-      </w:r>
-      <w:proofErr w:type="gramStart"/>
-      <w:r>
-        <w:t>exactly the same</w:t>
-      </w:r>
-      <w:proofErr w:type="gramEnd"/>
-      <w:r>
-        <w:t xml:space="preserve"> type.</w:t>
+        <w:t>One array cannot be assigned with another, not even of exactly the same type.</w:t>
       </w:r>
     </w:p>
     <w:p>
@@ -1329,15 +1235,7 @@
         </w:numPr>
       </w:pPr>
       <w:r>
-        <w:t xml:space="preserve">The type of string literal is ‘an array of appropriate number of </w:t>
-      </w:r>
-      <w:proofErr w:type="spellStart"/>
-      <w:r>
-        <w:t>const</w:t>
-      </w:r>
-      <w:proofErr w:type="spellEnd"/>
-      <w:r>
-        <w:t xml:space="preserve"> characters.’</w:t>
+        <w:t>The type of string literal is ‘an array of appropriate number of const characters.’</w:t>
       </w:r>
     </w:p>
     <w:p>
@@ -1468,23 +1366,7 @@
         </w:numPr>
       </w:pPr>
       <w:r>
-        <w:t xml:space="preserve">The empty string is represented as a pair of adjacent “” and has the type </w:t>
-      </w:r>
-      <w:proofErr w:type="spellStart"/>
-      <w:r>
-        <w:t>const</w:t>
-      </w:r>
-      <w:proofErr w:type="spellEnd"/>
-      <w:r>
-        <w:t xml:space="preserve"> </w:t>
-      </w:r>
-      <w:proofErr w:type="gramStart"/>
-      <w:r>
-        <w:t>char[</w:t>
-      </w:r>
-      <w:proofErr w:type="gramEnd"/>
-      <w:r>
-        <w:t>1]. The one character is ‘\0’.</w:t>
+        <w:t>The empty string is represented as a pair of adjacent “” and has the type const char[1]. The one character is ‘\0’.</w:t>
       </w:r>
     </w:p>
     <w:p>
@@ -1642,52 +1524,7 @@
         </w:numPr>
       </w:pPr>
       <w:r>
-        <w:t xml:space="preserve">It is possible to have null character in a </w:t>
-      </w:r>
-      <w:proofErr w:type="gramStart"/>
-      <w:r>
-        <w:t>string</w:t>
-      </w:r>
-      <w:proofErr w:type="gramEnd"/>
-      <w:r>
-        <w:t xml:space="preserve"> but most programs will ignore any characters after it. For example, “</w:t>
-      </w:r>
-      <w:proofErr w:type="spellStart"/>
-      <w:r>
-        <w:t>Khazad</w:t>
-      </w:r>
-      <w:proofErr w:type="spellEnd"/>
-      <w:r>
-        <w:t>\0Dum” will be read as “</w:t>
-      </w:r>
-      <w:proofErr w:type="spellStart"/>
-      <w:r>
-        <w:t>Khazad</w:t>
-      </w:r>
-      <w:proofErr w:type="spellEnd"/>
-      <w:r>
-        <w:t xml:space="preserve">” by functions such as </w:t>
-      </w:r>
-      <w:proofErr w:type="spellStart"/>
-      <w:proofErr w:type="gramStart"/>
-      <w:r>
-        <w:t>strcpy</w:t>
-      </w:r>
-      <w:proofErr w:type="spellEnd"/>
-      <w:r>
-        <w:t>(</w:t>
-      </w:r>
-      <w:proofErr w:type="gramEnd"/>
-      <w:r>
-        <w:t xml:space="preserve">) and </w:t>
-      </w:r>
-      <w:proofErr w:type="spellStart"/>
-      <w:r>
-        <w:t>strlen</w:t>
-      </w:r>
-      <w:proofErr w:type="spellEnd"/>
-      <w:r>
-        <w:t>().</w:t>
+        <w:t>It is possible to have null character in a string but most programs will ignore any characters after it. For example, “Khazad\0Dum” will be read as “Khazad” by functions such as strcpy() and strlen().</w:t>
       </w:r>
     </w:p>
     <w:p/>
@@ -1709,15 +1546,7 @@
         <w:t xml:space="preserve">Raw string literal: </w:t>
       </w:r>
       <w:r>
-        <w:t xml:space="preserve">A string literal where a </w:t>
-      </w:r>
-      <w:proofErr w:type="spellStart"/>
-      <w:r>
-        <w:t>blackslash</w:t>
-      </w:r>
-      <w:proofErr w:type="spellEnd"/>
-      <w:r>
-        <w:t xml:space="preserve"> is just a backslash and a double quote is just a double quote.</w:t>
+        <w:t>A string literal where a blackslash is just a backslash and a double quote is just a double quote.</w:t>
       </w:r>
     </w:p>
     <w:p>
@@ -2063,68 +1892,39 @@
         </w:numPr>
       </w:pPr>
       <w:r>
-        <w:t xml:space="preserve">A string with a prefix L, such as </w:t>
-      </w:r>
-      <w:proofErr w:type="spellStart"/>
-      <w:proofErr w:type="gramStart"/>
-      <w:r>
-        <w:t>L”Dumbledore</w:t>
-      </w:r>
-      <w:proofErr w:type="spellEnd"/>
-      <w:proofErr w:type="gramEnd"/>
-      <w:r>
-        <w:t xml:space="preserve">”, </w:t>
+        <w:t xml:space="preserve">A string with a prefix L, such as L”Dumbledore”, </w:t>
       </w:r>
       <w:r>
         <w:t xml:space="preserve">is a string of wide characters. Its type is </w:t>
       </w:r>
-      <w:proofErr w:type="spellStart"/>
       <w:r>
         <w:rPr>
           <w:i/>
           <w:iCs/>
         </w:rPr>
-        <w:t>const</w:t>
-      </w:r>
-      <w:proofErr w:type="spellEnd"/>
+        <w:t>const wchar_t[]</w:t>
+      </w:r>
+      <w:r>
+        <w:t>.</w:t>
+      </w:r>
+    </w:p>
+    <w:p>
+      <w:pPr>
+        <w:pStyle w:val="ListParagraph"/>
+        <w:numPr>
+          <w:ilvl w:val="0"/>
+          <w:numId w:val="1"/>
+        </w:numPr>
+      </w:pPr>
+      <w:r>
+        <w:t xml:space="preserve">A string with prefix LR, LR”(Gandalf)”, is a raw string of wide characters. Its type is also </w:t>
+      </w:r>
       <w:r>
         <w:rPr>
           <w:i/>
           <w:iCs/>
         </w:rPr>
-        <w:t xml:space="preserve"> </w:t>
-      </w:r>
-      <w:proofErr w:type="spellStart"/>
-      <w:r>
-        <w:rPr>
-          <w:i/>
-          <w:iCs/>
-        </w:rPr>
-        <w:t>wchar_</w:t>
-      </w:r>
-      <w:proofErr w:type="gramStart"/>
-      <w:r>
-        <w:rPr>
-          <w:i/>
-          <w:iCs/>
-        </w:rPr>
-        <w:t>t</w:t>
-      </w:r>
-      <w:proofErr w:type="spellEnd"/>
-      <w:r>
-        <w:rPr>
-          <w:i/>
-          <w:iCs/>
-        </w:rPr>
-        <w:t>[</w:t>
-      </w:r>
-      <w:proofErr w:type="gramEnd"/>
-      <w:r>
-        <w:rPr>
-          <w:i/>
-          <w:iCs/>
-        </w:rPr>
-        <w:t>]</w:t>
+        <w:t>const wchar_t[]</w:t>
       </w:r>
       <w:r>
         <w:t>.</w:t>
@@ -2139,77 +1939,6 @@
         </w:numPr>
       </w:pPr>
       <w:r>
-        <w:t xml:space="preserve">A string with prefix LR, </w:t>
-      </w:r>
-      <w:proofErr w:type="gramStart"/>
-      <w:r>
-        <w:t>LR”(</w:t>
-      </w:r>
-      <w:proofErr w:type="gramEnd"/>
-      <w:r>
-        <w:t xml:space="preserve">Gandalf)”, is a raw string of wide characters. Its type is also </w:t>
-      </w:r>
-      <w:proofErr w:type="spellStart"/>
-      <w:r>
-        <w:rPr>
-          <w:i/>
-          <w:iCs/>
-        </w:rPr>
-        <w:t>const</w:t>
-      </w:r>
-      <w:proofErr w:type="spellEnd"/>
-      <w:r>
-        <w:rPr>
-          <w:i/>
-          <w:iCs/>
-        </w:rPr>
-        <w:t xml:space="preserve"> </w:t>
-      </w:r>
-      <w:proofErr w:type="spellStart"/>
-      <w:r>
-        <w:rPr>
-          <w:i/>
-          <w:iCs/>
-        </w:rPr>
-        <w:t>wchar_</w:t>
-      </w:r>
-      <w:proofErr w:type="gramStart"/>
-      <w:r>
-        <w:rPr>
-          <w:i/>
-          <w:iCs/>
-        </w:rPr>
-        <w:t>t</w:t>
-      </w:r>
-      <w:proofErr w:type="spellEnd"/>
-      <w:r>
-        <w:rPr>
-          <w:i/>
-          <w:iCs/>
-        </w:rPr>
-        <w:t>[</w:t>
-      </w:r>
-      <w:proofErr w:type="gramEnd"/>
-      <w:r>
-        <w:rPr>
-          <w:i/>
-          <w:iCs/>
-        </w:rPr>
-        <w:t>]</w:t>
-      </w:r>
-      <w:r>
-        <w:t>.</w:t>
-      </w:r>
-    </w:p>
-    <w:p>
-      <w:pPr>
-        <w:pStyle w:val="ListParagraph"/>
-        <w:numPr>
-          <w:ilvl w:val="0"/>
-          <w:numId w:val="1"/>
-        </w:numPr>
-      </w:pPr>
-      <w:r>
         <w:t>Such strings are terminated by L’\0’.</w:t>
       </w:r>
     </w:p>
@@ -2245,13 +1974,8 @@
           <w:numId w:val="1"/>
         </w:numPr>
       </w:pPr>
-      <w:proofErr w:type="gramStart"/>
-      <w:r>
-        <w:t>In particular, ASCII</w:t>
-      </w:r>
-      <w:proofErr w:type="gramEnd"/>
-      <w:r>
-        <w:t xml:space="preserve"> characters fit into 1 byte with the same encodings.</w:t>
+      <w:r>
+        <w:t>In particular, ASCII characters fit into 1 byte with the same encodings.</w:t>
       </w:r>
     </w:p>
     <w:p>
@@ -2560,21 +2284,12 @@
       <w:r>
         <w:t xml:space="preserve">This problem is handled by standard library types, such as vector, array, and string, which give number of elements as their </w:t>
       </w:r>
-      <w:proofErr w:type="gramStart"/>
       <w:r>
         <w:rPr>
           <w:i/>
           <w:iCs/>
         </w:rPr>
-        <w:t>size(</w:t>
-      </w:r>
-      <w:proofErr w:type="gramEnd"/>
-      <w:r>
-        <w:rPr>
-          <w:i/>
-          <w:iCs/>
-        </w:rPr>
-        <w:t>)</w:t>
+        <w:t>size()</w:t>
       </w:r>
       <w:r>
         <w:t xml:space="preserve"> without having to count the number of elements each time.</w:t>
@@ -2606,32 +2321,16 @@
           <w:i/>
           <w:iCs/>
         </w:rPr>
-        <w:t>a[</w:t>
-      </w:r>
-      <w:proofErr w:type="spellStart"/>
+        <w:t>a[i]</w:t>
+      </w:r>
+      <w:r>
+        <w:t xml:space="preserve">, or through a pointer to an element, e.g. </w:t>
+      </w:r>
       <w:r>
         <w:rPr>
           <w:i/>
           <w:iCs/>
         </w:rPr>
-        <w:t>i</w:t>
-      </w:r>
-      <w:proofErr w:type="spellEnd"/>
-      <w:r>
-        <w:rPr>
-          <w:i/>
-          <w:iCs/>
-        </w:rPr>
-        <w:t>]</w:t>
-      </w:r>
-      <w:r>
-        <w:t xml:space="preserve">, or through a pointer to an element, e.g. </w:t>
-      </w:r>
-      <w:r>
-        <w:rPr>
-          <w:i/>
-          <w:iCs/>
-        </w:rPr>
         <w:t>*(p+2)</w:t>
       </w:r>
       <w:r>
@@ -2659,15 +2358,7 @@
         </w:numPr>
       </w:pPr>
       <w:r>
-        <w:t xml:space="preserve">For every integer array </w:t>
-      </w:r>
-      <w:proofErr w:type="gramStart"/>
-      <w:r>
-        <w:t>a and</w:t>
-      </w:r>
-      <w:proofErr w:type="gramEnd"/>
-      <w:r>
-        <w:t xml:space="preserve"> an integer j within the range a, we have –</w:t>
+        <w:t>For every integer array a and an integer j within the range a, we have –</w:t>
       </w:r>
     </w:p>
     <w:p>
@@ -2736,15 +2427,7 @@
         <w:t>a[j] == j[a]</w:t>
       </w:r>
       <w:r>
-        <w:t xml:space="preserve"> are </w:t>
-      </w:r>
-      <w:proofErr w:type="gramStart"/>
-      <w:r>
-        <w:t>pretty low-level</w:t>
-      </w:r>
-      <w:proofErr w:type="gramEnd"/>
-      <w:r>
-        <w:t xml:space="preserve"> and do not hold for standard library functions such as </w:t>
+        <w:t xml:space="preserve"> are pretty low-level and do not hold for standard library functions such as </w:t>
       </w:r>
       <w:r>
         <w:rPr>
@@ -2776,17 +2459,7 @@
         </w:numPr>
       </w:pPr>
       <w:r>
-        <w:t>Subtraction of pointers is defined only when both pointers point to elements of the same array. q-p refers to the range [</w:t>
-      </w:r>
-      <w:proofErr w:type="spellStart"/>
-      <w:proofErr w:type="gramStart"/>
-      <w:r>
-        <w:t>p:q</w:t>
-      </w:r>
-      <w:proofErr w:type="spellEnd"/>
-      <w:proofErr w:type="gramEnd"/>
-      <w:r>
-        <w:t>) of the array, if the range is valid. Otherwise, it is undefined.</w:t>
+        <w:t>Subtraction of pointers is defined only when both pointers point to elements of the same array. q-p refers to the range [p:q) of the array, if the range is valid. Otherwise, it is undefined.</w:t>
       </w:r>
     </w:p>
     <w:p>
@@ -3049,13 +2722,8 @@
           <w:numId w:val="1"/>
         </w:numPr>
       </w:pPr>
-      <w:proofErr w:type="gramStart"/>
-      <w:r>
-        <w:t>In order to</w:t>
-      </w:r>
-      <w:proofErr w:type="gramEnd"/>
-      <w:r>
-        <w:t xml:space="preserve"> avoid confusions related to dimensions, it is best to use the standard library </w:t>
+      <w:r>
+        <w:t xml:space="preserve">In order to avoid confusions related to dimensions, it is best to use the standard library </w:t>
       </w:r>
       <w:r>
         <w:rPr>
@@ -3084,23 +2752,7 @@
           <w:b/>
           <w:bCs/>
         </w:rPr>
-        <w:t xml:space="preserve">Pointers and </w:t>
-      </w:r>
-      <w:proofErr w:type="spellStart"/>
-      <w:r>
-        <w:rPr>
-          <w:b/>
-          <w:bCs/>
-        </w:rPr>
-        <w:t>const</w:t>
-      </w:r>
-      <w:proofErr w:type="spellEnd"/>
-      <w:r>
-        <w:rPr>
-          <w:b/>
-          <w:bCs/>
-        </w:rPr>
-        <w:t xml:space="preserve"> –</w:t>
+        <w:t>Pointers and const –</w:t>
       </w:r>
     </w:p>
     <w:p>
@@ -3162,7 +2814,6 @@
       <w:r>
         <w:t xml:space="preserve">For all the above cases, </w:t>
       </w:r>
-      <w:proofErr w:type="spellStart"/>
       <w:r>
         <w:rPr>
           <w:i/>
@@ -3170,7 +2821,6 @@
         </w:rPr>
         <w:t>const</w:t>
       </w:r>
-      <w:proofErr w:type="spellEnd"/>
       <w:r>
         <w:t xml:space="preserve"> objects is a good choice.</w:t>
       </w:r>
@@ -3229,7 +2879,6 @@
       <w:r>
         <w:t xml:space="preserve">Since a </w:t>
       </w:r>
-      <w:proofErr w:type="spellStart"/>
       <w:r>
         <w:rPr>
           <w:i/>
@@ -3237,17 +2886,8 @@
         </w:rPr>
         <w:t>const</w:t>
       </w:r>
-      <w:proofErr w:type="spellEnd"/>
-      <w:r>
-        <w:t xml:space="preserve"> object cannot be assigned to later in the program, it must </w:t>
-      </w:r>
-      <w:proofErr w:type="gramStart"/>
-      <w:r>
-        <w:t>definitely be</w:t>
-      </w:r>
-      <w:proofErr w:type="gramEnd"/>
-      <w:r>
-        <w:t xml:space="preserve"> initialised during the declaration process.</w:t>
+      <w:r>
+        <w:t xml:space="preserve"> object cannot be assigned to later in the program, it must definitely be initialised during the declaration process.</w:t>
       </w:r>
     </w:p>
     <w:p>
@@ -3268,7 +2908,6 @@
       <w:r>
         <w:t xml:space="preserve"> a declaration of a pointer with </w:t>
       </w:r>
-      <w:proofErr w:type="spellStart"/>
       <w:r>
         <w:rPr>
           <w:i/>
@@ -3276,7 +2915,6 @@
         </w:rPr>
         <w:t>const</w:t>
       </w:r>
-      <w:proofErr w:type="spellEnd"/>
       <w:r>
         <w:t xml:space="preserve"> makes the object, but not the pointer, a constant.</w:t>
       </w:r>
@@ -3355,6 +2993,356 @@
         </w:drawing>
       </w:r>
     </w:p>
+    <w:p>
+      <w:pPr>
+        <w:pStyle w:val="ListParagraph"/>
+        <w:ind w:left="360"/>
+      </w:pPr>
+    </w:p>
+    <w:p>
+      <w:pPr>
+        <w:pStyle w:val="ListParagraph"/>
+        <w:numPr>
+          <w:ilvl w:val="0"/>
+          <w:numId w:val="3"/>
+        </w:numPr>
+      </w:pPr>
+      <w:r>
+        <w:rPr>
+          <w:b/>
+          <w:bCs/>
+        </w:rPr>
+        <w:lastRenderedPageBreak/>
+        <w:t>Pointers and ownership –</w:t>
+      </w:r>
+    </w:p>
+    <w:p>
+      <w:pPr>
+        <w:pStyle w:val="ListParagraph"/>
+        <w:numPr>
+          <w:ilvl w:val="0"/>
+          <w:numId w:val="3"/>
+        </w:numPr>
+      </w:pPr>
+      <w:r>
+        <w:t>A resource is something that has to be acquired and later released. E.g. –</w:t>
+      </w:r>
+    </w:p>
+    <w:p>
+      <w:pPr>
+        <w:pStyle w:val="ListParagraph"/>
+        <w:numPr>
+          <w:ilvl w:val="0"/>
+          <w:numId w:val="4"/>
+        </w:numPr>
+      </w:pPr>
+      <w:r>
+        <w:t xml:space="preserve">Memory acquired by </w:t>
+      </w:r>
+      <w:r>
+        <w:rPr>
+          <w:i/>
+          <w:iCs/>
+        </w:rPr>
+        <w:t>new</w:t>
+      </w:r>
+      <w:r>
+        <w:t xml:space="preserve"> and released by </w:t>
+      </w:r>
+      <w:r>
+        <w:rPr>
+          <w:i/>
+          <w:iCs/>
+        </w:rPr>
+        <w:t>delete</w:t>
+      </w:r>
+      <w:r>
+        <w:t>.</w:t>
+      </w:r>
+    </w:p>
+    <w:p>
+      <w:pPr>
+        <w:pStyle w:val="ListParagraph"/>
+        <w:numPr>
+          <w:ilvl w:val="0"/>
+          <w:numId w:val="4"/>
+        </w:numPr>
+      </w:pPr>
+      <w:r>
+        <w:t xml:space="preserve">Files opened by </w:t>
+      </w:r>
+      <w:r>
+        <w:rPr>
+          <w:i/>
+          <w:iCs/>
+        </w:rPr>
+        <w:t>fopen()</w:t>
+      </w:r>
+      <w:r>
+        <w:t xml:space="preserve"> and closed by </w:t>
+      </w:r>
+      <w:r>
+        <w:rPr>
+          <w:i/>
+          <w:iCs/>
+        </w:rPr>
+        <w:t>fclose()</w:t>
+      </w:r>
+      <w:r>
+        <w:t>.</w:t>
+      </w:r>
+    </w:p>
+    <w:p>
+      <w:pPr>
+        <w:pStyle w:val="ListParagraph"/>
+        <w:numPr>
+          <w:ilvl w:val="0"/>
+          <w:numId w:val="5"/>
+        </w:numPr>
+      </w:pPr>
+      <w:r>
+        <w:t>This can be most confusing because a pointer can be passed around in the system and there is no way to distinguish between an pointer which is in ownership and a pointer which is not.</w:t>
+      </w:r>
+    </w:p>
+    <w:p>
+      <w:pPr>
+        <w:pStyle w:val="ListParagraph"/>
+        <w:numPr>
+          <w:ilvl w:val="0"/>
+          <w:numId w:val="5"/>
+        </w:numPr>
+      </w:pPr>
+      <w:r>
+        <w:t>The standard library unique_ptr, vector, and string are the best to use in this regard.</w:t>
+      </w:r>
+    </w:p>
+    <w:p/>
+    <w:p/>
+    <w:p/>
+    <w:p>
+      <w:pPr>
+        <w:pStyle w:val="ListParagraph"/>
+        <w:numPr>
+          <w:ilvl w:val="0"/>
+          <w:numId w:val="5"/>
+        </w:numPr>
+      </w:pPr>
+      <w:r>
+        <w:t>A pointer allows us to use potentially large amounts of data at a low cost.</w:t>
+      </w:r>
+    </w:p>
+    <w:p>
+      <w:pPr>
+        <w:pStyle w:val="ListParagraph"/>
+        <w:numPr>
+          <w:ilvl w:val="0"/>
+          <w:numId w:val="5"/>
+        </w:numPr>
+      </w:pPr>
+      <w:r>
+        <w:t>However, using a pointer differs from using the name of the object in various ways –</w:t>
+      </w:r>
+    </w:p>
+    <w:p>
+      <w:pPr>
+        <w:pStyle w:val="ListParagraph"/>
+        <w:numPr>
+          <w:ilvl w:val="0"/>
+          <w:numId w:val="6"/>
+        </w:numPr>
+      </w:pPr>
+      <w:r>
+        <w:t>Syntax used is different. E.g. *p vs ob, p-&gt;m vs ob.m, etc.</w:t>
+      </w:r>
+    </w:p>
+    <w:p>
+      <w:pPr>
+        <w:pStyle w:val="ListParagraph"/>
+        <w:numPr>
+          <w:ilvl w:val="0"/>
+          <w:numId w:val="6"/>
+        </w:numPr>
+      </w:pPr>
+      <w:r>
+        <w:t>A pointer can be made to point to different objects at different times.</w:t>
+      </w:r>
+    </w:p>
+    <w:p>
+      <w:pPr>
+        <w:pStyle w:val="ListParagraph"/>
+        <w:numPr>
+          <w:ilvl w:val="0"/>
+          <w:numId w:val="6"/>
+        </w:numPr>
+      </w:pPr>
+      <w:r>
+        <w:t xml:space="preserve">A pointer can be a </w:t>
+      </w:r>
+      <w:r>
+        <w:rPr>
+          <w:i/>
+          <w:iCs/>
+        </w:rPr>
+        <w:t>nullptr</w:t>
+      </w:r>
+      <w:r>
+        <w:t xml:space="preserve"> or point to an object that wasn’t expected.</w:t>
+      </w:r>
+    </w:p>
+    <w:p>
+      <w:pPr>
+        <w:pStyle w:val="ListParagraph"/>
+        <w:numPr>
+          <w:ilvl w:val="0"/>
+          <w:numId w:val="7"/>
+        </w:numPr>
+      </w:pPr>
+      <w:r>
+        <w:rPr>
+          <w:b/>
+          <w:bCs/>
+        </w:rPr>
+        <w:t xml:space="preserve">Reference: </w:t>
+      </w:r>
+      <w:r>
+        <w:t>An alias for an object.</w:t>
+      </w:r>
+    </w:p>
+    <w:p>
+      <w:pPr>
+        <w:pStyle w:val="ListParagraph"/>
+        <w:numPr>
+          <w:ilvl w:val="0"/>
+          <w:numId w:val="7"/>
+        </w:numPr>
+      </w:pPr>
+      <w:r>
+        <w:t>A reference differs from a pointer in the following ways –</w:t>
+      </w:r>
+    </w:p>
+    <w:p>
+      <w:pPr>
+        <w:pStyle w:val="ListParagraph"/>
+        <w:numPr>
+          <w:ilvl w:val="0"/>
+          <w:numId w:val="8"/>
+        </w:numPr>
+      </w:pPr>
+      <w:r>
+        <w:t>A reference can be accessed exactly with the same syntax as the name of the object.</w:t>
+      </w:r>
+    </w:p>
+    <w:p>
+      <w:pPr>
+        <w:pStyle w:val="ListParagraph"/>
+        <w:numPr>
+          <w:ilvl w:val="0"/>
+          <w:numId w:val="8"/>
+        </w:numPr>
+      </w:pPr>
+      <w:r>
+        <w:t>A reference always refers to the object to which it was initialised.</w:t>
+      </w:r>
+    </w:p>
+    <w:p>
+      <w:pPr>
+        <w:pStyle w:val="ListParagraph"/>
+        <w:numPr>
+          <w:ilvl w:val="0"/>
+          <w:numId w:val="8"/>
+        </w:numPr>
+      </w:pPr>
+      <w:r>
+        <w:t>There is no ‘null reference’.</w:t>
+      </w:r>
+    </w:p>
+    <w:p>
+      <w:pPr>
+        <w:pStyle w:val="ListParagraph"/>
+        <w:numPr>
+          <w:ilvl w:val="0"/>
+          <w:numId w:val="9"/>
+        </w:numPr>
+      </w:pPr>
+      <w:r>
+        <w:t>The main use of references is for specifying arguments and return values for functions.</w:t>
+      </w:r>
+    </w:p>
+    <w:p>
+      <w:pPr>
+        <w:pStyle w:val="ListParagraph"/>
+        <w:numPr>
+          <w:ilvl w:val="0"/>
+          <w:numId w:val="9"/>
+        </w:numPr>
+      </w:pPr>
+      <w:r>
+        <w:t>There are three kinds of references –</w:t>
+      </w:r>
+    </w:p>
+    <w:p>
+      <w:pPr>
+        <w:pStyle w:val="ListParagraph"/>
+        <w:numPr>
+          <w:ilvl w:val="0"/>
+          <w:numId w:val="11"/>
+        </w:numPr>
+      </w:pPr>
+      <w:r>
+        <w:rPr>
+          <w:i/>
+          <w:iCs/>
+        </w:rPr>
+        <w:t>lvalue reference</w:t>
+      </w:r>
+      <w:r>
+        <w:t xml:space="preserve">: </w:t>
+      </w:r>
+      <w:r>
+        <w:t>To refer to objects whose value we want to change.</w:t>
+      </w:r>
+    </w:p>
+    <w:p>
+      <w:pPr>
+        <w:pStyle w:val="ListParagraph"/>
+        <w:numPr>
+          <w:ilvl w:val="0"/>
+          <w:numId w:val="11"/>
+        </w:numPr>
+      </w:pPr>
+      <w:r>
+        <w:rPr>
+          <w:i/>
+          <w:iCs/>
+        </w:rPr>
+        <w:t>const reference</w:t>
+      </w:r>
+      <w:r>
+        <w:t>:</w:t>
+      </w:r>
+      <w:r>
+        <w:t xml:space="preserve"> To refer to objects whose value we do not want to change.</w:t>
+      </w:r>
+    </w:p>
+    <w:p>
+      <w:pPr>
+        <w:pStyle w:val="ListParagraph"/>
+        <w:numPr>
+          <w:ilvl w:val="0"/>
+          <w:numId w:val="11"/>
+        </w:numPr>
+      </w:pPr>
+      <w:r>
+        <w:rPr>
+          <w:i/>
+          <w:iCs/>
+        </w:rPr>
+        <w:t xml:space="preserve">rvalue reference: </w:t>
+      </w:r>
+      <w:r>
+        <w:t>To refer to objects whose value we do not need to preserve after we have used it.</w:t>
+      </w:r>
+    </w:p>
     <w:sectPr>
       <w:pgSz w:w="11906" w:h="16838"/>
       <w:pgMar w:top="1440" w:right="1440" w:bottom="1440" w:left="1440" w:header="708" w:footer="708" w:gutter="0"/>
@@ -3368,9 +3356,800 @@
 <file path=word/numbering.xml><?xml version="1.0" encoding="utf-8"?>
 <w:numbering xmlns:wpc="http://schemas.microsoft.com/office/word/2010/wordprocessingCanvas" xmlns:cx="http://schemas.microsoft.com/office/drawing/2014/chartex" xmlns:cx1="http://schemas.microsoft.com/office/drawing/2015/9/8/chartex" xmlns:cx2="http://schemas.microsoft.com/office/drawing/2015/10/21/chartex" xmlns:cx3="http://schemas.microsoft.com/office/drawing/2016/5/9/chartex" xmlns:cx4="http://schemas.microsoft.com/office/drawing/2016/5/10/chartex" xmlns:cx5="http://schemas.microsoft.com/office/drawing/2016/5/11/chartex" xmlns:cx6="http://schemas.microsoft.com/office/drawing/2016/5/12/chartex" xmlns:cx7="http://schemas.microsoft.com/office/drawing/2016/5/13/chartex" xmlns:cx8="http://schemas.microsoft.com/office/drawing/2016/5/14/chartex" xmlns:mc="http://schemas.openxmlformats.org/markup-compatibility/2006" xmlns:aink="http://schemas.microsoft.com/office/drawing/2016/ink" xmlns:am3d="http://schemas.microsoft.com/office/drawing/2017/model3d" xmlns:o="urn:schemas-microsoft-com:office:office" xmlns:oel="http://schemas.microsoft.com/office/2019/extlst" xmlns:r="http://schemas.openxmlformats.org/officeDocument/2006/relationships" xmlns:m="http://schemas.openxmlformats.org/officeDocument/2006/math" xmlns:v="urn:schemas-microsoft-com:vml" xmlns:wp14="http://schemas.microsoft.com/office/word/2010/wordprocessingDrawing" xmlns:wp="http://schemas.openxmlformats.org/drawingml/2006/wordprocessingDrawing" xmlns:w10="urn:schemas-microsoft-com:office:word" xmlns:w="http://schemas.openxmlformats.org/wordprocessingml/2006/main" xmlns:w14="http://schemas.microsoft.com/office/word/2010/wordml" xmlns:w15="http://schemas.microsoft.com/office/word/2012/wordml" xmlns:w16cex="http://schemas.microsoft.com/office/word/2018/wordml/cex" xmlns:w16cid="http://schemas.microsoft.com/office/word/2016/wordml/cid" xmlns:w16="http://schemas.microsoft.com/office/word/2018/wordml" xmlns:w16du="http://schemas.microsoft.com/office/word/2023/wordml/word16du" xmlns:w16sdtdh="http://schemas.microsoft.com/office/word/2020/wordml/sdtdatahash" xmlns:w16se="http://schemas.microsoft.com/office/word/2015/wordml/symex" xmlns:wpg="http://schemas.microsoft.com/office/word/2010/wordprocessingGroup" xmlns:wpi="http://schemas.microsoft.com/office/word/2010/wordprocessingInk" xmlns:wne="http://schemas.microsoft.com/office/word/2006/wordml" xmlns:wps="http://schemas.microsoft.com/office/word/2010/wordprocessingShape" mc:Ignorable="w14 w15 w16se w16cid w16 w16cex w16sdtdh w16du wp14">
   <w:abstractNum w:abstractNumId="0" w15:restartNumberingAfterBreak="0">
+    <w:nsid w:val="08805063"/>
+    <w:multiLevelType w:val="hybridMultilevel"/>
+    <w:tmpl w:val="3DAEC9AE"/>
+    <w:lvl w:ilvl="0" w:tplc="4009000B">
+      <w:start w:val="1"/>
+      <w:numFmt w:val="bullet"/>
+      <w:lvlText w:val=""/>
+      <w:lvlJc w:val="left"/>
+      <w:pPr>
+        <w:ind w:left="720" w:hanging="360"/>
+      </w:pPr>
+      <w:rPr>
+        <w:rFonts w:ascii="Wingdings" w:hAnsi="Wingdings" w:hint="default"/>
+      </w:rPr>
+    </w:lvl>
+    <w:lvl w:ilvl="1" w:tplc="40090003" w:tentative="1">
+      <w:start w:val="1"/>
+      <w:numFmt w:val="bullet"/>
+      <w:lvlText w:val="o"/>
+      <w:lvlJc w:val="left"/>
+      <w:pPr>
+        <w:ind w:left="1440" w:hanging="360"/>
+      </w:pPr>
+      <w:rPr>
+        <w:rFonts w:ascii="Courier New" w:hAnsi="Courier New" w:cs="Courier New" w:hint="default"/>
+      </w:rPr>
+    </w:lvl>
+    <w:lvl w:ilvl="2" w:tplc="40090005" w:tentative="1">
+      <w:start w:val="1"/>
+      <w:numFmt w:val="bullet"/>
+      <w:lvlText w:val=""/>
+      <w:lvlJc w:val="left"/>
+      <w:pPr>
+        <w:ind w:left="2160" w:hanging="360"/>
+      </w:pPr>
+      <w:rPr>
+        <w:rFonts w:ascii="Wingdings" w:hAnsi="Wingdings" w:hint="default"/>
+      </w:rPr>
+    </w:lvl>
+    <w:lvl w:ilvl="3" w:tplc="40090001" w:tentative="1">
+      <w:start w:val="1"/>
+      <w:numFmt w:val="bullet"/>
+      <w:lvlText w:val=""/>
+      <w:lvlJc w:val="left"/>
+      <w:pPr>
+        <w:ind w:left="2880" w:hanging="360"/>
+      </w:pPr>
+      <w:rPr>
+        <w:rFonts w:ascii="Symbol" w:hAnsi="Symbol" w:hint="default"/>
+      </w:rPr>
+    </w:lvl>
+    <w:lvl w:ilvl="4" w:tplc="40090003" w:tentative="1">
+      <w:start w:val="1"/>
+      <w:numFmt w:val="bullet"/>
+      <w:lvlText w:val="o"/>
+      <w:lvlJc w:val="left"/>
+      <w:pPr>
+        <w:ind w:left="3600" w:hanging="360"/>
+      </w:pPr>
+      <w:rPr>
+        <w:rFonts w:ascii="Courier New" w:hAnsi="Courier New" w:cs="Courier New" w:hint="default"/>
+      </w:rPr>
+    </w:lvl>
+    <w:lvl w:ilvl="5" w:tplc="40090005" w:tentative="1">
+      <w:start w:val="1"/>
+      <w:numFmt w:val="bullet"/>
+      <w:lvlText w:val=""/>
+      <w:lvlJc w:val="left"/>
+      <w:pPr>
+        <w:ind w:left="4320" w:hanging="360"/>
+      </w:pPr>
+      <w:rPr>
+        <w:rFonts w:ascii="Wingdings" w:hAnsi="Wingdings" w:hint="default"/>
+      </w:rPr>
+    </w:lvl>
+    <w:lvl w:ilvl="6" w:tplc="40090001" w:tentative="1">
+      <w:start w:val="1"/>
+      <w:numFmt w:val="bullet"/>
+      <w:lvlText w:val=""/>
+      <w:lvlJc w:val="left"/>
+      <w:pPr>
+        <w:ind w:left="5040" w:hanging="360"/>
+      </w:pPr>
+      <w:rPr>
+        <w:rFonts w:ascii="Symbol" w:hAnsi="Symbol" w:hint="default"/>
+      </w:rPr>
+    </w:lvl>
+    <w:lvl w:ilvl="7" w:tplc="40090003" w:tentative="1">
+      <w:start w:val="1"/>
+      <w:numFmt w:val="bullet"/>
+      <w:lvlText w:val="o"/>
+      <w:lvlJc w:val="left"/>
+      <w:pPr>
+        <w:ind w:left="5760" w:hanging="360"/>
+      </w:pPr>
+      <w:rPr>
+        <w:rFonts w:ascii="Courier New" w:hAnsi="Courier New" w:cs="Courier New" w:hint="default"/>
+      </w:rPr>
+    </w:lvl>
+    <w:lvl w:ilvl="8" w:tplc="40090005" w:tentative="1">
+      <w:start w:val="1"/>
+      <w:numFmt w:val="bullet"/>
+      <w:lvlText w:val=""/>
+      <w:lvlJc w:val="left"/>
+      <w:pPr>
+        <w:ind w:left="6480" w:hanging="360"/>
+      </w:pPr>
+      <w:rPr>
+        <w:rFonts w:ascii="Wingdings" w:hAnsi="Wingdings" w:hint="default"/>
+      </w:rPr>
+    </w:lvl>
+  </w:abstractNum>
+  <w:abstractNum w:abstractNumId="1" w15:restartNumberingAfterBreak="0">
+    <w:nsid w:val="12253ECB"/>
+    <w:multiLevelType w:val="hybridMultilevel"/>
+    <w:tmpl w:val="80C0B918"/>
+    <w:lvl w:ilvl="0" w:tplc="4009000B">
+      <w:start w:val="1"/>
+      <w:numFmt w:val="bullet"/>
+      <w:lvlText w:val=""/>
+      <w:lvlJc w:val="left"/>
+      <w:pPr>
+        <w:ind w:left="720" w:hanging="360"/>
+      </w:pPr>
+      <w:rPr>
+        <w:rFonts w:ascii="Wingdings" w:hAnsi="Wingdings" w:hint="default"/>
+      </w:rPr>
+    </w:lvl>
+    <w:lvl w:ilvl="1" w:tplc="40090003" w:tentative="1">
+      <w:start w:val="1"/>
+      <w:numFmt w:val="bullet"/>
+      <w:lvlText w:val="o"/>
+      <w:lvlJc w:val="left"/>
+      <w:pPr>
+        <w:ind w:left="1440" w:hanging="360"/>
+      </w:pPr>
+      <w:rPr>
+        <w:rFonts w:ascii="Courier New" w:hAnsi="Courier New" w:cs="Courier New" w:hint="default"/>
+      </w:rPr>
+    </w:lvl>
+    <w:lvl w:ilvl="2" w:tplc="40090005" w:tentative="1">
+      <w:start w:val="1"/>
+      <w:numFmt w:val="bullet"/>
+      <w:lvlText w:val=""/>
+      <w:lvlJc w:val="left"/>
+      <w:pPr>
+        <w:ind w:left="2160" w:hanging="360"/>
+      </w:pPr>
+      <w:rPr>
+        <w:rFonts w:ascii="Wingdings" w:hAnsi="Wingdings" w:hint="default"/>
+      </w:rPr>
+    </w:lvl>
+    <w:lvl w:ilvl="3" w:tplc="40090001" w:tentative="1">
+      <w:start w:val="1"/>
+      <w:numFmt w:val="bullet"/>
+      <w:lvlText w:val=""/>
+      <w:lvlJc w:val="left"/>
+      <w:pPr>
+        <w:ind w:left="2880" w:hanging="360"/>
+      </w:pPr>
+      <w:rPr>
+        <w:rFonts w:ascii="Symbol" w:hAnsi="Symbol" w:hint="default"/>
+      </w:rPr>
+    </w:lvl>
+    <w:lvl w:ilvl="4" w:tplc="40090003" w:tentative="1">
+      <w:start w:val="1"/>
+      <w:numFmt w:val="bullet"/>
+      <w:lvlText w:val="o"/>
+      <w:lvlJc w:val="left"/>
+      <w:pPr>
+        <w:ind w:left="3600" w:hanging="360"/>
+      </w:pPr>
+      <w:rPr>
+        <w:rFonts w:ascii="Courier New" w:hAnsi="Courier New" w:cs="Courier New" w:hint="default"/>
+      </w:rPr>
+    </w:lvl>
+    <w:lvl w:ilvl="5" w:tplc="40090005" w:tentative="1">
+      <w:start w:val="1"/>
+      <w:numFmt w:val="bullet"/>
+      <w:lvlText w:val=""/>
+      <w:lvlJc w:val="left"/>
+      <w:pPr>
+        <w:ind w:left="4320" w:hanging="360"/>
+      </w:pPr>
+      <w:rPr>
+        <w:rFonts w:ascii="Wingdings" w:hAnsi="Wingdings" w:hint="default"/>
+      </w:rPr>
+    </w:lvl>
+    <w:lvl w:ilvl="6" w:tplc="40090001" w:tentative="1">
+      <w:start w:val="1"/>
+      <w:numFmt w:val="bullet"/>
+      <w:lvlText w:val=""/>
+      <w:lvlJc w:val="left"/>
+      <w:pPr>
+        <w:ind w:left="5040" w:hanging="360"/>
+      </w:pPr>
+      <w:rPr>
+        <w:rFonts w:ascii="Symbol" w:hAnsi="Symbol" w:hint="default"/>
+      </w:rPr>
+    </w:lvl>
+    <w:lvl w:ilvl="7" w:tplc="40090003" w:tentative="1">
+      <w:start w:val="1"/>
+      <w:numFmt w:val="bullet"/>
+      <w:lvlText w:val="o"/>
+      <w:lvlJc w:val="left"/>
+      <w:pPr>
+        <w:ind w:left="5760" w:hanging="360"/>
+      </w:pPr>
+      <w:rPr>
+        <w:rFonts w:ascii="Courier New" w:hAnsi="Courier New" w:cs="Courier New" w:hint="default"/>
+      </w:rPr>
+    </w:lvl>
+    <w:lvl w:ilvl="8" w:tplc="40090005" w:tentative="1">
+      <w:start w:val="1"/>
+      <w:numFmt w:val="bullet"/>
+      <w:lvlText w:val=""/>
+      <w:lvlJc w:val="left"/>
+      <w:pPr>
+        <w:ind w:left="6480" w:hanging="360"/>
+      </w:pPr>
+      <w:rPr>
+        <w:rFonts w:ascii="Wingdings" w:hAnsi="Wingdings" w:hint="default"/>
+      </w:rPr>
+    </w:lvl>
+  </w:abstractNum>
+  <w:abstractNum w:abstractNumId="2" w15:restartNumberingAfterBreak="0">
+    <w:nsid w:val="1F176BEE"/>
+    <w:multiLevelType w:val="hybridMultilevel"/>
+    <w:tmpl w:val="D5465EEE"/>
+    <w:lvl w:ilvl="0" w:tplc="40090001">
+      <w:start w:val="1"/>
+      <w:numFmt w:val="bullet"/>
+      <w:lvlText w:val=""/>
+      <w:lvlJc w:val="left"/>
+      <w:pPr>
+        <w:ind w:left="360" w:hanging="360"/>
+      </w:pPr>
+      <w:rPr>
+        <w:rFonts w:ascii="Symbol" w:hAnsi="Symbol" w:hint="default"/>
+      </w:rPr>
+    </w:lvl>
+    <w:lvl w:ilvl="1" w:tplc="40090003" w:tentative="1">
+      <w:start w:val="1"/>
+      <w:numFmt w:val="bullet"/>
+      <w:lvlText w:val="o"/>
+      <w:lvlJc w:val="left"/>
+      <w:pPr>
+        <w:ind w:left="1080" w:hanging="360"/>
+      </w:pPr>
+      <w:rPr>
+        <w:rFonts w:ascii="Courier New" w:hAnsi="Courier New" w:cs="Courier New" w:hint="default"/>
+      </w:rPr>
+    </w:lvl>
+    <w:lvl w:ilvl="2" w:tplc="40090005" w:tentative="1">
+      <w:start w:val="1"/>
+      <w:numFmt w:val="bullet"/>
+      <w:lvlText w:val=""/>
+      <w:lvlJc w:val="left"/>
+      <w:pPr>
+        <w:ind w:left="1800" w:hanging="360"/>
+      </w:pPr>
+      <w:rPr>
+        <w:rFonts w:ascii="Wingdings" w:hAnsi="Wingdings" w:hint="default"/>
+      </w:rPr>
+    </w:lvl>
+    <w:lvl w:ilvl="3" w:tplc="40090001" w:tentative="1">
+      <w:start w:val="1"/>
+      <w:numFmt w:val="bullet"/>
+      <w:lvlText w:val=""/>
+      <w:lvlJc w:val="left"/>
+      <w:pPr>
+        <w:ind w:left="2520" w:hanging="360"/>
+      </w:pPr>
+      <w:rPr>
+        <w:rFonts w:ascii="Symbol" w:hAnsi="Symbol" w:hint="default"/>
+      </w:rPr>
+    </w:lvl>
+    <w:lvl w:ilvl="4" w:tplc="40090003" w:tentative="1">
+      <w:start w:val="1"/>
+      <w:numFmt w:val="bullet"/>
+      <w:lvlText w:val="o"/>
+      <w:lvlJc w:val="left"/>
+      <w:pPr>
+        <w:ind w:left="3240" w:hanging="360"/>
+      </w:pPr>
+      <w:rPr>
+        <w:rFonts w:ascii="Courier New" w:hAnsi="Courier New" w:cs="Courier New" w:hint="default"/>
+      </w:rPr>
+    </w:lvl>
+    <w:lvl w:ilvl="5" w:tplc="40090005" w:tentative="1">
+      <w:start w:val="1"/>
+      <w:numFmt w:val="bullet"/>
+      <w:lvlText w:val=""/>
+      <w:lvlJc w:val="left"/>
+      <w:pPr>
+        <w:ind w:left="3960" w:hanging="360"/>
+      </w:pPr>
+      <w:rPr>
+        <w:rFonts w:ascii="Wingdings" w:hAnsi="Wingdings" w:hint="default"/>
+      </w:rPr>
+    </w:lvl>
+    <w:lvl w:ilvl="6" w:tplc="40090001" w:tentative="1">
+      <w:start w:val="1"/>
+      <w:numFmt w:val="bullet"/>
+      <w:lvlText w:val=""/>
+      <w:lvlJc w:val="left"/>
+      <w:pPr>
+        <w:ind w:left="4680" w:hanging="360"/>
+      </w:pPr>
+      <w:rPr>
+        <w:rFonts w:ascii="Symbol" w:hAnsi="Symbol" w:hint="default"/>
+      </w:rPr>
+    </w:lvl>
+    <w:lvl w:ilvl="7" w:tplc="40090003" w:tentative="1">
+      <w:start w:val="1"/>
+      <w:numFmt w:val="bullet"/>
+      <w:lvlText w:val="o"/>
+      <w:lvlJc w:val="left"/>
+      <w:pPr>
+        <w:ind w:left="5400" w:hanging="360"/>
+      </w:pPr>
+      <w:rPr>
+        <w:rFonts w:ascii="Courier New" w:hAnsi="Courier New" w:cs="Courier New" w:hint="default"/>
+      </w:rPr>
+    </w:lvl>
+    <w:lvl w:ilvl="8" w:tplc="40090005" w:tentative="1">
+      <w:start w:val="1"/>
+      <w:numFmt w:val="bullet"/>
+      <w:lvlText w:val=""/>
+      <w:lvlJc w:val="left"/>
+      <w:pPr>
+        <w:ind w:left="6120" w:hanging="360"/>
+      </w:pPr>
+      <w:rPr>
+        <w:rFonts w:ascii="Wingdings" w:hAnsi="Wingdings" w:hint="default"/>
+      </w:rPr>
+    </w:lvl>
+  </w:abstractNum>
+  <w:abstractNum w:abstractNumId="3" w15:restartNumberingAfterBreak="0">
+    <w:nsid w:val="1FC92921"/>
+    <w:multiLevelType w:val="hybridMultilevel"/>
+    <w:tmpl w:val="413863B8"/>
+    <w:lvl w:ilvl="0" w:tplc="4009000B">
+      <w:start w:val="1"/>
+      <w:numFmt w:val="bullet"/>
+      <w:lvlText w:val=""/>
+      <w:lvlJc w:val="left"/>
+      <w:pPr>
+        <w:ind w:left="720" w:hanging="360"/>
+      </w:pPr>
+      <w:rPr>
+        <w:rFonts w:ascii="Wingdings" w:hAnsi="Wingdings" w:hint="default"/>
+      </w:rPr>
+    </w:lvl>
+    <w:lvl w:ilvl="1" w:tplc="40090003" w:tentative="1">
+      <w:start w:val="1"/>
+      <w:numFmt w:val="bullet"/>
+      <w:lvlText w:val="o"/>
+      <w:lvlJc w:val="left"/>
+      <w:pPr>
+        <w:ind w:left="1440" w:hanging="360"/>
+      </w:pPr>
+      <w:rPr>
+        <w:rFonts w:ascii="Courier New" w:hAnsi="Courier New" w:cs="Courier New" w:hint="default"/>
+      </w:rPr>
+    </w:lvl>
+    <w:lvl w:ilvl="2" w:tplc="40090005" w:tentative="1">
+      <w:start w:val="1"/>
+      <w:numFmt w:val="bullet"/>
+      <w:lvlText w:val=""/>
+      <w:lvlJc w:val="left"/>
+      <w:pPr>
+        <w:ind w:left="2160" w:hanging="360"/>
+      </w:pPr>
+      <w:rPr>
+        <w:rFonts w:ascii="Wingdings" w:hAnsi="Wingdings" w:hint="default"/>
+      </w:rPr>
+    </w:lvl>
+    <w:lvl w:ilvl="3" w:tplc="40090001" w:tentative="1">
+      <w:start w:val="1"/>
+      <w:numFmt w:val="bullet"/>
+      <w:lvlText w:val=""/>
+      <w:lvlJc w:val="left"/>
+      <w:pPr>
+        <w:ind w:left="2880" w:hanging="360"/>
+      </w:pPr>
+      <w:rPr>
+        <w:rFonts w:ascii="Symbol" w:hAnsi="Symbol" w:hint="default"/>
+      </w:rPr>
+    </w:lvl>
+    <w:lvl w:ilvl="4" w:tplc="40090003" w:tentative="1">
+      <w:start w:val="1"/>
+      <w:numFmt w:val="bullet"/>
+      <w:lvlText w:val="o"/>
+      <w:lvlJc w:val="left"/>
+      <w:pPr>
+        <w:ind w:left="3600" w:hanging="360"/>
+      </w:pPr>
+      <w:rPr>
+        <w:rFonts w:ascii="Courier New" w:hAnsi="Courier New" w:cs="Courier New" w:hint="default"/>
+      </w:rPr>
+    </w:lvl>
+    <w:lvl w:ilvl="5" w:tplc="40090005" w:tentative="1">
+      <w:start w:val="1"/>
+      <w:numFmt w:val="bullet"/>
+      <w:lvlText w:val=""/>
+      <w:lvlJc w:val="left"/>
+      <w:pPr>
+        <w:ind w:left="4320" w:hanging="360"/>
+      </w:pPr>
+      <w:rPr>
+        <w:rFonts w:ascii="Wingdings" w:hAnsi="Wingdings" w:hint="default"/>
+      </w:rPr>
+    </w:lvl>
+    <w:lvl w:ilvl="6" w:tplc="40090001" w:tentative="1">
+      <w:start w:val="1"/>
+      <w:numFmt w:val="bullet"/>
+      <w:lvlText w:val=""/>
+      <w:lvlJc w:val="left"/>
+      <w:pPr>
+        <w:ind w:left="5040" w:hanging="360"/>
+      </w:pPr>
+      <w:rPr>
+        <w:rFonts w:ascii="Symbol" w:hAnsi="Symbol" w:hint="default"/>
+      </w:rPr>
+    </w:lvl>
+    <w:lvl w:ilvl="7" w:tplc="40090003" w:tentative="1">
+      <w:start w:val="1"/>
+      <w:numFmt w:val="bullet"/>
+      <w:lvlText w:val="o"/>
+      <w:lvlJc w:val="left"/>
+      <w:pPr>
+        <w:ind w:left="5760" w:hanging="360"/>
+      </w:pPr>
+      <w:rPr>
+        <w:rFonts w:ascii="Courier New" w:hAnsi="Courier New" w:cs="Courier New" w:hint="default"/>
+      </w:rPr>
+    </w:lvl>
+    <w:lvl w:ilvl="8" w:tplc="40090005" w:tentative="1">
+      <w:start w:val="1"/>
+      <w:numFmt w:val="bullet"/>
+      <w:lvlText w:val=""/>
+      <w:lvlJc w:val="left"/>
+      <w:pPr>
+        <w:ind w:left="6480" w:hanging="360"/>
+      </w:pPr>
+      <w:rPr>
+        <w:rFonts w:ascii="Wingdings" w:hAnsi="Wingdings" w:hint="default"/>
+      </w:rPr>
+    </w:lvl>
+  </w:abstractNum>
+  <w:abstractNum w:abstractNumId="4" w15:restartNumberingAfterBreak="0">
+    <w:nsid w:val="2C1141D6"/>
+    <w:multiLevelType w:val="hybridMultilevel"/>
+    <w:tmpl w:val="DB6AF704"/>
+    <w:lvl w:ilvl="0" w:tplc="40090001">
+      <w:start w:val="1"/>
+      <w:numFmt w:val="bullet"/>
+      <w:lvlText w:val=""/>
+      <w:lvlJc w:val="left"/>
+      <w:pPr>
+        <w:ind w:left="360" w:hanging="360"/>
+      </w:pPr>
+      <w:rPr>
+        <w:rFonts w:ascii="Symbol" w:hAnsi="Symbol" w:hint="default"/>
+      </w:rPr>
+    </w:lvl>
+    <w:lvl w:ilvl="1" w:tplc="40090003" w:tentative="1">
+      <w:start w:val="1"/>
+      <w:numFmt w:val="bullet"/>
+      <w:lvlText w:val="o"/>
+      <w:lvlJc w:val="left"/>
+      <w:pPr>
+        <w:ind w:left="1080" w:hanging="360"/>
+      </w:pPr>
+      <w:rPr>
+        <w:rFonts w:ascii="Courier New" w:hAnsi="Courier New" w:cs="Courier New" w:hint="default"/>
+      </w:rPr>
+    </w:lvl>
+    <w:lvl w:ilvl="2" w:tplc="40090005" w:tentative="1">
+      <w:start w:val="1"/>
+      <w:numFmt w:val="bullet"/>
+      <w:lvlText w:val=""/>
+      <w:lvlJc w:val="left"/>
+      <w:pPr>
+        <w:ind w:left="1800" w:hanging="360"/>
+      </w:pPr>
+      <w:rPr>
+        <w:rFonts w:ascii="Wingdings" w:hAnsi="Wingdings" w:hint="default"/>
+      </w:rPr>
+    </w:lvl>
+    <w:lvl w:ilvl="3" w:tplc="40090001" w:tentative="1">
+      <w:start w:val="1"/>
+      <w:numFmt w:val="bullet"/>
+      <w:lvlText w:val=""/>
+      <w:lvlJc w:val="left"/>
+      <w:pPr>
+        <w:ind w:left="2520" w:hanging="360"/>
+      </w:pPr>
+      <w:rPr>
+        <w:rFonts w:ascii="Symbol" w:hAnsi="Symbol" w:hint="default"/>
+      </w:rPr>
+    </w:lvl>
+    <w:lvl w:ilvl="4" w:tplc="40090003" w:tentative="1">
+      <w:start w:val="1"/>
+      <w:numFmt w:val="bullet"/>
+      <w:lvlText w:val="o"/>
+      <w:lvlJc w:val="left"/>
+      <w:pPr>
+        <w:ind w:left="3240" w:hanging="360"/>
+      </w:pPr>
+      <w:rPr>
+        <w:rFonts w:ascii="Courier New" w:hAnsi="Courier New" w:cs="Courier New" w:hint="default"/>
+      </w:rPr>
+    </w:lvl>
+    <w:lvl w:ilvl="5" w:tplc="40090005" w:tentative="1">
+      <w:start w:val="1"/>
+      <w:numFmt w:val="bullet"/>
+      <w:lvlText w:val=""/>
+      <w:lvlJc w:val="left"/>
+      <w:pPr>
+        <w:ind w:left="3960" w:hanging="360"/>
+      </w:pPr>
+      <w:rPr>
+        <w:rFonts w:ascii="Wingdings" w:hAnsi="Wingdings" w:hint="default"/>
+      </w:rPr>
+    </w:lvl>
+    <w:lvl w:ilvl="6" w:tplc="40090001" w:tentative="1">
+      <w:start w:val="1"/>
+      <w:numFmt w:val="bullet"/>
+      <w:lvlText w:val=""/>
+      <w:lvlJc w:val="left"/>
+      <w:pPr>
+        <w:ind w:left="4680" w:hanging="360"/>
+      </w:pPr>
+      <w:rPr>
+        <w:rFonts w:ascii="Symbol" w:hAnsi="Symbol" w:hint="default"/>
+      </w:rPr>
+    </w:lvl>
+    <w:lvl w:ilvl="7" w:tplc="40090003" w:tentative="1">
+      <w:start w:val="1"/>
+      <w:numFmt w:val="bullet"/>
+      <w:lvlText w:val="o"/>
+      <w:lvlJc w:val="left"/>
+      <w:pPr>
+        <w:ind w:left="5400" w:hanging="360"/>
+      </w:pPr>
+      <w:rPr>
+        <w:rFonts w:ascii="Courier New" w:hAnsi="Courier New" w:cs="Courier New" w:hint="default"/>
+      </w:rPr>
+    </w:lvl>
+    <w:lvl w:ilvl="8" w:tplc="40090005" w:tentative="1">
+      <w:start w:val="1"/>
+      <w:numFmt w:val="bullet"/>
+      <w:lvlText w:val=""/>
+      <w:lvlJc w:val="left"/>
+      <w:pPr>
+        <w:ind w:left="6120" w:hanging="360"/>
+      </w:pPr>
+      <w:rPr>
+        <w:rFonts w:ascii="Wingdings" w:hAnsi="Wingdings" w:hint="default"/>
+      </w:rPr>
+    </w:lvl>
+  </w:abstractNum>
+  <w:abstractNum w:abstractNumId="5" w15:restartNumberingAfterBreak="0">
+    <w:nsid w:val="39A81C34"/>
+    <w:multiLevelType w:val="hybridMultilevel"/>
+    <w:tmpl w:val="73A2A8C2"/>
+    <w:lvl w:ilvl="0" w:tplc="4009000B">
+      <w:start w:val="1"/>
+      <w:numFmt w:val="bullet"/>
+      <w:lvlText w:val=""/>
+      <w:lvlJc w:val="left"/>
+      <w:pPr>
+        <w:ind w:left="720" w:hanging="360"/>
+      </w:pPr>
+      <w:rPr>
+        <w:rFonts w:ascii="Wingdings" w:hAnsi="Wingdings" w:hint="default"/>
+      </w:rPr>
+    </w:lvl>
+    <w:lvl w:ilvl="1" w:tplc="40090003">
+      <w:start w:val="1"/>
+      <w:numFmt w:val="bullet"/>
+      <w:lvlText w:val="o"/>
+      <w:lvlJc w:val="left"/>
+      <w:pPr>
+        <w:ind w:left="1440" w:hanging="360"/>
+      </w:pPr>
+      <w:rPr>
+        <w:rFonts w:ascii="Courier New" w:hAnsi="Courier New" w:cs="Courier New" w:hint="default"/>
+      </w:rPr>
+    </w:lvl>
+    <w:lvl w:ilvl="2" w:tplc="40090005" w:tentative="1">
+      <w:start w:val="1"/>
+      <w:numFmt w:val="bullet"/>
+      <w:lvlText w:val=""/>
+      <w:lvlJc w:val="left"/>
+      <w:pPr>
+        <w:ind w:left="2160" w:hanging="360"/>
+      </w:pPr>
+      <w:rPr>
+        <w:rFonts w:ascii="Wingdings" w:hAnsi="Wingdings" w:hint="default"/>
+      </w:rPr>
+    </w:lvl>
+    <w:lvl w:ilvl="3" w:tplc="40090001" w:tentative="1">
+      <w:start w:val="1"/>
+      <w:numFmt w:val="bullet"/>
+      <w:lvlText w:val=""/>
+      <w:lvlJc w:val="left"/>
+      <w:pPr>
+        <w:ind w:left="2880" w:hanging="360"/>
+      </w:pPr>
+      <w:rPr>
+        <w:rFonts w:ascii="Symbol" w:hAnsi="Symbol" w:hint="default"/>
+      </w:rPr>
+    </w:lvl>
+    <w:lvl w:ilvl="4" w:tplc="40090003" w:tentative="1">
+      <w:start w:val="1"/>
+      <w:numFmt w:val="bullet"/>
+      <w:lvlText w:val="o"/>
+      <w:lvlJc w:val="left"/>
+      <w:pPr>
+        <w:ind w:left="3600" w:hanging="360"/>
+      </w:pPr>
+      <w:rPr>
+        <w:rFonts w:ascii="Courier New" w:hAnsi="Courier New" w:cs="Courier New" w:hint="default"/>
+      </w:rPr>
+    </w:lvl>
+    <w:lvl w:ilvl="5" w:tplc="40090005" w:tentative="1">
+      <w:start w:val="1"/>
+      <w:numFmt w:val="bullet"/>
+      <w:lvlText w:val=""/>
+      <w:lvlJc w:val="left"/>
+      <w:pPr>
+        <w:ind w:left="4320" w:hanging="360"/>
+      </w:pPr>
+      <w:rPr>
+        <w:rFonts w:ascii="Wingdings" w:hAnsi="Wingdings" w:hint="default"/>
+      </w:rPr>
+    </w:lvl>
+    <w:lvl w:ilvl="6" w:tplc="40090001" w:tentative="1">
+      <w:start w:val="1"/>
+      <w:numFmt w:val="bullet"/>
+      <w:lvlText w:val=""/>
+      <w:lvlJc w:val="left"/>
+      <w:pPr>
+        <w:ind w:left="5040" w:hanging="360"/>
+      </w:pPr>
+      <w:rPr>
+        <w:rFonts w:ascii="Symbol" w:hAnsi="Symbol" w:hint="default"/>
+      </w:rPr>
+    </w:lvl>
+    <w:lvl w:ilvl="7" w:tplc="40090003" w:tentative="1">
+      <w:start w:val="1"/>
+      <w:numFmt w:val="bullet"/>
+      <w:lvlText w:val="o"/>
+      <w:lvlJc w:val="left"/>
+      <w:pPr>
+        <w:ind w:left="5760" w:hanging="360"/>
+      </w:pPr>
+      <w:rPr>
+        <w:rFonts w:ascii="Courier New" w:hAnsi="Courier New" w:cs="Courier New" w:hint="default"/>
+      </w:rPr>
+    </w:lvl>
+    <w:lvl w:ilvl="8" w:tplc="40090005" w:tentative="1">
+      <w:start w:val="1"/>
+      <w:numFmt w:val="bullet"/>
+      <w:lvlText w:val=""/>
+      <w:lvlJc w:val="left"/>
+      <w:pPr>
+        <w:ind w:left="6480" w:hanging="360"/>
+      </w:pPr>
+      <w:rPr>
+        <w:rFonts w:ascii="Wingdings" w:hAnsi="Wingdings" w:hint="default"/>
+      </w:rPr>
+    </w:lvl>
+  </w:abstractNum>
+  <w:abstractNum w:abstractNumId="6" w15:restartNumberingAfterBreak="0">
+    <w:nsid w:val="4E3D49A7"/>
+    <w:multiLevelType w:val="hybridMultilevel"/>
+    <w:tmpl w:val="89D8A7FC"/>
+    <w:lvl w:ilvl="0" w:tplc="4009000B">
+      <w:start w:val="1"/>
+      <w:numFmt w:val="bullet"/>
+      <w:lvlText w:val=""/>
+      <w:lvlJc w:val="left"/>
+      <w:pPr>
+        <w:ind w:left="720" w:hanging="360"/>
+      </w:pPr>
+      <w:rPr>
+        <w:rFonts w:ascii="Wingdings" w:hAnsi="Wingdings" w:hint="default"/>
+      </w:rPr>
+    </w:lvl>
+    <w:lvl w:ilvl="1" w:tplc="40090003" w:tentative="1">
+      <w:start w:val="1"/>
+      <w:numFmt w:val="bullet"/>
+      <w:lvlText w:val="o"/>
+      <w:lvlJc w:val="left"/>
+      <w:pPr>
+        <w:ind w:left="1440" w:hanging="360"/>
+      </w:pPr>
+      <w:rPr>
+        <w:rFonts w:ascii="Courier New" w:hAnsi="Courier New" w:cs="Courier New" w:hint="default"/>
+      </w:rPr>
+    </w:lvl>
+    <w:lvl w:ilvl="2" w:tplc="40090005" w:tentative="1">
+      <w:start w:val="1"/>
+      <w:numFmt w:val="bullet"/>
+      <w:lvlText w:val=""/>
+      <w:lvlJc w:val="left"/>
+      <w:pPr>
+        <w:ind w:left="2160" w:hanging="360"/>
+      </w:pPr>
+      <w:rPr>
+        <w:rFonts w:ascii="Wingdings" w:hAnsi="Wingdings" w:hint="default"/>
+      </w:rPr>
+    </w:lvl>
+    <w:lvl w:ilvl="3" w:tplc="40090001" w:tentative="1">
+      <w:start w:val="1"/>
+      <w:numFmt w:val="bullet"/>
+      <w:lvlText w:val=""/>
+      <w:lvlJc w:val="left"/>
+      <w:pPr>
+        <w:ind w:left="2880" w:hanging="360"/>
+      </w:pPr>
+      <w:rPr>
+        <w:rFonts w:ascii="Symbol" w:hAnsi="Symbol" w:hint="default"/>
+      </w:rPr>
+    </w:lvl>
+    <w:lvl w:ilvl="4" w:tplc="40090003" w:tentative="1">
+      <w:start w:val="1"/>
+      <w:numFmt w:val="bullet"/>
+      <w:lvlText w:val="o"/>
+      <w:lvlJc w:val="left"/>
+      <w:pPr>
+        <w:ind w:left="3600" w:hanging="360"/>
+      </w:pPr>
+      <w:rPr>
+        <w:rFonts w:ascii="Courier New" w:hAnsi="Courier New" w:cs="Courier New" w:hint="default"/>
+      </w:rPr>
+    </w:lvl>
+    <w:lvl w:ilvl="5" w:tplc="40090005" w:tentative="1">
+      <w:start w:val="1"/>
+      <w:numFmt w:val="bullet"/>
+      <w:lvlText w:val=""/>
+      <w:lvlJc w:val="left"/>
+      <w:pPr>
+        <w:ind w:left="4320" w:hanging="360"/>
+      </w:pPr>
+      <w:rPr>
+        <w:rFonts w:ascii="Wingdings" w:hAnsi="Wingdings" w:hint="default"/>
+      </w:rPr>
+    </w:lvl>
+    <w:lvl w:ilvl="6" w:tplc="40090001" w:tentative="1">
+      <w:start w:val="1"/>
+      <w:numFmt w:val="bullet"/>
+      <w:lvlText w:val=""/>
+      <w:lvlJc w:val="left"/>
+      <w:pPr>
+        <w:ind w:left="5040" w:hanging="360"/>
+      </w:pPr>
+      <w:rPr>
+        <w:rFonts w:ascii="Symbol" w:hAnsi="Symbol" w:hint="default"/>
+      </w:rPr>
+    </w:lvl>
+    <w:lvl w:ilvl="7" w:tplc="40090003" w:tentative="1">
+      <w:start w:val="1"/>
+      <w:numFmt w:val="bullet"/>
+      <w:lvlText w:val="o"/>
+      <w:lvlJc w:val="left"/>
+      <w:pPr>
+        <w:ind w:left="5760" w:hanging="360"/>
+      </w:pPr>
+      <w:rPr>
+        <w:rFonts w:ascii="Courier New" w:hAnsi="Courier New" w:cs="Courier New" w:hint="default"/>
+      </w:rPr>
+    </w:lvl>
+    <w:lvl w:ilvl="8" w:tplc="40090005" w:tentative="1">
+      <w:start w:val="1"/>
+      <w:numFmt w:val="bullet"/>
+      <w:lvlText w:val=""/>
+      <w:lvlJc w:val="left"/>
+      <w:pPr>
+        <w:ind w:left="6480" w:hanging="360"/>
+      </w:pPr>
+      <w:rPr>
+        <w:rFonts w:ascii="Wingdings" w:hAnsi="Wingdings" w:hint="default"/>
+      </w:rPr>
+    </w:lvl>
+  </w:abstractNum>
+  <w:abstractNum w:abstractNumId="7" w15:restartNumberingAfterBreak="0">
     <w:nsid w:val="57D70D78"/>
     <w:multiLevelType w:val="hybridMultilevel"/>
-    <w:tmpl w:val="D7A6B8EC"/>
+    <w:tmpl w:val="7C0AF9B8"/>
     <w:lvl w:ilvl="0" w:tplc="40090001">
       <w:start w:val="1"/>
       <w:numFmt w:val="bullet"/>
@@ -3480,7 +4259,120 @@
       </w:rPr>
     </w:lvl>
   </w:abstractNum>
-  <w:abstractNum w:abstractNumId="1" w15:restartNumberingAfterBreak="0">
+  <w:abstractNum w:abstractNumId="8" w15:restartNumberingAfterBreak="0">
+    <w:nsid w:val="57DE2993"/>
+    <w:multiLevelType w:val="hybridMultilevel"/>
+    <w:tmpl w:val="09D0B974"/>
+    <w:lvl w:ilvl="0" w:tplc="40090001">
+      <w:start w:val="1"/>
+      <w:numFmt w:val="bullet"/>
+      <w:lvlText w:val=""/>
+      <w:lvlJc w:val="left"/>
+      <w:pPr>
+        <w:ind w:left="360" w:hanging="360"/>
+      </w:pPr>
+      <w:rPr>
+        <w:rFonts w:ascii="Symbol" w:hAnsi="Symbol" w:hint="default"/>
+      </w:rPr>
+    </w:lvl>
+    <w:lvl w:ilvl="1" w:tplc="40090003" w:tentative="1">
+      <w:start w:val="1"/>
+      <w:numFmt w:val="bullet"/>
+      <w:lvlText w:val="o"/>
+      <w:lvlJc w:val="left"/>
+      <w:pPr>
+        <w:ind w:left="1080" w:hanging="360"/>
+      </w:pPr>
+      <w:rPr>
+        <w:rFonts w:ascii="Courier New" w:hAnsi="Courier New" w:cs="Courier New" w:hint="default"/>
+      </w:rPr>
+    </w:lvl>
+    <w:lvl w:ilvl="2" w:tplc="40090005" w:tentative="1">
+      <w:start w:val="1"/>
+      <w:numFmt w:val="bullet"/>
+      <w:lvlText w:val=""/>
+      <w:lvlJc w:val="left"/>
+      <w:pPr>
+        <w:ind w:left="1800" w:hanging="360"/>
+      </w:pPr>
+      <w:rPr>
+        <w:rFonts w:ascii="Wingdings" w:hAnsi="Wingdings" w:hint="default"/>
+      </w:rPr>
+    </w:lvl>
+    <w:lvl w:ilvl="3" w:tplc="40090001" w:tentative="1">
+      <w:start w:val="1"/>
+      <w:numFmt w:val="bullet"/>
+      <w:lvlText w:val=""/>
+      <w:lvlJc w:val="left"/>
+      <w:pPr>
+        <w:ind w:left="2520" w:hanging="360"/>
+      </w:pPr>
+      <w:rPr>
+        <w:rFonts w:ascii="Symbol" w:hAnsi="Symbol" w:hint="default"/>
+      </w:rPr>
+    </w:lvl>
+    <w:lvl w:ilvl="4" w:tplc="40090003" w:tentative="1">
+      <w:start w:val="1"/>
+      <w:numFmt w:val="bullet"/>
+      <w:lvlText w:val="o"/>
+      <w:lvlJc w:val="left"/>
+      <w:pPr>
+        <w:ind w:left="3240" w:hanging="360"/>
+      </w:pPr>
+      <w:rPr>
+        <w:rFonts w:ascii="Courier New" w:hAnsi="Courier New" w:cs="Courier New" w:hint="default"/>
+      </w:rPr>
+    </w:lvl>
+    <w:lvl w:ilvl="5" w:tplc="40090005" w:tentative="1">
+      <w:start w:val="1"/>
+      <w:numFmt w:val="bullet"/>
+      <w:lvlText w:val=""/>
+      <w:lvlJc w:val="left"/>
+      <w:pPr>
+        <w:ind w:left="3960" w:hanging="360"/>
+      </w:pPr>
+      <w:rPr>
+        <w:rFonts w:ascii="Wingdings" w:hAnsi="Wingdings" w:hint="default"/>
+      </w:rPr>
+    </w:lvl>
+    <w:lvl w:ilvl="6" w:tplc="40090001" w:tentative="1">
+      <w:start w:val="1"/>
+      <w:numFmt w:val="bullet"/>
+      <w:lvlText w:val=""/>
+      <w:lvlJc w:val="left"/>
+      <w:pPr>
+        <w:ind w:left="4680" w:hanging="360"/>
+      </w:pPr>
+      <w:rPr>
+        <w:rFonts w:ascii="Symbol" w:hAnsi="Symbol" w:hint="default"/>
+      </w:rPr>
+    </w:lvl>
+    <w:lvl w:ilvl="7" w:tplc="40090003" w:tentative="1">
+      <w:start w:val="1"/>
+      <w:numFmt w:val="bullet"/>
+      <w:lvlText w:val="o"/>
+      <w:lvlJc w:val="left"/>
+      <w:pPr>
+        <w:ind w:left="5400" w:hanging="360"/>
+      </w:pPr>
+      <w:rPr>
+        <w:rFonts w:ascii="Courier New" w:hAnsi="Courier New" w:cs="Courier New" w:hint="default"/>
+      </w:rPr>
+    </w:lvl>
+    <w:lvl w:ilvl="8" w:tplc="40090005" w:tentative="1">
+      <w:start w:val="1"/>
+      <w:numFmt w:val="bullet"/>
+      <w:lvlText w:val=""/>
+      <w:lvlJc w:val="left"/>
+      <w:pPr>
+        <w:ind w:left="6120" w:hanging="360"/>
+      </w:pPr>
+      <w:rPr>
+        <w:rFonts w:ascii="Wingdings" w:hAnsi="Wingdings" w:hint="default"/>
+      </w:rPr>
+    </w:lvl>
+  </w:abstractNum>
+  <w:abstractNum w:abstractNumId="9" w15:restartNumberingAfterBreak="0">
     <w:nsid w:val="62D975D8"/>
     <w:multiLevelType w:val="hybridMultilevel"/>
     <w:tmpl w:val="82A8C554"/>
@@ -3593,7 +4485,7 @@
       </w:rPr>
     </w:lvl>
   </w:abstractNum>
-  <w:abstractNum w:abstractNumId="2" w15:restartNumberingAfterBreak="0">
+  <w:abstractNum w:abstractNumId="10" w15:restartNumberingAfterBreak="0">
     <w:nsid w:val="64EC015A"/>
     <w:multiLevelType w:val="hybridMultilevel"/>
     <w:tmpl w:val="9C447632"/>
@@ -3707,13 +4599,37 @@
     </w:lvl>
   </w:abstractNum>
   <w:num w:numId="1" w16cid:durableId="1120150378">
+    <w:abstractNumId w:val="10"/>
+  </w:num>
+  <w:num w:numId="2" w16cid:durableId="1051997563">
+    <w:abstractNumId w:val="9"/>
+  </w:num>
+  <w:num w:numId="3" w16cid:durableId="1568105794">
+    <w:abstractNumId w:val="7"/>
+  </w:num>
+  <w:num w:numId="4" w16cid:durableId="1016729758">
+    <w:abstractNumId w:val="3"/>
+  </w:num>
+  <w:num w:numId="5" w16cid:durableId="1886481734">
+    <w:abstractNumId w:val="8"/>
+  </w:num>
+  <w:num w:numId="6" w16cid:durableId="720783903">
+    <w:abstractNumId w:val="5"/>
+  </w:num>
+  <w:num w:numId="7" w16cid:durableId="70127223">
     <w:abstractNumId w:val="2"/>
   </w:num>
-  <w:num w:numId="2" w16cid:durableId="1051997563">
+  <w:num w:numId="8" w16cid:durableId="1013843889">
+    <w:abstractNumId w:val="6"/>
+  </w:num>
+  <w:num w:numId="9" w16cid:durableId="337391099">
+    <w:abstractNumId w:val="4"/>
+  </w:num>
+  <w:num w:numId="10" w16cid:durableId="207183204">
+    <w:abstractNumId w:val="0"/>
+  </w:num>
+  <w:num w:numId="11" w16cid:durableId="182672049">
     <w:abstractNumId w:val="1"/>
-  </w:num>
-  <w:num w:numId="3" w16cid:durableId="1568105794">
-    <w:abstractNumId w:val="0"/>
   </w:num>
 </w:numbering>
 </file>

</xml_diff>

<commit_message>
Add notes on lvalue and rvalue reference.
</commit_message>
<xml_diff>
--- a/C++ Programming Language/7 Pointers, Arrays, and References.docx
+++ b/C++ Programming Language/7 Pointers, Arrays, and References.docx
@@ -166,31 +166,55 @@
         </w:numPr>
       </w:pPr>
       <w:r>
-        <w:t>To store smaller values more compactly, one can use bitwise logical operations, bit-fields in structures, or a bitset.</w:t>
-      </w:r>
-    </w:p>
-    <w:p>
-      <w:pPr>
-        <w:pStyle w:val="ListParagraph"/>
-        <w:numPr>
-          <w:ilvl w:val="0"/>
-          <w:numId w:val="1"/>
-        </w:numPr>
-      </w:pPr>
-      <w:r>
-        <w:t>* as a prefix is a dereferencing operator.</w:t>
-      </w:r>
-    </w:p>
-    <w:p>
-      <w:pPr>
-        <w:pStyle w:val="ListParagraph"/>
-        <w:numPr>
-          <w:ilvl w:val="0"/>
-          <w:numId w:val="1"/>
-        </w:numPr>
-      </w:pPr>
-      <w:r>
-        <w:t>* as a suffix means ‘pointer to’ a type name.</w:t>
+        <w:t xml:space="preserve">To store smaller values more compactly, one can use bitwise logical operations, bit-fields in structures, or a </w:t>
+      </w:r>
+      <w:proofErr w:type="spellStart"/>
+      <w:r>
+        <w:t>bitset</w:t>
+      </w:r>
+      <w:proofErr w:type="spellEnd"/>
+      <w:r>
+        <w:t>.</w:t>
+      </w:r>
+    </w:p>
+    <w:p>
+      <w:pPr>
+        <w:pStyle w:val="ListParagraph"/>
+        <w:numPr>
+          <w:ilvl w:val="0"/>
+          <w:numId w:val="1"/>
+        </w:numPr>
+      </w:pPr>
+      <w:r>
+        <w:t xml:space="preserve">* </w:t>
+      </w:r>
+      <w:proofErr w:type="gramStart"/>
+      <w:r>
+        <w:t>as</w:t>
+      </w:r>
+      <w:proofErr w:type="gramEnd"/>
+      <w:r>
+        <w:t xml:space="preserve"> a prefix is a dereferencing operator.</w:t>
+      </w:r>
+    </w:p>
+    <w:p>
+      <w:pPr>
+        <w:pStyle w:val="ListParagraph"/>
+        <w:numPr>
+          <w:ilvl w:val="0"/>
+          <w:numId w:val="1"/>
+        </w:numPr>
+      </w:pPr>
+      <w:r>
+        <w:t xml:space="preserve">* </w:t>
+      </w:r>
+      <w:proofErr w:type="gramStart"/>
+      <w:r>
+        <w:t>as</w:t>
+      </w:r>
+      <w:proofErr w:type="gramEnd"/>
+      <w:r>
+        <w:t xml:space="preserve"> a suffix means ‘pointer to’ a type name.</w:t>
       </w:r>
     </w:p>
     <w:p>
@@ -276,7 +300,15 @@
         <w:t xml:space="preserve">void*: </w:t>
       </w:r>
       <w:r>
-        <w:t>Read as ‘pointer to an object of unknown type’. Used when we occasionally need to store or pass along an address of a memory location without actually knowing what type of object is stored there.</w:t>
+        <w:t xml:space="preserve">Read as ‘pointer to an object of unknown type’. Used when we occasionally need to store or pass along an address of a memory location without </w:t>
+      </w:r>
+      <w:proofErr w:type="gramStart"/>
+      <w:r>
+        <w:t>actually knowing</w:t>
+      </w:r>
+      <w:proofErr w:type="gramEnd"/>
+      <w:r>
+        <w:t xml:space="preserve"> what type of object is stored there.</w:t>
       </w:r>
     </w:p>
     <w:p>
@@ -405,6 +437,7 @@
       <w:r>
         <w:t xml:space="preserve">In general, it is not safe to use a pointer that has been converted to a type that differs from the object being pointed to. Consequently, the notation used, </w:t>
       </w:r>
+      <w:proofErr w:type="spellStart"/>
       <w:r>
         <w:rPr>
           <w:i/>
@@ -412,6 +445,7 @@
         </w:rPr>
         <w:t>static_cast</w:t>
       </w:r>
+      <w:proofErr w:type="spellEnd"/>
       <w:r>
         <w:t xml:space="preserve"> was designed to be ugly and easy to find in code.</w:t>
       </w:r>
@@ -427,7 +461,7 @@
         </w:rPr>
         <w:lastRenderedPageBreak/>
         <w:drawing>
-          <wp:inline distT="0" distB="0" distL="0" distR="0" wp14:anchorId="566BEE4C" wp14:editId="23D5D10D">
+          <wp:inline distT="0" distB="0" distL="0" distR="0" wp14:anchorId="566BEE4C" wp14:editId="681C169E">
             <wp:extent cx="5030366" cy="1870364"/>
             <wp:effectExtent l="0" t="0" r="0" b="0"/>
             <wp:docPr id="469389570" name="Picture 1" descr="A computer code with blue text&#10;&#10;Description automatically generated"/>
@@ -502,7 +536,23 @@
         </w:numPr>
       </w:pPr>
       <w:r>
-        <w:t>Before nullptr was used, 0 was used to denote nullptr.</w:t>
+        <w:t xml:space="preserve">Before </w:t>
+      </w:r>
+      <w:proofErr w:type="spellStart"/>
+      <w:r>
+        <w:t>nullptr</w:t>
+      </w:r>
+      <w:proofErr w:type="spellEnd"/>
+      <w:r>
+        <w:t xml:space="preserve"> was used, 0 was used to denote </w:t>
+      </w:r>
+      <w:proofErr w:type="spellStart"/>
+      <w:r>
+        <w:t>nullptr</w:t>
+      </w:r>
+      <w:proofErr w:type="spellEnd"/>
+      <w:r>
+        <w:t>.</w:t>
       </w:r>
     </w:p>
     <w:p>
@@ -566,7 +616,15 @@
         </w:numPr>
       </w:pPr>
       <w:r>
-        <w:t xml:space="preserve">Also, it has been popular to define a macro NULL to represent a null pointer. However, definitions of NULL are different in different implementations. </w:t>
+        <w:t xml:space="preserve">Also, it has been popular to define a </w:t>
+      </w:r>
+      <w:proofErr w:type="gramStart"/>
+      <w:r>
+        <w:t>macro NULL</w:t>
+      </w:r>
+      <w:proofErr w:type="gramEnd"/>
+      <w:r>
+        <w:t xml:space="preserve"> to represent a null pointer. However, definitions of NULL are different in different implementations. </w:t>
       </w:r>
     </w:p>
     <w:p>
@@ -642,7 +700,15 @@
         </w:numPr>
       </w:pPr>
       <w:r>
-        <w:t>Using nullptr makes code more readable than alternatives and avoids confusion.</w:t>
+        <w:t xml:space="preserve">Using </w:t>
+      </w:r>
+      <w:proofErr w:type="spellStart"/>
+      <w:r>
+        <w:t>nullptr</w:t>
+      </w:r>
+      <w:proofErr w:type="spellEnd"/>
+      <w:r>
+        <w:t xml:space="preserve"> makes code more readable than alternatives and avoids confusion.</w:t>
       </w:r>
     </w:p>
     <w:p/>
@@ -677,6 +743,7 @@
       <w:r>
         <w:t xml:space="preserve">The elements are indexed from 0 to </w:t>
       </w:r>
+      <w:proofErr w:type="gramStart"/>
       <w:r>
         <w:rPr>
           <w:i/>
@@ -684,6 +751,7 @@
         </w:rPr>
         <w:t>size-1</w:t>
       </w:r>
+      <w:proofErr w:type="gramEnd"/>
       <w:r>
         <w:t>.</w:t>
       </w:r>
@@ -852,66 +920,84 @@
       <w:r>
         <w:t xml:space="preserve">If an array is allocated on free store, be sure to </w:t>
       </w:r>
+      <w:proofErr w:type="gramStart"/>
       <w:r>
         <w:rPr>
           <w:i/>
           <w:iCs/>
         </w:rPr>
-        <w:t>delete[]</w:t>
-      </w:r>
-      <w:r>
-        <w:t xml:space="preserve"> its pointer once only and only after its last use.</w:t>
-      </w:r>
-    </w:p>
-    <w:p>
-      <w:pPr>
-        <w:pStyle w:val="ListParagraph"/>
-        <w:numPr>
-          <w:ilvl w:val="0"/>
-          <w:numId w:val="1"/>
-        </w:numPr>
-      </w:pPr>
-      <w:r>
-        <w:t xml:space="preserve">One of the most widely used kinds of arrays is the zero-terminated array of </w:t>
-      </w:r>
+        <w:t>delete[</w:t>
+      </w:r>
+      <w:proofErr w:type="gramEnd"/>
       <w:r>
         <w:rPr>
           <w:i/>
           <w:iCs/>
         </w:rPr>
-        <w:t>char</w:t>
-      </w:r>
-      <w:r>
-        <w:t>, also called C-style string.</w:t>
-      </w:r>
-    </w:p>
-    <w:p>
-      <w:pPr>
-        <w:pStyle w:val="ListParagraph"/>
-        <w:numPr>
-          <w:ilvl w:val="0"/>
-          <w:numId w:val="1"/>
-        </w:numPr>
-      </w:pPr>
-      <w:r>
-        <w:t xml:space="preserve">Often a </w:t>
+        <w:t>]</w:t>
+      </w:r>
+      <w:r>
+        <w:t xml:space="preserve"> its pointer once only and only after its last use.</w:t>
+      </w:r>
+    </w:p>
+    <w:p>
+      <w:pPr>
+        <w:pStyle w:val="ListParagraph"/>
+        <w:numPr>
+          <w:ilvl w:val="0"/>
+          <w:numId w:val="1"/>
+        </w:numPr>
+      </w:pPr>
+      <w:r>
+        <w:t xml:space="preserve">One of the most widely used kinds of arrays is the zero-terminated array of </w:t>
       </w:r>
       <w:r>
         <w:rPr>
           <w:i/>
           <w:iCs/>
         </w:rPr>
-        <w:t>char*</w:t>
-      </w:r>
-      <w:r>
-        <w:t xml:space="preserve"> or a </w:t>
+        <w:t>char</w:t>
+      </w:r>
+      <w:r>
+        <w:t>, also called C-style string.</w:t>
+      </w:r>
+    </w:p>
+    <w:p>
+      <w:pPr>
+        <w:pStyle w:val="ListParagraph"/>
+        <w:numPr>
+          <w:ilvl w:val="0"/>
+          <w:numId w:val="1"/>
+        </w:numPr>
+      </w:pPr>
+      <w:r>
+        <w:t xml:space="preserve">Often a </w:t>
       </w:r>
       <w:r>
         <w:rPr>
           <w:i/>
           <w:iCs/>
         </w:rPr>
-        <w:t>const char*</w:t>
+        <w:t>char*</w:t>
+      </w:r>
+      <w:r>
+        <w:t xml:space="preserve"> or a </w:t>
+      </w:r>
+      <w:proofErr w:type="spellStart"/>
+      <w:r>
+        <w:rPr>
+          <w:i/>
+          <w:iCs/>
+        </w:rPr>
+        <w:t>const</w:t>
+      </w:r>
+      <w:proofErr w:type="spellEnd"/>
+      <w:r>
+        <w:rPr>
+          <w:i/>
+          <w:iCs/>
+        </w:rPr>
+        <w:t xml:space="preserve"> char*</w:t>
       </w:r>
       <w:r>
         <w:t xml:space="preserve"> is assumed to point to a zero-terminated sequence of characters, even in C++.</w:t>
@@ -1049,7 +1135,7 @@
           <w:noProof/>
         </w:rPr>
         <w:drawing>
-          <wp:inline distT="0" distB="0" distL="0" distR="0" wp14:anchorId="40124FDB" wp14:editId="3F330865">
+          <wp:inline distT="0" distB="0" distL="0" distR="0" wp14:anchorId="40124FDB" wp14:editId="36514DA2">
             <wp:extent cx="2126673" cy="753608"/>
             <wp:effectExtent l="0" t="0" r="6985" b="8890"/>
             <wp:docPr id="244371027" name="Picture 2" descr="A white background with blue text and numbers"/>
@@ -1112,7 +1198,15 @@
         </w:numPr>
       </w:pPr>
       <w:r>
-        <w:t>One array cannot be assigned with another, not even of exactly the same type.</w:t>
+        <w:t xml:space="preserve">One array cannot be assigned with another, not even of </w:t>
+      </w:r>
+      <w:proofErr w:type="gramStart"/>
+      <w:r>
+        <w:t>exactly the same</w:t>
+      </w:r>
+      <w:proofErr w:type="gramEnd"/>
+      <w:r>
+        <w:t xml:space="preserve"> type.</w:t>
       </w:r>
     </w:p>
     <w:p>
@@ -1235,7 +1329,15 @@
         </w:numPr>
       </w:pPr>
       <w:r>
-        <w:t>The type of string literal is ‘an array of appropriate number of const characters.’</w:t>
+        <w:t xml:space="preserve">The type of string literal is ‘an array of appropriate number of </w:t>
+      </w:r>
+      <w:proofErr w:type="spellStart"/>
+      <w:r>
+        <w:t>const</w:t>
+      </w:r>
+      <w:proofErr w:type="spellEnd"/>
+      <w:r>
+        <w:t xml:space="preserve"> characters.’</w:t>
       </w:r>
     </w:p>
     <w:p>
@@ -1248,7 +1350,7 @@
           <w:noProof/>
         </w:rPr>
         <w:drawing>
-          <wp:inline distT="0" distB="0" distL="0" distR="0" wp14:anchorId="6DFD4514" wp14:editId="45CC06F0">
+          <wp:inline distT="0" distB="0" distL="0" distR="0" wp14:anchorId="6DFD4514" wp14:editId="1E080FC2">
             <wp:extent cx="4294909" cy="834143"/>
             <wp:effectExtent l="0" t="0" r="0" b="4445"/>
             <wp:docPr id="861222158" name="Picture 4" descr="Blue text on a white background"/>
@@ -1315,7 +1417,7 @@
           <w:noProof/>
         </w:rPr>
         <w:drawing>
-          <wp:inline distT="0" distB="0" distL="0" distR="0" wp14:anchorId="067E370B" wp14:editId="5533F85E">
+          <wp:inline distT="0" distB="0" distL="0" distR="0" wp14:anchorId="067E370B" wp14:editId="5AB2F258">
             <wp:extent cx="4440382" cy="1308599"/>
             <wp:effectExtent l="0" t="0" r="0" b="6350"/>
             <wp:docPr id="2086972107" name="Picture 5" descr="A close-up of a white background"/>
@@ -1366,7 +1468,23 @@
         </w:numPr>
       </w:pPr>
       <w:r>
-        <w:t>The empty string is represented as a pair of adjacent “” and has the type const char[1]. The one character is ‘\0’.</w:t>
+        <w:t xml:space="preserve">The empty string is represented as a pair of adjacent “” and has the type </w:t>
+      </w:r>
+      <w:proofErr w:type="spellStart"/>
+      <w:r>
+        <w:t>const</w:t>
+      </w:r>
+      <w:proofErr w:type="spellEnd"/>
+      <w:r>
+        <w:t xml:space="preserve"> </w:t>
+      </w:r>
+      <w:proofErr w:type="gramStart"/>
+      <w:r>
+        <w:t>char[</w:t>
+      </w:r>
+      <w:proofErr w:type="gramEnd"/>
+      <w:r>
+        <w:t>1]. The one character is ‘\0’.</w:t>
       </w:r>
     </w:p>
     <w:p>
@@ -1524,7 +1642,52 @@
         </w:numPr>
       </w:pPr>
       <w:r>
-        <w:t>It is possible to have null character in a string but most programs will ignore any characters after it. For example, “Khazad\0Dum” will be read as “Khazad” by functions such as strcpy() and strlen().</w:t>
+        <w:t xml:space="preserve">It is possible to have null character in a </w:t>
+      </w:r>
+      <w:proofErr w:type="gramStart"/>
+      <w:r>
+        <w:t>string</w:t>
+      </w:r>
+      <w:proofErr w:type="gramEnd"/>
+      <w:r>
+        <w:t xml:space="preserve"> but most programs will ignore any characters after it. For example, “</w:t>
+      </w:r>
+      <w:proofErr w:type="spellStart"/>
+      <w:r>
+        <w:t>Khazad</w:t>
+      </w:r>
+      <w:proofErr w:type="spellEnd"/>
+      <w:r>
+        <w:t>\0Dum” will be read as “</w:t>
+      </w:r>
+      <w:proofErr w:type="spellStart"/>
+      <w:r>
+        <w:t>Khazad</w:t>
+      </w:r>
+      <w:proofErr w:type="spellEnd"/>
+      <w:r>
+        <w:t xml:space="preserve">” by functions such as </w:t>
+      </w:r>
+      <w:proofErr w:type="spellStart"/>
+      <w:proofErr w:type="gramStart"/>
+      <w:r>
+        <w:t>strcpy</w:t>
+      </w:r>
+      <w:proofErr w:type="spellEnd"/>
+      <w:r>
+        <w:t>(</w:t>
+      </w:r>
+      <w:proofErr w:type="gramEnd"/>
+      <w:r>
+        <w:t xml:space="preserve">) and </w:t>
+      </w:r>
+      <w:proofErr w:type="spellStart"/>
+      <w:r>
+        <w:t>strlen</w:t>
+      </w:r>
+      <w:proofErr w:type="spellEnd"/>
+      <w:r>
+        <w:t>().</w:t>
       </w:r>
     </w:p>
     <w:p/>
@@ -1546,7 +1709,15 @@
         <w:t xml:space="preserve">Raw string literal: </w:t>
       </w:r>
       <w:r>
-        <w:t>A string literal where a blackslash is just a backslash and a double quote is just a double quote.</w:t>
+        <w:t xml:space="preserve">A string literal where a </w:t>
+      </w:r>
+      <w:proofErr w:type="spellStart"/>
+      <w:r>
+        <w:t>blackslash</w:t>
+      </w:r>
+      <w:proofErr w:type="spellEnd"/>
+      <w:r>
+        <w:t xml:space="preserve"> is just a backslash and a double quote is just a double quote.</w:t>
       </w:r>
     </w:p>
     <w:p>
@@ -1892,39 +2063,68 @@
         </w:numPr>
       </w:pPr>
       <w:r>
-        <w:t xml:space="preserve">A string with a prefix L, such as L”Dumbledore”, </w:t>
+        <w:t xml:space="preserve">A string with a prefix L, such as </w:t>
+      </w:r>
+      <w:proofErr w:type="spellStart"/>
+      <w:proofErr w:type="gramStart"/>
+      <w:r>
+        <w:t>L”Dumbledore</w:t>
+      </w:r>
+      <w:proofErr w:type="spellEnd"/>
+      <w:proofErr w:type="gramEnd"/>
+      <w:r>
+        <w:t xml:space="preserve">”, </w:t>
       </w:r>
       <w:r>
         <w:t xml:space="preserve">is a string of wide characters. Its type is </w:t>
       </w:r>
+      <w:proofErr w:type="spellStart"/>
       <w:r>
         <w:rPr>
           <w:i/>
           <w:iCs/>
         </w:rPr>
-        <w:t>const wchar_t[]</w:t>
-      </w:r>
-      <w:r>
-        <w:t>.</w:t>
-      </w:r>
-    </w:p>
-    <w:p>
-      <w:pPr>
-        <w:pStyle w:val="ListParagraph"/>
-        <w:numPr>
-          <w:ilvl w:val="0"/>
-          <w:numId w:val="1"/>
-        </w:numPr>
-      </w:pPr>
-      <w:r>
-        <w:t xml:space="preserve">A string with prefix LR, LR”(Gandalf)”, is a raw string of wide characters. Its type is also </w:t>
-      </w:r>
+        <w:t>const</w:t>
+      </w:r>
+      <w:proofErr w:type="spellEnd"/>
       <w:r>
         <w:rPr>
           <w:i/>
           <w:iCs/>
         </w:rPr>
-        <w:t>const wchar_t[]</w:t>
+        <w:t xml:space="preserve"> </w:t>
+      </w:r>
+      <w:proofErr w:type="spellStart"/>
+      <w:r>
+        <w:rPr>
+          <w:i/>
+          <w:iCs/>
+        </w:rPr>
+        <w:t>wchar_</w:t>
+      </w:r>
+      <w:proofErr w:type="gramStart"/>
+      <w:r>
+        <w:rPr>
+          <w:i/>
+          <w:iCs/>
+        </w:rPr>
+        <w:t>t</w:t>
+      </w:r>
+      <w:proofErr w:type="spellEnd"/>
+      <w:r>
+        <w:rPr>
+          <w:i/>
+          <w:iCs/>
+        </w:rPr>
+        <w:t>[</w:t>
+      </w:r>
+      <w:proofErr w:type="gramEnd"/>
+      <w:r>
+        <w:rPr>
+          <w:i/>
+          <w:iCs/>
+        </w:rPr>
+        <w:t>]</w:t>
       </w:r>
       <w:r>
         <w:t>.</w:t>
@@ -1939,6 +2139,77 @@
         </w:numPr>
       </w:pPr>
       <w:r>
+        <w:t xml:space="preserve">A string with prefix LR, </w:t>
+      </w:r>
+      <w:proofErr w:type="gramStart"/>
+      <w:r>
+        <w:t>LR”(</w:t>
+      </w:r>
+      <w:proofErr w:type="gramEnd"/>
+      <w:r>
+        <w:t xml:space="preserve">Gandalf)”, is a raw string of wide characters. Its type is also </w:t>
+      </w:r>
+      <w:proofErr w:type="spellStart"/>
+      <w:r>
+        <w:rPr>
+          <w:i/>
+          <w:iCs/>
+        </w:rPr>
+        <w:t>const</w:t>
+      </w:r>
+      <w:proofErr w:type="spellEnd"/>
+      <w:r>
+        <w:rPr>
+          <w:i/>
+          <w:iCs/>
+        </w:rPr>
+        <w:t xml:space="preserve"> </w:t>
+      </w:r>
+      <w:proofErr w:type="spellStart"/>
+      <w:r>
+        <w:rPr>
+          <w:i/>
+          <w:iCs/>
+        </w:rPr>
+        <w:t>wchar_</w:t>
+      </w:r>
+      <w:proofErr w:type="gramStart"/>
+      <w:r>
+        <w:rPr>
+          <w:i/>
+          <w:iCs/>
+        </w:rPr>
+        <w:t>t</w:t>
+      </w:r>
+      <w:proofErr w:type="spellEnd"/>
+      <w:r>
+        <w:rPr>
+          <w:i/>
+          <w:iCs/>
+        </w:rPr>
+        <w:t>[</w:t>
+      </w:r>
+      <w:proofErr w:type="gramEnd"/>
+      <w:r>
+        <w:rPr>
+          <w:i/>
+          <w:iCs/>
+        </w:rPr>
+        <w:t>]</w:t>
+      </w:r>
+      <w:r>
+        <w:t>.</w:t>
+      </w:r>
+    </w:p>
+    <w:p>
+      <w:pPr>
+        <w:pStyle w:val="ListParagraph"/>
+        <w:numPr>
+          <w:ilvl w:val="0"/>
+          <w:numId w:val="1"/>
+        </w:numPr>
+      </w:pPr>
+      <w:r>
         <w:t>Such strings are terminated by L’\0’.</w:t>
       </w:r>
     </w:p>
@@ -1974,8 +2245,13 @@
           <w:numId w:val="1"/>
         </w:numPr>
       </w:pPr>
-      <w:r>
-        <w:t>In particular, ASCII characters fit into 1 byte with the same encodings.</w:t>
+      <w:proofErr w:type="gramStart"/>
+      <w:r>
+        <w:t>In particular, ASCII</w:t>
+      </w:r>
+      <w:proofErr w:type="gramEnd"/>
+      <w:r>
+        <w:t xml:space="preserve"> characters fit into 1 byte with the same encodings.</w:t>
       </w:r>
     </w:p>
     <w:p>
@@ -2284,12 +2560,21 @@
       <w:r>
         <w:t xml:space="preserve">This problem is handled by standard library types, such as vector, array, and string, which give number of elements as their </w:t>
       </w:r>
+      <w:proofErr w:type="gramStart"/>
       <w:r>
         <w:rPr>
           <w:i/>
           <w:iCs/>
         </w:rPr>
-        <w:t>size()</w:t>
+        <w:t>size(</w:t>
+      </w:r>
+      <w:proofErr w:type="gramEnd"/>
+      <w:r>
+        <w:rPr>
+          <w:i/>
+          <w:iCs/>
+        </w:rPr>
+        <w:t>)</w:t>
       </w:r>
       <w:r>
         <w:t xml:space="preserve"> without having to count the number of elements each time.</w:t>
@@ -2321,16 +2606,32 @@
           <w:i/>
           <w:iCs/>
         </w:rPr>
-        <w:t>a[i]</w:t>
-      </w:r>
-      <w:r>
-        <w:t xml:space="preserve">, or through a pointer to an element, e.g. </w:t>
-      </w:r>
+        <w:t>a[</w:t>
+      </w:r>
+      <w:proofErr w:type="spellStart"/>
       <w:r>
         <w:rPr>
           <w:i/>
           <w:iCs/>
         </w:rPr>
+        <w:t>i</w:t>
+      </w:r>
+      <w:proofErr w:type="spellEnd"/>
+      <w:r>
+        <w:rPr>
+          <w:i/>
+          <w:iCs/>
+        </w:rPr>
+        <w:t>]</w:t>
+      </w:r>
+      <w:r>
+        <w:t xml:space="preserve">, or through a pointer to an element, e.g. </w:t>
+      </w:r>
+      <w:r>
+        <w:rPr>
+          <w:i/>
+          <w:iCs/>
+        </w:rPr>
         <w:t>*(p+2)</w:t>
       </w:r>
       <w:r>
@@ -2358,7 +2659,15 @@
         </w:numPr>
       </w:pPr>
       <w:r>
-        <w:t>For every integer array a and an integer j within the range a, we have –</w:t>
+        <w:t xml:space="preserve">For every integer array </w:t>
+      </w:r>
+      <w:proofErr w:type="gramStart"/>
+      <w:r>
+        <w:t>a and</w:t>
+      </w:r>
+      <w:proofErr w:type="gramEnd"/>
+      <w:r>
+        <w:t xml:space="preserve"> an integer j within the range a, we have –</w:t>
       </w:r>
     </w:p>
     <w:p>
@@ -2427,7 +2736,15 @@
         <w:t>a[j] == j[a]</w:t>
       </w:r>
       <w:r>
-        <w:t xml:space="preserve"> are pretty low-level and do not hold for standard library functions such as </w:t>
+        <w:t xml:space="preserve"> are </w:t>
+      </w:r>
+      <w:proofErr w:type="gramStart"/>
+      <w:r>
+        <w:t>pretty low-level</w:t>
+      </w:r>
+      <w:proofErr w:type="gramEnd"/>
+      <w:r>
+        <w:t xml:space="preserve"> and do not hold for standard library functions such as </w:t>
       </w:r>
       <w:r>
         <w:rPr>
@@ -2459,7 +2776,17 @@
         </w:numPr>
       </w:pPr>
       <w:r>
-        <w:t>Subtraction of pointers is defined only when both pointers point to elements of the same array. q-p refers to the range [p:q) of the array, if the range is valid. Otherwise, it is undefined.</w:t>
+        <w:t>Subtraction of pointers is defined only when both pointers point to elements of the same array. q-p refers to the range [</w:t>
+      </w:r>
+      <w:proofErr w:type="spellStart"/>
+      <w:proofErr w:type="gramStart"/>
+      <w:r>
+        <w:t>p:q</w:t>
+      </w:r>
+      <w:proofErr w:type="spellEnd"/>
+      <w:proofErr w:type="gramEnd"/>
+      <w:r>
+        <w:t>) of the array, if the range is valid. Otherwise, it is undefined.</w:t>
       </w:r>
     </w:p>
     <w:p>
@@ -2557,7 +2884,7 @@
           <w:noProof/>
         </w:rPr>
         <w:drawing>
-          <wp:inline distT="0" distB="0" distL="0" distR="0" wp14:anchorId="46FAE6B9" wp14:editId="6FD839F2">
+          <wp:inline distT="0" distB="0" distL="0" distR="0" wp14:anchorId="46FAE6B9" wp14:editId="5E757268">
             <wp:extent cx="3685309" cy="350729"/>
             <wp:effectExtent l="0" t="0" r="0" b="0"/>
             <wp:docPr id="895422527" name="Picture 2"/>
@@ -2722,8 +3049,13 @@
           <w:numId w:val="1"/>
         </w:numPr>
       </w:pPr>
-      <w:r>
-        <w:t xml:space="preserve">In order to avoid confusions related to dimensions, it is best to use the standard library </w:t>
+      <w:proofErr w:type="gramStart"/>
+      <w:r>
+        <w:t>In order to</w:t>
+      </w:r>
+      <w:proofErr w:type="gramEnd"/>
+      <w:r>
+        <w:t xml:space="preserve"> avoid confusions related to dimensions, it is best to use the standard library </w:t>
       </w:r>
       <w:r>
         <w:rPr>
@@ -2752,7 +3084,23 @@
           <w:b/>
           <w:bCs/>
         </w:rPr>
-        <w:t>Pointers and const –</w:t>
+        <w:t xml:space="preserve">Pointers and </w:t>
+      </w:r>
+      <w:proofErr w:type="spellStart"/>
+      <w:r>
+        <w:rPr>
+          <w:b/>
+          <w:bCs/>
+        </w:rPr>
+        <w:t>const</w:t>
+      </w:r>
+      <w:proofErr w:type="spellEnd"/>
+      <w:r>
+        <w:rPr>
+          <w:b/>
+          <w:bCs/>
+        </w:rPr>
+        <w:t xml:space="preserve"> –</w:t>
       </w:r>
     </w:p>
     <w:p>
@@ -2814,6 +3162,7 @@
       <w:r>
         <w:t xml:space="preserve">For all the above cases, </w:t>
       </w:r>
+      <w:proofErr w:type="spellStart"/>
       <w:r>
         <w:rPr>
           <w:i/>
@@ -2821,6 +3170,7 @@
         </w:rPr>
         <w:t>const</w:t>
       </w:r>
+      <w:proofErr w:type="spellEnd"/>
       <w:r>
         <w:t xml:space="preserve"> objects is a good choice.</w:t>
       </w:r>
@@ -2831,6 +3181,9 @@
         <w:ind w:left="360"/>
       </w:pPr>
       <w:r>
+        <w:rPr>
+          <w:noProof/>
+        </w:rPr>
         <w:drawing>
           <wp:inline distT="0" distB="0" distL="0" distR="0" wp14:anchorId="6812A010" wp14:editId="7B233BD0">
             <wp:extent cx="3812533" cy="554182"/>
@@ -2879,6 +3232,7 @@
       <w:r>
         <w:t xml:space="preserve">Since a </w:t>
       </w:r>
+      <w:proofErr w:type="spellStart"/>
       <w:r>
         <w:rPr>
           <w:i/>
@@ -2886,8 +3240,17 @@
         </w:rPr>
         <w:t>const</w:t>
       </w:r>
-      <w:r>
-        <w:t xml:space="preserve"> object cannot be assigned to later in the program, it must definitely be initialised during the declaration process.</w:t>
+      <w:proofErr w:type="spellEnd"/>
+      <w:r>
+        <w:t xml:space="preserve"> object cannot be assigned to later in the program, it must </w:t>
+      </w:r>
+      <w:proofErr w:type="gramStart"/>
+      <w:r>
+        <w:t>definitely be</w:t>
+      </w:r>
+      <w:proofErr w:type="gramEnd"/>
+      <w:r>
+        <w:t xml:space="preserve"> initialised during the declaration process.</w:t>
       </w:r>
     </w:p>
     <w:p>
@@ -2908,6 +3271,7 @@
       <w:r>
         <w:t xml:space="preserve"> a declaration of a pointer with </w:t>
       </w:r>
+      <w:proofErr w:type="spellStart"/>
       <w:r>
         <w:rPr>
           <w:i/>
@@ -2915,6 +3279,7 @@
         </w:rPr>
         <w:t>const</w:t>
       </w:r>
+      <w:proofErr w:type="spellEnd"/>
       <w:r>
         <w:t xml:space="preserve"> makes the object, but not the pointer, a constant.</w:t>
       </w:r>
@@ -3025,7 +3390,15 @@
         </w:numPr>
       </w:pPr>
       <w:r>
-        <w:t>A resource is something that has to be acquired and later released. E.g. –</w:t>
+        <w:t xml:space="preserve">A resource is something that </w:t>
+      </w:r>
+      <w:proofErr w:type="gramStart"/>
+      <w:r>
+        <w:t>has to</w:t>
+      </w:r>
+      <w:proofErr w:type="gramEnd"/>
+      <w:r>
+        <w:t xml:space="preserve"> be acquired and later released. E.g. –</w:t>
       </w:r>
     </w:p>
     <w:p>
@@ -3071,22 +3444,49 @@
       <w:r>
         <w:t xml:space="preserve">Files opened by </w:t>
       </w:r>
+      <w:proofErr w:type="spellStart"/>
+      <w:proofErr w:type="gramStart"/>
       <w:r>
         <w:rPr>
           <w:i/>
           <w:iCs/>
         </w:rPr>
-        <w:t>fopen()</w:t>
-      </w:r>
-      <w:r>
-        <w:t xml:space="preserve"> and closed by </w:t>
-      </w:r>
+        <w:t>fopen</w:t>
+      </w:r>
+      <w:proofErr w:type="spellEnd"/>
       <w:r>
         <w:rPr>
           <w:i/>
           <w:iCs/>
         </w:rPr>
-        <w:t>fclose()</w:t>
+        <w:t>(</w:t>
+      </w:r>
+      <w:proofErr w:type="gramEnd"/>
+      <w:r>
+        <w:rPr>
+          <w:i/>
+          <w:iCs/>
+        </w:rPr>
+        <w:t>)</w:t>
+      </w:r>
+      <w:r>
+        <w:t xml:space="preserve"> and closed by </w:t>
+      </w:r>
+      <w:proofErr w:type="spellStart"/>
+      <w:r>
+        <w:rPr>
+          <w:i/>
+          <w:iCs/>
+        </w:rPr>
+        <w:t>fclose</w:t>
+      </w:r>
+      <w:proofErr w:type="spellEnd"/>
+      <w:r>
+        <w:rPr>
+          <w:i/>
+          <w:iCs/>
+        </w:rPr>
+        <w:t>()</w:t>
       </w:r>
       <w:r>
         <w:t>.</w:t>
@@ -3101,7 +3501,15 @@
         </w:numPr>
       </w:pPr>
       <w:r>
-        <w:t>This can be most confusing because a pointer can be passed around in the system and there is no way to distinguish between an pointer which is in ownership and a pointer which is not.</w:t>
+        <w:t xml:space="preserve">This can be most confusing because a pointer can be passed around in the system and there is no way to distinguish between </w:t>
+      </w:r>
+      <w:proofErr w:type="gramStart"/>
+      <w:r>
+        <w:t>an</w:t>
+      </w:r>
+      <w:proofErr w:type="gramEnd"/>
+      <w:r>
+        <w:t xml:space="preserve"> pointer which is in ownership and a pointer which is not.</w:t>
       </w:r>
     </w:p>
     <w:p>
@@ -3113,7 +3521,15 @@
         </w:numPr>
       </w:pPr>
       <w:r>
-        <w:t>The standard library unique_ptr, vector, and string are the best to use in this regard.</w:t>
+        <w:t xml:space="preserve">The standard library </w:t>
+      </w:r>
+      <w:proofErr w:type="spellStart"/>
+      <w:r>
+        <w:t>unique_ptr</w:t>
+      </w:r>
+      <w:proofErr w:type="spellEnd"/>
+      <w:r>
+        <w:t>, vector, and string are the best to use in this regard.</w:t>
       </w:r>
     </w:p>
     <w:p/>
@@ -3152,7 +3568,23 @@
         </w:numPr>
       </w:pPr>
       <w:r>
-        <w:t>Syntax used is different. E.g. *p vs ob, p-&gt;m vs ob.m, etc.</w:t>
+        <w:t xml:space="preserve">Syntax used is different. E.g. *p vs </w:t>
+      </w:r>
+      <w:proofErr w:type="spellStart"/>
+      <w:r>
+        <w:t>ob</w:t>
+      </w:r>
+      <w:proofErr w:type="spellEnd"/>
+      <w:r>
+        <w:t xml:space="preserve">, p-&gt;m vs </w:t>
+      </w:r>
+      <w:proofErr w:type="spellStart"/>
+      <w:r>
+        <w:t>ob.m</w:t>
+      </w:r>
+      <w:proofErr w:type="spellEnd"/>
+      <w:r>
+        <w:t>, etc.</w:t>
       </w:r>
     </w:p>
     <w:p>
@@ -3178,6 +3610,7 @@
       <w:r>
         <w:t xml:space="preserve">A pointer can be a </w:t>
       </w:r>
+      <w:proofErr w:type="spellStart"/>
       <w:r>
         <w:rPr>
           <w:i/>
@@ -3185,6 +3618,7 @@
         </w:rPr>
         <w:t>nullptr</w:t>
       </w:r>
+      <w:proofErr w:type="spellEnd"/>
       <w:r>
         <w:t xml:space="preserve"> or point to an object that wasn’t expected.</w:t>
       </w:r>
@@ -3288,40 +3722,27 @@
           <w:numId w:val="11"/>
         </w:numPr>
       </w:pPr>
+      <w:proofErr w:type="spellStart"/>
       <w:r>
         <w:rPr>
           <w:i/>
           <w:iCs/>
         </w:rPr>
-        <w:t>lvalue reference</w:t>
-      </w:r>
-      <w:r>
-        <w:t xml:space="preserve">: </w:t>
-      </w:r>
-      <w:r>
-        <w:t>To refer to objects whose value we want to change.</w:t>
-      </w:r>
-    </w:p>
-    <w:p>
-      <w:pPr>
-        <w:pStyle w:val="ListParagraph"/>
-        <w:numPr>
-          <w:ilvl w:val="0"/>
-          <w:numId w:val="11"/>
-        </w:numPr>
-      </w:pPr>
+        <w:t>lvalue</w:t>
+      </w:r>
+      <w:proofErr w:type="spellEnd"/>
       <w:r>
         <w:rPr>
           <w:i/>
           <w:iCs/>
         </w:rPr>
-        <w:t>const reference</w:t>
-      </w:r>
-      <w:r>
-        <w:t>:</w:t>
-      </w:r>
-      <w:r>
-        <w:t xml:space="preserve"> To refer to objects whose value we do not want to change.</w:t>
+        <w:t xml:space="preserve"> reference</w:t>
+      </w:r>
+      <w:r>
+        <w:t xml:space="preserve">: </w:t>
+      </w:r>
+      <w:r>
+        <w:t>To refer to objects whose value we want to change.</w:t>
       </w:r>
     </w:p>
     <w:p>
@@ -3332,15 +3753,597 @@
           <w:numId w:val="11"/>
         </w:numPr>
       </w:pPr>
+      <w:proofErr w:type="spellStart"/>
       <w:r>
         <w:rPr>
           <w:i/>
           <w:iCs/>
         </w:rPr>
-        <w:t xml:space="preserve">rvalue reference: </w:t>
+        <w:t>const</w:t>
+      </w:r>
+      <w:proofErr w:type="spellEnd"/>
+      <w:r>
+        <w:rPr>
+          <w:i/>
+          <w:iCs/>
+        </w:rPr>
+        <w:t xml:space="preserve"> reference</w:t>
+      </w:r>
+      <w:r>
+        <w:t>:</w:t>
+      </w:r>
+      <w:r>
+        <w:t xml:space="preserve"> To refer to objects whose value we do not want to change.</w:t>
+      </w:r>
+    </w:p>
+    <w:p>
+      <w:pPr>
+        <w:pStyle w:val="ListParagraph"/>
+        <w:numPr>
+          <w:ilvl w:val="0"/>
+          <w:numId w:val="11"/>
+        </w:numPr>
+      </w:pPr>
+      <w:proofErr w:type="spellStart"/>
+      <w:r>
+        <w:rPr>
+          <w:i/>
+          <w:iCs/>
+        </w:rPr>
+        <w:t>rvalue</w:t>
+      </w:r>
+      <w:proofErr w:type="spellEnd"/>
+      <w:r>
+        <w:rPr>
+          <w:i/>
+          <w:iCs/>
+        </w:rPr>
+        <w:t xml:space="preserve"> reference: </w:t>
       </w:r>
       <w:r>
         <w:t>To refer to objects whose value we do not need to preserve after we have used it.</w:t>
+      </w:r>
+    </w:p>
+    <w:p/>
+    <w:p/>
+    <w:p/>
+    <w:p/>
+    <w:p>
+      <w:pPr>
+        <w:pStyle w:val="ListParagraph"/>
+        <w:numPr>
+          <w:ilvl w:val="0"/>
+          <w:numId w:val="12"/>
+        </w:numPr>
+      </w:pPr>
+      <w:r>
+        <w:t xml:space="preserve">Notation X&amp; means </w:t>
+      </w:r>
+      <w:r>
+        <w:rPr>
+          <w:b/>
+          <w:bCs/>
+        </w:rPr>
+        <w:t>‘</w:t>
+      </w:r>
+      <w:proofErr w:type="spellStart"/>
+      <w:r>
+        <w:rPr>
+          <w:b/>
+          <w:bCs/>
+        </w:rPr>
+        <w:t>lvalue</w:t>
+      </w:r>
+      <w:proofErr w:type="spellEnd"/>
+      <w:r>
+        <w:rPr>
+          <w:b/>
+          <w:bCs/>
+        </w:rPr>
+        <w:t xml:space="preserve"> reference of X’.</w:t>
+      </w:r>
+    </w:p>
+    <w:p>
+      <w:pPr>
+        <w:pStyle w:val="ListParagraph"/>
+        <w:ind w:left="360"/>
+      </w:pPr>
+      <w:r>
+        <w:lastRenderedPageBreak/>
+        <w:drawing>
+          <wp:inline distT="0" distB="0" distL="0" distR="0" wp14:anchorId="0D353A53" wp14:editId="053866E5">
+            <wp:extent cx="3275314" cy="1309255"/>
+            <wp:effectExtent l="0" t="0" r="1905" b="5715"/>
+            <wp:docPr id="1657093279" name="Picture 1" descr="A close-up of a white background"/>
+            <wp:cNvGraphicFramePr>
+              <a:graphicFrameLocks xmlns:a="http://schemas.openxmlformats.org/drawingml/2006/main" noChangeAspect="1"/>
+            </wp:cNvGraphicFramePr>
+            <a:graphic xmlns:a="http://schemas.openxmlformats.org/drawingml/2006/main">
+              <a:graphicData uri="http://schemas.openxmlformats.org/drawingml/2006/picture">
+                <pic:pic xmlns:pic="http://schemas.openxmlformats.org/drawingml/2006/picture">
+                  <pic:nvPicPr>
+                    <pic:cNvPr id="1657093279" name="Picture 1" descr="A close-up of a white background"/>
+                    <pic:cNvPicPr/>
+                  </pic:nvPicPr>
+                  <pic:blipFill>
+                    <a:blip r:embed="rId35"/>
+                    <a:stretch>
+                      <a:fillRect/>
+                    </a:stretch>
+                  </pic:blipFill>
+                  <pic:spPr>
+                    <a:xfrm>
+                      <a:off x="0" y="0"/>
+                      <a:ext cx="3310964" cy="1323506"/>
+                    </a:xfrm>
+                    <a:prstGeom prst="rect">
+                      <a:avLst/>
+                    </a:prstGeom>
+                  </pic:spPr>
+                </pic:pic>
+              </a:graphicData>
+            </a:graphic>
+          </wp:inline>
+        </w:drawing>
+      </w:r>
+    </w:p>
+    <w:p>
+      <w:pPr>
+        <w:pStyle w:val="ListParagraph"/>
+        <w:numPr>
+          <w:ilvl w:val="0"/>
+          <w:numId w:val="12"/>
+        </w:numPr>
+      </w:pPr>
+      <w:r>
+        <w:t>To ensure that a reference is a name for something, we must initialise the reference. Otherwise, it will throw an error.</w:t>
+      </w:r>
+    </w:p>
+    <w:p>
+      <w:pPr>
+        <w:pStyle w:val="ListParagraph"/>
+        <w:numPr>
+          <w:ilvl w:val="0"/>
+          <w:numId w:val="12"/>
+        </w:numPr>
+      </w:pPr>
+      <w:r>
+        <w:t>No operator operates on a reference.</w:t>
+      </w:r>
+    </w:p>
+    <w:p>
+      <w:pPr>
+        <w:pStyle w:val="ListParagraph"/>
+        <w:ind w:left="360"/>
+      </w:pPr>
+      <w:r>
+        <w:t>`</w:t>
+      </w:r>
+      <w:r>
+        <w:drawing>
+          <wp:inline distT="0" distB="0" distL="0" distR="0" wp14:anchorId="37C3D2BB" wp14:editId="3BD35D3A">
+            <wp:extent cx="2930236" cy="1151187"/>
+            <wp:effectExtent l="0" t="0" r="3810" b="0"/>
+            <wp:docPr id="746826058" name="Picture 1" descr="A close-up of a white background&#10;&#10;Description automatically generated"/>
+            <wp:cNvGraphicFramePr>
+              <a:graphicFrameLocks xmlns:a="http://schemas.openxmlformats.org/drawingml/2006/main" noChangeAspect="1"/>
+            </wp:cNvGraphicFramePr>
+            <a:graphic xmlns:a="http://schemas.openxmlformats.org/drawingml/2006/main">
+              <a:graphicData uri="http://schemas.openxmlformats.org/drawingml/2006/picture">
+                <pic:pic xmlns:pic="http://schemas.openxmlformats.org/drawingml/2006/picture">
+                  <pic:nvPicPr>
+                    <pic:cNvPr id="746826058" name="Picture 1" descr="A close-up of a white background&#10;&#10;Description automatically generated"/>
+                    <pic:cNvPicPr/>
+                  </pic:nvPicPr>
+                  <pic:blipFill>
+                    <a:blip r:embed="rId36"/>
+                    <a:stretch>
+                      <a:fillRect/>
+                    </a:stretch>
+                  </pic:blipFill>
+                  <pic:spPr>
+                    <a:xfrm>
+                      <a:off x="0" y="0"/>
+                      <a:ext cx="2952843" cy="1160068"/>
+                    </a:xfrm>
+                    <a:prstGeom prst="rect">
+                      <a:avLst/>
+                    </a:prstGeom>
+                  </pic:spPr>
+                </pic:pic>
+              </a:graphicData>
+            </a:graphic>
+          </wp:inline>
+        </w:drawing>
+      </w:r>
+    </w:p>
+    <w:p>
+      <w:pPr>
+        <w:pStyle w:val="ListParagraph"/>
+        <w:numPr>
+          <w:ilvl w:val="0"/>
+          <w:numId w:val="12"/>
+        </w:numPr>
+      </w:pPr>
+      <w:r>
+        <w:t>++r does not increment the reference itself. It increments the value to which the reference is pointing.</w:t>
+      </w:r>
+    </w:p>
+    <w:p>
+      <w:pPr>
+        <w:pStyle w:val="ListParagraph"/>
+        <w:numPr>
+          <w:ilvl w:val="0"/>
+          <w:numId w:val="12"/>
+        </w:numPr>
+      </w:pPr>
+      <w:r>
+        <w:t>The value of a reference cannot be changed after initialisation.</w:t>
+      </w:r>
+    </w:p>
+    <w:p>
+      <w:pPr>
+        <w:pStyle w:val="ListParagraph"/>
+        <w:numPr>
+          <w:ilvl w:val="0"/>
+          <w:numId w:val="12"/>
+        </w:numPr>
+      </w:pPr>
+      <w:r>
+        <w:t>We cannot have a pointer to a reference. We can write &amp;</w:t>
+      </w:r>
+      <w:proofErr w:type="spellStart"/>
+      <w:r>
+        <w:t>rr</w:t>
+      </w:r>
+      <w:proofErr w:type="spellEnd"/>
+      <w:r>
+        <w:t xml:space="preserve"> to get a pointer to the object referenced to.</w:t>
+      </w:r>
+    </w:p>
+    <w:p>
+      <w:pPr>
+        <w:pStyle w:val="ListParagraph"/>
+        <w:numPr>
+          <w:ilvl w:val="0"/>
+          <w:numId w:val="12"/>
+        </w:numPr>
+      </w:pPr>
+      <w:r>
+        <w:t>References can also be used as return types in cases where a type may be too expensive to copy.</w:t>
+      </w:r>
+    </w:p>
+    <w:p/>
+    <w:p/>
+    <w:p/>
+    <w:p/>
+    <w:p>
+      <w:pPr>
+        <w:pStyle w:val="ListParagraph"/>
+        <w:numPr>
+          <w:ilvl w:val="0"/>
+          <w:numId w:val="12"/>
+        </w:numPr>
+      </w:pPr>
+      <w:r>
+        <w:t>Having more than one kind of reference is to support different uses of objects –</w:t>
+      </w:r>
+    </w:p>
+    <w:p>
+      <w:pPr>
+        <w:pStyle w:val="ListParagraph"/>
+        <w:numPr>
+          <w:ilvl w:val="0"/>
+          <w:numId w:val="13"/>
+        </w:numPr>
+      </w:pPr>
+      <w:r>
+        <w:t>A non-</w:t>
+      </w:r>
+      <w:proofErr w:type="spellStart"/>
+      <w:r>
+        <w:t>const</w:t>
+      </w:r>
+      <w:proofErr w:type="spellEnd"/>
+      <w:r>
+        <w:t xml:space="preserve"> </w:t>
+      </w:r>
+      <w:proofErr w:type="spellStart"/>
+      <w:r>
+        <w:t>lvalue</w:t>
+      </w:r>
+      <w:proofErr w:type="spellEnd"/>
+      <w:r>
+        <w:t xml:space="preserve"> reference refers to an object, to which the user of the reference can write.</w:t>
+      </w:r>
+    </w:p>
+    <w:p>
+      <w:pPr>
+        <w:pStyle w:val="ListParagraph"/>
+        <w:numPr>
+          <w:ilvl w:val="0"/>
+          <w:numId w:val="13"/>
+        </w:numPr>
+      </w:pPr>
+      <w:r>
+        <w:t xml:space="preserve">A </w:t>
+      </w:r>
+      <w:proofErr w:type="spellStart"/>
+      <w:r>
+        <w:t>const</w:t>
+      </w:r>
+      <w:proofErr w:type="spellEnd"/>
+      <w:r>
+        <w:t xml:space="preserve"> </w:t>
+      </w:r>
+      <w:proofErr w:type="spellStart"/>
+      <w:r>
+        <w:t>lvalue</w:t>
+      </w:r>
+      <w:proofErr w:type="spellEnd"/>
+      <w:r>
+        <w:t xml:space="preserve"> reference refers to a constant, which is immutable from the point of view of the user of the reference.</w:t>
+      </w:r>
+    </w:p>
+    <w:p>
+      <w:pPr>
+        <w:pStyle w:val="ListParagraph"/>
+        <w:numPr>
+          <w:ilvl w:val="0"/>
+          <w:numId w:val="13"/>
+        </w:numPr>
+      </w:pPr>
+      <w:proofErr w:type="gramStart"/>
+      <w:r>
+        <w:t>An</w:t>
+      </w:r>
+      <w:proofErr w:type="gramEnd"/>
+      <w:r>
+        <w:t xml:space="preserve"> </w:t>
+      </w:r>
+      <w:proofErr w:type="spellStart"/>
+      <w:r>
+        <w:rPr>
+          <w:b/>
+          <w:bCs/>
+        </w:rPr>
+        <w:t>rvalue</w:t>
+      </w:r>
+      <w:proofErr w:type="spellEnd"/>
+      <w:r>
+        <w:rPr>
+          <w:b/>
+          <w:bCs/>
+        </w:rPr>
+        <w:t xml:space="preserve"> reference</w:t>
+      </w:r>
+      <w:r>
+        <w:t xml:space="preserve"> refers to a temporary object, which the user of the reference can modify, assuming that it will not be used again.</w:t>
+      </w:r>
+    </w:p>
+    <w:p>
+      <w:pPr>
+        <w:pStyle w:val="ListParagraph"/>
+        <w:numPr>
+          <w:ilvl w:val="0"/>
+          <w:numId w:val="14"/>
+        </w:numPr>
+      </w:pPr>
+      <w:r>
+        <w:t>&amp;&amp; declarator operator means ‘</w:t>
+      </w:r>
+      <w:proofErr w:type="spellStart"/>
+      <w:r>
+        <w:t>rvalue</w:t>
+      </w:r>
+      <w:proofErr w:type="spellEnd"/>
+      <w:r>
+        <w:t xml:space="preserve"> reference’.</w:t>
+      </w:r>
+    </w:p>
+    <w:p>
+      <w:pPr>
+        <w:pStyle w:val="ListParagraph"/>
+        <w:numPr>
+          <w:ilvl w:val="0"/>
+          <w:numId w:val="14"/>
+        </w:numPr>
+      </w:pPr>
+      <w:r>
+        <w:t xml:space="preserve">We do not use </w:t>
+      </w:r>
+      <w:proofErr w:type="spellStart"/>
+      <w:r>
+        <w:t>const</w:t>
+      </w:r>
+      <w:proofErr w:type="spellEnd"/>
+      <w:r>
+        <w:t xml:space="preserve"> </w:t>
+      </w:r>
+      <w:proofErr w:type="spellStart"/>
+      <w:r>
+        <w:t>rvalue</w:t>
+      </w:r>
+      <w:proofErr w:type="spellEnd"/>
+      <w:r>
+        <w:t xml:space="preserve"> references</w:t>
+      </w:r>
+      <w:r>
+        <w:t>.</w:t>
+      </w:r>
+    </w:p>
+    <w:p>
+      <w:pPr>
+        <w:pStyle w:val="ListParagraph"/>
+        <w:numPr>
+          <w:ilvl w:val="0"/>
+          <w:numId w:val="14"/>
+        </w:numPr>
+      </w:pPr>
+      <w:r>
+        <w:t xml:space="preserve">Both a constant </w:t>
+      </w:r>
+      <w:proofErr w:type="spellStart"/>
+      <w:r>
+        <w:t>lvalue</w:t>
+      </w:r>
+      <w:proofErr w:type="spellEnd"/>
+      <w:r>
+        <w:t xml:space="preserve"> reference and </w:t>
+      </w:r>
+      <w:proofErr w:type="gramStart"/>
+      <w:r>
+        <w:t>an</w:t>
+      </w:r>
+      <w:proofErr w:type="gramEnd"/>
+      <w:r>
+        <w:t xml:space="preserve"> </w:t>
+      </w:r>
+      <w:proofErr w:type="spellStart"/>
+      <w:r>
+        <w:t>rvalue</w:t>
+      </w:r>
+      <w:proofErr w:type="spellEnd"/>
+      <w:r>
+        <w:t xml:space="preserve"> reference can bind to an </w:t>
+      </w:r>
+      <w:proofErr w:type="spellStart"/>
+      <w:r>
+        <w:t>rvalue</w:t>
+      </w:r>
+      <w:proofErr w:type="spellEnd"/>
+      <w:r>
+        <w:t>. But the purposes are different –</w:t>
+      </w:r>
+    </w:p>
+    <w:p>
+      <w:pPr>
+        <w:pStyle w:val="ListParagraph"/>
+        <w:numPr>
+          <w:ilvl w:val="0"/>
+          <w:numId w:val="15"/>
+        </w:numPr>
+      </w:pPr>
+      <w:proofErr w:type="spellStart"/>
+      <w:r>
+        <w:lastRenderedPageBreak/>
+        <w:t>rvalue</w:t>
+      </w:r>
+      <w:proofErr w:type="spellEnd"/>
+      <w:r>
+        <w:t xml:space="preserve"> reference is used to implement a ‘destructive read’ for optimisation. Without it, a copy operation would have been required which can be expensive.</w:t>
+      </w:r>
+    </w:p>
+    <w:p>
+      <w:pPr>
+        <w:pStyle w:val="ListParagraph"/>
+        <w:numPr>
+          <w:ilvl w:val="0"/>
+          <w:numId w:val="15"/>
+        </w:numPr>
+      </w:pPr>
+      <w:r>
+        <w:t xml:space="preserve">We use </w:t>
+      </w:r>
+      <w:proofErr w:type="spellStart"/>
+      <w:r>
+        <w:t>const</w:t>
+      </w:r>
+      <w:proofErr w:type="spellEnd"/>
+      <w:r>
+        <w:t xml:space="preserve"> </w:t>
+      </w:r>
+      <w:proofErr w:type="spellStart"/>
+      <w:r>
+        <w:t>lvalue</w:t>
+      </w:r>
+      <w:proofErr w:type="spellEnd"/>
+      <w:r>
+        <w:t xml:space="preserve"> reference to prevent modification of an argument.</w:t>
+      </w:r>
+    </w:p>
+    <w:p>
+      <w:pPr>
+        <w:ind w:left="360"/>
+      </w:pPr>
+      <w:r>
+        <w:drawing>
+          <wp:inline distT="0" distB="0" distL="0" distR="0" wp14:anchorId="2D6C1A32" wp14:editId="11DD65F5">
+            <wp:extent cx="5731510" cy="1166495"/>
+            <wp:effectExtent l="0" t="0" r="2540" b="0"/>
+            <wp:docPr id="1613730619" name="Picture 1" descr="A close-up of a white background&#10;&#10;Description automatically generated"/>
+            <wp:cNvGraphicFramePr>
+              <a:graphicFrameLocks xmlns:a="http://schemas.openxmlformats.org/drawingml/2006/main" noChangeAspect="1"/>
+            </wp:cNvGraphicFramePr>
+            <a:graphic xmlns:a="http://schemas.openxmlformats.org/drawingml/2006/main">
+              <a:graphicData uri="http://schemas.openxmlformats.org/drawingml/2006/picture">
+                <pic:pic xmlns:pic="http://schemas.openxmlformats.org/drawingml/2006/picture">
+                  <pic:nvPicPr>
+                    <pic:cNvPr id="1613730619" name="Picture 1" descr="A close-up of a white background&#10;&#10;Description automatically generated"/>
+                    <pic:cNvPicPr/>
+                  </pic:nvPicPr>
+                  <pic:blipFill>
+                    <a:blip r:embed="rId37"/>
+                    <a:stretch>
+                      <a:fillRect/>
+                    </a:stretch>
+                  </pic:blipFill>
+                  <pic:spPr>
+                    <a:xfrm>
+                      <a:off x="0" y="0"/>
+                      <a:ext cx="5731510" cy="1166495"/>
+                    </a:xfrm>
+                    <a:prstGeom prst="rect">
+                      <a:avLst/>
+                    </a:prstGeom>
+                  </pic:spPr>
+                </pic:pic>
+              </a:graphicData>
+            </a:graphic>
+          </wp:inline>
+        </w:drawing>
+      </w:r>
+    </w:p>
+    <w:p>
+      <w:pPr>
+        <w:ind w:left="360"/>
+      </w:pPr>
+      <w:r>
+        <w:drawing>
+          <wp:inline distT="0" distB="0" distL="0" distR="0" wp14:anchorId="54D34B8A" wp14:editId="5C6FB512">
+            <wp:extent cx="5731510" cy="952500"/>
+            <wp:effectExtent l="0" t="0" r="2540" b="0"/>
+            <wp:docPr id="604582903" name="Picture 1" descr="A close-up of a white background&#10;&#10;Description automatically generated"/>
+            <wp:cNvGraphicFramePr>
+              <a:graphicFrameLocks xmlns:a="http://schemas.openxmlformats.org/drawingml/2006/main" noChangeAspect="1"/>
+            </wp:cNvGraphicFramePr>
+            <a:graphic xmlns:a="http://schemas.openxmlformats.org/drawingml/2006/main">
+              <a:graphicData uri="http://schemas.openxmlformats.org/drawingml/2006/picture">
+                <pic:pic xmlns:pic="http://schemas.openxmlformats.org/drawingml/2006/picture">
+                  <pic:nvPicPr>
+                    <pic:cNvPr id="604582903" name="Picture 1" descr="A close-up of a white background&#10;&#10;Description automatically generated"/>
+                    <pic:cNvPicPr/>
+                  </pic:nvPicPr>
+                  <pic:blipFill>
+                    <a:blip r:embed="rId38"/>
+                    <a:stretch>
+                      <a:fillRect/>
+                    </a:stretch>
+                  </pic:blipFill>
+                  <pic:spPr>
+                    <a:xfrm>
+                      <a:off x="0" y="0"/>
+                      <a:ext cx="5731510" cy="952500"/>
+                    </a:xfrm>
+                    <a:prstGeom prst="rect">
+                      <a:avLst/>
+                    </a:prstGeom>
+                  </pic:spPr>
+                </pic:pic>
+              </a:graphicData>
+            </a:graphic>
+          </wp:inline>
+        </w:drawing>
       </w:r>
     </w:p>
     <w:sectPr>
@@ -3469,6 +4472,119 @@
     </w:lvl>
   </w:abstractNum>
   <w:abstractNum w:abstractNumId="1" w15:restartNumberingAfterBreak="0">
+    <w:nsid w:val="0AD82F8F"/>
+    <w:multiLevelType w:val="hybridMultilevel"/>
+    <w:tmpl w:val="08669D30"/>
+    <w:lvl w:ilvl="0" w:tplc="4009000B">
+      <w:start w:val="1"/>
+      <w:numFmt w:val="bullet"/>
+      <w:lvlText w:val=""/>
+      <w:lvlJc w:val="left"/>
+      <w:pPr>
+        <w:ind w:left="720" w:hanging="360"/>
+      </w:pPr>
+      <w:rPr>
+        <w:rFonts w:ascii="Wingdings" w:hAnsi="Wingdings" w:hint="default"/>
+      </w:rPr>
+    </w:lvl>
+    <w:lvl w:ilvl="1" w:tplc="40090003" w:tentative="1">
+      <w:start w:val="1"/>
+      <w:numFmt w:val="bullet"/>
+      <w:lvlText w:val="o"/>
+      <w:lvlJc w:val="left"/>
+      <w:pPr>
+        <w:ind w:left="1440" w:hanging="360"/>
+      </w:pPr>
+      <w:rPr>
+        <w:rFonts w:ascii="Courier New" w:hAnsi="Courier New" w:cs="Courier New" w:hint="default"/>
+      </w:rPr>
+    </w:lvl>
+    <w:lvl w:ilvl="2" w:tplc="40090005" w:tentative="1">
+      <w:start w:val="1"/>
+      <w:numFmt w:val="bullet"/>
+      <w:lvlText w:val=""/>
+      <w:lvlJc w:val="left"/>
+      <w:pPr>
+        <w:ind w:left="2160" w:hanging="360"/>
+      </w:pPr>
+      <w:rPr>
+        <w:rFonts w:ascii="Wingdings" w:hAnsi="Wingdings" w:hint="default"/>
+      </w:rPr>
+    </w:lvl>
+    <w:lvl w:ilvl="3" w:tplc="40090001" w:tentative="1">
+      <w:start w:val="1"/>
+      <w:numFmt w:val="bullet"/>
+      <w:lvlText w:val=""/>
+      <w:lvlJc w:val="left"/>
+      <w:pPr>
+        <w:ind w:left="2880" w:hanging="360"/>
+      </w:pPr>
+      <w:rPr>
+        <w:rFonts w:ascii="Symbol" w:hAnsi="Symbol" w:hint="default"/>
+      </w:rPr>
+    </w:lvl>
+    <w:lvl w:ilvl="4" w:tplc="40090003" w:tentative="1">
+      <w:start w:val="1"/>
+      <w:numFmt w:val="bullet"/>
+      <w:lvlText w:val="o"/>
+      <w:lvlJc w:val="left"/>
+      <w:pPr>
+        <w:ind w:left="3600" w:hanging="360"/>
+      </w:pPr>
+      <w:rPr>
+        <w:rFonts w:ascii="Courier New" w:hAnsi="Courier New" w:cs="Courier New" w:hint="default"/>
+      </w:rPr>
+    </w:lvl>
+    <w:lvl w:ilvl="5" w:tplc="40090005" w:tentative="1">
+      <w:start w:val="1"/>
+      <w:numFmt w:val="bullet"/>
+      <w:lvlText w:val=""/>
+      <w:lvlJc w:val="left"/>
+      <w:pPr>
+        <w:ind w:left="4320" w:hanging="360"/>
+      </w:pPr>
+      <w:rPr>
+        <w:rFonts w:ascii="Wingdings" w:hAnsi="Wingdings" w:hint="default"/>
+      </w:rPr>
+    </w:lvl>
+    <w:lvl w:ilvl="6" w:tplc="40090001" w:tentative="1">
+      <w:start w:val="1"/>
+      <w:numFmt w:val="bullet"/>
+      <w:lvlText w:val=""/>
+      <w:lvlJc w:val="left"/>
+      <w:pPr>
+        <w:ind w:left="5040" w:hanging="360"/>
+      </w:pPr>
+      <w:rPr>
+        <w:rFonts w:ascii="Symbol" w:hAnsi="Symbol" w:hint="default"/>
+      </w:rPr>
+    </w:lvl>
+    <w:lvl w:ilvl="7" w:tplc="40090003" w:tentative="1">
+      <w:start w:val="1"/>
+      <w:numFmt w:val="bullet"/>
+      <w:lvlText w:val="o"/>
+      <w:lvlJc w:val="left"/>
+      <w:pPr>
+        <w:ind w:left="5760" w:hanging="360"/>
+      </w:pPr>
+      <w:rPr>
+        <w:rFonts w:ascii="Courier New" w:hAnsi="Courier New" w:cs="Courier New" w:hint="default"/>
+      </w:rPr>
+    </w:lvl>
+    <w:lvl w:ilvl="8" w:tplc="40090005" w:tentative="1">
+      <w:start w:val="1"/>
+      <w:numFmt w:val="bullet"/>
+      <w:lvlText w:val=""/>
+      <w:lvlJc w:val="left"/>
+      <w:pPr>
+        <w:ind w:left="6480" w:hanging="360"/>
+      </w:pPr>
+      <w:rPr>
+        <w:rFonts w:ascii="Wingdings" w:hAnsi="Wingdings" w:hint="default"/>
+      </w:rPr>
+    </w:lvl>
+  </w:abstractNum>
+  <w:abstractNum w:abstractNumId="2" w15:restartNumberingAfterBreak="0">
     <w:nsid w:val="12253ECB"/>
     <w:multiLevelType w:val="hybridMultilevel"/>
     <w:tmpl w:val="80C0B918"/>
@@ -3581,7 +4697,7 @@
       </w:rPr>
     </w:lvl>
   </w:abstractNum>
-  <w:abstractNum w:abstractNumId="2" w15:restartNumberingAfterBreak="0">
+  <w:abstractNum w:abstractNumId="3" w15:restartNumberingAfterBreak="0">
     <w:nsid w:val="1F176BEE"/>
     <w:multiLevelType w:val="hybridMultilevel"/>
     <w:tmpl w:val="D5465EEE"/>
@@ -3694,7 +4810,7 @@
       </w:rPr>
     </w:lvl>
   </w:abstractNum>
-  <w:abstractNum w:abstractNumId="3" w15:restartNumberingAfterBreak="0">
+  <w:abstractNum w:abstractNumId="4" w15:restartNumberingAfterBreak="0">
     <w:nsid w:val="1FC92921"/>
     <w:multiLevelType w:val="hybridMultilevel"/>
     <w:tmpl w:val="413863B8"/>
@@ -3807,7 +4923,120 @@
       </w:rPr>
     </w:lvl>
   </w:abstractNum>
-  <w:abstractNum w:abstractNumId="4" w15:restartNumberingAfterBreak="0">
+  <w:abstractNum w:abstractNumId="5" w15:restartNumberingAfterBreak="0">
+    <w:nsid w:val="2B3F5933"/>
+    <w:multiLevelType w:val="hybridMultilevel"/>
+    <w:tmpl w:val="2EB2F26C"/>
+    <w:lvl w:ilvl="0" w:tplc="40090001">
+      <w:start w:val="1"/>
+      <w:numFmt w:val="bullet"/>
+      <w:lvlText w:val=""/>
+      <w:lvlJc w:val="left"/>
+      <w:pPr>
+        <w:ind w:left="360" w:hanging="360"/>
+      </w:pPr>
+      <w:rPr>
+        <w:rFonts w:ascii="Symbol" w:hAnsi="Symbol" w:hint="default"/>
+      </w:rPr>
+    </w:lvl>
+    <w:lvl w:ilvl="1" w:tplc="40090003" w:tentative="1">
+      <w:start w:val="1"/>
+      <w:numFmt w:val="bullet"/>
+      <w:lvlText w:val="o"/>
+      <w:lvlJc w:val="left"/>
+      <w:pPr>
+        <w:ind w:left="1080" w:hanging="360"/>
+      </w:pPr>
+      <w:rPr>
+        <w:rFonts w:ascii="Courier New" w:hAnsi="Courier New" w:cs="Courier New" w:hint="default"/>
+      </w:rPr>
+    </w:lvl>
+    <w:lvl w:ilvl="2" w:tplc="40090005" w:tentative="1">
+      <w:start w:val="1"/>
+      <w:numFmt w:val="bullet"/>
+      <w:lvlText w:val=""/>
+      <w:lvlJc w:val="left"/>
+      <w:pPr>
+        <w:ind w:left="1800" w:hanging="360"/>
+      </w:pPr>
+      <w:rPr>
+        <w:rFonts w:ascii="Wingdings" w:hAnsi="Wingdings" w:hint="default"/>
+      </w:rPr>
+    </w:lvl>
+    <w:lvl w:ilvl="3" w:tplc="40090001" w:tentative="1">
+      <w:start w:val="1"/>
+      <w:numFmt w:val="bullet"/>
+      <w:lvlText w:val=""/>
+      <w:lvlJc w:val="left"/>
+      <w:pPr>
+        <w:ind w:left="2520" w:hanging="360"/>
+      </w:pPr>
+      <w:rPr>
+        <w:rFonts w:ascii="Symbol" w:hAnsi="Symbol" w:hint="default"/>
+      </w:rPr>
+    </w:lvl>
+    <w:lvl w:ilvl="4" w:tplc="40090003" w:tentative="1">
+      <w:start w:val="1"/>
+      <w:numFmt w:val="bullet"/>
+      <w:lvlText w:val="o"/>
+      <w:lvlJc w:val="left"/>
+      <w:pPr>
+        <w:ind w:left="3240" w:hanging="360"/>
+      </w:pPr>
+      <w:rPr>
+        <w:rFonts w:ascii="Courier New" w:hAnsi="Courier New" w:cs="Courier New" w:hint="default"/>
+      </w:rPr>
+    </w:lvl>
+    <w:lvl w:ilvl="5" w:tplc="40090005" w:tentative="1">
+      <w:start w:val="1"/>
+      <w:numFmt w:val="bullet"/>
+      <w:lvlText w:val=""/>
+      <w:lvlJc w:val="left"/>
+      <w:pPr>
+        <w:ind w:left="3960" w:hanging="360"/>
+      </w:pPr>
+      <w:rPr>
+        <w:rFonts w:ascii="Wingdings" w:hAnsi="Wingdings" w:hint="default"/>
+      </w:rPr>
+    </w:lvl>
+    <w:lvl w:ilvl="6" w:tplc="40090001" w:tentative="1">
+      <w:start w:val="1"/>
+      <w:numFmt w:val="bullet"/>
+      <w:lvlText w:val=""/>
+      <w:lvlJc w:val="left"/>
+      <w:pPr>
+        <w:ind w:left="4680" w:hanging="360"/>
+      </w:pPr>
+      <w:rPr>
+        <w:rFonts w:ascii="Symbol" w:hAnsi="Symbol" w:hint="default"/>
+      </w:rPr>
+    </w:lvl>
+    <w:lvl w:ilvl="7" w:tplc="40090003" w:tentative="1">
+      <w:start w:val="1"/>
+      <w:numFmt w:val="bullet"/>
+      <w:lvlText w:val="o"/>
+      <w:lvlJc w:val="left"/>
+      <w:pPr>
+        <w:ind w:left="5400" w:hanging="360"/>
+      </w:pPr>
+      <w:rPr>
+        <w:rFonts w:ascii="Courier New" w:hAnsi="Courier New" w:cs="Courier New" w:hint="default"/>
+      </w:rPr>
+    </w:lvl>
+    <w:lvl w:ilvl="8" w:tplc="40090005" w:tentative="1">
+      <w:start w:val="1"/>
+      <w:numFmt w:val="bullet"/>
+      <w:lvlText w:val=""/>
+      <w:lvlJc w:val="left"/>
+      <w:pPr>
+        <w:ind w:left="6120" w:hanging="360"/>
+      </w:pPr>
+      <w:rPr>
+        <w:rFonts w:ascii="Wingdings" w:hAnsi="Wingdings" w:hint="default"/>
+      </w:rPr>
+    </w:lvl>
+  </w:abstractNum>
+  <w:abstractNum w:abstractNumId="6" w15:restartNumberingAfterBreak="0">
     <w:nsid w:val="2C1141D6"/>
     <w:multiLevelType w:val="hybridMultilevel"/>
     <w:tmpl w:val="DB6AF704"/>
@@ -3920,7 +5149,7 @@
       </w:rPr>
     </w:lvl>
   </w:abstractNum>
-  <w:abstractNum w:abstractNumId="5" w15:restartNumberingAfterBreak="0">
+  <w:abstractNum w:abstractNumId="7" w15:restartNumberingAfterBreak="0">
     <w:nsid w:val="39A81C34"/>
     <w:multiLevelType w:val="hybridMultilevel"/>
     <w:tmpl w:val="73A2A8C2"/>
@@ -4033,7 +5262,120 @@
       </w:rPr>
     </w:lvl>
   </w:abstractNum>
-  <w:abstractNum w:abstractNumId="6" w15:restartNumberingAfterBreak="0">
+  <w:abstractNum w:abstractNumId="8" w15:restartNumberingAfterBreak="0">
+    <w:nsid w:val="48942500"/>
+    <w:multiLevelType w:val="hybridMultilevel"/>
+    <w:tmpl w:val="71BCB472"/>
+    <w:lvl w:ilvl="0" w:tplc="40090001">
+      <w:start w:val="1"/>
+      <w:numFmt w:val="bullet"/>
+      <w:lvlText w:val=""/>
+      <w:lvlJc w:val="left"/>
+      <w:pPr>
+        <w:ind w:left="360" w:hanging="360"/>
+      </w:pPr>
+      <w:rPr>
+        <w:rFonts w:ascii="Symbol" w:hAnsi="Symbol" w:hint="default"/>
+      </w:rPr>
+    </w:lvl>
+    <w:lvl w:ilvl="1" w:tplc="40090003" w:tentative="1">
+      <w:start w:val="1"/>
+      <w:numFmt w:val="bullet"/>
+      <w:lvlText w:val="o"/>
+      <w:lvlJc w:val="left"/>
+      <w:pPr>
+        <w:ind w:left="1080" w:hanging="360"/>
+      </w:pPr>
+      <w:rPr>
+        <w:rFonts w:ascii="Courier New" w:hAnsi="Courier New" w:cs="Courier New" w:hint="default"/>
+      </w:rPr>
+    </w:lvl>
+    <w:lvl w:ilvl="2" w:tplc="40090005" w:tentative="1">
+      <w:start w:val="1"/>
+      <w:numFmt w:val="bullet"/>
+      <w:lvlText w:val=""/>
+      <w:lvlJc w:val="left"/>
+      <w:pPr>
+        <w:ind w:left="1800" w:hanging="360"/>
+      </w:pPr>
+      <w:rPr>
+        <w:rFonts w:ascii="Wingdings" w:hAnsi="Wingdings" w:hint="default"/>
+      </w:rPr>
+    </w:lvl>
+    <w:lvl w:ilvl="3" w:tplc="40090001" w:tentative="1">
+      <w:start w:val="1"/>
+      <w:numFmt w:val="bullet"/>
+      <w:lvlText w:val=""/>
+      <w:lvlJc w:val="left"/>
+      <w:pPr>
+        <w:ind w:left="2520" w:hanging="360"/>
+      </w:pPr>
+      <w:rPr>
+        <w:rFonts w:ascii="Symbol" w:hAnsi="Symbol" w:hint="default"/>
+      </w:rPr>
+    </w:lvl>
+    <w:lvl w:ilvl="4" w:tplc="40090003" w:tentative="1">
+      <w:start w:val="1"/>
+      <w:numFmt w:val="bullet"/>
+      <w:lvlText w:val="o"/>
+      <w:lvlJc w:val="left"/>
+      <w:pPr>
+        <w:ind w:left="3240" w:hanging="360"/>
+      </w:pPr>
+      <w:rPr>
+        <w:rFonts w:ascii="Courier New" w:hAnsi="Courier New" w:cs="Courier New" w:hint="default"/>
+      </w:rPr>
+    </w:lvl>
+    <w:lvl w:ilvl="5" w:tplc="40090005" w:tentative="1">
+      <w:start w:val="1"/>
+      <w:numFmt w:val="bullet"/>
+      <w:lvlText w:val=""/>
+      <w:lvlJc w:val="left"/>
+      <w:pPr>
+        <w:ind w:left="3960" w:hanging="360"/>
+      </w:pPr>
+      <w:rPr>
+        <w:rFonts w:ascii="Wingdings" w:hAnsi="Wingdings" w:hint="default"/>
+      </w:rPr>
+    </w:lvl>
+    <w:lvl w:ilvl="6" w:tplc="40090001" w:tentative="1">
+      <w:start w:val="1"/>
+      <w:numFmt w:val="bullet"/>
+      <w:lvlText w:val=""/>
+      <w:lvlJc w:val="left"/>
+      <w:pPr>
+        <w:ind w:left="4680" w:hanging="360"/>
+      </w:pPr>
+      <w:rPr>
+        <w:rFonts w:ascii="Symbol" w:hAnsi="Symbol" w:hint="default"/>
+      </w:rPr>
+    </w:lvl>
+    <w:lvl w:ilvl="7" w:tplc="40090003" w:tentative="1">
+      <w:start w:val="1"/>
+      <w:numFmt w:val="bullet"/>
+      <w:lvlText w:val="o"/>
+      <w:lvlJc w:val="left"/>
+      <w:pPr>
+        <w:ind w:left="5400" w:hanging="360"/>
+      </w:pPr>
+      <w:rPr>
+        <w:rFonts w:ascii="Courier New" w:hAnsi="Courier New" w:cs="Courier New" w:hint="default"/>
+      </w:rPr>
+    </w:lvl>
+    <w:lvl w:ilvl="8" w:tplc="40090005" w:tentative="1">
+      <w:start w:val="1"/>
+      <w:numFmt w:val="bullet"/>
+      <w:lvlText w:val=""/>
+      <w:lvlJc w:val="left"/>
+      <w:pPr>
+        <w:ind w:left="6120" w:hanging="360"/>
+      </w:pPr>
+      <w:rPr>
+        <w:rFonts w:ascii="Wingdings" w:hAnsi="Wingdings" w:hint="default"/>
+      </w:rPr>
+    </w:lvl>
+  </w:abstractNum>
+  <w:abstractNum w:abstractNumId="9" w15:restartNumberingAfterBreak="0">
     <w:nsid w:val="4E3D49A7"/>
     <w:multiLevelType w:val="hybridMultilevel"/>
     <w:tmpl w:val="89D8A7FC"/>
@@ -4146,7 +5488,7 @@
       </w:rPr>
     </w:lvl>
   </w:abstractNum>
-  <w:abstractNum w:abstractNumId="7" w15:restartNumberingAfterBreak="0">
+  <w:abstractNum w:abstractNumId="10" w15:restartNumberingAfterBreak="0">
     <w:nsid w:val="57D70D78"/>
     <w:multiLevelType w:val="hybridMultilevel"/>
     <w:tmpl w:val="7C0AF9B8"/>
@@ -4259,7 +5601,7 @@
       </w:rPr>
     </w:lvl>
   </w:abstractNum>
-  <w:abstractNum w:abstractNumId="8" w15:restartNumberingAfterBreak="0">
+  <w:abstractNum w:abstractNumId="11" w15:restartNumberingAfterBreak="0">
     <w:nsid w:val="57DE2993"/>
     <w:multiLevelType w:val="hybridMultilevel"/>
     <w:tmpl w:val="09D0B974"/>
@@ -4372,7 +5714,7 @@
       </w:rPr>
     </w:lvl>
   </w:abstractNum>
-  <w:abstractNum w:abstractNumId="9" w15:restartNumberingAfterBreak="0">
+  <w:abstractNum w:abstractNumId="12" w15:restartNumberingAfterBreak="0">
     <w:nsid w:val="62D975D8"/>
     <w:multiLevelType w:val="hybridMultilevel"/>
     <w:tmpl w:val="82A8C554"/>
@@ -4485,7 +5827,7 @@
       </w:rPr>
     </w:lvl>
   </w:abstractNum>
-  <w:abstractNum w:abstractNumId="10" w15:restartNumberingAfterBreak="0">
+  <w:abstractNum w:abstractNumId="13" w15:restartNumberingAfterBreak="0">
     <w:nsid w:val="64EC015A"/>
     <w:multiLevelType w:val="hybridMultilevel"/>
     <w:tmpl w:val="9C447632"/>
@@ -4598,38 +5940,163 @@
       </w:rPr>
     </w:lvl>
   </w:abstractNum>
+  <w:abstractNum w:abstractNumId="14" w15:restartNumberingAfterBreak="0">
+    <w:nsid w:val="72671A05"/>
+    <w:multiLevelType w:val="hybridMultilevel"/>
+    <w:tmpl w:val="D1809402"/>
+    <w:lvl w:ilvl="0" w:tplc="4009000B">
+      <w:start w:val="1"/>
+      <w:numFmt w:val="bullet"/>
+      <w:lvlText w:val=""/>
+      <w:lvlJc w:val="left"/>
+      <w:pPr>
+        <w:ind w:left="720" w:hanging="360"/>
+      </w:pPr>
+      <w:rPr>
+        <w:rFonts w:ascii="Wingdings" w:hAnsi="Wingdings" w:hint="default"/>
+      </w:rPr>
+    </w:lvl>
+    <w:lvl w:ilvl="1" w:tplc="40090003" w:tentative="1">
+      <w:start w:val="1"/>
+      <w:numFmt w:val="bullet"/>
+      <w:lvlText w:val="o"/>
+      <w:lvlJc w:val="left"/>
+      <w:pPr>
+        <w:ind w:left="1440" w:hanging="360"/>
+      </w:pPr>
+      <w:rPr>
+        <w:rFonts w:ascii="Courier New" w:hAnsi="Courier New" w:cs="Courier New" w:hint="default"/>
+      </w:rPr>
+    </w:lvl>
+    <w:lvl w:ilvl="2" w:tplc="40090005" w:tentative="1">
+      <w:start w:val="1"/>
+      <w:numFmt w:val="bullet"/>
+      <w:lvlText w:val=""/>
+      <w:lvlJc w:val="left"/>
+      <w:pPr>
+        <w:ind w:left="2160" w:hanging="360"/>
+      </w:pPr>
+      <w:rPr>
+        <w:rFonts w:ascii="Wingdings" w:hAnsi="Wingdings" w:hint="default"/>
+      </w:rPr>
+    </w:lvl>
+    <w:lvl w:ilvl="3" w:tplc="40090001" w:tentative="1">
+      <w:start w:val="1"/>
+      <w:numFmt w:val="bullet"/>
+      <w:lvlText w:val=""/>
+      <w:lvlJc w:val="left"/>
+      <w:pPr>
+        <w:ind w:left="2880" w:hanging="360"/>
+      </w:pPr>
+      <w:rPr>
+        <w:rFonts w:ascii="Symbol" w:hAnsi="Symbol" w:hint="default"/>
+      </w:rPr>
+    </w:lvl>
+    <w:lvl w:ilvl="4" w:tplc="40090003" w:tentative="1">
+      <w:start w:val="1"/>
+      <w:numFmt w:val="bullet"/>
+      <w:lvlText w:val="o"/>
+      <w:lvlJc w:val="left"/>
+      <w:pPr>
+        <w:ind w:left="3600" w:hanging="360"/>
+      </w:pPr>
+      <w:rPr>
+        <w:rFonts w:ascii="Courier New" w:hAnsi="Courier New" w:cs="Courier New" w:hint="default"/>
+      </w:rPr>
+    </w:lvl>
+    <w:lvl w:ilvl="5" w:tplc="40090005" w:tentative="1">
+      <w:start w:val="1"/>
+      <w:numFmt w:val="bullet"/>
+      <w:lvlText w:val=""/>
+      <w:lvlJc w:val="left"/>
+      <w:pPr>
+        <w:ind w:left="4320" w:hanging="360"/>
+      </w:pPr>
+      <w:rPr>
+        <w:rFonts w:ascii="Wingdings" w:hAnsi="Wingdings" w:hint="default"/>
+      </w:rPr>
+    </w:lvl>
+    <w:lvl w:ilvl="6" w:tplc="40090001" w:tentative="1">
+      <w:start w:val="1"/>
+      <w:numFmt w:val="bullet"/>
+      <w:lvlText w:val=""/>
+      <w:lvlJc w:val="left"/>
+      <w:pPr>
+        <w:ind w:left="5040" w:hanging="360"/>
+      </w:pPr>
+      <w:rPr>
+        <w:rFonts w:ascii="Symbol" w:hAnsi="Symbol" w:hint="default"/>
+      </w:rPr>
+    </w:lvl>
+    <w:lvl w:ilvl="7" w:tplc="40090003" w:tentative="1">
+      <w:start w:val="1"/>
+      <w:numFmt w:val="bullet"/>
+      <w:lvlText w:val="o"/>
+      <w:lvlJc w:val="left"/>
+      <w:pPr>
+        <w:ind w:left="5760" w:hanging="360"/>
+      </w:pPr>
+      <w:rPr>
+        <w:rFonts w:ascii="Courier New" w:hAnsi="Courier New" w:cs="Courier New" w:hint="default"/>
+      </w:rPr>
+    </w:lvl>
+    <w:lvl w:ilvl="8" w:tplc="40090005" w:tentative="1">
+      <w:start w:val="1"/>
+      <w:numFmt w:val="bullet"/>
+      <w:lvlText w:val=""/>
+      <w:lvlJc w:val="left"/>
+      <w:pPr>
+        <w:ind w:left="6480" w:hanging="360"/>
+      </w:pPr>
+      <w:rPr>
+        <w:rFonts w:ascii="Wingdings" w:hAnsi="Wingdings" w:hint="default"/>
+      </w:rPr>
+    </w:lvl>
+  </w:abstractNum>
   <w:num w:numId="1" w16cid:durableId="1120150378">
+    <w:abstractNumId w:val="13"/>
+  </w:num>
+  <w:num w:numId="2" w16cid:durableId="1051997563">
+    <w:abstractNumId w:val="12"/>
+  </w:num>
+  <w:num w:numId="3" w16cid:durableId="1568105794">
     <w:abstractNumId w:val="10"/>
   </w:num>
-  <w:num w:numId="2" w16cid:durableId="1051997563">
+  <w:num w:numId="4" w16cid:durableId="1016729758">
+    <w:abstractNumId w:val="4"/>
+  </w:num>
+  <w:num w:numId="5" w16cid:durableId="1886481734">
+    <w:abstractNumId w:val="11"/>
+  </w:num>
+  <w:num w:numId="6" w16cid:durableId="720783903">
+    <w:abstractNumId w:val="7"/>
+  </w:num>
+  <w:num w:numId="7" w16cid:durableId="70127223">
+    <w:abstractNumId w:val="3"/>
+  </w:num>
+  <w:num w:numId="8" w16cid:durableId="1013843889">
     <w:abstractNumId w:val="9"/>
   </w:num>
-  <w:num w:numId="3" w16cid:durableId="1568105794">
-    <w:abstractNumId w:val="7"/>
-  </w:num>
-  <w:num w:numId="4" w16cid:durableId="1016729758">
-    <w:abstractNumId w:val="3"/>
-  </w:num>
-  <w:num w:numId="5" w16cid:durableId="1886481734">
-    <w:abstractNumId w:val="8"/>
-  </w:num>
-  <w:num w:numId="6" w16cid:durableId="720783903">
-    <w:abstractNumId w:val="5"/>
-  </w:num>
-  <w:num w:numId="7" w16cid:durableId="70127223">
-    <w:abstractNumId w:val="2"/>
-  </w:num>
-  <w:num w:numId="8" w16cid:durableId="1013843889">
+  <w:num w:numId="9" w16cid:durableId="337391099">
     <w:abstractNumId w:val="6"/>
-  </w:num>
-  <w:num w:numId="9" w16cid:durableId="337391099">
-    <w:abstractNumId w:val="4"/>
   </w:num>
   <w:num w:numId="10" w16cid:durableId="207183204">
     <w:abstractNumId w:val="0"/>
   </w:num>
   <w:num w:numId="11" w16cid:durableId="182672049">
+    <w:abstractNumId w:val="2"/>
+  </w:num>
+  <w:num w:numId="12" w16cid:durableId="1292783431">
+    <w:abstractNumId w:val="5"/>
+  </w:num>
+  <w:num w:numId="13" w16cid:durableId="521671774">
     <w:abstractNumId w:val="1"/>
+  </w:num>
+  <w:num w:numId="14" w16cid:durableId="2046561258">
+    <w:abstractNumId w:val="8"/>
+  </w:num>
+  <w:num w:numId="15" w16cid:durableId="745689673">
+    <w:abstractNumId w:val="14"/>
   </w:num>
 </w:numbering>
 </file>

</xml_diff>

<commit_message>
Add notes on rvalue reference, reference to reference, advice.
</commit_message>
<xml_diff>
--- a/C++ Programming Language/7 Pointers, Arrays, and References.docx
+++ b/C++ Programming Language/7 Pointers, Arrays, and References.docx
@@ -166,15 +166,7 @@
         </w:numPr>
       </w:pPr>
       <w:r>
-        <w:t xml:space="preserve">To store smaller values more compactly, one can use bitwise logical operations, bit-fields in structures, or a </w:t>
-      </w:r>
-      <w:proofErr w:type="spellStart"/>
-      <w:r>
-        <w:t>bitset</w:t>
-      </w:r>
-      <w:proofErr w:type="spellEnd"/>
-      <w:r>
-        <w:t>.</w:t>
+        <w:t>To store smaller values more compactly, one can use bitwise logical operations, bit-fields in structures, or a bitset.</w:t>
       </w:r>
     </w:p>
     <w:p>
@@ -437,7 +429,6 @@
       <w:r>
         <w:t xml:space="preserve">In general, it is not safe to use a pointer that has been converted to a type that differs from the object being pointed to. Consequently, the notation used, </w:t>
       </w:r>
-      <w:proofErr w:type="spellStart"/>
       <w:r>
         <w:rPr>
           <w:i/>
@@ -445,7 +436,6 @@
         </w:rPr>
         <w:t>static_cast</w:t>
       </w:r>
-      <w:proofErr w:type="spellEnd"/>
       <w:r>
         <w:t xml:space="preserve"> was designed to be ugly and easy to find in code.</w:t>
       </w:r>
@@ -461,7 +451,7 @@
         </w:rPr>
         <w:lastRenderedPageBreak/>
         <w:drawing>
-          <wp:inline distT="0" distB="0" distL="0" distR="0" wp14:anchorId="566BEE4C" wp14:editId="681C169E">
+          <wp:inline distT="0" distB="0" distL="0" distR="0" wp14:anchorId="566BEE4C" wp14:editId="6C1A4542">
             <wp:extent cx="5030366" cy="1870364"/>
             <wp:effectExtent l="0" t="0" r="0" b="0"/>
             <wp:docPr id="469389570" name="Picture 1" descr="A computer code with blue text&#10;&#10;Description automatically generated"/>
@@ -536,23 +526,7 @@
         </w:numPr>
       </w:pPr>
       <w:r>
-        <w:t xml:space="preserve">Before </w:t>
-      </w:r>
-      <w:proofErr w:type="spellStart"/>
-      <w:r>
-        <w:t>nullptr</w:t>
-      </w:r>
-      <w:proofErr w:type="spellEnd"/>
-      <w:r>
-        <w:t xml:space="preserve"> was used, 0 was used to denote </w:t>
-      </w:r>
-      <w:proofErr w:type="spellStart"/>
-      <w:r>
-        <w:t>nullptr</w:t>
-      </w:r>
-      <w:proofErr w:type="spellEnd"/>
-      <w:r>
-        <w:t>.</w:t>
+        <w:t>Before nullptr was used, 0 was used to denote nullptr.</w:t>
       </w:r>
     </w:p>
     <w:p>
@@ -700,15 +674,7 @@
         </w:numPr>
       </w:pPr>
       <w:r>
-        <w:t xml:space="preserve">Using </w:t>
-      </w:r>
-      <w:proofErr w:type="spellStart"/>
-      <w:r>
-        <w:t>nullptr</w:t>
-      </w:r>
-      <w:proofErr w:type="spellEnd"/>
-      <w:r>
-        <w:t xml:space="preserve"> makes code more readable than alternatives and avoids confusion.</w:t>
+        <w:t>Using nullptr makes code more readable than alternatives and avoids confusion.</w:t>
       </w:r>
     </w:p>
     <w:p/>
@@ -983,21 +949,12 @@
       <w:r>
         <w:t xml:space="preserve"> or a </w:t>
       </w:r>
-      <w:proofErr w:type="spellStart"/>
       <w:r>
         <w:rPr>
           <w:i/>
           <w:iCs/>
         </w:rPr>
-        <w:t>const</w:t>
-      </w:r>
-      <w:proofErr w:type="spellEnd"/>
-      <w:r>
-        <w:rPr>
-          <w:i/>
-          <w:iCs/>
-        </w:rPr>
-        <w:t xml:space="preserve"> char*</w:t>
+        <w:t>const char*</w:t>
       </w:r>
       <w:r>
         <w:t xml:space="preserve"> is assumed to point to a zero-terminated sequence of characters, even in C++.</w:t>
@@ -1135,7 +1092,7 @@
           <w:noProof/>
         </w:rPr>
         <w:drawing>
-          <wp:inline distT="0" distB="0" distL="0" distR="0" wp14:anchorId="40124FDB" wp14:editId="36514DA2">
+          <wp:inline distT="0" distB="0" distL="0" distR="0" wp14:anchorId="40124FDB" wp14:editId="333DFCDC">
             <wp:extent cx="2126673" cy="753608"/>
             <wp:effectExtent l="0" t="0" r="6985" b="8890"/>
             <wp:docPr id="244371027" name="Picture 2" descr="A white background with blue text and numbers"/>
@@ -1329,15 +1286,7 @@
         </w:numPr>
       </w:pPr>
       <w:r>
-        <w:t xml:space="preserve">The type of string literal is ‘an array of appropriate number of </w:t>
-      </w:r>
-      <w:proofErr w:type="spellStart"/>
-      <w:r>
-        <w:t>const</w:t>
-      </w:r>
-      <w:proofErr w:type="spellEnd"/>
-      <w:r>
-        <w:t xml:space="preserve"> characters.’</w:t>
+        <w:t>The type of string literal is ‘an array of appropriate number of const characters.’</w:t>
       </w:r>
     </w:p>
     <w:p>
@@ -1350,7 +1299,7 @@
           <w:noProof/>
         </w:rPr>
         <w:drawing>
-          <wp:inline distT="0" distB="0" distL="0" distR="0" wp14:anchorId="6DFD4514" wp14:editId="1E080FC2">
+          <wp:inline distT="0" distB="0" distL="0" distR="0" wp14:anchorId="6DFD4514" wp14:editId="06EFA949">
             <wp:extent cx="4294909" cy="834143"/>
             <wp:effectExtent l="0" t="0" r="0" b="4445"/>
             <wp:docPr id="861222158" name="Picture 4" descr="Blue text on a white background"/>
@@ -1417,7 +1366,7 @@
           <w:noProof/>
         </w:rPr>
         <w:drawing>
-          <wp:inline distT="0" distB="0" distL="0" distR="0" wp14:anchorId="067E370B" wp14:editId="5AB2F258">
+          <wp:inline distT="0" distB="0" distL="0" distR="0" wp14:anchorId="067E370B" wp14:editId="3AC732AB">
             <wp:extent cx="4440382" cy="1308599"/>
             <wp:effectExtent l="0" t="0" r="0" b="6350"/>
             <wp:docPr id="2086972107" name="Picture 5" descr="A close-up of a white background"/>
@@ -1468,15 +1417,7 @@
         </w:numPr>
       </w:pPr>
       <w:r>
-        <w:t xml:space="preserve">The empty string is represented as a pair of adjacent “” and has the type </w:t>
-      </w:r>
-      <w:proofErr w:type="spellStart"/>
-      <w:r>
-        <w:t>const</w:t>
-      </w:r>
-      <w:proofErr w:type="spellEnd"/>
-      <w:r>
-        <w:t xml:space="preserve"> </w:t>
+        <w:t xml:space="preserve">The empty string is represented as a pair of adjacent “” and has the type const </w:t>
       </w:r>
       <w:proofErr w:type="gramStart"/>
       <w:r>
@@ -1650,44 +1591,15 @@
       </w:r>
       <w:proofErr w:type="gramEnd"/>
       <w:r>
-        <w:t xml:space="preserve"> but most programs will ignore any characters after it. For example, “</w:t>
-      </w:r>
-      <w:proofErr w:type="spellStart"/>
-      <w:r>
-        <w:t>Khazad</w:t>
-      </w:r>
-      <w:proofErr w:type="spellEnd"/>
-      <w:r>
-        <w:t>\0Dum” will be read as “</w:t>
-      </w:r>
-      <w:proofErr w:type="spellStart"/>
-      <w:r>
-        <w:t>Khazad</w:t>
-      </w:r>
-      <w:proofErr w:type="spellEnd"/>
-      <w:r>
-        <w:t xml:space="preserve">” by functions such as </w:t>
-      </w:r>
-      <w:proofErr w:type="spellStart"/>
+        <w:t xml:space="preserve"> but most programs will ignore any characters after it. For example, “Khazad\0Dum” will be read as “Khazad” by functions such as </w:t>
+      </w:r>
       <w:proofErr w:type="gramStart"/>
       <w:r>
-        <w:t>strcpy</w:t>
-      </w:r>
-      <w:proofErr w:type="spellEnd"/>
-      <w:r>
-        <w:t>(</w:t>
+        <w:t>strcpy(</w:t>
       </w:r>
       <w:proofErr w:type="gramEnd"/>
       <w:r>
-        <w:t xml:space="preserve">) and </w:t>
-      </w:r>
-      <w:proofErr w:type="spellStart"/>
-      <w:r>
-        <w:t>strlen</w:t>
-      </w:r>
-      <w:proofErr w:type="spellEnd"/>
-      <w:r>
-        <w:t>().</w:t>
+        <w:t>) and strlen().</w:t>
       </w:r>
     </w:p>
     <w:p/>
@@ -1709,15 +1621,7 @@
         <w:t xml:space="preserve">Raw string literal: </w:t>
       </w:r>
       <w:r>
-        <w:t xml:space="preserve">A string literal where a </w:t>
-      </w:r>
-      <w:proofErr w:type="spellStart"/>
-      <w:r>
-        <w:t>blackslash</w:t>
-      </w:r>
-      <w:proofErr w:type="spellEnd"/>
-      <w:r>
-        <w:t xml:space="preserve"> is just a backslash and a double quote is just a double quote.</w:t>
+        <w:t>A string literal where a blackslash is just a backslash and a double quote is just a double quote.</w:t>
       </w:r>
     </w:p>
     <w:p>
@@ -2065,12 +1969,10 @@
       <w:r>
         <w:t xml:space="preserve">A string with a prefix L, such as </w:t>
       </w:r>
-      <w:proofErr w:type="spellStart"/>
       <w:proofErr w:type="gramStart"/>
       <w:r>
         <w:t>L”Dumbledore</w:t>
       </w:r>
-      <w:proofErr w:type="spellEnd"/>
       <w:proofErr w:type="gramEnd"/>
       <w:r>
         <w:t xml:space="preserve">”, </w:t>
@@ -2078,116 +1980,66 @@
       <w:r>
         <w:t xml:space="preserve">is a string of wide characters. Its type is </w:t>
       </w:r>
-      <w:proofErr w:type="spellStart"/>
       <w:r>
         <w:rPr>
           <w:i/>
           <w:iCs/>
         </w:rPr>
-        <w:t>const</w:t>
-      </w:r>
-      <w:proofErr w:type="spellEnd"/>
+        <w:t>const wchar_</w:t>
+      </w:r>
+      <w:proofErr w:type="gramStart"/>
       <w:r>
         <w:rPr>
           <w:i/>
           <w:iCs/>
         </w:rPr>
-        <w:t xml:space="preserve"> </w:t>
-      </w:r>
-      <w:proofErr w:type="spellStart"/>
+        <w:t>t[</w:t>
+      </w:r>
+      <w:proofErr w:type="gramEnd"/>
       <w:r>
         <w:rPr>
           <w:i/>
           <w:iCs/>
         </w:rPr>
-        <w:t>wchar_</w:t>
+        <w:t>]</w:t>
+      </w:r>
+      <w:r>
+        <w:t>.</w:t>
+      </w:r>
+    </w:p>
+    <w:p>
+      <w:pPr>
+        <w:pStyle w:val="ListParagraph"/>
+        <w:numPr>
+          <w:ilvl w:val="0"/>
+          <w:numId w:val="1"/>
+        </w:numPr>
+      </w:pPr>
+      <w:r>
+        <w:t xml:space="preserve">A string with prefix LR, </w:t>
       </w:r>
       <w:proofErr w:type="gramStart"/>
+      <w:r>
+        <w:t>LR”(</w:t>
+      </w:r>
+      <w:proofErr w:type="gramEnd"/>
+      <w:r>
+        <w:t xml:space="preserve">Gandalf)”, is a raw string of wide characters. Its type is also </w:t>
+      </w:r>
       <w:r>
         <w:rPr>
           <w:i/>
           <w:iCs/>
         </w:rPr>
-        <w:t>t</w:t>
-      </w:r>
-      <w:proofErr w:type="spellEnd"/>
+        <w:t>const wchar_</w:t>
+      </w:r>
+      <w:proofErr w:type="gramStart"/>
       <w:r>
         <w:rPr>
           <w:i/>
           <w:iCs/>
         </w:rPr>
-        <w:t>[</w:t>
-      </w:r>
-      <w:proofErr w:type="gramEnd"/>
-      <w:r>
-        <w:rPr>
-          <w:i/>
-          <w:iCs/>
-        </w:rPr>
-        <w:t>]</w:t>
-      </w:r>
-      <w:r>
-        <w:t>.</w:t>
-      </w:r>
-    </w:p>
-    <w:p>
-      <w:pPr>
-        <w:pStyle w:val="ListParagraph"/>
-        <w:numPr>
-          <w:ilvl w:val="0"/>
-          <w:numId w:val="1"/>
-        </w:numPr>
-      </w:pPr>
-      <w:r>
-        <w:t xml:space="preserve">A string with prefix LR, </w:t>
-      </w:r>
-      <w:proofErr w:type="gramStart"/>
-      <w:r>
-        <w:t>LR”(</w:t>
-      </w:r>
-      <w:proofErr w:type="gramEnd"/>
-      <w:r>
-        <w:t xml:space="preserve">Gandalf)”, is a raw string of wide characters. Its type is also </w:t>
-      </w:r>
-      <w:proofErr w:type="spellStart"/>
-      <w:r>
-        <w:rPr>
-          <w:i/>
-          <w:iCs/>
-        </w:rPr>
-        <w:t>const</w:t>
-      </w:r>
-      <w:proofErr w:type="spellEnd"/>
-      <w:r>
-        <w:rPr>
-          <w:i/>
-          <w:iCs/>
-        </w:rPr>
-        <w:t xml:space="preserve"> </w:t>
-      </w:r>
-      <w:proofErr w:type="spellStart"/>
-      <w:r>
-        <w:rPr>
-          <w:i/>
-          <w:iCs/>
-        </w:rPr>
-        <w:t>wchar_</w:t>
-      </w:r>
-      <w:proofErr w:type="gramStart"/>
-      <w:r>
-        <w:rPr>
-          <w:i/>
-          <w:iCs/>
-        </w:rPr>
-        <w:t>t</w:t>
-      </w:r>
-      <w:proofErr w:type="spellEnd"/>
-      <w:r>
-        <w:rPr>
-          <w:i/>
-          <w:iCs/>
-        </w:rPr>
-        <w:t>[</w:t>
+        <w:t>t[</w:t>
       </w:r>
       <w:proofErr w:type="gramEnd"/>
       <w:r>
@@ -2606,23 +2458,7 @@
           <w:i/>
           <w:iCs/>
         </w:rPr>
-        <w:t>a[</w:t>
-      </w:r>
-      <w:proofErr w:type="spellStart"/>
-      <w:r>
-        <w:rPr>
-          <w:i/>
-          <w:iCs/>
-        </w:rPr>
-        <w:t>i</w:t>
-      </w:r>
-      <w:proofErr w:type="spellEnd"/>
-      <w:r>
-        <w:rPr>
-          <w:i/>
-          <w:iCs/>
-        </w:rPr>
-        <w:t>]</w:t>
+        <w:t>a[i]</w:t>
       </w:r>
       <w:r>
         <w:t xml:space="preserve">, or through a pointer to an element, e.g. </w:t>
@@ -2778,12 +2614,10 @@
       <w:r>
         <w:t>Subtraction of pointers is defined only when both pointers point to elements of the same array. q-p refers to the range [</w:t>
       </w:r>
-      <w:proofErr w:type="spellStart"/>
       <w:proofErr w:type="gramStart"/>
       <w:r>
         <w:t>p:q</w:t>
       </w:r>
-      <w:proofErr w:type="spellEnd"/>
       <w:proofErr w:type="gramEnd"/>
       <w:r>
         <w:t>) of the array, if the range is valid. Otherwise, it is undefined.</w:t>
@@ -2884,7 +2718,7 @@
           <w:noProof/>
         </w:rPr>
         <w:drawing>
-          <wp:inline distT="0" distB="0" distL="0" distR="0" wp14:anchorId="46FAE6B9" wp14:editId="5E757268">
+          <wp:inline distT="0" distB="0" distL="0" distR="0" wp14:anchorId="46FAE6B9" wp14:editId="43D76EEC">
             <wp:extent cx="3685309" cy="350729"/>
             <wp:effectExtent l="0" t="0" r="0" b="0"/>
             <wp:docPr id="895422527" name="Picture 2"/>
@@ -3084,23 +2918,7 @@
           <w:b/>
           <w:bCs/>
         </w:rPr>
-        <w:t xml:space="preserve">Pointers and </w:t>
-      </w:r>
-      <w:proofErr w:type="spellStart"/>
-      <w:r>
-        <w:rPr>
-          <w:b/>
-          <w:bCs/>
-        </w:rPr>
-        <w:t>const</w:t>
-      </w:r>
-      <w:proofErr w:type="spellEnd"/>
-      <w:r>
-        <w:rPr>
-          <w:b/>
-          <w:bCs/>
-        </w:rPr>
-        <w:t xml:space="preserve"> –</w:t>
+        <w:t>Pointers and const –</w:t>
       </w:r>
     </w:p>
     <w:p>
@@ -3162,7 +2980,6 @@
       <w:r>
         <w:t xml:space="preserve">For all the above cases, </w:t>
       </w:r>
-      <w:proofErr w:type="spellStart"/>
       <w:r>
         <w:rPr>
           <w:i/>
@@ -3170,7 +2987,6 @@
         </w:rPr>
         <w:t>const</w:t>
       </w:r>
-      <w:proofErr w:type="spellEnd"/>
       <w:r>
         <w:t xml:space="preserve"> objects is a good choice.</w:t>
       </w:r>
@@ -3232,7 +3048,6 @@
       <w:r>
         <w:t xml:space="preserve">Since a </w:t>
       </w:r>
-      <w:proofErr w:type="spellStart"/>
       <w:r>
         <w:rPr>
           <w:i/>
@@ -3240,7 +3055,6 @@
         </w:rPr>
         <w:t>const</w:t>
       </w:r>
-      <w:proofErr w:type="spellEnd"/>
       <w:r>
         <w:t xml:space="preserve"> object cannot be assigned to later in the program, it must </w:t>
       </w:r>
@@ -3271,7 +3085,6 @@
       <w:r>
         <w:t xml:space="preserve"> a declaration of a pointer with </w:t>
       </w:r>
-      <w:proofErr w:type="spellStart"/>
       <w:r>
         <w:rPr>
           <w:i/>
@@ -3279,7 +3092,6 @@
         </w:rPr>
         <w:t>const</w:t>
       </w:r>
-      <w:proofErr w:type="spellEnd"/>
       <w:r>
         <w:t xml:space="preserve"> makes the object, but not the pointer, a constant.</w:t>
       </w:r>
@@ -3444,49 +3256,31 @@
       <w:r>
         <w:t xml:space="preserve">Files opened by </w:t>
       </w:r>
-      <w:proofErr w:type="spellStart"/>
       <w:proofErr w:type="gramStart"/>
       <w:r>
         <w:rPr>
           <w:i/>
           <w:iCs/>
         </w:rPr>
-        <w:t>fopen</w:t>
-      </w:r>
-      <w:proofErr w:type="spellEnd"/>
+        <w:t>fopen(</w:t>
+      </w:r>
+      <w:proofErr w:type="gramEnd"/>
       <w:r>
         <w:rPr>
           <w:i/>
           <w:iCs/>
         </w:rPr>
-        <w:t>(</w:t>
-      </w:r>
-      <w:proofErr w:type="gramEnd"/>
+        <w:t>)</w:t>
+      </w:r>
+      <w:r>
+        <w:t xml:space="preserve"> and closed by </w:t>
+      </w:r>
       <w:r>
         <w:rPr>
           <w:i/>
           <w:iCs/>
         </w:rPr>
-        <w:t>)</w:t>
-      </w:r>
-      <w:r>
-        <w:t xml:space="preserve"> and closed by </w:t>
-      </w:r>
-      <w:proofErr w:type="spellStart"/>
-      <w:r>
-        <w:rPr>
-          <w:i/>
-          <w:iCs/>
-        </w:rPr>
-        <w:t>fclose</w:t>
-      </w:r>
-      <w:proofErr w:type="spellEnd"/>
-      <w:r>
-        <w:rPr>
-          <w:i/>
-          <w:iCs/>
-        </w:rPr>
-        <w:t>()</w:t>
+        <w:t>fclose()</w:t>
       </w:r>
       <w:r>
         <w:t>.</w:t>
@@ -3521,15 +3315,7 @@
         </w:numPr>
       </w:pPr>
       <w:r>
-        <w:t xml:space="preserve">The standard library </w:t>
-      </w:r>
-      <w:proofErr w:type="spellStart"/>
-      <w:r>
-        <w:t>unique_ptr</w:t>
-      </w:r>
-      <w:proofErr w:type="spellEnd"/>
-      <w:r>
-        <w:t>, vector, and string are the best to use in this regard.</w:t>
+        <w:t>The standard library unique_ptr, vector, and string are the best to use in this regard.</w:t>
       </w:r>
     </w:p>
     <w:p/>
@@ -3568,23 +3354,7 @@
         </w:numPr>
       </w:pPr>
       <w:r>
-        <w:t xml:space="preserve">Syntax used is different. E.g. *p vs </w:t>
-      </w:r>
-      <w:proofErr w:type="spellStart"/>
-      <w:r>
-        <w:t>ob</w:t>
-      </w:r>
-      <w:proofErr w:type="spellEnd"/>
-      <w:r>
-        <w:t xml:space="preserve">, p-&gt;m vs </w:t>
-      </w:r>
-      <w:proofErr w:type="spellStart"/>
-      <w:r>
-        <w:t>ob.m</w:t>
-      </w:r>
-      <w:proofErr w:type="spellEnd"/>
-      <w:r>
-        <w:t>, etc.</w:t>
+        <w:t>Syntax used is different. E.g. *p vs ob, p-&gt;m vs ob.m, etc.</w:t>
       </w:r>
     </w:p>
     <w:p>
@@ -3610,7 +3380,6 @@
       <w:r>
         <w:t xml:space="preserve">A pointer can be a </w:t>
       </w:r>
-      <w:proofErr w:type="spellStart"/>
       <w:r>
         <w:rPr>
           <w:i/>
@@ -3618,7 +3387,6 @@
         </w:rPr>
         <w:t>nullptr</w:t>
       </w:r>
-      <w:proofErr w:type="spellEnd"/>
       <w:r>
         <w:t xml:space="preserve"> or point to an object that wasn’t expected.</w:t>
       </w:r>
@@ -3722,27 +3490,40 @@
           <w:numId w:val="11"/>
         </w:numPr>
       </w:pPr>
-      <w:proofErr w:type="spellStart"/>
       <w:r>
         <w:rPr>
           <w:i/>
           <w:iCs/>
         </w:rPr>
-        <w:t>lvalue</w:t>
-      </w:r>
-      <w:proofErr w:type="spellEnd"/>
+        <w:t>lvalue reference</w:t>
+      </w:r>
+      <w:r>
+        <w:t xml:space="preserve">: </w:t>
+      </w:r>
+      <w:r>
+        <w:t>To refer to objects whose value we want to change.</w:t>
+      </w:r>
+    </w:p>
+    <w:p>
+      <w:pPr>
+        <w:pStyle w:val="ListParagraph"/>
+        <w:numPr>
+          <w:ilvl w:val="0"/>
+          <w:numId w:val="11"/>
+        </w:numPr>
+      </w:pPr>
       <w:r>
         <w:rPr>
           <w:i/>
           <w:iCs/>
         </w:rPr>
-        <w:t xml:space="preserve"> reference</w:t>
-      </w:r>
-      <w:r>
-        <w:t xml:space="preserve">: </w:t>
-      </w:r>
-      <w:r>
-        <w:t>To refer to objects whose value we want to change.</w:t>
+        <w:t>const reference</w:t>
+      </w:r>
+      <w:r>
+        <w:t>:</w:t>
+      </w:r>
+      <w:r>
+        <w:t xml:space="preserve"> To refer to objects whose value we do not want to change.</w:t>
       </w:r>
     </w:p>
     <w:p>
@@ -3753,52 +3534,12 @@
           <w:numId w:val="11"/>
         </w:numPr>
       </w:pPr>
-      <w:proofErr w:type="spellStart"/>
       <w:r>
         <w:rPr>
           <w:i/>
           <w:iCs/>
         </w:rPr>
-        <w:t>const</w:t>
-      </w:r>
-      <w:proofErr w:type="spellEnd"/>
-      <w:r>
-        <w:rPr>
-          <w:i/>
-          <w:iCs/>
-        </w:rPr>
-        <w:t xml:space="preserve"> reference</w:t>
-      </w:r>
-      <w:r>
-        <w:t>:</w:t>
-      </w:r>
-      <w:r>
-        <w:t xml:space="preserve"> To refer to objects whose value we do not want to change.</w:t>
-      </w:r>
-    </w:p>
-    <w:p>
-      <w:pPr>
-        <w:pStyle w:val="ListParagraph"/>
-        <w:numPr>
-          <w:ilvl w:val="0"/>
-          <w:numId w:val="11"/>
-        </w:numPr>
-      </w:pPr>
-      <w:proofErr w:type="spellStart"/>
-      <w:r>
-        <w:rPr>
-          <w:i/>
-          <w:iCs/>
-        </w:rPr>
-        <w:t>rvalue</w:t>
-      </w:r>
-      <w:proofErr w:type="spellEnd"/>
-      <w:r>
-        <w:rPr>
-          <w:i/>
-          <w:iCs/>
-        </w:rPr>
-        <w:t xml:space="preserve"> reference: </w:t>
+        <w:t xml:space="preserve">rvalue reference: </w:t>
       </w:r>
       <w:r>
         <w:t>To refer to objects whose value we do not need to preserve after we have used it.</w:t>
@@ -3824,23 +3565,7 @@
           <w:b/>
           <w:bCs/>
         </w:rPr>
-        <w:t>‘</w:t>
-      </w:r>
-      <w:proofErr w:type="spellStart"/>
-      <w:r>
-        <w:rPr>
-          <w:b/>
-          <w:bCs/>
-        </w:rPr>
-        <w:t>lvalue</w:t>
-      </w:r>
-      <w:proofErr w:type="spellEnd"/>
-      <w:r>
-        <w:rPr>
-          <w:b/>
-          <w:bCs/>
-        </w:rPr>
-        <w:t xml:space="preserve"> reference of X’.</w:t>
+        <w:t>‘lvalue reference of X’.</w:t>
       </w:r>
     </w:p>
     <w:p>
@@ -3849,6 +3574,9 @@
         <w:ind w:left="360"/>
       </w:pPr>
       <w:r>
+        <w:rPr>
+          <w:noProof/>
+        </w:rPr>
         <w:lastRenderedPageBreak/>
         <w:drawing>
           <wp:inline distT="0" distB="0" distL="0" distR="0" wp14:anchorId="0D353A53" wp14:editId="053866E5">
@@ -3920,6 +3648,9 @@
         <w:t>`</w:t>
       </w:r>
       <w:r>
+        <w:rPr>
+          <w:noProof/>
+        </w:rPr>
         <w:drawing>
           <wp:inline distT="0" distB="0" distL="0" distR="0" wp14:anchorId="37C3D2BB" wp14:editId="3BD35D3A">
             <wp:extent cx="2930236" cy="1151187"/>
@@ -3990,15 +3721,7 @@
         </w:numPr>
       </w:pPr>
       <w:r>
-        <w:t>We cannot have a pointer to a reference. We can write &amp;</w:t>
-      </w:r>
-      <w:proofErr w:type="spellStart"/>
-      <w:r>
-        <w:t>rr</w:t>
-      </w:r>
-      <w:proofErr w:type="spellEnd"/>
-      <w:r>
-        <w:t xml:space="preserve"> to get a pointer to the object referenced to.</w:t>
+        <w:t>We cannot have a pointer to a reference. We can write &amp;rr to get a pointer to the object referenced to.</w:t>
       </w:r>
     </w:p>
     <w:p>
@@ -4038,84 +3761,43 @@
         </w:numPr>
       </w:pPr>
       <w:r>
-        <w:t>A non-</w:t>
-      </w:r>
-      <w:proofErr w:type="spellStart"/>
-      <w:r>
-        <w:t>const</w:t>
-      </w:r>
-      <w:proofErr w:type="spellEnd"/>
+        <w:t>A non-const lvalue reference refers to an object, to which the user of the reference can write.</w:t>
+      </w:r>
+    </w:p>
+    <w:p>
+      <w:pPr>
+        <w:pStyle w:val="ListParagraph"/>
+        <w:numPr>
+          <w:ilvl w:val="0"/>
+          <w:numId w:val="13"/>
+        </w:numPr>
+      </w:pPr>
+      <w:r>
+        <w:t>A const lvalue reference refers to a constant, which is immutable from the point of view of the user of the reference.</w:t>
+      </w:r>
+    </w:p>
+    <w:p>
+      <w:pPr>
+        <w:pStyle w:val="ListParagraph"/>
+        <w:numPr>
+          <w:ilvl w:val="0"/>
+          <w:numId w:val="13"/>
+        </w:numPr>
+      </w:pPr>
+      <w:proofErr w:type="gramStart"/>
+      <w:r>
+        <w:t>An</w:t>
+      </w:r>
+      <w:proofErr w:type="gramEnd"/>
       <w:r>
         <w:t xml:space="preserve"> </w:t>
       </w:r>
-      <w:proofErr w:type="spellStart"/>
-      <w:r>
-        <w:t>lvalue</w:t>
-      </w:r>
-      <w:proofErr w:type="spellEnd"/>
-      <w:r>
-        <w:t xml:space="preserve"> reference refers to an object, to which the user of the reference can write.</w:t>
-      </w:r>
-    </w:p>
-    <w:p>
-      <w:pPr>
-        <w:pStyle w:val="ListParagraph"/>
-        <w:numPr>
-          <w:ilvl w:val="0"/>
-          <w:numId w:val="13"/>
-        </w:numPr>
-      </w:pPr>
-      <w:r>
-        <w:t xml:space="preserve">A </w:t>
-      </w:r>
-      <w:proofErr w:type="spellStart"/>
-      <w:r>
-        <w:t>const</w:t>
-      </w:r>
-      <w:proofErr w:type="spellEnd"/>
-      <w:r>
-        <w:t xml:space="preserve"> </w:t>
-      </w:r>
-      <w:proofErr w:type="spellStart"/>
-      <w:r>
-        <w:t>lvalue</w:t>
-      </w:r>
-      <w:proofErr w:type="spellEnd"/>
-      <w:r>
-        <w:t xml:space="preserve"> reference refers to a constant, which is immutable from the point of view of the user of the reference.</w:t>
-      </w:r>
-    </w:p>
-    <w:p>
-      <w:pPr>
-        <w:pStyle w:val="ListParagraph"/>
-        <w:numPr>
-          <w:ilvl w:val="0"/>
-          <w:numId w:val="13"/>
-        </w:numPr>
-      </w:pPr>
-      <w:proofErr w:type="gramStart"/>
-      <w:r>
-        <w:t>An</w:t>
-      </w:r>
-      <w:proofErr w:type="gramEnd"/>
-      <w:r>
-        <w:t xml:space="preserve"> </w:t>
-      </w:r>
-      <w:proofErr w:type="spellStart"/>
       <w:r>
         <w:rPr>
           <w:b/>
           <w:bCs/>
         </w:rPr>
-        <w:t>rvalue</w:t>
-      </w:r>
-      <w:proofErr w:type="spellEnd"/>
-      <w:r>
-        <w:rPr>
-          <w:b/>
-          <w:bCs/>
-        </w:rPr>
-        <w:t xml:space="preserve"> reference</w:t>
+        <w:t>rvalue reference</w:t>
       </w:r>
       <w:r>
         <w:t xml:space="preserve"> refers to a temporary object, which the user of the reference can modify, assuming that it will not be used again.</w:t>
@@ -4130,15 +3812,7 @@
         </w:numPr>
       </w:pPr>
       <w:r>
-        <w:t>&amp;&amp; declarator operator means ‘</w:t>
-      </w:r>
-      <w:proofErr w:type="spellStart"/>
-      <w:r>
-        <w:t>rvalue</w:t>
-      </w:r>
-      <w:proofErr w:type="spellEnd"/>
-      <w:r>
-        <w:t xml:space="preserve"> reference’.</w:t>
+        <w:t>&amp;&amp; declarator operator means ‘rvalue reference’.</w:t>
       </w:r>
     </w:p>
     <w:p>
@@ -4150,23 +3824,7 @@
         </w:numPr>
       </w:pPr>
       <w:r>
-        <w:t xml:space="preserve">We do not use </w:t>
-      </w:r>
-      <w:proofErr w:type="spellStart"/>
-      <w:r>
-        <w:t>const</w:t>
-      </w:r>
-      <w:proofErr w:type="spellEnd"/>
-      <w:r>
-        <w:t xml:space="preserve"> </w:t>
-      </w:r>
-      <w:proofErr w:type="spellStart"/>
-      <w:r>
-        <w:t>rvalue</w:t>
-      </w:r>
-      <w:proofErr w:type="spellEnd"/>
-      <w:r>
-        <w:t xml:space="preserve"> references</w:t>
+        <w:t>We do not use const rvalue references</w:t>
       </w:r>
       <w:r>
         <w:t>.</w:t>
@@ -4181,15 +3839,7 @@
         </w:numPr>
       </w:pPr>
       <w:r>
-        <w:t xml:space="preserve">Both a constant </w:t>
-      </w:r>
-      <w:proofErr w:type="spellStart"/>
-      <w:r>
-        <w:t>lvalue</w:t>
-      </w:r>
-      <w:proofErr w:type="spellEnd"/>
-      <w:r>
-        <w:t xml:space="preserve"> reference and </w:t>
+        <w:t xml:space="preserve">Both a constant lvalue reference and </w:t>
       </w:r>
       <w:proofErr w:type="gramStart"/>
       <w:r>
@@ -4197,23 +3847,7 @@
       </w:r>
       <w:proofErr w:type="gramEnd"/>
       <w:r>
-        <w:t xml:space="preserve"> </w:t>
-      </w:r>
-      <w:proofErr w:type="spellStart"/>
-      <w:r>
-        <w:t>rvalue</w:t>
-      </w:r>
-      <w:proofErr w:type="spellEnd"/>
-      <w:r>
-        <w:t xml:space="preserve"> reference can bind to an </w:t>
-      </w:r>
-      <w:proofErr w:type="spellStart"/>
-      <w:r>
-        <w:t>rvalue</w:t>
-      </w:r>
-      <w:proofErr w:type="spellEnd"/>
-      <w:r>
-        <w:t>. But the purposes are different –</w:t>
+        <w:t xml:space="preserve"> rvalue reference can bind to an rvalue. But the purposes are different –</w:t>
       </w:r>
     </w:p>
     <w:p>
@@ -4224,14 +3858,9 @@
           <w:numId w:val="15"/>
         </w:numPr>
       </w:pPr>
-      <w:proofErr w:type="spellStart"/>
       <w:r>
         <w:lastRenderedPageBreak/>
-        <w:t>rvalue</w:t>
-      </w:r>
-      <w:proofErr w:type="spellEnd"/>
-      <w:r>
-        <w:t xml:space="preserve"> reference is used to implement a ‘destructive read’ for optimisation. Without it, a copy operation would have been required which can be expensive.</w:t>
+        <w:t>rvalue reference is used to implement a ‘destructive read’ for optimisation. Without it, a copy operation would have been required which can be expensive.</w:t>
       </w:r>
     </w:p>
     <w:p>
@@ -4243,23 +3872,7 @@
         </w:numPr>
       </w:pPr>
       <w:r>
-        <w:t xml:space="preserve">We use </w:t>
-      </w:r>
-      <w:proofErr w:type="spellStart"/>
-      <w:r>
-        <w:t>const</w:t>
-      </w:r>
-      <w:proofErr w:type="spellEnd"/>
-      <w:r>
-        <w:t xml:space="preserve"> </w:t>
-      </w:r>
-      <w:proofErr w:type="spellStart"/>
-      <w:r>
-        <w:t>lvalue</w:t>
-      </w:r>
-      <w:proofErr w:type="spellEnd"/>
-      <w:r>
-        <w:t xml:space="preserve"> reference to prevent modification of an argument.</w:t>
+        <w:t>We use const lvalue reference to prevent modification of an argument.</w:t>
       </w:r>
     </w:p>
     <w:p>
@@ -4267,6 +3880,9 @@
         <w:ind w:left="360"/>
       </w:pPr>
       <w:r>
+        <w:rPr>
+          <w:noProof/>
+        </w:rPr>
         <w:drawing>
           <wp:inline distT="0" distB="0" distL="0" distR="0" wp14:anchorId="2D6C1A32" wp14:editId="11DD65F5">
             <wp:extent cx="5731510" cy="1166495"/>
@@ -4309,6 +3925,9 @@
         <w:ind w:left="360"/>
       </w:pPr>
       <w:r>
+        <w:rPr>
+          <w:noProof/>
+        </w:rPr>
         <w:drawing>
           <wp:inline distT="0" distB="0" distL="0" distR="0" wp14:anchorId="54D34B8A" wp14:editId="5C6FB512">
             <wp:extent cx="5731510" cy="952500"/>
@@ -4346,6 +3965,389 @@
         </w:drawing>
       </w:r>
     </w:p>
+    <w:p>
+      <w:pPr>
+        <w:pStyle w:val="ListParagraph"/>
+        <w:numPr>
+          <w:ilvl w:val="0"/>
+          <w:numId w:val="16"/>
+        </w:numPr>
+      </w:pPr>
+      <w:r>
+        <w:t xml:space="preserve">move(x) does not really move x. It simply produces </w:t>
+      </w:r>
+      <w:proofErr w:type="gramStart"/>
+      <w:r>
+        <w:t>an</w:t>
+      </w:r>
+      <w:proofErr w:type="gramEnd"/>
+      <w:r>
+        <w:t xml:space="preserve"> rvalue reference to x and hence should be used instead of costly copy operations.</w:t>
+      </w:r>
+      <w:r>
+        <w:t xml:space="preserve"> In this sense, it would have been better to call </w:t>
+      </w:r>
+      <w:proofErr w:type="gramStart"/>
+      <w:r>
+        <w:t>move(</w:t>
+      </w:r>
+      <w:proofErr w:type="gramEnd"/>
+      <w:r>
+        <w:t>) as rval(), but now move() has been used for many years and has already become a standard.</w:t>
+      </w:r>
+    </w:p>
+    <w:p>
+      <w:pPr>
+        <w:pStyle w:val="ListParagraph"/>
+        <w:ind w:left="360"/>
+      </w:pPr>
+      <w:r>
+        <w:drawing>
+          <wp:inline distT="0" distB="0" distL="0" distR="0" wp14:anchorId="1C33901E" wp14:editId="4723E3FA">
+            <wp:extent cx="2888740" cy="1149927"/>
+            <wp:effectExtent l="0" t="0" r="6985" b="0"/>
+            <wp:docPr id="966374588" name="Picture 1" descr="A close-up of a computer code&#10;&#10;Description automatically generated"/>
+            <wp:cNvGraphicFramePr>
+              <a:graphicFrameLocks xmlns:a="http://schemas.openxmlformats.org/drawingml/2006/main" noChangeAspect="1"/>
+            </wp:cNvGraphicFramePr>
+            <a:graphic xmlns:a="http://schemas.openxmlformats.org/drawingml/2006/main">
+              <a:graphicData uri="http://schemas.openxmlformats.org/drawingml/2006/picture">
+                <pic:pic xmlns:pic="http://schemas.openxmlformats.org/drawingml/2006/picture">
+                  <pic:nvPicPr>
+                    <pic:cNvPr id="966374588" name="Picture 1" descr="A close-up of a computer code&#10;&#10;Description automatically generated"/>
+                    <pic:cNvPicPr/>
+                  </pic:nvPicPr>
+                  <pic:blipFill>
+                    <a:blip r:embed="rId39"/>
+                    <a:stretch>
+                      <a:fillRect/>
+                    </a:stretch>
+                  </pic:blipFill>
+                  <pic:spPr>
+                    <a:xfrm>
+                      <a:off x="0" y="0"/>
+                      <a:ext cx="2906783" cy="1157110"/>
+                    </a:xfrm>
+                    <a:prstGeom prst="rect">
+                      <a:avLst/>
+                    </a:prstGeom>
+                  </pic:spPr>
+                </pic:pic>
+              </a:graphicData>
+            </a:graphic>
+          </wp:inline>
+        </w:drawing>
+      </w:r>
+    </w:p>
+    <w:p>
+      <w:pPr>
+        <w:pStyle w:val="ListParagraph"/>
+        <w:ind w:left="360"/>
+      </w:pPr>
+    </w:p>
+    <w:p>
+      <w:pPr>
+        <w:pStyle w:val="ListParagraph"/>
+        <w:ind w:left="360"/>
+      </w:pPr>
+    </w:p>
+    <w:p>
+      <w:pPr>
+        <w:pStyle w:val="ListParagraph"/>
+        <w:ind w:left="360"/>
+      </w:pPr>
+    </w:p>
+    <w:p>
+      <w:pPr>
+        <w:pStyle w:val="ListParagraph"/>
+        <w:ind w:left="360"/>
+      </w:pPr>
+    </w:p>
+    <w:p>
+      <w:pPr>
+        <w:pStyle w:val="ListParagraph"/>
+        <w:ind w:left="360"/>
+      </w:pPr>
+    </w:p>
+    <w:p>
+      <w:pPr>
+        <w:pStyle w:val="ListParagraph"/>
+        <w:numPr>
+          <w:ilvl w:val="0"/>
+          <w:numId w:val="16"/>
+        </w:numPr>
+      </w:pPr>
+      <w:r>
+        <w:rPr>
+          <w:b/>
+          <w:bCs/>
+        </w:rPr>
+        <w:t xml:space="preserve">References to references: </w:t>
+      </w:r>
+      <w:r>
+        <w:t>When we take a reference to a reference to a type, we simply get a reference to that type, rather than some special reference to reference type.</w:t>
+      </w:r>
+    </w:p>
+    <w:p>
+      <w:pPr>
+        <w:pStyle w:val="ListParagraph"/>
+        <w:numPr>
+          <w:ilvl w:val="0"/>
+          <w:numId w:val="16"/>
+        </w:numPr>
+      </w:pPr>
+      <w:r>
+        <w:t>lvalue reference always wins here. This phenomenon is known as reference collapse.</w:t>
+      </w:r>
+    </w:p>
+    <w:p>
+      <w:pPr>
+        <w:pStyle w:val="ListParagraph"/>
+        <w:ind w:left="360"/>
+      </w:pPr>
+      <w:r>
+        <w:drawing>
+          <wp:inline distT="0" distB="0" distL="0" distR="0" wp14:anchorId="51062FD9" wp14:editId="7AC83CFB">
+            <wp:extent cx="2910101" cy="969818"/>
+            <wp:effectExtent l="0" t="0" r="5080" b="1905"/>
+            <wp:docPr id="60344344" name="Picture 1" descr="A close-up of a ampersand"/>
+            <wp:cNvGraphicFramePr>
+              <a:graphicFrameLocks xmlns:a="http://schemas.openxmlformats.org/drawingml/2006/main" noChangeAspect="1"/>
+            </wp:cNvGraphicFramePr>
+            <a:graphic xmlns:a="http://schemas.openxmlformats.org/drawingml/2006/main">
+              <a:graphicData uri="http://schemas.openxmlformats.org/drawingml/2006/picture">
+                <pic:pic xmlns:pic="http://schemas.openxmlformats.org/drawingml/2006/picture">
+                  <pic:nvPicPr>
+                    <pic:cNvPr id="60344344" name="Picture 1" descr="A close-up of a ampersand"/>
+                    <pic:cNvPicPr/>
+                  </pic:nvPicPr>
+                  <pic:blipFill>
+                    <a:blip r:embed="rId40"/>
+                    <a:stretch>
+                      <a:fillRect/>
+                    </a:stretch>
+                  </pic:blipFill>
+                  <pic:spPr>
+                    <a:xfrm>
+                      <a:off x="0" y="0"/>
+                      <a:ext cx="2948455" cy="982600"/>
+                    </a:xfrm>
+                    <a:prstGeom prst="rect">
+                      <a:avLst/>
+                    </a:prstGeom>
+                  </pic:spPr>
+                </pic:pic>
+              </a:graphicData>
+            </a:graphic>
+          </wp:inline>
+        </w:drawing>
+      </w:r>
+    </w:p>
+    <w:p>
+      <w:pPr>
+        <w:pStyle w:val="ListParagraph"/>
+        <w:numPr>
+          <w:ilvl w:val="0"/>
+          <w:numId w:val="16"/>
+        </w:numPr>
+      </w:pPr>
+      <w:r>
+        <w:t xml:space="preserve">Reference to reference can only happen </w:t>
+      </w:r>
+      <w:proofErr w:type="gramStart"/>
+      <w:r>
+        <w:t>as a result of</w:t>
+      </w:r>
+      <w:proofErr w:type="gramEnd"/>
+      <w:r>
+        <w:t xml:space="preserve"> an alias or a template type argument.</w:t>
+      </w:r>
+    </w:p>
+    <w:p>
+      <w:pPr>
+        <w:pStyle w:val="ListParagraph"/>
+        <w:numPr>
+          <w:ilvl w:val="0"/>
+          <w:numId w:val="16"/>
+        </w:numPr>
+      </w:pPr>
+      <w:r>
+        <w:rPr>
+          <w:b/>
+          <w:bCs/>
+        </w:rPr>
+        <w:lastRenderedPageBreak/>
+        <w:t>Advice –</w:t>
+      </w:r>
+    </w:p>
+    <w:p>
+      <w:pPr>
+        <w:pStyle w:val="ListParagraph"/>
+        <w:numPr>
+          <w:ilvl w:val="0"/>
+          <w:numId w:val="17"/>
+        </w:numPr>
+      </w:pPr>
+      <w:r>
+        <w:t>Keep use of pointers simple and straightforward.</w:t>
+      </w:r>
+    </w:p>
+    <w:p>
+      <w:pPr>
+        <w:pStyle w:val="ListParagraph"/>
+        <w:numPr>
+          <w:ilvl w:val="0"/>
+          <w:numId w:val="17"/>
+        </w:numPr>
+      </w:pPr>
+      <w:r>
+        <w:t>Avoid non-trivial pointer arithmetic.</w:t>
+      </w:r>
+    </w:p>
+    <w:p>
+      <w:pPr>
+        <w:pStyle w:val="ListParagraph"/>
+        <w:numPr>
+          <w:ilvl w:val="0"/>
+          <w:numId w:val="17"/>
+        </w:numPr>
+      </w:pPr>
+      <w:r>
+        <w:t>Take care not to write beyond the bounds of an array.</w:t>
+      </w:r>
+    </w:p>
+    <w:p>
+      <w:pPr>
+        <w:pStyle w:val="ListParagraph"/>
+        <w:numPr>
+          <w:ilvl w:val="0"/>
+          <w:numId w:val="17"/>
+        </w:numPr>
+      </w:pPr>
+      <w:r>
+        <w:t>Avoid multi-dimensional arrays; define suitable containers instead.</w:t>
+      </w:r>
+    </w:p>
+    <w:p>
+      <w:pPr>
+        <w:pStyle w:val="ListParagraph"/>
+        <w:numPr>
+          <w:ilvl w:val="0"/>
+          <w:numId w:val="17"/>
+        </w:numPr>
+      </w:pPr>
+      <w:r>
+        <w:t>Use nullptr rather than 0 or NULL.</w:t>
+      </w:r>
+    </w:p>
+    <w:p>
+      <w:pPr>
+        <w:pStyle w:val="ListParagraph"/>
+        <w:numPr>
+          <w:ilvl w:val="0"/>
+          <w:numId w:val="17"/>
+        </w:numPr>
+      </w:pPr>
+      <w:r>
+        <w:t>Use containers, such as vector, array, valarray, rather than built-in containers.</w:t>
+      </w:r>
+    </w:p>
+    <w:p>
+      <w:pPr>
+        <w:pStyle w:val="ListParagraph"/>
+        <w:numPr>
+          <w:ilvl w:val="0"/>
+          <w:numId w:val="17"/>
+        </w:numPr>
+      </w:pPr>
+      <w:r>
+        <w:t>Use string rather than 0 terminated arrays of char.</w:t>
+      </w:r>
+    </w:p>
+    <w:p>
+      <w:pPr>
+        <w:pStyle w:val="ListParagraph"/>
+        <w:numPr>
+          <w:ilvl w:val="0"/>
+          <w:numId w:val="17"/>
+        </w:numPr>
+      </w:pPr>
+      <w:r>
+        <w:t>Use raw strings for string literals with complicated use of backslash.</w:t>
+      </w:r>
+    </w:p>
+    <w:p>
+      <w:pPr>
+        <w:pStyle w:val="ListParagraph"/>
+        <w:numPr>
+          <w:ilvl w:val="0"/>
+          <w:numId w:val="17"/>
+        </w:numPr>
+      </w:pPr>
+      <w:r>
+        <w:t>Prefer const reference arguments to plain reference arguments.</w:t>
+      </w:r>
+    </w:p>
+    <w:p>
+      <w:pPr>
+        <w:pStyle w:val="ListParagraph"/>
+        <w:numPr>
+          <w:ilvl w:val="0"/>
+          <w:numId w:val="17"/>
+        </w:numPr>
+      </w:pPr>
+      <w:r>
+        <w:t>Use rvalue reference only for forwarding and move semantics.</w:t>
+      </w:r>
+    </w:p>
+    <w:p>
+      <w:pPr>
+        <w:pStyle w:val="ListParagraph"/>
+        <w:numPr>
+          <w:ilvl w:val="0"/>
+          <w:numId w:val="17"/>
+        </w:numPr>
+      </w:pPr>
+      <w:r>
+        <w:t>Keep pointers that represent ownership inside handle classes.</w:t>
+      </w:r>
+    </w:p>
+    <w:p>
+      <w:pPr>
+        <w:pStyle w:val="ListParagraph"/>
+        <w:numPr>
+          <w:ilvl w:val="0"/>
+          <w:numId w:val="17"/>
+        </w:numPr>
+      </w:pPr>
+      <w:r>
+        <w:t>Avoid void* except in low-level code.</w:t>
+      </w:r>
+    </w:p>
+    <w:p>
+      <w:pPr>
+        <w:pStyle w:val="ListParagraph"/>
+        <w:numPr>
+          <w:ilvl w:val="0"/>
+          <w:numId w:val="17"/>
+        </w:numPr>
+      </w:pPr>
+      <w:r>
+        <w:t>Use const pointers and const references to express immutability in interfaces.</w:t>
+      </w:r>
+    </w:p>
+    <w:p>
+      <w:pPr>
+        <w:pStyle w:val="ListParagraph"/>
+        <w:numPr>
+          <w:ilvl w:val="0"/>
+          <w:numId w:val="17"/>
+        </w:numPr>
+      </w:pPr>
+      <w:r>
+        <w:t>Prefer references to pointers as arguments, except where ‘no object’ is a reasonable option.</w:t>
+      </w:r>
+    </w:p>
     <w:sectPr>
       <w:pgSz w:w="11906" w:h="16838"/>
       <w:pgMar w:top="1440" w:right="1440" w:bottom="1440" w:left="1440" w:header="708" w:footer="708" w:gutter="0"/>
@@ -4585,6 +4587,119 @@
     </w:lvl>
   </w:abstractNum>
   <w:abstractNum w:abstractNumId="2" w15:restartNumberingAfterBreak="0">
+    <w:nsid w:val="0F8E5CEA"/>
+    <w:multiLevelType w:val="hybridMultilevel"/>
+    <w:tmpl w:val="E1841CFC"/>
+    <w:lvl w:ilvl="0" w:tplc="40090001">
+      <w:start w:val="1"/>
+      <w:numFmt w:val="bullet"/>
+      <w:lvlText w:val=""/>
+      <w:lvlJc w:val="left"/>
+      <w:pPr>
+        <w:ind w:left="360" w:hanging="360"/>
+      </w:pPr>
+      <w:rPr>
+        <w:rFonts w:ascii="Symbol" w:hAnsi="Symbol" w:hint="default"/>
+      </w:rPr>
+    </w:lvl>
+    <w:lvl w:ilvl="1" w:tplc="40090003" w:tentative="1">
+      <w:start w:val="1"/>
+      <w:numFmt w:val="bullet"/>
+      <w:lvlText w:val="o"/>
+      <w:lvlJc w:val="left"/>
+      <w:pPr>
+        <w:ind w:left="1080" w:hanging="360"/>
+      </w:pPr>
+      <w:rPr>
+        <w:rFonts w:ascii="Courier New" w:hAnsi="Courier New" w:cs="Courier New" w:hint="default"/>
+      </w:rPr>
+    </w:lvl>
+    <w:lvl w:ilvl="2" w:tplc="40090005" w:tentative="1">
+      <w:start w:val="1"/>
+      <w:numFmt w:val="bullet"/>
+      <w:lvlText w:val=""/>
+      <w:lvlJc w:val="left"/>
+      <w:pPr>
+        <w:ind w:left="1800" w:hanging="360"/>
+      </w:pPr>
+      <w:rPr>
+        <w:rFonts w:ascii="Wingdings" w:hAnsi="Wingdings" w:hint="default"/>
+      </w:rPr>
+    </w:lvl>
+    <w:lvl w:ilvl="3" w:tplc="40090001" w:tentative="1">
+      <w:start w:val="1"/>
+      <w:numFmt w:val="bullet"/>
+      <w:lvlText w:val=""/>
+      <w:lvlJc w:val="left"/>
+      <w:pPr>
+        <w:ind w:left="2520" w:hanging="360"/>
+      </w:pPr>
+      <w:rPr>
+        <w:rFonts w:ascii="Symbol" w:hAnsi="Symbol" w:hint="default"/>
+      </w:rPr>
+    </w:lvl>
+    <w:lvl w:ilvl="4" w:tplc="40090003" w:tentative="1">
+      <w:start w:val="1"/>
+      <w:numFmt w:val="bullet"/>
+      <w:lvlText w:val="o"/>
+      <w:lvlJc w:val="left"/>
+      <w:pPr>
+        <w:ind w:left="3240" w:hanging="360"/>
+      </w:pPr>
+      <w:rPr>
+        <w:rFonts w:ascii="Courier New" w:hAnsi="Courier New" w:cs="Courier New" w:hint="default"/>
+      </w:rPr>
+    </w:lvl>
+    <w:lvl w:ilvl="5" w:tplc="40090005" w:tentative="1">
+      <w:start w:val="1"/>
+      <w:numFmt w:val="bullet"/>
+      <w:lvlText w:val=""/>
+      <w:lvlJc w:val="left"/>
+      <w:pPr>
+        <w:ind w:left="3960" w:hanging="360"/>
+      </w:pPr>
+      <w:rPr>
+        <w:rFonts w:ascii="Wingdings" w:hAnsi="Wingdings" w:hint="default"/>
+      </w:rPr>
+    </w:lvl>
+    <w:lvl w:ilvl="6" w:tplc="40090001" w:tentative="1">
+      <w:start w:val="1"/>
+      <w:numFmt w:val="bullet"/>
+      <w:lvlText w:val=""/>
+      <w:lvlJc w:val="left"/>
+      <w:pPr>
+        <w:ind w:left="4680" w:hanging="360"/>
+      </w:pPr>
+      <w:rPr>
+        <w:rFonts w:ascii="Symbol" w:hAnsi="Symbol" w:hint="default"/>
+      </w:rPr>
+    </w:lvl>
+    <w:lvl w:ilvl="7" w:tplc="40090003" w:tentative="1">
+      <w:start w:val="1"/>
+      <w:numFmt w:val="bullet"/>
+      <w:lvlText w:val="o"/>
+      <w:lvlJc w:val="left"/>
+      <w:pPr>
+        <w:ind w:left="5400" w:hanging="360"/>
+      </w:pPr>
+      <w:rPr>
+        <w:rFonts w:ascii="Courier New" w:hAnsi="Courier New" w:cs="Courier New" w:hint="default"/>
+      </w:rPr>
+    </w:lvl>
+    <w:lvl w:ilvl="8" w:tplc="40090005" w:tentative="1">
+      <w:start w:val="1"/>
+      <w:numFmt w:val="bullet"/>
+      <w:lvlText w:val=""/>
+      <w:lvlJc w:val="left"/>
+      <w:pPr>
+        <w:ind w:left="6120" w:hanging="360"/>
+      </w:pPr>
+      <w:rPr>
+        <w:rFonts w:ascii="Wingdings" w:hAnsi="Wingdings" w:hint="default"/>
+      </w:rPr>
+    </w:lvl>
+  </w:abstractNum>
+  <w:abstractNum w:abstractNumId="3" w15:restartNumberingAfterBreak="0">
     <w:nsid w:val="12253ECB"/>
     <w:multiLevelType w:val="hybridMultilevel"/>
     <w:tmpl w:val="80C0B918"/>
@@ -4697,7 +4812,7 @@
       </w:rPr>
     </w:lvl>
   </w:abstractNum>
-  <w:abstractNum w:abstractNumId="3" w15:restartNumberingAfterBreak="0">
+  <w:abstractNum w:abstractNumId="4" w15:restartNumberingAfterBreak="0">
     <w:nsid w:val="1F176BEE"/>
     <w:multiLevelType w:val="hybridMultilevel"/>
     <w:tmpl w:val="D5465EEE"/>
@@ -4810,7 +4925,7 @@
       </w:rPr>
     </w:lvl>
   </w:abstractNum>
-  <w:abstractNum w:abstractNumId="4" w15:restartNumberingAfterBreak="0">
+  <w:abstractNum w:abstractNumId="5" w15:restartNumberingAfterBreak="0">
     <w:nsid w:val="1FC92921"/>
     <w:multiLevelType w:val="hybridMultilevel"/>
     <w:tmpl w:val="413863B8"/>
@@ -4923,7 +5038,7 @@
       </w:rPr>
     </w:lvl>
   </w:abstractNum>
-  <w:abstractNum w:abstractNumId="5" w15:restartNumberingAfterBreak="0">
+  <w:abstractNum w:abstractNumId="6" w15:restartNumberingAfterBreak="0">
     <w:nsid w:val="2B3F5933"/>
     <w:multiLevelType w:val="hybridMultilevel"/>
     <w:tmpl w:val="2EB2F26C"/>
@@ -5036,7 +5151,7 @@
       </w:rPr>
     </w:lvl>
   </w:abstractNum>
-  <w:abstractNum w:abstractNumId="6" w15:restartNumberingAfterBreak="0">
+  <w:abstractNum w:abstractNumId="7" w15:restartNumberingAfterBreak="0">
     <w:nsid w:val="2C1141D6"/>
     <w:multiLevelType w:val="hybridMultilevel"/>
     <w:tmpl w:val="DB6AF704"/>
@@ -5149,7 +5264,7 @@
       </w:rPr>
     </w:lvl>
   </w:abstractNum>
-  <w:abstractNum w:abstractNumId="7" w15:restartNumberingAfterBreak="0">
+  <w:abstractNum w:abstractNumId="8" w15:restartNumberingAfterBreak="0">
     <w:nsid w:val="39A81C34"/>
     <w:multiLevelType w:val="hybridMultilevel"/>
     <w:tmpl w:val="73A2A8C2"/>
@@ -5262,7 +5377,7 @@
       </w:rPr>
     </w:lvl>
   </w:abstractNum>
-  <w:abstractNum w:abstractNumId="8" w15:restartNumberingAfterBreak="0">
+  <w:abstractNum w:abstractNumId="9" w15:restartNumberingAfterBreak="0">
     <w:nsid w:val="48942500"/>
     <w:multiLevelType w:val="hybridMultilevel"/>
     <w:tmpl w:val="71BCB472"/>
@@ -5375,7 +5490,7 @@
       </w:rPr>
     </w:lvl>
   </w:abstractNum>
-  <w:abstractNum w:abstractNumId="9" w15:restartNumberingAfterBreak="0">
+  <w:abstractNum w:abstractNumId="10" w15:restartNumberingAfterBreak="0">
     <w:nsid w:val="4E3D49A7"/>
     <w:multiLevelType w:val="hybridMultilevel"/>
     <w:tmpl w:val="89D8A7FC"/>
@@ -5488,7 +5603,120 @@
       </w:rPr>
     </w:lvl>
   </w:abstractNum>
-  <w:abstractNum w:abstractNumId="10" w15:restartNumberingAfterBreak="0">
+  <w:abstractNum w:abstractNumId="11" w15:restartNumberingAfterBreak="0">
+    <w:nsid w:val="57651332"/>
+    <w:multiLevelType w:val="hybridMultilevel"/>
+    <w:tmpl w:val="303CF01C"/>
+    <w:lvl w:ilvl="0" w:tplc="4009000B">
+      <w:start w:val="1"/>
+      <w:numFmt w:val="bullet"/>
+      <w:lvlText w:val=""/>
+      <w:lvlJc w:val="left"/>
+      <w:pPr>
+        <w:ind w:left="720" w:hanging="360"/>
+      </w:pPr>
+      <w:rPr>
+        <w:rFonts w:ascii="Wingdings" w:hAnsi="Wingdings" w:hint="default"/>
+      </w:rPr>
+    </w:lvl>
+    <w:lvl w:ilvl="1" w:tplc="40090003" w:tentative="1">
+      <w:start w:val="1"/>
+      <w:numFmt w:val="bullet"/>
+      <w:lvlText w:val="o"/>
+      <w:lvlJc w:val="left"/>
+      <w:pPr>
+        <w:ind w:left="1440" w:hanging="360"/>
+      </w:pPr>
+      <w:rPr>
+        <w:rFonts w:ascii="Courier New" w:hAnsi="Courier New" w:cs="Courier New" w:hint="default"/>
+      </w:rPr>
+    </w:lvl>
+    <w:lvl w:ilvl="2" w:tplc="40090005" w:tentative="1">
+      <w:start w:val="1"/>
+      <w:numFmt w:val="bullet"/>
+      <w:lvlText w:val=""/>
+      <w:lvlJc w:val="left"/>
+      <w:pPr>
+        <w:ind w:left="2160" w:hanging="360"/>
+      </w:pPr>
+      <w:rPr>
+        <w:rFonts w:ascii="Wingdings" w:hAnsi="Wingdings" w:hint="default"/>
+      </w:rPr>
+    </w:lvl>
+    <w:lvl w:ilvl="3" w:tplc="40090001" w:tentative="1">
+      <w:start w:val="1"/>
+      <w:numFmt w:val="bullet"/>
+      <w:lvlText w:val=""/>
+      <w:lvlJc w:val="left"/>
+      <w:pPr>
+        <w:ind w:left="2880" w:hanging="360"/>
+      </w:pPr>
+      <w:rPr>
+        <w:rFonts w:ascii="Symbol" w:hAnsi="Symbol" w:hint="default"/>
+      </w:rPr>
+    </w:lvl>
+    <w:lvl w:ilvl="4" w:tplc="40090003" w:tentative="1">
+      <w:start w:val="1"/>
+      <w:numFmt w:val="bullet"/>
+      <w:lvlText w:val="o"/>
+      <w:lvlJc w:val="left"/>
+      <w:pPr>
+        <w:ind w:left="3600" w:hanging="360"/>
+      </w:pPr>
+      <w:rPr>
+        <w:rFonts w:ascii="Courier New" w:hAnsi="Courier New" w:cs="Courier New" w:hint="default"/>
+      </w:rPr>
+    </w:lvl>
+    <w:lvl w:ilvl="5" w:tplc="40090005" w:tentative="1">
+      <w:start w:val="1"/>
+      <w:numFmt w:val="bullet"/>
+      <w:lvlText w:val=""/>
+      <w:lvlJc w:val="left"/>
+      <w:pPr>
+        <w:ind w:left="4320" w:hanging="360"/>
+      </w:pPr>
+      <w:rPr>
+        <w:rFonts w:ascii="Wingdings" w:hAnsi="Wingdings" w:hint="default"/>
+      </w:rPr>
+    </w:lvl>
+    <w:lvl w:ilvl="6" w:tplc="40090001" w:tentative="1">
+      <w:start w:val="1"/>
+      <w:numFmt w:val="bullet"/>
+      <w:lvlText w:val=""/>
+      <w:lvlJc w:val="left"/>
+      <w:pPr>
+        <w:ind w:left="5040" w:hanging="360"/>
+      </w:pPr>
+      <w:rPr>
+        <w:rFonts w:ascii="Symbol" w:hAnsi="Symbol" w:hint="default"/>
+      </w:rPr>
+    </w:lvl>
+    <w:lvl w:ilvl="7" w:tplc="40090003" w:tentative="1">
+      <w:start w:val="1"/>
+      <w:numFmt w:val="bullet"/>
+      <w:lvlText w:val="o"/>
+      <w:lvlJc w:val="left"/>
+      <w:pPr>
+        <w:ind w:left="5760" w:hanging="360"/>
+      </w:pPr>
+      <w:rPr>
+        <w:rFonts w:ascii="Courier New" w:hAnsi="Courier New" w:cs="Courier New" w:hint="default"/>
+      </w:rPr>
+    </w:lvl>
+    <w:lvl w:ilvl="8" w:tplc="40090005" w:tentative="1">
+      <w:start w:val="1"/>
+      <w:numFmt w:val="bullet"/>
+      <w:lvlText w:val=""/>
+      <w:lvlJc w:val="left"/>
+      <w:pPr>
+        <w:ind w:left="6480" w:hanging="360"/>
+      </w:pPr>
+      <w:rPr>
+        <w:rFonts w:ascii="Wingdings" w:hAnsi="Wingdings" w:hint="default"/>
+      </w:rPr>
+    </w:lvl>
+  </w:abstractNum>
+  <w:abstractNum w:abstractNumId="12" w15:restartNumberingAfterBreak="0">
     <w:nsid w:val="57D70D78"/>
     <w:multiLevelType w:val="hybridMultilevel"/>
     <w:tmpl w:val="7C0AF9B8"/>
@@ -5601,7 +5829,7 @@
       </w:rPr>
     </w:lvl>
   </w:abstractNum>
-  <w:abstractNum w:abstractNumId="11" w15:restartNumberingAfterBreak="0">
+  <w:abstractNum w:abstractNumId="13" w15:restartNumberingAfterBreak="0">
     <w:nsid w:val="57DE2993"/>
     <w:multiLevelType w:val="hybridMultilevel"/>
     <w:tmpl w:val="09D0B974"/>
@@ -5714,7 +5942,7 @@
       </w:rPr>
     </w:lvl>
   </w:abstractNum>
-  <w:abstractNum w:abstractNumId="12" w15:restartNumberingAfterBreak="0">
+  <w:abstractNum w:abstractNumId="14" w15:restartNumberingAfterBreak="0">
     <w:nsid w:val="62D975D8"/>
     <w:multiLevelType w:val="hybridMultilevel"/>
     <w:tmpl w:val="82A8C554"/>
@@ -5827,7 +6055,7 @@
       </w:rPr>
     </w:lvl>
   </w:abstractNum>
-  <w:abstractNum w:abstractNumId="13" w15:restartNumberingAfterBreak="0">
+  <w:abstractNum w:abstractNumId="15" w15:restartNumberingAfterBreak="0">
     <w:nsid w:val="64EC015A"/>
     <w:multiLevelType w:val="hybridMultilevel"/>
     <w:tmpl w:val="9C447632"/>
@@ -5940,7 +6168,7 @@
       </w:rPr>
     </w:lvl>
   </w:abstractNum>
-  <w:abstractNum w:abstractNumId="14" w15:restartNumberingAfterBreak="0">
+  <w:abstractNum w:abstractNumId="16" w15:restartNumberingAfterBreak="0">
     <w:nsid w:val="72671A05"/>
     <w:multiLevelType w:val="hybridMultilevel"/>
     <w:tmpl w:val="D1809402"/>
@@ -6054,49 +6282,55 @@
     </w:lvl>
   </w:abstractNum>
   <w:num w:numId="1" w16cid:durableId="1120150378">
+    <w:abstractNumId w:val="15"/>
+  </w:num>
+  <w:num w:numId="2" w16cid:durableId="1051997563">
+    <w:abstractNumId w:val="14"/>
+  </w:num>
+  <w:num w:numId="3" w16cid:durableId="1568105794">
+    <w:abstractNumId w:val="12"/>
+  </w:num>
+  <w:num w:numId="4" w16cid:durableId="1016729758">
+    <w:abstractNumId w:val="5"/>
+  </w:num>
+  <w:num w:numId="5" w16cid:durableId="1886481734">
     <w:abstractNumId w:val="13"/>
   </w:num>
-  <w:num w:numId="2" w16cid:durableId="1051997563">
-    <w:abstractNumId w:val="12"/>
+  <w:num w:numId="6" w16cid:durableId="720783903">
+    <w:abstractNumId w:val="8"/>
   </w:num>
-  <w:num w:numId="3" w16cid:durableId="1568105794">
+  <w:num w:numId="7" w16cid:durableId="70127223">
+    <w:abstractNumId w:val="4"/>
+  </w:num>
+  <w:num w:numId="8" w16cid:durableId="1013843889">
     <w:abstractNumId w:val="10"/>
   </w:num>
-  <w:num w:numId="4" w16cid:durableId="1016729758">
-    <w:abstractNumId w:val="4"/>
-  </w:num>
-  <w:num w:numId="5" w16cid:durableId="1886481734">
-    <w:abstractNumId w:val="11"/>
-  </w:num>
-  <w:num w:numId="6" w16cid:durableId="720783903">
+  <w:num w:numId="9" w16cid:durableId="337391099">
     <w:abstractNumId w:val="7"/>
-  </w:num>
-  <w:num w:numId="7" w16cid:durableId="70127223">
-    <w:abstractNumId w:val="3"/>
-  </w:num>
-  <w:num w:numId="8" w16cid:durableId="1013843889">
-    <w:abstractNumId w:val="9"/>
-  </w:num>
-  <w:num w:numId="9" w16cid:durableId="337391099">
-    <w:abstractNumId w:val="6"/>
   </w:num>
   <w:num w:numId="10" w16cid:durableId="207183204">
     <w:abstractNumId w:val="0"/>
   </w:num>
   <w:num w:numId="11" w16cid:durableId="182672049">
-    <w:abstractNumId w:val="2"/>
+    <w:abstractNumId w:val="3"/>
   </w:num>
   <w:num w:numId="12" w16cid:durableId="1292783431">
-    <w:abstractNumId w:val="5"/>
+    <w:abstractNumId w:val="6"/>
   </w:num>
   <w:num w:numId="13" w16cid:durableId="521671774">
     <w:abstractNumId w:val="1"/>
   </w:num>
   <w:num w:numId="14" w16cid:durableId="2046561258">
-    <w:abstractNumId w:val="8"/>
+    <w:abstractNumId w:val="9"/>
   </w:num>
   <w:num w:numId="15" w16cid:durableId="745689673">
-    <w:abstractNumId w:val="14"/>
+    <w:abstractNumId w:val="16"/>
+  </w:num>
+  <w:num w:numId="16" w16cid:durableId="688217577">
+    <w:abstractNumId w:val="2"/>
+  </w:num>
+  <w:num w:numId="17" w16cid:durableId="1577981027">
+    <w:abstractNumId w:val="11"/>
   </w:num>
 </w:numbering>
 </file>

</xml_diff>